<commit_message>
Arreglo en el documento
</commit_message>
<xml_diff>
--- a/performanceTest/resultadosRendimiento.docx
+++ b/performanceTest/resultadosRendimiento.docx
@@ -144,15 +144,20 @@
         <w:t xml:space="preserve"> </w:t>
       </w:r>
       <w:r>
-        <w:t>10500 durante 10 segundos y estos sería el rendimiento del PC obtenido:</w:t>
-      </w:r>
-    </w:p>
-    <w:p>
-      <w:r>
-        <w:rPr>
-          <w:noProof/>
-        </w:rPr>
-        <w:lastRenderedPageBreak/>
+        <w:t>10500 durante 10</w:t>
+      </w:r>
+      <w:r>
+        <w:t>0</w:t>
+      </w:r>
+      <w:r>
+        <w:t xml:space="preserve"> segundos y estos sería el rendimiento del PC obtenido:</w:t>
+      </w:r>
+    </w:p>
+    <w:p>
+      <w:r>
+        <w:rPr>
+          <w:noProof/>
+        </w:rPr>
         <w:drawing>
           <wp:inline distT="0" distB="0" distL="0" distR="0" wp14:anchorId="31468E9D" wp14:editId="522668E4">
             <wp:extent cx="5389880" cy="3576320"/>
@@ -285,24 +290,20 @@
         <w:t>500</w:t>
       </w:r>
       <w:r>
+        <w:t xml:space="preserve"> usuarios durante 100 segundos, y este es el rendimiento del PC para ejecutarlo:</w:t>
+      </w:r>
+      <w:r>
+        <w:rPr>
+          <w:noProof/>
+        </w:rPr>
         <w:t xml:space="preserve"> </w:t>
       </w:r>
-      <w:r>
-        <w:t>usuarios durante 100 segundos, y este es el rendimiento del PC para ejecutarlo:</w:t>
-      </w:r>
-      <w:r>
-        <w:rPr>
-          <w:noProof/>
-        </w:rPr>
-        <w:t xml:space="preserve"> </w:t>
-      </w:r>
-    </w:p>
-    <w:p>
-      <w:r>
-        <w:rPr>
-          <w:noProof/>
-        </w:rPr>
-        <w:lastRenderedPageBreak/>
+    </w:p>
+    <w:p>
+      <w:r>
+        <w:rPr>
+          <w:noProof/>
+        </w:rPr>
         <w:drawing>
           <wp:inline distT="0" distB="0" distL="0" distR="0" wp14:anchorId="6EB221EB" wp14:editId="738CEB3D">
             <wp:extent cx="4501775" cy="2987040"/>
@@ -355,13 +356,7 @@
     </w:p>
     <w:p>
       <w:r>
-        <w:t xml:space="preserve">Más allá de este número, </w:t>
-      </w:r>
-      <w:r>
-        <w:t>fallan más del 5% de peticiones del sistema,</w:t>
-      </w:r>
-      <w:r>
-        <w:t xml:space="preserve"> por lo que no pasa la prueba.</w:t>
+        <w:t>Más allá de este número, fallan más del 5% de peticiones del sistema, por lo que no pasa la prueba.</w:t>
       </w:r>
     </w:p>
     <w:p/>
@@ -378,10 +373,13 @@
         <w:t>14500</w:t>
       </w:r>
       <w:r>
-        <w:t xml:space="preserve"> </w:t>
-      </w:r>
-      <w:r>
-        <w:t>durante 10 segundos y estos sería el rendimiento del PC obtenido:</w:t>
+        <w:t xml:space="preserve"> durante 10</w:t>
+      </w:r>
+      <w:r>
+        <w:t>0</w:t>
+      </w:r>
+      <w:r>
+        <w:t xml:space="preserve"> segundos y estos sería el rendimiento del PC obtenido:</w:t>
       </w:r>
       <w:r>
         <w:rPr>
@@ -453,14 +451,7 @@
         <w:pStyle w:val="Ttulo1"/>
       </w:pPr>
       <w:r>
-        <w:lastRenderedPageBreak/>
-        <w:t>Prueba 1</w:t>
-      </w:r>
-      <w:r>
-        <w:t>9</w:t>
-      </w:r>
-      <w:r>
-        <w:t>:</w:t>
+        <w:t>Prueba 19:</w:t>
       </w:r>
     </w:p>
     <w:p>
@@ -518,10 +509,7 @@
         <w:t>16500</w:t>
       </w:r>
       <w:r>
-        <w:t xml:space="preserve"> </w:t>
-      </w:r>
-      <w:r>
-        <w:t>usuarios durante 100 segundos, y este es el rendimiento del PC para ejecutarlo:</w:t>
+        <w:t xml:space="preserve"> usuarios durante 100 segundos, y este es el rendimiento del PC para ejecutarlo:</w:t>
       </w:r>
     </w:p>
     <w:p>
@@ -609,7 +597,13 @@
         <w:t>14500</w:t>
       </w:r>
       <w:r>
-        <w:t xml:space="preserve"> durante 10 segundos y estos sería el rendimiento del PC obtenido:</w:t>
+        <w:t xml:space="preserve"> durante 1</w:t>
+      </w:r>
+      <w:r>
+        <w:t>0</w:t>
+      </w:r>
+      <w:r>
+        <w:t>0 segundos y estos sería el rendimiento del PC obtenido:</w:t>
       </w:r>
       <w:r>
         <w:rPr>
@@ -623,7 +617,6 @@
         <w:rPr>
           <w:noProof/>
         </w:rPr>
-        <w:lastRenderedPageBreak/>
         <w:drawing>
           <wp:inline distT="0" distB="0" distL="0" distR="0" wp14:anchorId="53228467" wp14:editId="18D3B5D4">
             <wp:extent cx="5389880" cy="3576320"/>
@@ -680,13 +673,7 @@
         <w:pStyle w:val="Ttulo1"/>
       </w:pPr>
       <w:r>
-        <w:t xml:space="preserve">Prueba </w:t>
-      </w:r>
-      <w:r>
-        <w:t>20</w:t>
-      </w:r>
-      <w:r>
-        <w:t>:</w:t>
+        <w:t>Prueba 20:</w:t>
       </w:r>
     </w:p>
     <w:p>
@@ -804,7 +791,6 @@
     </w:p>
     <w:p>
       <w:r>
-        <w:lastRenderedPageBreak/>
         <w:t>Más allá de este número, fallan más del 5% de peticiones del sistema, por lo que no pasa la prueba.</w:t>
       </w:r>
     </w:p>
@@ -822,7 +808,13 @@
         <w:t>14500</w:t>
       </w:r>
       <w:r>
-        <w:t xml:space="preserve"> durante 10 segundos y estos sería el rendimiento del PC obtenido:</w:t>
+        <w:t xml:space="preserve"> durante 1</w:t>
+      </w:r>
+      <w:r>
+        <w:t>0</w:t>
+      </w:r>
+      <w:r>
+        <w:t>0 segundos y estos sería el rendimiento del PC obtenido:</w:t>
       </w:r>
       <w:r>
         <w:rPr>
@@ -897,13 +889,7 @@
         <w:pStyle w:val="Ttulo1"/>
       </w:pPr>
       <w:r>
-        <w:t>Prueba 2</w:t>
-      </w:r>
-      <w:r>
-        <w:t>5</w:t>
-      </w:r>
-      <w:r>
-        <w:t>:</w:t>
+        <w:t>Prueba 25:</w:t>
       </w:r>
     </w:p>
     <w:p>
@@ -969,7 +955,6 @@
         <w:rPr>
           <w:noProof/>
         </w:rPr>
-        <w:lastRenderedPageBreak/>
         <w:drawing>
           <wp:inline distT="0" distB="0" distL="0" distR="0" wp14:anchorId="51AEFDB4" wp14:editId="369FB4C2">
             <wp:extent cx="5389880" cy="3576320"/>
@@ -1034,35 +1019,36 @@
         </w:rPr>
       </w:pPr>
       <w:r>
-        <w:t>El rendimiento adecuado sería valores iguales o menores de los</w:t>
-      </w:r>
-      <w:r>
+        <w:t xml:space="preserve">El rendimiento adecuado sería valores iguales o menores de los </w:t>
+      </w:r>
+      <w:r>
+        <w:t>14500</w:t>
+      </w:r>
+      <w:r>
+        <w:t xml:space="preserve"> durante</w:t>
+      </w:r>
+      <w:r>
+        <w:t xml:space="preserve"> 1</w:t>
+      </w:r>
+      <w:r>
+        <w:t>0</w:t>
+      </w:r>
+      <w:r>
+        <w:t>0 segundos y estos sería el rendimiento del PC obtenido:</w:t>
+      </w:r>
+      <w:r>
+        <w:rPr>
+          <w:noProof/>
+        </w:rPr>
         <w:t xml:space="preserve"> </w:t>
       </w:r>
-      <w:r>
-        <w:t>14500</w:t>
-      </w:r>
-      <w:r>
-        <w:t xml:space="preserve"> durante</w:t>
-      </w:r>
-      <w:r>
-        <w:t xml:space="preserve"> 10 segundos y estos sería el rendimiento del PC obtenido:</w:t>
-      </w:r>
-      <w:r>
-        <w:rPr>
-          <w:noProof/>
-        </w:rPr>
-        <w:t xml:space="preserve"> </w:t>
-      </w:r>
-    </w:p>
-    <w:p>
-      <w:pPr>
-        <w:rPr>
-          <w:noProof/>
-        </w:rPr>
-      </w:pPr>
-      <w:bookmarkStart w:id="0" w:name="_GoBack"/>
-      <w:bookmarkEnd w:id="0"/>
+    </w:p>
+    <w:p>
+      <w:pPr>
+        <w:rPr>
+          <w:noProof/>
+        </w:rPr>
+      </w:pPr>
       <w:r>
         <w:rPr>
           <w:noProof/>
@@ -1371,6 +1357,7 @@
     <w:lsdException w:name="HTML Sample" w:semiHidden="1" w:unhideWhenUsed="1"/>
     <w:lsdException w:name="HTML Typewriter" w:semiHidden="1" w:unhideWhenUsed="1"/>
     <w:lsdException w:name="HTML Variable" w:semiHidden="1" w:unhideWhenUsed="1"/>
+    <w:lsdException w:name="Normal Table" w:semiHidden="1" w:unhideWhenUsed="1"/>
     <w:lsdException w:name="annotation subject" w:semiHidden="1" w:unhideWhenUsed="1"/>
     <w:lsdException w:name="No List" w:semiHidden="1" w:unhideWhenUsed="1"/>
     <w:lsdException w:name="Outline List 1" w:semiHidden="1" w:unhideWhenUsed="1"/>
@@ -1416,9 +1403,11 @@
     <w:lsdException w:name="Table Subtle 1" w:semiHidden="1" w:unhideWhenUsed="1"/>
     <w:lsdException w:name="Table Subtle 2" w:semiHidden="1" w:unhideWhenUsed="1"/>
     <w:lsdException w:name="Table Web 1" w:semiHidden="1" w:unhideWhenUsed="1"/>
+    <w:lsdException w:name="Table Web 2" w:semiHidden="1" w:unhideWhenUsed="1"/>
     <w:lsdException w:name="Table Web 3" w:semiHidden="1" w:unhideWhenUsed="1"/>
     <w:lsdException w:name="Balloon Text" w:semiHidden="1" w:unhideWhenUsed="1"/>
     <w:lsdException w:name="Table Grid" w:uiPriority="39"/>
+    <w:lsdException w:name="Table Theme" w:semiHidden="1" w:unhideWhenUsed="1"/>
     <w:lsdException w:name="Placeholder Text" w:semiHidden="1"/>
     <w:lsdException w:name="No Spacing" w:uiPriority="1" w:qFormat="1"/>
     <w:lsdException w:name="Light Shading" w:uiPriority="60"/>
@@ -2055,7 +2044,7 @@
 </file>
 
 <file path=customXml/itemProps1.xml><?xml version="1.0" encoding="utf-8"?>
-<ds:datastoreItem xmlns:ds="http://schemas.openxmlformats.org/officeDocument/2006/customXml" ds:itemID="{D9F44A01-4CE5-4AAD-BC44-6B7972AC3B86}">
+<ds:datastoreItem xmlns:ds="http://schemas.openxmlformats.org/officeDocument/2006/customXml" ds:itemID="{58C92BA4-42C5-4BA8-9F7D-EAEEC87C0595}">
   <ds:schemaRefs>
     <ds:schemaRef ds:uri="http://schemas.openxmlformats.org/officeDocument/2006/bibliography"/>
   </ds:schemaRefs>

</xml_diff>

<commit_message>
Resultados de las pruebas de rendimiento de las historias 14,16,17,6  y 7, actualizando los documentos.
</commit_message>
<xml_diff>
--- a/performanceTest/resultadosRendimiento.docx
+++ b/performanceTest/resultadosRendimiento.docx
@@ -1,6 +1,6 @@
 
 <file path=word/document.xml><?xml version="1.0" encoding="utf-8"?>
-<w:document xmlns:wpc="http://schemas.microsoft.com/office/word/2010/wordprocessingCanvas" xmlns:cx="http://schemas.microsoft.com/office/drawing/2014/chartex" xmlns:cx1="http://schemas.microsoft.com/office/drawing/2015/9/8/chartex" xmlns:cx2="http://schemas.microsoft.com/office/drawing/2015/10/21/chartex" xmlns:cx3="http://schemas.microsoft.com/office/drawing/2016/5/9/chartex" xmlns:cx4="http://schemas.microsoft.com/office/drawing/2016/5/10/chartex" xmlns:cx5="http://schemas.microsoft.com/office/drawing/2016/5/11/chartex" xmlns:cx6="http://schemas.microsoft.com/office/drawing/2016/5/12/chartex" xmlns:cx7="http://schemas.microsoft.com/office/drawing/2016/5/13/chartex" xmlns:cx8="http://schemas.microsoft.com/office/drawing/2016/5/14/chartex" xmlns:mc="http://schemas.openxmlformats.org/markup-compatibility/2006" xmlns:aink="http://schemas.microsoft.com/office/drawing/2016/ink" xmlns:am3d="http://schemas.microsoft.com/office/drawing/2017/model3d" xmlns:o="urn:schemas-microsoft-com:office:office" xmlns:r="http://schemas.openxmlformats.org/officeDocument/2006/relationships" xmlns:m="http://schemas.openxmlformats.org/officeDocument/2006/math" xmlns:v="urn:schemas-microsoft-com:vml" xmlns:wp14="http://schemas.microsoft.com/office/word/2010/wordprocessingDrawing" xmlns:wp="http://schemas.openxmlformats.org/drawingml/2006/wordprocessingDrawing" xmlns:w10="urn:schemas-microsoft-com:office:word" xmlns:w="http://schemas.openxmlformats.org/wordprocessingml/2006/main" xmlns:w14="http://schemas.microsoft.com/office/word/2010/wordml" xmlns:w15="http://schemas.microsoft.com/office/word/2012/wordml" xmlns:w16cid="http://schemas.microsoft.com/office/word/2016/wordml/cid" xmlns:w16se="http://schemas.microsoft.com/office/word/2015/wordml/symex" xmlns:wpg="http://schemas.microsoft.com/office/word/2010/wordprocessingGroup" xmlns:wpi="http://schemas.microsoft.com/office/word/2010/wordprocessingInk" xmlns:wne="http://schemas.microsoft.com/office/word/2006/wordml" xmlns:wps="http://schemas.microsoft.com/office/word/2010/wordprocessingShape" mc:Ignorable="w14 w15 w16se w16cid wp14">
+<w:document xmlns:ve="http://schemas.openxmlformats.org/markup-compatibility/2006" xmlns:o="urn:schemas-microsoft-com:office:office" xmlns:r="http://schemas.openxmlformats.org/officeDocument/2006/relationships" xmlns:m="http://schemas.openxmlformats.org/officeDocument/2006/math" xmlns:v="urn:schemas-microsoft-com:vml" xmlns:wp="http://schemas.openxmlformats.org/drawingml/2006/wordprocessingDrawing" xmlns:w10="urn:schemas-microsoft-com:office:word" xmlns:w="http://schemas.openxmlformats.org/wordprocessingml/2006/main" xmlns:wne="http://schemas.microsoft.com/office/word/2006/wordml">
   <w:body>
     <w:p>
       <w:pPr>
@@ -17,7 +17,7 @@
         <w:pStyle w:val="Ttulo1"/>
       </w:pPr>
       <w:r>
-        <w:t>Prueba 8:</w:t>
+        <w:t>Prueba 6:</w:t>
       </w:r>
     </w:p>
     <w:p>
@@ -63,6 +63,406 @@
     </w:p>
     <w:p>
       <w:pPr>
+        <w:pStyle w:val="Prrafodelista"/>
+        <w:tabs>
+          <w:tab w:val="left" w:pos="2205"/>
+        </w:tabs>
+        <w:ind w:left="1070"/>
+      </w:pPr>
+      <w:r>
+        <w:tab/>
+      </w:r>
+    </w:p>
+    <w:p>
+      <w:r>
+        <w:t>El límite obtenido en esta prueba es de 100</w:t>
+      </w:r>
+      <w:r>
+        <w:t>00</w:t>
+      </w:r>
+      <w:r>
+        <w:t xml:space="preserve"> usuarios durante 100 segundos, y este es el rendimiento del PC para ejecutarlo:</w:t>
+      </w:r>
+    </w:p>
+    <w:p>
+      <w:pPr>
+        <w:rPr>
+          <w:noProof/>
+        </w:rPr>
+      </w:pPr>
+    </w:p>
+    <w:p>
+      <w:r>
+        <w:rPr>
+          <w:noProof/>
+          <w:lang w:eastAsia="es-ES"/>
+        </w:rPr>
+        <w:drawing>
+          <wp:inline distT="0" distB="0" distL="0" distR="0">
+            <wp:extent cx="5400040" cy="3555830"/>
+            <wp:effectExtent l="19050" t="0" r="0" b="0"/>
+            <wp:docPr id="23" name="Imagen 4"/>
+            <wp:cNvGraphicFramePr>
+              <a:graphicFrameLocks xmlns:a="http://schemas.openxmlformats.org/drawingml/2006/main" noChangeAspect="1"/>
+            </wp:cNvGraphicFramePr>
+            <a:graphic xmlns:a="http://schemas.openxmlformats.org/drawingml/2006/main">
+              <a:graphicData uri="http://schemas.openxmlformats.org/drawingml/2006/picture">
+                <pic:pic xmlns:pic="http://schemas.openxmlformats.org/drawingml/2006/picture">
+                  <pic:nvPicPr>
+                    <pic:cNvPr id="0" name="Picture 4"/>
+                    <pic:cNvPicPr>
+                      <a:picLocks noChangeAspect="1" noChangeArrowheads="1"/>
+                    </pic:cNvPicPr>
+                  </pic:nvPicPr>
+                  <pic:blipFill>
+                    <a:blip r:embed="rId8"/>
+                    <a:srcRect/>
+                    <a:stretch>
+                      <a:fillRect/>
+                    </a:stretch>
+                  </pic:blipFill>
+                  <pic:spPr bwMode="auto">
+                    <a:xfrm>
+                      <a:off x="0" y="0"/>
+                      <a:ext cx="5400040" cy="3555830"/>
+                    </a:xfrm>
+                    <a:prstGeom prst="rect">
+                      <a:avLst/>
+                    </a:prstGeom>
+                    <a:noFill/>
+                    <a:ln w="9525">
+                      <a:noFill/>
+                      <a:miter lim="800000"/>
+                      <a:headEnd/>
+                      <a:tailEnd/>
+                    </a:ln>
+                  </pic:spPr>
+                </pic:pic>
+              </a:graphicData>
+            </a:graphic>
+          </wp:inline>
+        </w:drawing>
+      </w:r>
+    </w:p>
+    <w:p>
+      <w:r>
+        <w:t>Más allá de este número, fallan más del 5% de peticiones del sistema, por lo que no pasa la prueba.</w:t>
+      </w:r>
+    </w:p>
+    <w:p>
+      <w:pPr>
+        <w:rPr>
+          <w:noProof/>
+        </w:rPr>
+      </w:pPr>
+      <w:r>
+        <w:t>El rendimiento adecuado sería valores iguales o menores de los 8000 durante 100 segundos y estos sería el rendimiento del PC obtenido:</w:t>
+      </w:r>
+    </w:p>
+    <w:p>
+      <w:r>
+        <w:rPr>
+          <w:noProof/>
+          <w:lang w:eastAsia="es-ES"/>
+        </w:rPr>
+        <w:lastRenderedPageBreak/>
+        <w:drawing>
+          <wp:inline distT="0" distB="0" distL="0" distR="0">
+            <wp:extent cx="5400040" cy="3559848"/>
+            <wp:effectExtent l="19050" t="0" r="0" b="0"/>
+            <wp:docPr id="24" name="Imagen 13"/>
+            <wp:cNvGraphicFramePr>
+              <a:graphicFrameLocks xmlns:a="http://schemas.openxmlformats.org/drawingml/2006/main" noChangeAspect="1"/>
+            </wp:cNvGraphicFramePr>
+            <a:graphic xmlns:a="http://schemas.openxmlformats.org/drawingml/2006/main">
+              <a:graphicData uri="http://schemas.openxmlformats.org/drawingml/2006/picture">
+                <pic:pic xmlns:pic="http://schemas.openxmlformats.org/drawingml/2006/picture">
+                  <pic:nvPicPr>
+                    <pic:cNvPr id="0" name="Picture 13"/>
+                    <pic:cNvPicPr>
+                      <a:picLocks noChangeAspect="1" noChangeArrowheads="1"/>
+                    </pic:cNvPicPr>
+                  </pic:nvPicPr>
+                  <pic:blipFill>
+                    <a:blip r:embed="rId9"/>
+                    <a:srcRect/>
+                    <a:stretch>
+                      <a:fillRect/>
+                    </a:stretch>
+                  </pic:blipFill>
+                  <pic:spPr bwMode="auto">
+                    <a:xfrm>
+                      <a:off x="0" y="0"/>
+                      <a:ext cx="5400040" cy="3559848"/>
+                    </a:xfrm>
+                    <a:prstGeom prst="rect">
+                      <a:avLst/>
+                    </a:prstGeom>
+                    <a:noFill/>
+                    <a:ln w="9525">
+                      <a:noFill/>
+                      <a:miter lim="800000"/>
+                      <a:headEnd/>
+                      <a:tailEnd/>
+                    </a:ln>
+                  </pic:spPr>
+                </pic:pic>
+              </a:graphicData>
+            </a:graphic>
+          </wp:inline>
+        </w:drawing>
+      </w:r>
+    </w:p>
+    <w:p>
+      <w:pPr>
+        <w:pStyle w:val="Ttulo1"/>
+      </w:pPr>
+    </w:p>
+    <w:p>
+      <w:pPr>
+        <w:pStyle w:val="Ttulo1"/>
+      </w:pPr>
+      <w:r>
+        <w:t>Prueba 7:</w:t>
+      </w:r>
+    </w:p>
+    <w:p>
+      <w:r>
+        <w:t xml:space="preserve">Objetivos: </w:t>
+      </w:r>
+    </w:p>
+    <w:p>
+      <w:pPr>
+        <w:pStyle w:val="Prrafodelista"/>
+        <w:numPr>
+          <w:ilvl w:val="0"/>
+          <w:numId w:val="1"/>
+        </w:numPr>
+      </w:pPr>
+      <w:r>
+        <w:t>Tiempo de respuesta máximo de las peticiones 5 segundos.</w:t>
+      </w:r>
+    </w:p>
+    <w:p>
+      <w:pPr>
+        <w:pStyle w:val="Prrafodelista"/>
+        <w:numPr>
+          <w:ilvl w:val="0"/>
+          <w:numId w:val="1"/>
+        </w:numPr>
+      </w:pPr>
+      <w:r>
+        <w:t>Tiempo de respuesta medio de las peticiones 1 segundo.</w:t>
+      </w:r>
+    </w:p>
+    <w:p>
+      <w:pPr>
+        <w:pStyle w:val="Prrafodelista"/>
+        <w:numPr>
+          <w:ilvl w:val="0"/>
+          <w:numId w:val="1"/>
+        </w:numPr>
+      </w:pPr>
+      <w:r>
+        <w:t>Éxito del 95% de las peticiones realizadas.</w:t>
+      </w:r>
+    </w:p>
+    <w:p>
+      <w:pPr>
+        <w:pStyle w:val="Prrafodelista"/>
+        <w:tabs>
+          <w:tab w:val="left" w:pos="2205"/>
+        </w:tabs>
+        <w:ind w:left="1070"/>
+      </w:pPr>
+      <w:r>
+        <w:tab/>
+      </w:r>
+    </w:p>
+    <w:p>
+      <w:r>
+        <w:t>El límite obtenido en esta prueba es de 11000 usuarios durante 100 segundos, y este es el rendimiento del PC para ejecutarlo:</w:t>
+      </w:r>
+    </w:p>
+    <w:p/>
+    <w:p>
+      <w:r>
+        <w:rPr>
+          <w:noProof/>
+          <w:lang w:eastAsia="es-ES"/>
+        </w:rPr>
+        <w:lastRenderedPageBreak/>
+        <w:drawing>
+          <wp:inline distT="0" distB="0" distL="0" distR="0">
+            <wp:extent cx="5400040" cy="3547910"/>
+            <wp:effectExtent l="19050" t="0" r="0" b="0"/>
+            <wp:docPr id="26" name="Imagen 7"/>
+            <wp:cNvGraphicFramePr>
+              <a:graphicFrameLocks xmlns:a="http://schemas.openxmlformats.org/drawingml/2006/main" noChangeAspect="1"/>
+            </wp:cNvGraphicFramePr>
+            <a:graphic xmlns:a="http://schemas.openxmlformats.org/drawingml/2006/main">
+              <a:graphicData uri="http://schemas.openxmlformats.org/drawingml/2006/picture">
+                <pic:pic xmlns:pic="http://schemas.openxmlformats.org/drawingml/2006/picture">
+                  <pic:nvPicPr>
+                    <pic:cNvPr id="0" name="Picture 7"/>
+                    <pic:cNvPicPr>
+                      <a:picLocks noChangeAspect="1" noChangeArrowheads="1"/>
+                    </pic:cNvPicPr>
+                  </pic:nvPicPr>
+                  <pic:blipFill>
+                    <a:blip r:embed="rId10"/>
+                    <a:srcRect/>
+                    <a:stretch>
+                      <a:fillRect/>
+                    </a:stretch>
+                  </pic:blipFill>
+                  <pic:spPr bwMode="auto">
+                    <a:xfrm>
+                      <a:off x="0" y="0"/>
+                      <a:ext cx="5400040" cy="3547910"/>
+                    </a:xfrm>
+                    <a:prstGeom prst="rect">
+                      <a:avLst/>
+                    </a:prstGeom>
+                    <a:noFill/>
+                    <a:ln w="9525">
+                      <a:noFill/>
+                      <a:miter lim="800000"/>
+                      <a:headEnd/>
+                      <a:tailEnd/>
+                    </a:ln>
+                  </pic:spPr>
+                </pic:pic>
+              </a:graphicData>
+            </a:graphic>
+          </wp:inline>
+        </w:drawing>
+      </w:r>
+    </w:p>
+    <w:p>
+      <w:r>
+        <w:t>Más allá de este número, fallan más del 5% de peticiones del sistema, por lo que no pasa la prueba.</w:t>
+      </w:r>
+    </w:p>
+    <w:p>
+      <w:r>
+        <w:t>El rendimiento adecuado sería valores iguales o menores de los 8000 durante 100 segundos y estos sería el rendimiento del PC obtenido:</w:t>
+      </w:r>
+    </w:p>
+    <w:p>
+      <w:pPr>
+        <w:rPr>
+          <w:noProof/>
+        </w:rPr>
+      </w:pPr>
+      <w:r>
+        <w:rPr>
+          <w:noProof/>
+          <w:lang w:eastAsia="es-ES"/>
+        </w:rPr>
+        <w:drawing>
+          <wp:inline distT="0" distB="0" distL="0" distR="0">
+            <wp:extent cx="5400040" cy="3541273"/>
+            <wp:effectExtent l="19050" t="0" r="0" b="0"/>
+            <wp:docPr id="27" name="Imagen 22"/>
+            <wp:cNvGraphicFramePr>
+              <a:graphicFrameLocks xmlns:a="http://schemas.openxmlformats.org/drawingml/2006/main" noChangeAspect="1"/>
+            </wp:cNvGraphicFramePr>
+            <a:graphic xmlns:a="http://schemas.openxmlformats.org/drawingml/2006/main">
+              <a:graphicData uri="http://schemas.openxmlformats.org/drawingml/2006/picture">
+                <pic:pic xmlns:pic="http://schemas.openxmlformats.org/drawingml/2006/picture">
+                  <pic:nvPicPr>
+                    <pic:cNvPr id="0" name="Picture 22"/>
+                    <pic:cNvPicPr>
+                      <a:picLocks noChangeAspect="1" noChangeArrowheads="1"/>
+                    </pic:cNvPicPr>
+                  </pic:nvPicPr>
+                  <pic:blipFill>
+                    <a:blip r:embed="rId11"/>
+                    <a:srcRect/>
+                    <a:stretch>
+                      <a:fillRect/>
+                    </a:stretch>
+                  </pic:blipFill>
+                  <pic:spPr bwMode="auto">
+                    <a:xfrm>
+                      <a:off x="0" y="0"/>
+                      <a:ext cx="5400040" cy="3541273"/>
+                    </a:xfrm>
+                    <a:prstGeom prst="rect">
+                      <a:avLst/>
+                    </a:prstGeom>
+                    <a:noFill/>
+                    <a:ln w="9525">
+                      <a:noFill/>
+                      <a:miter lim="800000"/>
+                      <a:headEnd/>
+                      <a:tailEnd/>
+                    </a:ln>
+                  </pic:spPr>
+                </pic:pic>
+              </a:graphicData>
+            </a:graphic>
+          </wp:inline>
+        </w:drawing>
+      </w:r>
+    </w:p>
+    <w:p>
+      <w:pPr>
+        <w:pStyle w:val="Ttulo1"/>
+      </w:pPr>
+    </w:p>
+    <w:p>
+      <w:pPr>
+        <w:pStyle w:val="Ttulo1"/>
+      </w:pPr>
+      <w:r>
+        <w:t>Prueba 8:</w:t>
+      </w:r>
+    </w:p>
+    <w:p>
+      <w:r>
+        <w:t xml:space="preserve">Objetivos: </w:t>
+      </w:r>
+    </w:p>
+    <w:p>
+      <w:pPr>
+        <w:pStyle w:val="Prrafodelista"/>
+        <w:numPr>
+          <w:ilvl w:val="0"/>
+          <w:numId w:val="1"/>
+        </w:numPr>
+      </w:pPr>
+      <w:r>
+        <w:t>Tiempo de respuesta máximo de las peticiones 5 segundos.</w:t>
+      </w:r>
+    </w:p>
+    <w:p>
+      <w:pPr>
+        <w:pStyle w:val="Prrafodelista"/>
+        <w:numPr>
+          <w:ilvl w:val="0"/>
+          <w:numId w:val="1"/>
+        </w:numPr>
+      </w:pPr>
+      <w:r>
+        <w:t>Tiempo de respuesta medio de las peticiones 1 segundo.</w:t>
+      </w:r>
+    </w:p>
+    <w:p>
+      <w:pPr>
+        <w:pStyle w:val="Prrafodelista"/>
+        <w:numPr>
+          <w:ilvl w:val="0"/>
+          <w:numId w:val="1"/>
+        </w:numPr>
+      </w:pPr>
+      <w:r>
+        <w:t>Éxito del 95% de las peticiones realizadas.</w:t>
+      </w:r>
+    </w:p>
+    <w:p>
+      <w:pPr>
         <w:ind w:left="710"/>
       </w:pPr>
     </w:p>
@@ -75,9 +475,10 @@
       <w:r>
         <w:rPr>
           <w:noProof/>
+          <w:lang w:eastAsia="es-ES"/>
         </w:rPr>
         <w:drawing>
-          <wp:inline distT="0" distB="0" distL="0" distR="0" wp14:anchorId="6C3900C6" wp14:editId="693C6BC4">
+          <wp:inline distT="0" distB="0" distL="0" distR="0">
             <wp:extent cx="5389880" cy="3581400"/>
             <wp:effectExtent l="0" t="0" r="1270" b="0"/>
             <wp:docPr id="1" name="Imagen 1"/>
@@ -94,10 +495,10 @@
                     </pic:cNvPicPr>
                   </pic:nvPicPr>
                   <pic:blipFill>
-                    <a:blip r:embed="rId6" cstate="print">
+                    <a:blip r:embed="rId12" cstate="print">
                       <a:extLst>
                         <a:ext uri="{28A0092B-C50C-407E-A947-70E740481C1C}">
-                          <a14:useLocalDpi xmlns:a14="http://schemas.microsoft.com/office/drawing/2010/main" val="0"/>
+                          <a14:useLocalDpi xmlns="" xmlns:wpc="http://schemas.microsoft.com/office/word/2010/wordprocessingCanvas" xmlns:cx="http://schemas.microsoft.com/office/drawing/2014/chartex" xmlns:cx1="http://schemas.microsoft.com/office/drawing/2015/9/8/chartex" xmlns:cx2="http://schemas.microsoft.com/office/drawing/2015/10/21/chartex" xmlns:cx3="http://schemas.microsoft.com/office/drawing/2016/5/9/chartex" xmlns:cx4="http://schemas.microsoft.com/office/drawing/2016/5/10/chartex" xmlns:cx5="http://schemas.microsoft.com/office/drawing/2016/5/11/chartex" xmlns:cx6="http://schemas.microsoft.com/office/drawing/2016/5/12/chartex" xmlns:cx7="http://schemas.microsoft.com/office/drawing/2016/5/13/chartex" xmlns:cx8="http://schemas.microsoft.com/office/drawing/2016/5/14/chartex" xmlns:mc="http://schemas.openxmlformats.org/markup-compatibility/2006" xmlns:aink="http://schemas.microsoft.com/office/drawing/2016/ink" xmlns:am3d="http://schemas.microsoft.com/office/drawing/2017/model3d" xmlns:o="urn:schemas-microsoft-com:office:office" xmlns:v="urn:schemas-microsoft-com:vml" xmlns:wp14="http://schemas.microsoft.com/office/word/2010/wordprocessingDrawing" xmlns:w10="urn:schemas-microsoft-com:office:word" xmlns:w="http://schemas.openxmlformats.org/wordprocessingml/2006/main" xmlns:w14="http://schemas.microsoft.com/office/word/2010/wordml" xmlns:w15="http://schemas.microsoft.com/office/word/2012/wordml" xmlns:w16cid="http://schemas.microsoft.com/office/word/2016/wordml/cid" xmlns:w16se="http://schemas.microsoft.com/office/word/2015/wordml/symex" xmlns:wpg="http://schemas.microsoft.com/office/word/2010/wordprocessingGroup" xmlns:wpi="http://schemas.microsoft.com/office/word/2010/wordprocessingInk" xmlns:wps="http://schemas.microsoft.com/office/word/2010/wordprocessingShape" xmlns:a14="http://schemas.microsoft.com/office/drawing/2010/main" val="0"/>
                         </a:ext>
                       </a:extLst>
                     </a:blip>
@@ -134,6 +535,9 @@
     </w:p>
     <w:p/>
     <w:p>
+      <w:pPr>
+        <w:ind w:left="708" w:hanging="708"/>
+      </w:pPr>
       <w:r>
         <w:t xml:space="preserve">El rendimiento adecuado sería </w:t>
       </w:r>
@@ -157,9 +561,11 @@
       <w:r>
         <w:rPr>
           <w:noProof/>
-        </w:rPr>
+          <w:lang w:eastAsia="es-ES"/>
+        </w:rPr>
+        <w:lastRenderedPageBreak/>
         <w:drawing>
-          <wp:inline distT="0" distB="0" distL="0" distR="0" wp14:anchorId="31468E9D" wp14:editId="522668E4">
+          <wp:inline distT="0" distB="0" distL="0" distR="0">
             <wp:extent cx="5389880" cy="3576320"/>
             <wp:effectExtent l="0" t="0" r="1270" b="5080"/>
             <wp:docPr id="2" name="Imagen 2"/>
@@ -176,10 +582,10 @@
                     </pic:cNvPicPr>
                   </pic:nvPicPr>
                   <pic:blipFill>
-                    <a:blip r:embed="rId7" cstate="print">
+                    <a:blip r:embed="rId13" cstate="print">
                       <a:extLst>
                         <a:ext uri="{28A0092B-C50C-407E-A947-70E740481C1C}">
-                          <a14:useLocalDpi xmlns:a14="http://schemas.microsoft.com/office/drawing/2010/main" val="0"/>
+                          <a14:useLocalDpi xmlns="" xmlns:wpc="http://schemas.microsoft.com/office/word/2010/wordprocessingCanvas" xmlns:cx="http://schemas.microsoft.com/office/drawing/2014/chartex" xmlns:cx1="http://schemas.microsoft.com/office/drawing/2015/9/8/chartex" xmlns:cx2="http://schemas.microsoft.com/office/drawing/2015/10/21/chartex" xmlns:cx3="http://schemas.microsoft.com/office/drawing/2016/5/9/chartex" xmlns:cx4="http://schemas.microsoft.com/office/drawing/2016/5/10/chartex" xmlns:cx5="http://schemas.microsoft.com/office/drawing/2016/5/11/chartex" xmlns:cx6="http://schemas.microsoft.com/office/drawing/2016/5/12/chartex" xmlns:cx7="http://schemas.microsoft.com/office/drawing/2016/5/13/chartex" xmlns:cx8="http://schemas.microsoft.com/office/drawing/2016/5/14/chartex" xmlns:mc="http://schemas.openxmlformats.org/markup-compatibility/2006" xmlns:aink="http://schemas.microsoft.com/office/drawing/2016/ink" xmlns:am3d="http://schemas.microsoft.com/office/drawing/2017/model3d" xmlns:o="urn:schemas-microsoft-com:office:office" xmlns:v="urn:schemas-microsoft-com:vml" xmlns:wp14="http://schemas.microsoft.com/office/word/2010/wordprocessingDrawing" xmlns:w10="urn:schemas-microsoft-com:office:word" xmlns:w="http://schemas.openxmlformats.org/wordprocessingml/2006/main" xmlns:w14="http://schemas.microsoft.com/office/word/2010/wordml" xmlns:w15="http://schemas.microsoft.com/office/word/2012/wordml" xmlns:w16cid="http://schemas.microsoft.com/office/word/2016/wordml/cid" xmlns:w16se="http://schemas.microsoft.com/office/word/2015/wordml/symex" xmlns:wpg="http://schemas.microsoft.com/office/word/2010/wordprocessingGroup" xmlns:wpi="http://schemas.microsoft.com/office/word/2010/wordprocessingInk" xmlns:wps="http://schemas.microsoft.com/office/word/2010/wordprocessingShape" xmlns:a14="http://schemas.microsoft.com/office/drawing/2010/main" val="0"/>
                         </a:ext>
                       </a:extLst>
                     </a:blip>
@@ -292,20 +698,16 @@
       <w:r>
         <w:t xml:space="preserve"> usuarios durante 100 segundos, y este es el rendimiento del PC para ejecutarlo:</w:t>
       </w:r>
-      <w:r>
-        <w:rPr>
-          <w:noProof/>
-        </w:rPr>
-        <w:t xml:space="preserve"> </w:t>
-      </w:r>
-    </w:p>
-    <w:p>
-      <w:r>
-        <w:rPr>
-          <w:noProof/>
-        </w:rPr>
+    </w:p>
+    <w:p>
+      <w:r>
+        <w:rPr>
+          <w:noProof/>
+          <w:lang w:eastAsia="es-ES"/>
+        </w:rPr>
+        <w:lastRenderedPageBreak/>
         <w:drawing>
-          <wp:inline distT="0" distB="0" distL="0" distR="0" wp14:anchorId="6EB221EB" wp14:editId="738CEB3D">
+          <wp:inline distT="0" distB="0" distL="0" distR="0">
             <wp:extent cx="4501775" cy="2987040"/>
             <wp:effectExtent l="0" t="0" r="0" b="3810"/>
             <wp:docPr id="4" name="Imagen 4"/>
@@ -322,10 +724,10 @@
                     </pic:cNvPicPr>
                   </pic:nvPicPr>
                   <pic:blipFill>
-                    <a:blip r:embed="rId8" cstate="print">
+                    <a:blip r:embed="rId14" cstate="print">
                       <a:extLst>
                         <a:ext uri="{28A0092B-C50C-407E-A947-70E740481C1C}">
-                          <a14:useLocalDpi xmlns:a14="http://schemas.microsoft.com/office/drawing/2010/main" val="0"/>
+                          <a14:useLocalDpi xmlns="" xmlns:wpc="http://schemas.microsoft.com/office/word/2010/wordprocessingCanvas" xmlns:cx="http://schemas.microsoft.com/office/drawing/2014/chartex" xmlns:cx1="http://schemas.microsoft.com/office/drawing/2015/9/8/chartex" xmlns:cx2="http://schemas.microsoft.com/office/drawing/2015/10/21/chartex" xmlns:cx3="http://schemas.microsoft.com/office/drawing/2016/5/9/chartex" xmlns:cx4="http://schemas.microsoft.com/office/drawing/2016/5/10/chartex" xmlns:cx5="http://schemas.microsoft.com/office/drawing/2016/5/11/chartex" xmlns:cx6="http://schemas.microsoft.com/office/drawing/2016/5/12/chartex" xmlns:cx7="http://schemas.microsoft.com/office/drawing/2016/5/13/chartex" xmlns:cx8="http://schemas.microsoft.com/office/drawing/2016/5/14/chartex" xmlns:mc="http://schemas.openxmlformats.org/markup-compatibility/2006" xmlns:aink="http://schemas.microsoft.com/office/drawing/2016/ink" xmlns:am3d="http://schemas.microsoft.com/office/drawing/2017/model3d" xmlns:o="urn:schemas-microsoft-com:office:office" xmlns:v="urn:schemas-microsoft-com:vml" xmlns:wp14="http://schemas.microsoft.com/office/word/2010/wordprocessingDrawing" xmlns:w10="urn:schemas-microsoft-com:office:word" xmlns:w="http://schemas.openxmlformats.org/wordprocessingml/2006/main" xmlns:w14="http://schemas.microsoft.com/office/word/2010/wordml" xmlns:w15="http://schemas.microsoft.com/office/word/2012/wordml" xmlns:w16cid="http://schemas.microsoft.com/office/word/2016/wordml/cid" xmlns:w16se="http://schemas.microsoft.com/office/word/2015/wordml/symex" xmlns:wpg="http://schemas.microsoft.com/office/word/2010/wordprocessingGroup" xmlns:wpi="http://schemas.microsoft.com/office/word/2010/wordprocessingInk" xmlns:wps="http://schemas.microsoft.com/office/word/2010/wordprocessingShape" xmlns:a14="http://schemas.microsoft.com/office/drawing/2010/main" val="0"/>
                         </a:ext>
                       </a:extLst>
                     </a:blip>
@@ -381,20 +783,15 @@
       <w:r>
         <w:t xml:space="preserve"> segundos y estos sería el rendimiento del PC obtenido:</w:t>
       </w:r>
-      <w:r>
-        <w:rPr>
-          <w:noProof/>
-        </w:rPr>
-        <w:t xml:space="preserve"> </w:t>
-      </w:r>
-    </w:p>
-    <w:p>
-      <w:r>
-        <w:rPr>
-          <w:noProof/>
+    </w:p>
+    <w:p>
+      <w:r>
+        <w:rPr>
+          <w:noProof/>
+          <w:lang w:eastAsia="es-ES"/>
         </w:rPr>
         <w:drawing>
-          <wp:inline distT="0" distB="0" distL="0" distR="0" wp14:anchorId="5FA1BCA7" wp14:editId="5ACF3BB7">
+          <wp:inline distT="0" distB="0" distL="0" distR="0">
             <wp:extent cx="5389880" cy="3576320"/>
             <wp:effectExtent l="0" t="0" r="1270" b="5080"/>
             <wp:docPr id="5" name="Imagen 5"/>
@@ -411,10 +808,10 @@
                     </pic:cNvPicPr>
                   </pic:nvPicPr>
                   <pic:blipFill>
-                    <a:blip r:embed="rId9" cstate="print">
+                    <a:blip r:embed="rId15" cstate="print">
                       <a:extLst>
                         <a:ext uri="{28A0092B-C50C-407E-A947-70E740481C1C}">
-                          <a14:useLocalDpi xmlns:a14="http://schemas.microsoft.com/office/drawing/2010/main" val="0"/>
+                          <a14:useLocalDpi xmlns="" xmlns:wpc="http://schemas.microsoft.com/office/word/2010/wordprocessingCanvas" xmlns:cx="http://schemas.microsoft.com/office/drawing/2014/chartex" xmlns:cx1="http://schemas.microsoft.com/office/drawing/2015/9/8/chartex" xmlns:cx2="http://schemas.microsoft.com/office/drawing/2015/10/21/chartex" xmlns:cx3="http://schemas.microsoft.com/office/drawing/2016/5/9/chartex" xmlns:cx4="http://schemas.microsoft.com/office/drawing/2016/5/10/chartex" xmlns:cx5="http://schemas.microsoft.com/office/drawing/2016/5/11/chartex" xmlns:cx6="http://schemas.microsoft.com/office/drawing/2016/5/12/chartex" xmlns:cx7="http://schemas.microsoft.com/office/drawing/2016/5/13/chartex" xmlns:cx8="http://schemas.microsoft.com/office/drawing/2016/5/14/chartex" xmlns:mc="http://schemas.openxmlformats.org/markup-compatibility/2006" xmlns:aink="http://schemas.microsoft.com/office/drawing/2016/ink" xmlns:am3d="http://schemas.microsoft.com/office/drawing/2017/model3d" xmlns:o="urn:schemas-microsoft-com:office:office" xmlns:v="urn:schemas-microsoft-com:vml" xmlns:wp14="http://schemas.microsoft.com/office/word/2010/wordprocessingDrawing" xmlns:w10="urn:schemas-microsoft-com:office:word" xmlns:w="http://schemas.openxmlformats.org/wordprocessingml/2006/main" xmlns:w14="http://schemas.microsoft.com/office/word/2010/wordml" xmlns:w15="http://schemas.microsoft.com/office/word/2012/wordml" xmlns:w16cid="http://schemas.microsoft.com/office/word/2016/wordml/cid" xmlns:w16se="http://schemas.microsoft.com/office/word/2015/wordml/symex" xmlns:wpg="http://schemas.microsoft.com/office/word/2010/wordprocessingGroup" xmlns:wpi="http://schemas.microsoft.com/office/word/2010/wordprocessingInk" xmlns:wps="http://schemas.microsoft.com/office/word/2010/wordprocessingShape" xmlns:a14="http://schemas.microsoft.com/office/drawing/2010/main" val="0"/>
                         </a:ext>
                       </a:extLst>
                     </a:blip>
@@ -451,7 +848,8 @@
         <w:pStyle w:val="Ttulo1"/>
       </w:pPr>
       <w:r>
-        <w:t>Prueba 19:</w:t>
+        <w:lastRenderedPageBreak/>
+        <w:t>Prueba 14:</w:t>
       </w:r>
     </w:p>
     <w:p>
@@ -498,8 +896,605 @@
     <w:p>
       <w:pPr>
         <w:pStyle w:val="Prrafodelista"/>
+        <w:tabs>
+          <w:tab w:val="left" w:pos="2205"/>
+        </w:tabs>
         <w:ind w:left="1070"/>
       </w:pPr>
+      <w:r>
+        <w:tab/>
+      </w:r>
+    </w:p>
+    <w:p>
+      <w:r>
+        <w:t>El límite obtenido en esta prueba es de 9000 usuarios durante 100 segundos, y este es el rendimiento del PC para ejecutarlo:</w:t>
+      </w:r>
+    </w:p>
+    <w:p>
+      <w:pPr>
+        <w:rPr>
+          <w:noProof/>
+          <w:lang w:eastAsia="es-ES"/>
+        </w:rPr>
+      </w:pPr>
+    </w:p>
+    <w:p>
+      <w:r>
+        <w:rPr>
+          <w:noProof/>
+          <w:lang w:eastAsia="es-ES"/>
+        </w:rPr>
+        <w:drawing>
+          <wp:inline distT="0" distB="0" distL="0" distR="0">
+            <wp:extent cx="5400040" cy="3557886"/>
+            <wp:effectExtent l="19050" t="0" r="0" b="0"/>
+            <wp:docPr id="35" name="Imagen 16"/>
+            <wp:cNvGraphicFramePr>
+              <a:graphicFrameLocks xmlns:a="http://schemas.openxmlformats.org/drawingml/2006/main" noChangeAspect="1"/>
+            </wp:cNvGraphicFramePr>
+            <a:graphic xmlns:a="http://schemas.openxmlformats.org/drawingml/2006/main">
+              <a:graphicData uri="http://schemas.openxmlformats.org/drawingml/2006/picture">
+                <pic:pic xmlns:pic="http://schemas.openxmlformats.org/drawingml/2006/picture">
+                  <pic:nvPicPr>
+                    <pic:cNvPr id="0" name="Picture 16"/>
+                    <pic:cNvPicPr>
+                      <a:picLocks noChangeAspect="1" noChangeArrowheads="1"/>
+                    </pic:cNvPicPr>
+                  </pic:nvPicPr>
+                  <pic:blipFill>
+                    <a:blip r:embed="rId16"/>
+                    <a:srcRect/>
+                    <a:stretch>
+                      <a:fillRect/>
+                    </a:stretch>
+                  </pic:blipFill>
+                  <pic:spPr bwMode="auto">
+                    <a:xfrm>
+                      <a:off x="0" y="0"/>
+                      <a:ext cx="5400040" cy="3557886"/>
+                    </a:xfrm>
+                    <a:prstGeom prst="rect">
+                      <a:avLst/>
+                    </a:prstGeom>
+                    <a:noFill/>
+                    <a:ln w="9525">
+                      <a:noFill/>
+                      <a:miter lim="800000"/>
+                      <a:headEnd/>
+                      <a:tailEnd/>
+                    </a:ln>
+                  </pic:spPr>
+                </pic:pic>
+              </a:graphicData>
+            </a:graphic>
+          </wp:inline>
+        </w:drawing>
+      </w:r>
+    </w:p>
+    <w:p>
+      <w:r>
+        <w:t>Más allá de este número, fallan más del 5% de peticiones del sistema, por lo que no pasa la prueba.</w:t>
+      </w:r>
+    </w:p>
+    <w:p>
+      <w:r>
+        <w:t>El rendimiento adecuado sería valores iguales o menores de los 8000 durante 100 segundos y estos sería el rendimiento del PC obtenido:</w:t>
+      </w:r>
+    </w:p>
+    <w:p>
+      <w:pPr>
+        <w:rPr>
+          <w:noProof/>
+        </w:rPr>
+      </w:pPr>
+      <w:r>
+        <w:rPr>
+          <w:noProof/>
+          <w:lang w:eastAsia="es-ES"/>
+        </w:rPr>
+        <w:lastRenderedPageBreak/>
+        <w:drawing>
+          <wp:inline distT="0" distB="0" distL="0" distR="0">
+            <wp:extent cx="5400040" cy="3549058"/>
+            <wp:effectExtent l="19050" t="0" r="0" b="0"/>
+            <wp:docPr id="36" name="Imagen 25"/>
+            <wp:cNvGraphicFramePr>
+              <a:graphicFrameLocks xmlns:a="http://schemas.openxmlformats.org/drawingml/2006/main" noChangeAspect="1"/>
+            </wp:cNvGraphicFramePr>
+            <a:graphic xmlns:a="http://schemas.openxmlformats.org/drawingml/2006/main">
+              <a:graphicData uri="http://schemas.openxmlformats.org/drawingml/2006/picture">
+                <pic:pic xmlns:pic="http://schemas.openxmlformats.org/drawingml/2006/picture">
+                  <pic:nvPicPr>
+                    <pic:cNvPr id="0" name="Picture 25"/>
+                    <pic:cNvPicPr>
+                      <a:picLocks noChangeAspect="1" noChangeArrowheads="1"/>
+                    </pic:cNvPicPr>
+                  </pic:nvPicPr>
+                  <pic:blipFill>
+                    <a:blip r:embed="rId17"/>
+                    <a:srcRect/>
+                    <a:stretch>
+                      <a:fillRect/>
+                    </a:stretch>
+                  </pic:blipFill>
+                  <pic:spPr bwMode="auto">
+                    <a:xfrm>
+                      <a:off x="0" y="0"/>
+                      <a:ext cx="5400040" cy="3549058"/>
+                    </a:xfrm>
+                    <a:prstGeom prst="rect">
+                      <a:avLst/>
+                    </a:prstGeom>
+                    <a:noFill/>
+                    <a:ln w="9525">
+                      <a:noFill/>
+                      <a:miter lim="800000"/>
+                      <a:headEnd/>
+                      <a:tailEnd/>
+                    </a:ln>
+                  </pic:spPr>
+                </pic:pic>
+              </a:graphicData>
+            </a:graphic>
+          </wp:inline>
+        </w:drawing>
+      </w:r>
+    </w:p>
+    <w:p>
+      <w:pPr>
+        <w:pStyle w:val="Ttulo1"/>
+      </w:pPr>
+    </w:p>
+    <w:p>
+      <w:pPr>
+        <w:pStyle w:val="Ttulo1"/>
+      </w:pPr>
+      <w:r>
+        <w:t>Prueba 16:</w:t>
+      </w:r>
+    </w:p>
+    <w:p>
+      <w:r>
+        <w:t xml:space="preserve">Objetivos: </w:t>
+      </w:r>
+    </w:p>
+    <w:p>
+      <w:pPr>
+        <w:pStyle w:val="Prrafodelista"/>
+        <w:numPr>
+          <w:ilvl w:val="0"/>
+          <w:numId w:val="1"/>
+        </w:numPr>
+      </w:pPr>
+      <w:r>
+        <w:t>Tiempo de respuesta máximo de las peticiones 5 segundos.</w:t>
+      </w:r>
+    </w:p>
+    <w:p>
+      <w:pPr>
+        <w:pStyle w:val="Prrafodelista"/>
+        <w:numPr>
+          <w:ilvl w:val="0"/>
+          <w:numId w:val="1"/>
+        </w:numPr>
+      </w:pPr>
+      <w:r>
+        <w:t>Tiempo de respuesta medio de las peticiones 1 segundo.</w:t>
+      </w:r>
+    </w:p>
+    <w:p>
+      <w:pPr>
+        <w:pStyle w:val="Prrafodelista"/>
+        <w:numPr>
+          <w:ilvl w:val="0"/>
+          <w:numId w:val="1"/>
+        </w:numPr>
+      </w:pPr>
+      <w:r>
+        <w:t>Éxito del 95% de las peticiones realizadas.</w:t>
+      </w:r>
+    </w:p>
+    <w:p>
+      <w:pPr>
+        <w:pStyle w:val="Prrafodelista"/>
+        <w:tabs>
+          <w:tab w:val="left" w:pos="2205"/>
+        </w:tabs>
+        <w:ind w:left="1070"/>
+      </w:pPr>
+      <w:r>
+        <w:tab/>
+      </w:r>
+    </w:p>
+    <w:p>
+      <w:r>
+        <w:t>El límite obtenido en esta prueba es de 100</w:t>
+      </w:r>
+      <w:r>
+        <w:t>00</w:t>
+      </w:r>
+      <w:r>
+        <w:t xml:space="preserve"> usuarios durante 100 segundos, y este es el rendimiento del PC para ejecutarlo:</w:t>
+      </w:r>
+    </w:p>
+    <w:p>
+      <w:r>
+        <w:rPr>
+          <w:noProof/>
+          <w:lang w:eastAsia="es-ES"/>
+        </w:rPr>
+        <w:lastRenderedPageBreak/>
+        <w:drawing>
+          <wp:inline distT="0" distB="0" distL="0" distR="0">
+            <wp:extent cx="5400040" cy="3523857"/>
+            <wp:effectExtent l="19050" t="0" r="0" b="0"/>
+            <wp:docPr id="29" name="Imagen 19"/>
+            <wp:cNvGraphicFramePr>
+              <a:graphicFrameLocks xmlns:a="http://schemas.openxmlformats.org/drawingml/2006/main" noChangeAspect="1"/>
+            </wp:cNvGraphicFramePr>
+            <a:graphic xmlns:a="http://schemas.openxmlformats.org/drawingml/2006/main">
+              <a:graphicData uri="http://schemas.openxmlformats.org/drawingml/2006/picture">
+                <pic:pic xmlns:pic="http://schemas.openxmlformats.org/drawingml/2006/picture">
+                  <pic:nvPicPr>
+                    <pic:cNvPr id="0" name="Picture 19"/>
+                    <pic:cNvPicPr>
+                      <a:picLocks noChangeAspect="1" noChangeArrowheads="1"/>
+                    </pic:cNvPicPr>
+                  </pic:nvPicPr>
+                  <pic:blipFill>
+                    <a:blip r:embed="rId18"/>
+                    <a:srcRect/>
+                    <a:stretch>
+                      <a:fillRect/>
+                    </a:stretch>
+                  </pic:blipFill>
+                  <pic:spPr bwMode="auto">
+                    <a:xfrm>
+                      <a:off x="0" y="0"/>
+                      <a:ext cx="5400040" cy="3523857"/>
+                    </a:xfrm>
+                    <a:prstGeom prst="rect">
+                      <a:avLst/>
+                    </a:prstGeom>
+                    <a:noFill/>
+                    <a:ln w="9525">
+                      <a:noFill/>
+                      <a:miter lim="800000"/>
+                      <a:headEnd/>
+                      <a:tailEnd/>
+                    </a:ln>
+                  </pic:spPr>
+                </pic:pic>
+              </a:graphicData>
+            </a:graphic>
+          </wp:inline>
+        </w:drawing>
+      </w:r>
+    </w:p>
+    <w:p>
+      <w:r>
+        <w:t>Más allá de este número, fallan más del 5% de peticiones del sistema, por lo que no pasa la prueba.</w:t>
+      </w:r>
+    </w:p>
+    <w:p>
+      <w:pPr>
+        <w:rPr>
+          <w:noProof/>
+        </w:rPr>
+      </w:pPr>
+      <w:r>
+        <w:t>El rendimiento adecuado sería valores iguales o menores de los 8000 durante 100 segundos y estos sería el rendimiento del PC obtenido:</w:t>
+      </w:r>
+    </w:p>
+    <w:p>
+      <w:r>
+        <w:rPr>
+          <w:noProof/>
+          <w:lang w:eastAsia="es-ES"/>
+        </w:rPr>
+        <w:drawing>
+          <wp:inline distT="0" distB="0" distL="0" distR="0">
+            <wp:extent cx="5400040" cy="3543776"/>
+            <wp:effectExtent l="19050" t="0" r="0" b="0"/>
+            <wp:docPr id="30" name="Imagen 31"/>
+            <wp:cNvGraphicFramePr>
+              <a:graphicFrameLocks xmlns:a="http://schemas.openxmlformats.org/drawingml/2006/main" noChangeAspect="1"/>
+            </wp:cNvGraphicFramePr>
+            <a:graphic xmlns:a="http://schemas.openxmlformats.org/drawingml/2006/main">
+              <a:graphicData uri="http://schemas.openxmlformats.org/drawingml/2006/picture">
+                <pic:pic xmlns:pic="http://schemas.openxmlformats.org/drawingml/2006/picture">
+                  <pic:nvPicPr>
+                    <pic:cNvPr id="0" name="Picture 31"/>
+                    <pic:cNvPicPr>
+                      <a:picLocks noChangeAspect="1" noChangeArrowheads="1"/>
+                    </pic:cNvPicPr>
+                  </pic:nvPicPr>
+                  <pic:blipFill>
+                    <a:blip r:embed="rId19"/>
+                    <a:srcRect/>
+                    <a:stretch>
+                      <a:fillRect/>
+                    </a:stretch>
+                  </pic:blipFill>
+                  <pic:spPr bwMode="auto">
+                    <a:xfrm>
+                      <a:off x="0" y="0"/>
+                      <a:ext cx="5400040" cy="3543776"/>
+                    </a:xfrm>
+                    <a:prstGeom prst="rect">
+                      <a:avLst/>
+                    </a:prstGeom>
+                    <a:noFill/>
+                    <a:ln w="9525">
+                      <a:noFill/>
+                      <a:miter lim="800000"/>
+                      <a:headEnd/>
+                      <a:tailEnd/>
+                    </a:ln>
+                  </pic:spPr>
+                </pic:pic>
+              </a:graphicData>
+            </a:graphic>
+          </wp:inline>
+        </w:drawing>
+      </w:r>
+    </w:p>
+    <w:p>
+      <w:pPr>
+        <w:pStyle w:val="Ttulo1"/>
+      </w:pPr>
+      <w:r>
+        <w:t>Prueba 17:</w:t>
+      </w:r>
+    </w:p>
+    <w:p>
+      <w:r>
+        <w:t xml:space="preserve">Objetivos: </w:t>
+      </w:r>
+    </w:p>
+    <w:p>
+      <w:pPr>
+        <w:pStyle w:val="Prrafodelista"/>
+        <w:numPr>
+          <w:ilvl w:val="0"/>
+          <w:numId w:val="1"/>
+        </w:numPr>
+      </w:pPr>
+      <w:r>
+        <w:lastRenderedPageBreak/>
+        <w:t>Tiempo de respuesta máximo de las peticiones 5 segundos.</w:t>
+      </w:r>
+    </w:p>
+    <w:p>
+      <w:pPr>
+        <w:pStyle w:val="Prrafodelista"/>
+        <w:numPr>
+          <w:ilvl w:val="0"/>
+          <w:numId w:val="1"/>
+        </w:numPr>
+      </w:pPr>
+      <w:r>
+        <w:t>Tiempo de respuesta medio de las peticiones 1 segundo.</w:t>
+      </w:r>
+    </w:p>
+    <w:p>
+      <w:pPr>
+        <w:pStyle w:val="Prrafodelista"/>
+        <w:numPr>
+          <w:ilvl w:val="0"/>
+          <w:numId w:val="1"/>
+        </w:numPr>
+      </w:pPr>
+      <w:r>
+        <w:t>Éxito del 95% de las peticiones realizadas.</w:t>
+      </w:r>
+    </w:p>
+    <w:p>
+      <w:pPr>
+        <w:pStyle w:val="Prrafodelista"/>
+        <w:tabs>
+          <w:tab w:val="left" w:pos="2205"/>
+        </w:tabs>
+        <w:ind w:left="1070"/>
+      </w:pPr>
+      <w:r>
+        <w:tab/>
+      </w:r>
+    </w:p>
+    <w:p>
+      <w:r>
+        <w:t>El límite obtenido en esta prueba es de 160</w:t>
+      </w:r>
+      <w:r>
+        <w:t>00</w:t>
+      </w:r>
+      <w:r>
+        <w:t xml:space="preserve"> usuarios durante 100 segundos, y este es el rendimiento del PC para ejecutarlo:</w:t>
+      </w:r>
+    </w:p>
+    <w:p/>
+    <w:p/>
+    <w:p>
+      <w:r>
+        <w:rPr>
+          <w:noProof/>
+          <w:lang w:eastAsia="es-ES"/>
+        </w:rPr>
+        <w:drawing>
+          <wp:inline distT="0" distB="0" distL="0" distR="0">
+            <wp:extent cx="5400040" cy="3539624"/>
+            <wp:effectExtent l="19050" t="0" r="0" b="0"/>
+            <wp:docPr id="32" name="Imagen 46"/>
+            <wp:cNvGraphicFramePr>
+              <a:graphicFrameLocks xmlns:a="http://schemas.openxmlformats.org/drawingml/2006/main" noChangeAspect="1"/>
+            </wp:cNvGraphicFramePr>
+            <a:graphic xmlns:a="http://schemas.openxmlformats.org/drawingml/2006/main">
+              <a:graphicData uri="http://schemas.openxmlformats.org/drawingml/2006/picture">
+                <pic:pic xmlns:pic="http://schemas.openxmlformats.org/drawingml/2006/picture">
+                  <pic:nvPicPr>
+                    <pic:cNvPr id="0" name="Picture 46"/>
+                    <pic:cNvPicPr>
+                      <a:picLocks noChangeAspect="1" noChangeArrowheads="1"/>
+                    </pic:cNvPicPr>
+                  </pic:nvPicPr>
+                  <pic:blipFill>
+                    <a:blip r:embed="rId20"/>
+                    <a:srcRect/>
+                    <a:stretch>
+                      <a:fillRect/>
+                    </a:stretch>
+                  </pic:blipFill>
+                  <pic:spPr bwMode="auto">
+                    <a:xfrm>
+                      <a:off x="0" y="0"/>
+                      <a:ext cx="5400040" cy="3539624"/>
+                    </a:xfrm>
+                    <a:prstGeom prst="rect">
+                      <a:avLst/>
+                    </a:prstGeom>
+                    <a:noFill/>
+                    <a:ln w="9525">
+                      <a:noFill/>
+                      <a:miter lim="800000"/>
+                      <a:headEnd/>
+                      <a:tailEnd/>
+                    </a:ln>
+                  </pic:spPr>
+                </pic:pic>
+              </a:graphicData>
+            </a:graphic>
+          </wp:inline>
+        </w:drawing>
+      </w:r>
+    </w:p>
+    <w:p>
+      <w:r>
+        <w:t>Más allá de este número, fallan más del 5% de peticiones del sistema, por lo que no pasa la prueba.</w:t>
+      </w:r>
+    </w:p>
+    <w:p>
+      <w:pPr>
+        <w:rPr>
+          <w:noProof/>
+        </w:rPr>
+      </w:pPr>
+      <w:r>
+        <w:t>El rendimiento adecuado sería valores iguales o menores de los 15000 durante 100 segundos y estos sería el rendimiento del PC obtenido:</w:t>
+      </w:r>
+    </w:p>
+    <w:p>
+      <w:r>
+        <w:rPr>
+          <w:noProof/>
+          <w:lang w:eastAsia="es-ES"/>
+        </w:rPr>
+        <w:lastRenderedPageBreak/>
+        <w:drawing>
+          <wp:inline distT="0" distB="0" distL="0" distR="0">
+            <wp:extent cx="5400040" cy="3554355"/>
+            <wp:effectExtent l="19050" t="0" r="0" b="0"/>
+            <wp:docPr id="33" name="Imagen 34"/>
+            <wp:cNvGraphicFramePr>
+              <a:graphicFrameLocks xmlns:a="http://schemas.openxmlformats.org/drawingml/2006/main" noChangeAspect="1"/>
+            </wp:cNvGraphicFramePr>
+            <a:graphic xmlns:a="http://schemas.openxmlformats.org/drawingml/2006/main">
+              <a:graphicData uri="http://schemas.openxmlformats.org/drawingml/2006/picture">
+                <pic:pic xmlns:pic="http://schemas.openxmlformats.org/drawingml/2006/picture">
+                  <pic:nvPicPr>
+                    <pic:cNvPr id="0" name="Picture 34"/>
+                    <pic:cNvPicPr>
+                      <a:picLocks noChangeAspect="1" noChangeArrowheads="1"/>
+                    </pic:cNvPicPr>
+                  </pic:nvPicPr>
+                  <pic:blipFill>
+                    <a:blip r:embed="rId21"/>
+                    <a:srcRect/>
+                    <a:stretch>
+                      <a:fillRect/>
+                    </a:stretch>
+                  </pic:blipFill>
+                  <pic:spPr bwMode="auto">
+                    <a:xfrm>
+                      <a:off x="0" y="0"/>
+                      <a:ext cx="5400040" cy="3554355"/>
+                    </a:xfrm>
+                    <a:prstGeom prst="rect">
+                      <a:avLst/>
+                    </a:prstGeom>
+                    <a:noFill/>
+                    <a:ln w="9525">
+                      <a:noFill/>
+                      <a:miter lim="800000"/>
+                      <a:headEnd/>
+                      <a:tailEnd/>
+                    </a:ln>
+                  </pic:spPr>
+                </pic:pic>
+              </a:graphicData>
+            </a:graphic>
+          </wp:inline>
+        </w:drawing>
+      </w:r>
+    </w:p>
+    <w:p>
+      <w:pPr>
+        <w:pStyle w:val="Ttulo1"/>
+      </w:pPr>
+    </w:p>
+    <w:p>
+      <w:pPr>
+        <w:pStyle w:val="Ttulo1"/>
+      </w:pPr>
+      <w:r>
+        <w:t>Prueba 19:</w:t>
+      </w:r>
+    </w:p>
+    <w:p>
+      <w:r>
+        <w:t xml:space="preserve">Objetivos: </w:t>
+      </w:r>
+    </w:p>
+    <w:p>
+      <w:pPr>
+        <w:pStyle w:val="Prrafodelista"/>
+        <w:numPr>
+          <w:ilvl w:val="0"/>
+          <w:numId w:val="1"/>
+        </w:numPr>
+      </w:pPr>
+      <w:r>
+        <w:t>Tiempo de respuesta máximo de las peticiones 5 segundos.</w:t>
+      </w:r>
+    </w:p>
+    <w:p>
+      <w:pPr>
+        <w:pStyle w:val="Prrafodelista"/>
+        <w:numPr>
+          <w:ilvl w:val="0"/>
+          <w:numId w:val="1"/>
+        </w:numPr>
+      </w:pPr>
+      <w:r>
+        <w:t>Tiempo de respuesta medio de las peticiones 1 segundo.</w:t>
+      </w:r>
+    </w:p>
+    <w:p>
+      <w:pPr>
+        <w:pStyle w:val="Prrafodelista"/>
+        <w:numPr>
+          <w:ilvl w:val="0"/>
+          <w:numId w:val="1"/>
+        </w:numPr>
+      </w:pPr>
+      <w:r>
+        <w:t>Éxito del 95% de las peticiones realizadas.</w:t>
+      </w:r>
+    </w:p>
+    <w:p>
+      <w:pPr>
+        <w:pStyle w:val="Prrafodelista"/>
+        <w:ind w:left="1070"/>
+      </w:pPr>
     </w:p>
     <w:p>
       <w:r>
@@ -521,15 +1516,11 @@
       <w:r>
         <w:rPr>
           <w:noProof/>
-        </w:rPr>
-        <w:t xml:space="preserve"> </w:t>
-      </w:r>
-      <w:r>
-        <w:rPr>
-          <w:noProof/>
-        </w:rPr>
+          <w:lang w:eastAsia="es-ES"/>
+        </w:rPr>
+        <w:lastRenderedPageBreak/>
         <w:drawing>
-          <wp:inline distT="0" distB="0" distL="0" distR="0" wp14:anchorId="475B34CF" wp14:editId="1105D566">
+          <wp:inline distT="0" distB="0" distL="0" distR="0">
             <wp:extent cx="5389880" cy="3576320"/>
             <wp:effectExtent l="0" t="0" r="1270" b="5080"/>
             <wp:docPr id="6" name="Imagen 6"/>
@@ -546,10 +1537,10 @@
                     </pic:cNvPicPr>
                   </pic:nvPicPr>
                   <pic:blipFill>
-                    <a:blip r:embed="rId10" cstate="print">
+                    <a:blip r:embed="rId22" cstate="print">
                       <a:extLst>
                         <a:ext uri="{28A0092B-C50C-407E-A947-70E740481C1C}">
-                          <a14:useLocalDpi xmlns:a14="http://schemas.microsoft.com/office/drawing/2010/main" val="0"/>
+                          <a14:useLocalDpi xmlns="" xmlns:wpc="http://schemas.microsoft.com/office/word/2010/wordprocessingCanvas" xmlns:cx="http://schemas.microsoft.com/office/drawing/2014/chartex" xmlns:cx1="http://schemas.microsoft.com/office/drawing/2015/9/8/chartex" xmlns:cx2="http://schemas.microsoft.com/office/drawing/2015/10/21/chartex" xmlns:cx3="http://schemas.microsoft.com/office/drawing/2016/5/9/chartex" xmlns:cx4="http://schemas.microsoft.com/office/drawing/2016/5/10/chartex" xmlns:cx5="http://schemas.microsoft.com/office/drawing/2016/5/11/chartex" xmlns:cx6="http://schemas.microsoft.com/office/drawing/2016/5/12/chartex" xmlns:cx7="http://schemas.microsoft.com/office/drawing/2016/5/13/chartex" xmlns:cx8="http://schemas.microsoft.com/office/drawing/2016/5/14/chartex" xmlns:mc="http://schemas.openxmlformats.org/markup-compatibility/2006" xmlns:aink="http://schemas.microsoft.com/office/drawing/2016/ink" xmlns:am3d="http://schemas.microsoft.com/office/drawing/2017/model3d" xmlns:o="urn:schemas-microsoft-com:office:office" xmlns:v="urn:schemas-microsoft-com:vml" xmlns:wp14="http://schemas.microsoft.com/office/word/2010/wordprocessingDrawing" xmlns:w10="urn:schemas-microsoft-com:office:word" xmlns:w="http://schemas.openxmlformats.org/wordprocessingml/2006/main" xmlns:w14="http://schemas.microsoft.com/office/word/2010/wordml" xmlns:w15="http://schemas.microsoft.com/office/word/2012/wordml" xmlns:w16cid="http://schemas.microsoft.com/office/word/2016/wordml/cid" xmlns:w16se="http://schemas.microsoft.com/office/word/2015/wordml/symex" xmlns:wpg="http://schemas.microsoft.com/office/word/2010/wordprocessingGroup" xmlns:wpi="http://schemas.microsoft.com/office/word/2010/wordprocessingInk" xmlns:wps="http://schemas.microsoft.com/office/word/2010/wordprocessingShape" xmlns:a14="http://schemas.microsoft.com/office/drawing/2010/main" val="0"/>
                         </a:ext>
                       </a:extLst>
                     </a:blip>
@@ -605,20 +1596,15 @@
       <w:r>
         <w:t>0 segundos y estos sería el rendimiento del PC obtenido:</w:t>
       </w:r>
-      <w:r>
-        <w:rPr>
-          <w:noProof/>
-        </w:rPr>
-        <w:t xml:space="preserve"> </w:t>
-      </w:r>
-    </w:p>
-    <w:p>
-      <w:r>
-        <w:rPr>
-          <w:noProof/>
+    </w:p>
+    <w:p>
+      <w:r>
+        <w:rPr>
+          <w:noProof/>
+          <w:lang w:eastAsia="es-ES"/>
         </w:rPr>
         <w:drawing>
-          <wp:inline distT="0" distB="0" distL="0" distR="0" wp14:anchorId="53228467" wp14:editId="18D3B5D4">
+          <wp:inline distT="0" distB="0" distL="0" distR="0">
             <wp:extent cx="5389880" cy="3576320"/>
             <wp:effectExtent l="0" t="0" r="1270" b="5080"/>
             <wp:docPr id="7" name="Imagen 7"/>
@@ -635,10 +1621,10 @@
                     </pic:cNvPicPr>
                   </pic:nvPicPr>
                   <pic:blipFill>
-                    <a:blip r:embed="rId11" cstate="print">
+                    <a:blip r:embed="rId23" cstate="print">
                       <a:extLst>
                         <a:ext uri="{28A0092B-C50C-407E-A947-70E740481C1C}">
-                          <a14:useLocalDpi xmlns:a14="http://schemas.microsoft.com/office/drawing/2010/main" val="0"/>
+                          <a14:useLocalDpi xmlns="" xmlns:wpc="http://schemas.microsoft.com/office/word/2010/wordprocessingCanvas" xmlns:cx="http://schemas.microsoft.com/office/drawing/2014/chartex" xmlns:cx1="http://schemas.microsoft.com/office/drawing/2015/9/8/chartex" xmlns:cx2="http://schemas.microsoft.com/office/drawing/2015/10/21/chartex" xmlns:cx3="http://schemas.microsoft.com/office/drawing/2016/5/9/chartex" xmlns:cx4="http://schemas.microsoft.com/office/drawing/2016/5/10/chartex" xmlns:cx5="http://schemas.microsoft.com/office/drawing/2016/5/11/chartex" xmlns:cx6="http://schemas.microsoft.com/office/drawing/2016/5/12/chartex" xmlns:cx7="http://schemas.microsoft.com/office/drawing/2016/5/13/chartex" xmlns:cx8="http://schemas.microsoft.com/office/drawing/2016/5/14/chartex" xmlns:mc="http://schemas.openxmlformats.org/markup-compatibility/2006" xmlns:aink="http://schemas.microsoft.com/office/drawing/2016/ink" xmlns:am3d="http://schemas.microsoft.com/office/drawing/2017/model3d" xmlns:o="urn:schemas-microsoft-com:office:office" xmlns:v="urn:schemas-microsoft-com:vml" xmlns:wp14="http://schemas.microsoft.com/office/word/2010/wordprocessingDrawing" xmlns:w10="urn:schemas-microsoft-com:office:word" xmlns:w="http://schemas.openxmlformats.org/wordprocessingml/2006/main" xmlns:w14="http://schemas.microsoft.com/office/word/2010/wordml" xmlns:w15="http://schemas.microsoft.com/office/word/2012/wordml" xmlns:w16cid="http://schemas.microsoft.com/office/word/2016/wordml/cid" xmlns:w16se="http://schemas.microsoft.com/office/word/2015/wordml/symex" xmlns:wpg="http://schemas.microsoft.com/office/word/2010/wordprocessingGroup" xmlns:wpi="http://schemas.microsoft.com/office/word/2010/wordprocessingInk" xmlns:wps="http://schemas.microsoft.com/office/word/2010/wordprocessingShape" xmlns:a14="http://schemas.microsoft.com/office/drawing/2010/main" val="0"/>
                         </a:ext>
                       </a:extLst>
                     </a:blip>
@@ -673,6 +1659,7 @@
         <w:pStyle w:val="Ttulo1"/>
       </w:pPr>
       <w:r>
+        <w:lastRenderedPageBreak/>
         <w:t>Prueba 20:</w:t>
       </w:r>
     </w:p>
@@ -738,9 +1725,10 @@
       <w:r>
         <w:rPr>
           <w:noProof/>
+          <w:lang w:eastAsia="es-ES"/>
         </w:rPr>
         <w:drawing>
-          <wp:inline distT="0" distB="0" distL="0" distR="0" wp14:anchorId="0365D775" wp14:editId="2D89EB2E">
+          <wp:inline distT="0" distB="0" distL="0" distR="0">
             <wp:extent cx="4494119" cy="2981960"/>
             <wp:effectExtent l="0" t="0" r="1905" b="8890"/>
             <wp:docPr id="8" name="Imagen 8"/>
@@ -757,10 +1745,10 @@
                     </pic:cNvPicPr>
                   </pic:nvPicPr>
                   <pic:blipFill>
-                    <a:blip r:embed="rId12" cstate="print">
+                    <a:blip r:embed="rId24" cstate="print">
                       <a:extLst>
                         <a:ext uri="{28A0092B-C50C-407E-A947-70E740481C1C}">
-                          <a14:useLocalDpi xmlns:a14="http://schemas.microsoft.com/office/drawing/2010/main" val="0"/>
+                          <a14:useLocalDpi xmlns="" xmlns:wpc="http://schemas.microsoft.com/office/word/2010/wordprocessingCanvas" xmlns:cx="http://schemas.microsoft.com/office/drawing/2014/chartex" xmlns:cx1="http://schemas.microsoft.com/office/drawing/2015/9/8/chartex" xmlns:cx2="http://schemas.microsoft.com/office/drawing/2015/10/21/chartex" xmlns:cx3="http://schemas.microsoft.com/office/drawing/2016/5/9/chartex" xmlns:cx4="http://schemas.microsoft.com/office/drawing/2016/5/10/chartex" xmlns:cx5="http://schemas.microsoft.com/office/drawing/2016/5/11/chartex" xmlns:cx6="http://schemas.microsoft.com/office/drawing/2016/5/12/chartex" xmlns:cx7="http://schemas.microsoft.com/office/drawing/2016/5/13/chartex" xmlns:cx8="http://schemas.microsoft.com/office/drawing/2016/5/14/chartex" xmlns:mc="http://schemas.openxmlformats.org/markup-compatibility/2006" xmlns:aink="http://schemas.microsoft.com/office/drawing/2016/ink" xmlns:am3d="http://schemas.microsoft.com/office/drawing/2017/model3d" xmlns:o="urn:schemas-microsoft-com:office:office" xmlns:v="urn:schemas-microsoft-com:vml" xmlns:wp14="http://schemas.microsoft.com/office/word/2010/wordprocessingDrawing" xmlns:w10="urn:schemas-microsoft-com:office:word" xmlns:w="http://schemas.openxmlformats.org/wordprocessingml/2006/main" xmlns:w14="http://schemas.microsoft.com/office/word/2010/wordml" xmlns:w15="http://schemas.microsoft.com/office/word/2012/wordml" xmlns:w16cid="http://schemas.microsoft.com/office/word/2016/wordml/cid" xmlns:w16se="http://schemas.microsoft.com/office/word/2015/wordml/symex" xmlns:wpg="http://schemas.microsoft.com/office/word/2010/wordprocessingGroup" xmlns:wpi="http://schemas.microsoft.com/office/word/2010/wordprocessingInk" xmlns:wps="http://schemas.microsoft.com/office/word/2010/wordprocessingShape" xmlns:a14="http://schemas.microsoft.com/office/drawing/2010/main" val="0"/>
                         </a:ext>
                       </a:extLst>
                     </a:blip>
@@ -816,25 +1804,21 @@
       <w:r>
         <w:t>0 segundos y estos sería el rendimiento del PC obtenido:</w:t>
       </w:r>
-      <w:r>
-        <w:rPr>
-          <w:noProof/>
-        </w:rPr>
-        <w:t xml:space="preserve"> </w:t>
-      </w:r>
-    </w:p>
-    <w:p>
-      <w:pPr>
-        <w:rPr>
-          <w:noProof/>
-        </w:rPr>
-      </w:pPr>
-      <w:r>
-        <w:rPr>
-          <w:noProof/>
-        </w:rPr>
+    </w:p>
+    <w:p>
+      <w:pPr>
+        <w:rPr>
+          <w:noProof/>
+        </w:rPr>
+      </w:pPr>
+      <w:r>
+        <w:rPr>
+          <w:noProof/>
+          <w:lang w:eastAsia="es-ES"/>
+        </w:rPr>
+        <w:lastRenderedPageBreak/>
         <w:drawing>
-          <wp:inline distT="0" distB="0" distL="0" distR="0" wp14:anchorId="69D4ECDB" wp14:editId="288F867F">
+          <wp:inline distT="0" distB="0" distL="0" distR="0">
             <wp:extent cx="5389880" cy="3576320"/>
             <wp:effectExtent l="0" t="0" r="1270" b="5080"/>
             <wp:docPr id="9" name="Imagen 9"/>
@@ -851,10 +1835,10 @@
                     </pic:cNvPicPr>
                   </pic:nvPicPr>
                   <pic:blipFill>
-                    <a:blip r:embed="rId13" cstate="print">
+                    <a:blip r:embed="rId25" cstate="print">
                       <a:extLst>
                         <a:ext uri="{28A0092B-C50C-407E-A947-70E740481C1C}">
-                          <a14:useLocalDpi xmlns:a14="http://schemas.microsoft.com/office/drawing/2010/main" val="0"/>
+                          <a14:useLocalDpi xmlns="" xmlns:wpc="http://schemas.microsoft.com/office/word/2010/wordprocessingCanvas" xmlns:cx="http://schemas.microsoft.com/office/drawing/2014/chartex" xmlns:cx1="http://schemas.microsoft.com/office/drawing/2015/9/8/chartex" xmlns:cx2="http://schemas.microsoft.com/office/drawing/2015/10/21/chartex" xmlns:cx3="http://schemas.microsoft.com/office/drawing/2016/5/9/chartex" xmlns:cx4="http://schemas.microsoft.com/office/drawing/2016/5/10/chartex" xmlns:cx5="http://schemas.microsoft.com/office/drawing/2016/5/11/chartex" xmlns:cx6="http://schemas.microsoft.com/office/drawing/2016/5/12/chartex" xmlns:cx7="http://schemas.microsoft.com/office/drawing/2016/5/13/chartex" xmlns:cx8="http://schemas.microsoft.com/office/drawing/2016/5/14/chartex" xmlns:mc="http://schemas.openxmlformats.org/markup-compatibility/2006" xmlns:aink="http://schemas.microsoft.com/office/drawing/2016/ink" xmlns:am3d="http://schemas.microsoft.com/office/drawing/2017/model3d" xmlns:o="urn:schemas-microsoft-com:office:office" xmlns:v="urn:schemas-microsoft-com:vml" xmlns:wp14="http://schemas.microsoft.com/office/word/2010/wordprocessingDrawing" xmlns:w10="urn:schemas-microsoft-com:office:word" xmlns:w="http://schemas.openxmlformats.org/wordprocessingml/2006/main" xmlns:w14="http://schemas.microsoft.com/office/word/2010/wordml" xmlns:w15="http://schemas.microsoft.com/office/word/2012/wordml" xmlns:w16cid="http://schemas.microsoft.com/office/word/2016/wordml/cid" xmlns:w16se="http://schemas.microsoft.com/office/word/2015/wordml/symex" xmlns:wpg="http://schemas.microsoft.com/office/word/2010/wordprocessingGroup" xmlns:wpi="http://schemas.microsoft.com/office/word/2010/wordprocessingInk" xmlns:wps="http://schemas.microsoft.com/office/word/2010/wordprocessingShape" xmlns:a14="http://schemas.microsoft.com/office/drawing/2010/main" val="0"/>
                         </a:ext>
                       </a:extLst>
                     </a:blip>
@@ -936,8 +1920,14 @@
     <w:p>
       <w:pPr>
         <w:pStyle w:val="Prrafodelista"/>
+        <w:tabs>
+          <w:tab w:val="left" w:pos="2205"/>
+        </w:tabs>
         <w:ind w:left="1070"/>
       </w:pPr>
+      <w:r>
+        <w:tab/>
+      </w:r>
     </w:p>
     <w:p>
       <w:r>
@@ -954,9 +1944,11 @@
       <w:r>
         <w:rPr>
           <w:noProof/>
-        </w:rPr>
+          <w:lang w:eastAsia="es-ES"/>
+        </w:rPr>
+        <w:lastRenderedPageBreak/>
         <w:drawing>
-          <wp:inline distT="0" distB="0" distL="0" distR="0" wp14:anchorId="51AEFDB4" wp14:editId="369FB4C2">
+          <wp:inline distT="0" distB="0" distL="0" distR="0">
             <wp:extent cx="5389880" cy="3576320"/>
             <wp:effectExtent l="0" t="0" r="1270" b="5080"/>
             <wp:docPr id="10" name="Imagen 10"/>
@@ -973,10 +1965,10 @@
                     </pic:cNvPicPr>
                   </pic:nvPicPr>
                   <pic:blipFill>
-                    <a:blip r:embed="rId14" cstate="print">
+                    <a:blip r:embed="rId26" cstate="print">
                       <a:extLst>
                         <a:ext uri="{28A0092B-C50C-407E-A947-70E740481C1C}">
-                          <a14:useLocalDpi xmlns:a14="http://schemas.microsoft.com/office/drawing/2010/main" val="0"/>
+                          <a14:useLocalDpi xmlns="" xmlns:wpc="http://schemas.microsoft.com/office/word/2010/wordprocessingCanvas" xmlns:cx="http://schemas.microsoft.com/office/drawing/2014/chartex" xmlns:cx1="http://schemas.microsoft.com/office/drawing/2015/9/8/chartex" xmlns:cx2="http://schemas.microsoft.com/office/drawing/2015/10/21/chartex" xmlns:cx3="http://schemas.microsoft.com/office/drawing/2016/5/9/chartex" xmlns:cx4="http://schemas.microsoft.com/office/drawing/2016/5/10/chartex" xmlns:cx5="http://schemas.microsoft.com/office/drawing/2016/5/11/chartex" xmlns:cx6="http://schemas.microsoft.com/office/drawing/2016/5/12/chartex" xmlns:cx7="http://schemas.microsoft.com/office/drawing/2016/5/13/chartex" xmlns:cx8="http://schemas.microsoft.com/office/drawing/2016/5/14/chartex" xmlns:mc="http://schemas.openxmlformats.org/markup-compatibility/2006" xmlns:aink="http://schemas.microsoft.com/office/drawing/2016/ink" xmlns:am3d="http://schemas.microsoft.com/office/drawing/2017/model3d" xmlns:o="urn:schemas-microsoft-com:office:office" xmlns:v="urn:schemas-microsoft-com:vml" xmlns:wp14="http://schemas.microsoft.com/office/word/2010/wordprocessingDrawing" xmlns:w10="urn:schemas-microsoft-com:office:word" xmlns:w="http://schemas.openxmlformats.org/wordprocessingml/2006/main" xmlns:w14="http://schemas.microsoft.com/office/word/2010/wordml" xmlns:w15="http://schemas.microsoft.com/office/word/2012/wordml" xmlns:w16cid="http://schemas.microsoft.com/office/word/2016/wordml/cid" xmlns:w16se="http://schemas.microsoft.com/office/word/2015/wordml/symex" xmlns:wpg="http://schemas.microsoft.com/office/word/2010/wordprocessingGroup" xmlns:wpi="http://schemas.microsoft.com/office/word/2010/wordprocessingInk" xmlns:wps="http://schemas.microsoft.com/office/word/2010/wordprocessingShape" xmlns:a14="http://schemas.microsoft.com/office/drawing/2010/main" val="0"/>
                         </a:ext>
                       </a:extLst>
                     </a:blip>
@@ -1036,25 +2028,20 @@
       <w:r>
         <w:t>0 segundos y estos sería el rendimiento del PC obtenido:</w:t>
       </w:r>
-      <w:r>
-        <w:rPr>
-          <w:noProof/>
-        </w:rPr>
-        <w:t xml:space="preserve"> </w:t>
-      </w:r>
-    </w:p>
-    <w:p>
-      <w:pPr>
-        <w:rPr>
-          <w:noProof/>
-        </w:rPr>
-      </w:pPr>
-      <w:r>
-        <w:rPr>
-          <w:noProof/>
+    </w:p>
+    <w:p>
+      <w:pPr>
+        <w:rPr>
+          <w:noProof/>
+        </w:rPr>
+      </w:pPr>
+      <w:r>
+        <w:rPr>
+          <w:noProof/>
+          <w:lang w:eastAsia="es-ES"/>
         </w:rPr>
         <w:drawing>
-          <wp:inline distT="0" distB="0" distL="0" distR="0" wp14:anchorId="1B7BF215" wp14:editId="7D02C6C6">
+          <wp:inline distT="0" distB="0" distL="0" distR="0">
             <wp:extent cx="5389880" cy="3581400"/>
             <wp:effectExtent l="0" t="0" r="1270" b="0"/>
             <wp:docPr id="11" name="Imagen 11"/>
@@ -1071,10 +2058,10 @@
                     </pic:cNvPicPr>
                   </pic:nvPicPr>
                   <pic:blipFill>
-                    <a:blip r:embed="rId15" cstate="print">
+                    <a:blip r:embed="rId27" cstate="print">
                       <a:extLst>
                         <a:ext uri="{28A0092B-C50C-407E-A947-70E740481C1C}">
-                          <a14:useLocalDpi xmlns:a14="http://schemas.microsoft.com/office/drawing/2010/main" val="0"/>
+                          <a14:useLocalDpi xmlns="" xmlns:wpc="http://schemas.microsoft.com/office/word/2010/wordprocessingCanvas" xmlns:cx="http://schemas.microsoft.com/office/drawing/2014/chartex" xmlns:cx1="http://schemas.microsoft.com/office/drawing/2015/9/8/chartex" xmlns:cx2="http://schemas.microsoft.com/office/drawing/2015/10/21/chartex" xmlns:cx3="http://schemas.microsoft.com/office/drawing/2016/5/9/chartex" xmlns:cx4="http://schemas.microsoft.com/office/drawing/2016/5/10/chartex" xmlns:cx5="http://schemas.microsoft.com/office/drawing/2016/5/11/chartex" xmlns:cx6="http://schemas.microsoft.com/office/drawing/2016/5/12/chartex" xmlns:cx7="http://schemas.microsoft.com/office/drawing/2016/5/13/chartex" xmlns:cx8="http://schemas.microsoft.com/office/drawing/2016/5/14/chartex" xmlns:mc="http://schemas.openxmlformats.org/markup-compatibility/2006" xmlns:aink="http://schemas.microsoft.com/office/drawing/2016/ink" xmlns:am3d="http://schemas.microsoft.com/office/drawing/2017/model3d" xmlns:o="urn:schemas-microsoft-com:office:office" xmlns:v="urn:schemas-microsoft-com:vml" xmlns:wp14="http://schemas.microsoft.com/office/word/2010/wordprocessingDrawing" xmlns:w10="urn:schemas-microsoft-com:office:word" xmlns:w="http://schemas.openxmlformats.org/wordprocessingml/2006/main" xmlns:w14="http://schemas.microsoft.com/office/word/2010/wordml" xmlns:w15="http://schemas.microsoft.com/office/word/2012/wordml" xmlns:w16cid="http://schemas.microsoft.com/office/word/2016/wordml/cid" xmlns:w16se="http://schemas.microsoft.com/office/word/2015/wordml/symex" xmlns:wpg="http://schemas.microsoft.com/office/word/2010/wordprocessingGroup" xmlns:wpi="http://schemas.microsoft.com/office/word/2010/wordprocessingInk" xmlns:wps="http://schemas.microsoft.com/office/word/2010/wordprocessingShape" xmlns:a14="http://schemas.microsoft.com/office/drawing/2010/main" val="0"/>
                         </a:ext>
                       </a:extLst>
                     </a:blip>
@@ -1103,7 +2090,6 @@
         </w:drawing>
       </w:r>
     </w:p>
-    <w:p/>
     <w:sectPr>
       <w:pgSz w:w="11906" w:h="16838"/>
       <w:pgMar w:top="1417" w:right="1701" w:bottom="1417" w:left="1701" w:header="708" w:footer="708" w:gutter="0"/>
@@ -1114,9 +2100,59 @@
 </w:document>
 </file>
 
+<file path=word/endnotes.xml><?xml version="1.0" encoding="utf-8"?>
+<w:endnotes xmlns:ve="http://schemas.openxmlformats.org/markup-compatibility/2006" xmlns:o="urn:schemas-microsoft-com:office:office" xmlns:r="http://schemas.openxmlformats.org/officeDocument/2006/relationships" xmlns:m="http://schemas.openxmlformats.org/officeDocument/2006/math" xmlns:v="urn:schemas-microsoft-com:vml" xmlns:wp="http://schemas.openxmlformats.org/drawingml/2006/wordprocessingDrawing" xmlns:w10="urn:schemas-microsoft-com:office:word" xmlns:w="http://schemas.openxmlformats.org/wordprocessingml/2006/main" xmlns:wne="http://schemas.microsoft.com/office/word/2006/wordml">
+  <w:endnote w:type="separator" w:id="0">
+    <w:p>
+      <w:pPr>
+        <w:spacing w:after="0" w:line="240" w:lineRule="auto"/>
+      </w:pPr>
+      <w:r>
+        <w:separator/>
+      </w:r>
+    </w:p>
+  </w:endnote>
+  <w:endnote w:type="continuationSeparator" w:id="1">
+    <w:p>
+      <w:pPr>
+        <w:spacing w:after="0" w:line="240" w:lineRule="auto"/>
+      </w:pPr>
+      <w:r>
+        <w:continuationSeparator/>
+      </w:r>
+    </w:p>
+  </w:endnote>
+</w:endnotes>
+</file>
+
+<file path=word/footnotes.xml><?xml version="1.0" encoding="utf-8"?>
+<w:footnotes xmlns:ve="http://schemas.openxmlformats.org/markup-compatibility/2006" xmlns:o="urn:schemas-microsoft-com:office:office" xmlns:r="http://schemas.openxmlformats.org/officeDocument/2006/relationships" xmlns:m="http://schemas.openxmlformats.org/officeDocument/2006/math" xmlns:v="urn:schemas-microsoft-com:vml" xmlns:wp="http://schemas.openxmlformats.org/drawingml/2006/wordprocessingDrawing" xmlns:w10="urn:schemas-microsoft-com:office:word" xmlns:w="http://schemas.openxmlformats.org/wordprocessingml/2006/main" xmlns:wne="http://schemas.microsoft.com/office/word/2006/wordml">
+  <w:footnote w:type="separator" w:id="0">
+    <w:p>
+      <w:pPr>
+        <w:spacing w:after="0" w:line="240" w:lineRule="auto"/>
+      </w:pPr>
+      <w:r>
+        <w:separator/>
+      </w:r>
+    </w:p>
+  </w:footnote>
+  <w:footnote w:type="continuationSeparator" w:id="1">
+    <w:p>
+      <w:pPr>
+        <w:spacing w:after="0" w:line="240" w:lineRule="auto"/>
+      </w:pPr>
+      <w:r>
+        <w:continuationSeparator/>
+      </w:r>
+    </w:p>
+  </w:footnote>
+</w:footnotes>
+</file>
+
 <file path=word/numbering.xml><?xml version="1.0" encoding="utf-8"?>
-<w:numbering xmlns:wpc="http://schemas.microsoft.com/office/word/2010/wordprocessingCanvas" xmlns:cx="http://schemas.microsoft.com/office/drawing/2014/chartex" xmlns:cx1="http://schemas.microsoft.com/office/drawing/2015/9/8/chartex" xmlns:cx2="http://schemas.microsoft.com/office/drawing/2015/10/21/chartex" xmlns:cx3="http://schemas.microsoft.com/office/drawing/2016/5/9/chartex" xmlns:cx4="http://schemas.microsoft.com/office/drawing/2016/5/10/chartex" xmlns:cx5="http://schemas.microsoft.com/office/drawing/2016/5/11/chartex" xmlns:cx6="http://schemas.microsoft.com/office/drawing/2016/5/12/chartex" xmlns:cx7="http://schemas.microsoft.com/office/drawing/2016/5/13/chartex" xmlns:cx8="http://schemas.microsoft.com/office/drawing/2016/5/14/chartex" xmlns:mc="http://schemas.openxmlformats.org/markup-compatibility/2006" xmlns:aink="http://schemas.microsoft.com/office/drawing/2016/ink" xmlns:am3d="http://schemas.microsoft.com/office/drawing/2017/model3d" xmlns:o="urn:schemas-microsoft-com:office:office" xmlns:r="http://schemas.openxmlformats.org/officeDocument/2006/relationships" xmlns:m="http://schemas.openxmlformats.org/officeDocument/2006/math" xmlns:v="urn:schemas-microsoft-com:vml" xmlns:wp14="http://schemas.microsoft.com/office/word/2010/wordprocessingDrawing" xmlns:wp="http://schemas.openxmlformats.org/drawingml/2006/wordprocessingDrawing" xmlns:w10="urn:schemas-microsoft-com:office:word" xmlns:w="http://schemas.openxmlformats.org/wordprocessingml/2006/main" xmlns:w14="http://schemas.microsoft.com/office/word/2010/wordml" xmlns:w15="http://schemas.microsoft.com/office/word/2012/wordml" xmlns:w16cid="http://schemas.microsoft.com/office/word/2016/wordml/cid" xmlns:w16se="http://schemas.microsoft.com/office/word/2015/wordml/symex" xmlns:wpg="http://schemas.microsoft.com/office/word/2010/wordprocessingGroup" xmlns:wpi="http://schemas.microsoft.com/office/word/2010/wordprocessingInk" xmlns:wne="http://schemas.microsoft.com/office/word/2006/wordml" xmlns:wps="http://schemas.microsoft.com/office/word/2010/wordprocessingShape" mc:Ignorable="w14 w15 w16se w16cid wp14">
-  <w:abstractNum w:abstractNumId="0" w15:restartNumberingAfterBreak="0">
+<w:numbering xmlns:ve="http://schemas.openxmlformats.org/markup-compatibility/2006" xmlns:o="urn:schemas-microsoft-com:office:office" xmlns:r="http://schemas.openxmlformats.org/officeDocument/2006/relationships" xmlns:m="http://schemas.openxmlformats.org/officeDocument/2006/math" xmlns:v="urn:schemas-microsoft-com:vml" xmlns:wp="http://schemas.openxmlformats.org/drawingml/2006/wordprocessingDrawing" xmlns:w10="urn:schemas-microsoft-com:office:word" xmlns:w="http://schemas.openxmlformats.org/wordprocessingml/2006/main" xmlns:wne="http://schemas.microsoft.com/office/word/2006/wordml">
+  <w:abstractNum w:abstractNumId="0">
     <w:nsid w:val="6FCA7360"/>
     <w:multiLevelType w:val="hybridMultilevel"/>
     <w:tmpl w:val="D05296A8"/>
@@ -1235,7 +2271,7 @@
 </file>
 
 <file path=word/styles.xml><?xml version="1.0" encoding="utf-8"?>
-<w:styles xmlns:mc="http://schemas.openxmlformats.org/markup-compatibility/2006" xmlns:r="http://schemas.openxmlformats.org/officeDocument/2006/relationships" xmlns:w="http://schemas.openxmlformats.org/wordprocessingml/2006/main" xmlns:w14="http://schemas.microsoft.com/office/word/2010/wordml" xmlns:w15="http://schemas.microsoft.com/office/word/2012/wordml" xmlns:w16cid="http://schemas.microsoft.com/office/word/2016/wordml/cid" xmlns:w16se="http://schemas.microsoft.com/office/word/2015/wordml/symex" mc:Ignorable="w14 w15 w16se w16cid">
+<w:styles xmlns:r="http://schemas.openxmlformats.org/officeDocument/2006/relationships" xmlns:w="http://schemas.openxmlformats.org/wordprocessingml/2006/main">
   <w:docDefaults>
     <w:rPrDefault>
       <w:rPr>
@@ -1251,389 +2287,149 @@
       </w:pPr>
     </w:pPrDefault>
   </w:docDefaults>
-  <w:latentStyles w:defLockedState="0" w:defUIPriority="99" w:defSemiHidden="0" w:defUnhideWhenUsed="0" w:defQFormat="0" w:count="377">
-    <w:lsdException w:name="Normal" w:uiPriority="0" w:qFormat="1"/>
-    <w:lsdException w:name="heading 1" w:uiPriority="9" w:qFormat="1"/>
-    <w:lsdException w:name="heading 2" w:semiHidden="1" w:uiPriority="9" w:unhideWhenUsed="1" w:qFormat="1"/>
-    <w:lsdException w:name="heading 3" w:semiHidden="1" w:uiPriority="9" w:unhideWhenUsed="1" w:qFormat="1"/>
-    <w:lsdException w:name="heading 4" w:semiHidden="1" w:uiPriority="9" w:unhideWhenUsed="1" w:qFormat="1"/>
-    <w:lsdException w:name="heading 5" w:semiHidden="1" w:uiPriority="9" w:unhideWhenUsed="1" w:qFormat="1"/>
-    <w:lsdException w:name="heading 6" w:semiHidden="1" w:uiPriority="9" w:unhideWhenUsed="1" w:qFormat="1"/>
-    <w:lsdException w:name="heading 7" w:semiHidden="1" w:uiPriority="9" w:unhideWhenUsed="1" w:qFormat="1"/>
-    <w:lsdException w:name="heading 8" w:semiHidden="1" w:uiPriority="9" w:unhideWhenUsed="1" w:qFormat="1"/>
-    <w:lsdException w:name="heading 9" w:semiHidden="1" w:uiPriority="9" w:unhideWhenUsed="1" w:qFormat="1"/>
-    <w:lsdException w:name="index 1" w:semiHidden="1" w:unhideWhenUsed="1"/>
-    <w:lsdException w:name="index 2" w:semiHidden="1" w:unhideWhenUsed="1"/>
-    <w:lsdException w:name="index 3" w:semiHidden="1" w:unhideWhenUsed="1"/>
-    <w:lsdException w:name="index 4" w:semiHidden="1" w:unhideWhenUsed="1"/>
-    <w:lsdException w:name="index 5" w:semiHidden="1" w:unhideWhenUsed="1"/>
-    <w:lsdException w:name="index 6" w:semiHidden="1" w:unhideWhenUsed="1"/>
-    <w:lsdException w:name="index 7" w:semiHidden="1" w:unhideWhenUsed="1"/>
-    <w:lsdException w:name="index 8" w:semiHidden="1" w:unhideWhenUsed="1"/>
-    <w:lsdException w:name="index 9" w:semiHidden="1" w:unhideWhenUsed="1"/>
-    <w:lsdException w:name="toc 1" w:semiHidden="1" w:uiPriority="39" w:unhideWhenUsed="1"/>
-    <w:lsdException w:name="toc 2" w:semiHidden="1" w:uiPriority="39" w:unhideWhenUsed="1"/>
-    <w:lsdException w:name="toc 3" w:semiHidden="1" w:uiPriority="39" w:unhideWhenUsed="1"/>
-    <w:lsdException w:name="toc 4" w:semiHidden="1" w:uiPriority="39" w:unhideWhenUsed="1"/>
-    <w:lsdException w:name="toc 5" w:semiHidden="1" w:uiPriority="39" w:unhideWhenUsed="1"/>
-    <w:lsdException w:name="toc 6" w:semiHidden="1" w:uiPriority="39" w:unhideWhenUsed="1"/>
-    <w:lsdException w:name="toc 7" w:semiHidden="1" w:uiPriority="39" w:unhideWhenUsed="1"/>
-    <w:lsdException w:name="toc 8" w:semiHidden="1" w:uiPriority="39" w:unhideWhenUsed="1"/>
-    <w:lsdException w:name="toc 9" w:semiHidden="1" w:uiPriority="39" w:unhideWhenUsed="1"/>
-    <w:lsdException w:name="Normal Indent" w:semiHidden="1" w:unhideWhenUsed="1"/>
-    <w:lsdException w:name="footnote text" w:semiHidden="1" w:unhideWhenUsed="1"/>
-    <w:lsdException w:name="annotation text" w:semiHidden="1" w:unhideWhenUsed="1"/>
-    <w:lsdException w:name="header" w:semiHidden="1" w:unhideWhenUsed="1"/>
-    <w:lsdException w:name="footer" w:semiHidden="1" w:unhideWhenUsed="1"/>
-    <w:lsdException w:name="index heading" w:semiHidden="1" w:unhideWhenUsed="1"/>
-    <w:lsdException w:name="caption" w:semiHidden="1" w:uiPriority="35" w:unhideWhenUsed="1" w:qFormat="1"/>
-    <w:lsdException w:name="table of figures" w:semiHidden="1" w:unhideWhenUsed="1"/>
-    <w:lsdException w:name="envelope address" w:semiHidden="1" w:unhideWhenUsed="1"/>
-    <w:lsdException w:name="envelope return" w:semiHidden="1" w:unhideWhenUsed="1"/>
-    <w:lsdException w:name="footnote reference" w:semiHidden="1" w:unhideWhenUsed="1"/>
-    <w:lsdException w:name="annotation reference" w:semiHidden="1" w:unhideWhenUsed="1"/>
-    <w:lsdException w:name="line number" w:semiHidden="1" w:unhideWhenUsed="1"/>
-    <w:lsdException w:name="page number" w:semiHidden="1" w:unhideWhenUsed="1"/>
-    <w:lsdException w:name="endnote reference" w:semiHidden="1" w:unhideWhenUsed="1"/>
-    <w:lsdException w:name="endnote text" w:semiHidden="1" w:unhideWhenUsed="1"/>
-    <w:lsdException w:name="table of authorities" w:semiHidden="1" w:unhideWhenUsed="1"/>
-    <w:lsdException w:name="macro" w:semiHidden="1" w:unhideWhenUsed="1"/>
-    <w:lsdException w:name="toa heading" w:semiHidden="1" w:unhideWhenUsed="1"/>
-    <w:lsdException w:name="List" w:semiHidden="1" w:unhideWhenUsed="1"/>
-    <w:lsdException w:name="List Bullet" w:semiHidden="1" w:unhideWhenUsed="1"/>
-    <w:lsdException w:name="List Number" w:semiHidden="1" w:unhideWhenUsed="1"/>
-    <w:lsdException w:name="List 2" w:semiHidden="1" w:unhideWhenUsed="1"/>
-    <w:lsdException w:name="List 3" w:semiHidden="1" w:unhideWhenUsed="1"/>
-    <w:lsdException w:name="List 4" w:semiHidden="1" w:unhideWhenUsed="1"/>
-    <w:lsdException w:name="List 5" w:semiHidden="1" w:unhideWhenUsed="1"/>
-    <w:lsdException w:name="List Bullet 2" w:semiHidden="1" w:unhideWhenUsed="1"/>
-    <w:lsdException w:name="List Bullet 3" w:semiHidden="1" w:unhideWhenUsed="1"/>
-    <w:lsdException w:name="List Bullet 4" w:semiHidden="1" w:unhideWhenUsed="1"/>
-    <w:lsdException w:name="List Bullet 5" w:semiHidden="1" w:unhideWhenUsed="1"/>
-    <w:lsdException w:name="List Number 2" w:semiHidden="1" w:unhideWhenUsed="1"/>
-    <w:lsdException w:name="List Number 3" w:semiHidden="1" w:unhideWhenUsed="1"/>
-    <w:lsdException w:name="List Number 4" w:semiHidden="1" w:unhideWhenUsed="1"/>
-    <w:lsdException w:name="List Number 5" w:semiHidden="1" w:unhideWhenUsed="1"/>
-    <w:lsdException w:name="Title" w:uiPriority="10" w:qFormat="1"/>
-    <w:lsdException w:name="Closing" w:semiHidden="1" w:unhideWhenUsed="1"/>
-    <w:lsdException w:name="Signature" w:semiHidden="1" w:unhideWhenUsed="1"/>
-    <w:lsdException w:name="Default Paragraph Font" w:semiHidden="1" w:uiPriority="1" w:unhideWhenUsed="1"/>
-    <w:lsdException w:name="Body Text" w:semiHidden="1" w:unhideWhenUsed="1"/>
-    <w:lsdException w:name="Body Text Indent" w:semiHidden="1" w:unhideWhenUsed="1"/>
-    <w:lsdException w:name="List Continue" w:semiHidden="1" w:unhideWhenUsed="1"/>
-    <w:lsdException w:name="List Continue 2" w:semiHidden="1" w:unhideWhenUsed="1"/>
-    <w:lsdException w:name="List Continue 3" w:semiHidden="1" w:unhideWhenUsed="1"/>
-    <w:lsdException w:name="List Continue 4" w:semiHidden="1" w:unhideWhenUsed="1"/>
-    <w:lsdException w:name="List Continue 5" w:semiHidden="1" w:unhideWhenUsed="1"/>
-    <w:lsdException w:name="Message Header" w:semiHidden="1" w:unhideWhenUsed="1"/>
-    <w:lsdException w:name="Subtitle" w:uiPriority="11" w:qFormat="1"/>
-    <w:lsdException w:name="Salutation" w:semiHidden="1" w:unhideWhenUsed="1"/>
-    <w:lsdException w:name="Date" w:semiHidden="1" w:unhideWhenUsed="1"/>
-    <w:lsdException w:name="Body Text First Indent" w:semiHidden="1" w:unhideWhenUsed="1"/>
-    <w:lsdException w:name="Body Text First Indent 2" w:semiHidden="1" w:unhideWhenUsed="1"/>
-    <w:lsdException w:name="Note Heading" w:semiHidden="1" w:unhideWhenUsed="1"/>
-    <w:lsdException w:name="Body Text 2" w:semiHidden="1" w:unhideWhenUsed="1"/>
-    <w:lsdException w:name="Body Text 3" w:semiHidden="1" w:unhideWhenUsed="1"/>
-    <w:lsdException w:name="Body Text Indent 2" w:semiHidden="1" w:unhideWhenUsed="1"/>
-    <w:lsdException w:name="Body Text Indent 3" w:semiHidden="1" w:unhideWhenUsed="1"/>
-    <w:lsdException w:name="Block Text" w:semiHidden="1" w:unhideWhenUsed="1"/>
-    <w:lsdException w:name="Hyperlink" w:semiHidden="1" w:unhideWhenUsed="1"/>
-    <w:lsdException w:name="FollowedHyperlink" w:semiHidden="1" w:unhideWhenUsed="1"/>
-    <w:lsdException w:name="Strong" w:uiPriority="22" w:qFormat="1"/>
-    <w:lsdException w:name="Emphasis" w:uiPriority="20" w:qFormat="1"/>
-    <w:lsdException w:name="Document Map" w:semiHidden="1" w:unhideWhenUsed="1"/>
-    <w:lsdException w:name="Plain Text" w:semiHidden="1" w:unhideWhenUsed="1"/>
-    <w:lsdException w:name="E-mail Signature" w:semiHidden="1" w:unhideWhenUsed="1"/>
-    <w:lsdException w:name="HTML Top of Form" w:semiHidden="1" w:unhideWhenUsed="1"/>
-    <w:lsdException w:name="HTML Bottom of Form" w:semiHidden="1" w:unhideWhenUsed="1"/>
-    <w:lsdException w:name="Normal (Web)" w:semiHidden="1" w:unhideWhenUsed="1"/>
-    <w:lsdException w:name="HTML Acronym" w:semiHidden="1" w:unhideWhenUsed="1"/>
-    <w:lsdException w:name="HTML Address" w:semiHidden="1" w:unhideWhenUsed="1"/>
-    <w:lsdException w:name="HTML Cite" w:semiHidden="1" w:unhideWhenUsed="1"/>
-    <w:lsdException w:name="HTML Code" w:semiHidden="1" w:unhideWhenUsed="1"/>
-    <w:lsdException w:name="HTML Definition" w:semiHidden="1" w:unhideWhenUsed="1"/>
-    <w:lsdException w:name="HTML Keyboard" w:semiHidden="1" w:unhideWhenUsed="1"/>
-    <w:lsdException w:name="HTML Preformatted" w:semiHidden="1" w:unhideWhenUsed="1"/>
-    <w:lsdException w:name="HTML Sample" w:semiHidden="1" w:unhideWhenUsed="1"/>
-    <w:lsdException w:name="HTML Typewriter" w:semiHidden="1" w:unhideWhenUsed="1"/>
-    <w:lsdException w:name="HTML Variable" w:semiHidden="1" w:unhideWhenUsed="1"/>
-    <w:lsdException w:name="Normal Table" w:semiHidden="1" w:unhideWhenUsed="1"/>
-    <w:lsdException w:name="annotation subject" w:semiHidden="1" w:unhideWhenUsed="1"/>
-    <w:lsdException w:name="No List" w:semiHidden="1" w:unhideWhenUsed="1"/>
-    <w:lsdException w:name="Outline List 1" w:semiHidden="1" w:unhideWhenUsed="1"/>
-    <w:lsdException w:name="Outline List 2" w:semiHidden="1" w:unhideWhenUsed="1"/>
-    <w:lsdException w:name="Outline List 3" w:semiHidden="1" w:unhideWhenUsed="1"/>
-    <w:lsdException w:name="Table Simple 1" w:semiHidden="1" w:unhideWhenUsed="1"/>
-    <w:lsdException w:name="Table Simple 2" w:semiHidden="1" w:unhideWhenUsed="1"/>
-    <w:lsdException w:name="Table Simple 3" w:semiHidden="1" w:unhideWhenUsed="1"/>
-    <w:lsdException w:name="Table Classic 1" w:semiHidden="1" w:unhideWhenUsed="1"/>
-    <w:lsdException w:name="Table Classic 2" w:semiHidden="1" w:unhideWhenUsed="1"/>
-    <w:lsdException w:name="Table Classic 3" w:semiHidden="1" w:unhideWhenUsed="1"/>
-    <w:lsdException w:name="Table Classic 4" w:semiHidden="1" w:unhideWhenUsed="1"/>
-    <w:lsdException w:name="Table Colorful 1" w:semiHidden="1" w:unhideWhenUsed="1"/>
-    <w:lsdException w:name="Table Colorful 2" w:semiHidden="1" w:unhideWhenUsed="1"/>
-    <w:lsdException w:name="Table Colorful 3" w:semiHidden="1" w:unhideWhenUsed="1"/>
-    <w:lsdException w:name="Table Columns 1" w:semiHidden="1" w:unhideWhenUsed="1"/>
-    <w:lsdException w:name="Table Columns 2" w:semiHidden="1" w:unhideWhenUsed="1"/>
-    <w:lsdException w:name="Table Columns 3" w:semiHidden="1" w:unhideWhenUsed="1"/>
-    <w:lsdException w:name="Table Columns 4" w:semiHidden="1" w:unhideWhenUsed="1"/>
-    <w:lsdException w:name="Table Columns 5" w:semiHidden="1" w:unhideWhenUsed="1"/>
-    <w:lsdException w:name="Table Grid 1" w:semiHidden="1" w:unhideWhenUsed="1"/>
-    <w:lsdException w:name="Table Grid 2" w:semiHidden="1" w:unhideWhenUsed="1"/>
-    <w:lsdException w:name="Table Grid 3" w:semiHidden="1" w:unhideWhenUsed="1"/>
-    <w:lsdException w:name="Table Grid 4" w:semiHidden="1" w:unhideWhenUsed="1"/>
-    <w:lsdException w:name="Table Grid 5" w:semiHidden="1" w:unhideWhenUsed="1"/>
-    <w:lsdException w:name="Table Grid 6" w:semiHidden="1" w:unhideWhenUsed="1"/>
-    <w:lsdException w:name="Table Grid 7" w:semiHidden="1" w:unhideWhenUsed="1"/>
-    <w:lsdException w:name="Table Grid 8" w:semiHidden="1" w:unhideWhenUsed="1"/>
-    <w:lsdException w:name="Table List 1" w:semiHidden="1" w:unhideWhenUsed="1"/>
-    <w:lsdException w:name="Table List 2" w:semiHidden="1" w:unhideWhenUsed="1"/>
-    <w:lsdException w:name="Table List 3" w:semiHidden="1" w:unhideWhenUsed="1"/>
-    <w:lsdException w:name="Table List 4" w:semiHidden="1" w:unhideWhenUsed="1"/>
-    <w:lsdException w:name="Table List 5" w:semiHidden="1" w:unhideWhenUsed="1"/>
-    <w:lsdException w:name="Table List 6" w:semiHidden="1" w:unhideWhenUsed="1"/>
-    <w:lsdException w:name="Table List 7" w:semiHidden="1" w:unhideWhenUsed="1"/>
-    <w:lsdException w:name="Table List 8" w:semiHidden="1" w:unhideWhenUsed="1"/>
-    <w:lsdException w:name="Table 3D effects 1" w:semiHidden="1" w:unhideWhenUsed="1"/>
-    <w:lsdException w:name="Table 3D effects 2" w:semiHidden="1" w:unhideWhenUsed="1"/>
-    <w:lsdException w:name="Table 3D effects 3" w:semiHidden="1" w:unhideWhenUsed="1"/>
-    <w:lsdException w:name="Table Contemporary" w:semiHidden="1" w:unhideWhenUsed="1"/>
-    <w:lsdException w:name="Table Elegant" w:semiHidden="1" w:unhideWhenUsed="1"/>
-    <w:lsdException w:name="Table Professional" w:semiHidden="1" w:unhideWhenUsed="1"/>
-    <w:lsdException w:name="Table Subtle 1" w:semiHidden="1" w:unhideWhenUsed="1"/>
-    <w:lsdException w:name="Table Subtle 2" w:semiHidden="1" w:unhideWhenUsed="1"/>
-    <w:lsdException w:name="Table Web 1" w:semiHidden="1" w:unhideWhenUsed="1"/>
-    <w:lsdException w:name="Table Web 2" w:semiHidden="1" w:unhideWhenUsed="1"/>
-    <w:lsdException w:name="Table Web 3" w:semiHidden="1" w:unhideWhenUsed="1"/>
-    <w:lsdException w:name="Balloon Text" w:semiHidden="1" w:unhideWhenUsed="1"/>
-    <w:lsdException w:name="Table Grid" w:uiPriority="39"/>
-    <w:lsdException w:name="Table Theme" w:semiHidden="1" w:unhideWhenUsed="1"/>
-    <w:lsdException w:name="Placeholder Text" w:semiHidden="1"/>
-    <w:lsdException w:name="No Spacing" w:uiPriority="1" w:qFormat="1"/>
-    <w:lsdException w:name="Light Shading" w:uiPriority="60"/>
-    <w:lsdException w:name="Light List" w:uiPriority="61"/>
-    <w:lsdException w:name="Light Grid" w:uiPriority="62"/>
-    <w:lsdException w:name="Medium Shading 1" w:uiPriority="63"/>
-    <w:lsdException w:name="Medium Shading 2" w:uiPriority="64"/>
-    <w:lsdException w:name="Medium List 1" w:uiPriority="65"/>
-    <w:lsdException w:name="Medium List 2" w:uiPriority="66"/>
-    <w:lsdException w:name="Medium Grid 1" w:uiPriority="67"/>
-    <w:lsdException w:name="Medium Grid 2" w:uiPriority="68"/>
-    <w:lsdException w:name="Medium Grid 3" w:uiPriority="69"/>
-    <w:lsdException w:name="Dark List" w:uiPriority="70"/>
-    <w:lsdException w:name="Colorful Shading" w:uiPriority="71"/>
-    <w:lsdException w:name="Colorful List" w:uiPriority="72"/>
-    <w:lsdException w:name="Colorful Grid" w:uiPriority="73"/>
-    <w:lsdException w:name="Light Shading Accent 1" w:uiPriority="60"/>
-    <w:lsdException w:name="Light List Accent 1" w:uiPriority="61"/>
-    <w:lsdException w:name="Light Grid Accent 1" w:uiPriority="62"/>
-    <w:lsdException w:name="Medium Shading 1 Accent 1" w:uiPriority="63"/>
-    <w:lsdException w:name="Medium Shading 2 Accent 1" w:uiPriority="64"/>
-    <w:lsdException w:name="Medium List 1 Accent 1" w:uiPriority="65"/>
-    <w:lsdException w:name="Revision" w:semiHidden="1"/>
-    <w:lsdException w:name="List Paragraph" w:uiPriority="34" w:qFormat="1"/>
-    <w:lsdException w:name="Quote" w:uiPriority="29" w:qFormat="1"/>
-    <w:lsdException w:name="Intense Quote" w:uiPriority="30" w:qFormat="1"/>
-    <w:lsdException w:name="Medium List 2 Accent 1" w:uiPriority="66"/>
-    <w:lsdException w:name="Medium Grid 1 Accent 1" w:uiPriority="67"/>
-    <w:lsdException w:name="Medium Grid 2 Accent 1" w:uiPriority="68"/>
-    <w:lsdException w:name="Medium Grid 3 Accent 1" w:uiPriority="69"/>
-    <w:lsdException w:name="Dark List Accent 1" w:uiPriority="70"/>
-    <w:lsdException w:name="Colorful Shading Accent 1" w:uiPriority="71"/>
-    <w:lsdException w:name="Colorful List Accent 1" w:uiPriority="72"/>
-    <w:lsdException w:name="Colorful Grid Accent 1" w:uiPriority="73"/>
-    <w:lsdException w:name="Light Shading Accent 2" w:uiPriority="60"/>
-    <w:lsdException w:name="Light List Accent 2" w:uiPriority="61"/>
-    <w:lsdException w:name="Light Grid Accent 2" w:uiPriority="62"/>
-    <w:lsdException w:name="Medium Shading 1 Accent 2" w:uiPriority="63"/>
-    <w:lsdException w:name="Medium Shading 2 Accent 2" w:uiPriority="64"/>
-    <w:lsdException w:name="Medium List 1 Accent 2" w:uiPriority="65"/>
-    <w:lsdException w:name="Medium List 2 Accent 2" w:uiPriority="66"/>
-    <w:lsdException w:name="Medium Grid 1 Accent 2" w:uiPriority="67"/>
-    <w:lsdException w:name="Medium Grid 2 Accent 2" w:uiPriority="68"/>
-    <w:lsdException w:name="Medium Grid 3 Accent 2" w:uiPriority="69"/>
-    <w:lsdException w:name="Dark List Accent 2" w:uiPriority="70"/>
-    <w:lsdException w:name="Colorful Shading Accent 2" w:uiPriority="71"/>
-    <w:lsdException w:name="Colorful List Accent 2" w:uiPriority="72"/>
-    <w:lsdException w:name="Colorful Grid Accent 2" w:uiPriority="73"/>
-    <w:lsdException w:name="Light Shading Accent 3" w:uiPriority="60"/>
-    <w:lsdException w:name="Light List Accent 3" w:uiPriority="61"/>
-    <w:lsdException w:name="Light Grid Accent 3" w:uiPriority="62"/>
-    <w:lsdException w:name="Medium Shading 1 Accent 3" w:uiPriority="63"/>
-    <w:lsdException w:name="Medium Shading 2 Accent 3" w:uiPriority="64"/>
-    <w:lsdException w:name="Medium List 1 Accent 3" w:uiPriority="65"/>
-    <w:lsdException w:name="Medium List 2 Accent 3" w:uiPriority="66"/>
-    <w:lsdException w:name="Medium Grid 1 Accent 3" w:uiPriority="67"/>
-    <w:lsdException w:name="Medium Grid 2 Accent 3" w:uiPriority="68"/>
-    <w:lsdException w:name="Medium Grid 3 Accent 3" w:uiPriority="69"/>
-    <w:lsdException w:name="Dark List Accent 3" w:uiPriority="70"/>
-    <w:lsdException w:name="Colorful Shading Accent 3" w:uiPriority="71"/>
-    <w:lsdException w:name="Colorful List Accent 3" w:uiPriority="72"/>
-    <w:lsdException w:name="Colorful Grid Accent 3" w:uiPriority="73"/>
-    <w:lsdException w:name="Light Shading Accent 4" w:uiPriority="60"/>
-    <w:lsdException w:name="Light List Accent 4" w:uiPriority="61"/>
-    <w:lsdException w:name="Light Grid Accent 4" w:uiPriority="62"/>
-    <w:lsdException w:name="Medium Shading 1 Accent 4" w:uiPriority="63"/>
-    <w:lsdException w:name="Medium Shading 2 Accent 4" w:uiPriority="64"/>
-    <w:lsdException w:name="Medium List 1 Accent 4" w:uiPriority="65"/>
-    <w:lsdException w:name="Medium List 2 Accent 4" w:uiPriority="66"/>
-    <w:lsdException w:name="Medium Grid 1 Accent 4" w:uiPriority="67"/>
-    <w:lsdException w:name="Medium Grid 2 Accent 4" w:uiPriority="68"/>
-    <w:lsdException w:name="Medium Grid 3 Accent 4" w:uiPriority="69"/>
-    <w:lsdException w:name="Dark List Accent 4" w:uiPriority="70"/>
-    <w:lsdException w:name="Colorful Shading Accent 4" w:uiPriority="71"/>
-    <w:lsdException w:name="Colorful List Accent 4" w:uiPriority="72"/>
-    <w:lsdException w:name="Colorful Grid Accent 4" w:uiPriority="73"/>
-    <w:lsdException w:name="Light Shading Accent 5" w:uiPriority="60"/>
-    <w:lsdException w:name="Light List Accent 5" w:uiPriority="61"/>
-    <w:lsdException w:name="Light Grid Accent 5" w:uiPriority="62"/>
-    <w:lsdException w:name="Medium Shading 1 Accent 5" w:uiPriority="63"/>
-    <w:lsdException w:name="Medium Shading 2 Accent 5" w:uiPriority="64"/>
-    <w:lsdException w:name="Medium List 1 Accent 5" w:uiPriority="65"/>
-    <w:lsdException w:name="Medium List 2 Accent 5" w:uiPriority="66"/>
-    <w:lsdException w:name="Medium Grid 1 Accent 5" w:uiPriority="67"/>
-    <w:lsdException w:name="Medium Grid 2 Accent 5" w:uiPriority="68"/>
-    <w:lsdException w:name="Medium Grid 3 Accent 5" w:uiPriority="69"/>
-    <w:lsdException w:name="Dark List Accent 5" w:uiPriority="70"/>
-    <w:lsdException w:name="Colorful Shading Accent 5" w:uiPriority="71"/>
-    <w:lsdException w:name="Colorful List Accent 5" w:uiPriority="72"/>
-    <w:lsdException w:name="Colorful Grid Accent 5" w:uiPriority="73"/>
-    <w:lsdException w:name="Light Shading Accent 6" w:uiPriority="60"/>
-    <w:lsdException w:name="Light List Accent 6" w:uiPriority="61"/>
-    <w:lsdException w:name="Light Grid Accent 6" w:uiPriority="62"/>
-    <w:lsdException w:name="Medium Shading 1 Accent 6" w:uiPriority="63"/>
-    <w:lsdException w:name="Medium Shading 2 Accent 6" w:uiPriority="64"/>
-    <w:lsdException w:name="Medium List 1 Accent 6" w:uiPriority="65"/>
-    <w:lsdException w:name="Medium List 2 Accent 6" w:uiPriority="66"/>
-    <w:lsdException w:name="Medium Grid 1 Accent 6" w:uiPriority="67"/>
-    <w:lsdException w:name="Medium Grid 2 Accent 6" w:uiPriority="68"/>
-    <w:lsdException w:name="Medium Grid 3 Accent 6" w:uiPriority="69"/>
-    <w:lsdException w:name="Dark List Accent 6" w:uiPriority="70"/>
-    <w:lsdException w:name="Colorful Shading Accent 6" w:uiPriority="71"/>
-    <w:lsdException w:name="Colorful List Accent 6" w:uiPriority="72"/>
-    <w:lsdException w:name="Colorful Grid Accent 6" w:uiPriority="73"/>
-    <w:lsdException w:name="Subtle Emphasis" w:uiPriority="19" w:qFormat="1"/>
-    <w:lsdException w:name="Intense Emphasis" w:uiPriority="21" w:qFormat="1"/>
-    <w:lsdException w:name="Subtle Reference" w:uiPriority="31" w:qFormat="1"/>
-    <w:lsdException w:name="Intense Reference" w:uiPriority="32" w:qFormat="1"/>
-    <w:lsdException w:name="Book Title" w:uiPriority="33" w:qFormat="1"/>
-    <w:lsdException w:name="Bibliography" w:semiHidden="1" w:uiPriority="37" w:unhideWhenUsed="1"/>
-    <w:lsdException w:name="TOC Heading" w:semiHidden="1" w:uiPriority="39" w:unhideWhenUsed="1" w:qFormat="1"/>
-    <w:lsdException w:name="Plain Table 1" w:uiPriority="41"/>
-    <w:lsdException w:name="Plain Table 2" w:uiPriority="42"/>
-    <w:lsdException w:name="Plain Table 3" w:uiPriority="43"/>
-    <w:lsdException w:name="Plain Table 4" w:uiPriority="44"/>
-    <w:lsdException w:name="Plain Table 5" w:uiPriority="45"/>
-    <w:lsdException w:name="Grid Table Light" w:uiPriority="40"/>
-    <w:lsdException w:name="Grid Table 1 Light" w:uiPriority="46"/>
-    <w:lsdException w:name="Grid Table 2" w:uiPriority="47"/>
-    <w:lsdException w:name="Grid Table 3" w:uiPriority="48"/>
-    <w:lsdException w:name="Grid Table 4" w:uiPriority="49"/>
-    <w:lsdException w:name="Grid Table 5 Dark" w:uiPriority="50"/>
-    <w:lsdException w:name="Grid Table 6 Colorful" w:uiPriority="51"/>
-    <w:lsdException w:name="Grid Table 7 Colorful" w:uiPriority="52"/>
-    <w:lsdException w:name="Grid Table 1 Light Accent 1" w:uiPriority="46"/>
-    <w:lsdException w:name="Grid Table 2 Accent 1" w:uiPriority="47"/>
-    <w:lsdException w:name="Grid Table 3 Accent 1" w:uiPriority="48"/>
-    <w:lsdException w:name="Grid Table 4 Accent 1" w:uiPriority="49"/>
-    <w:lsdException w:name="Grid Table 5 Dark Accent 1" w:uiPriority="50"/>
-    <w:lsdException w:name="Grid Table 6 Colorful Accent 1" w:uiPriority="51"/>
-    <w:lsdException w:name="Grid Table 7 Colorful Accent 1" w:uiPriority="52"/>
-    <w:lsdException w:name="Grid Table 1 Light Accent 2" w:uiPriority="46"/>
-    <w:lsdException w:name="Grid Table 2 Accent 2" w:uiPriority="47"/>
-    <w:lsdException w:name="Grid Table 3 Accent 2" w:uiPriority="48"/>
-    <w:lsdException w:name="Grid Table 4 Accent 2" w:uiPriority="49"/>
-    <w:lsdException w:name="Grid Table 5 Dark Accent 2" w:uiPriority="50"/>
-    <w:lsdException w:name="Grid Table 6 Colorful Accent 2" w:uiPriority="51"/>
-    <w:lsdException w:name="Grid Table 7 Colorful Accent 2" w:uiPriority="52"/>
-    <w:lsdException w:name="Grid Table 1 Light Accent 3" w:uiPriority="46"/>
-    <w:lsdException w:name="Grid Table 2 Accent 3" w:uiPriority="47"/>
-    <w:lsdException w:name="Grid Table 3 Accent 3" w:uiPriority="48"/>
-    <w:lsdException w:name="Grid Table 4 Accent 3" w:uiPriority="49"/>
-    <w:lsdException w:name="Grid Table 5 Dark Accent 3" w:uiPriority="50"/>
-    <w:lsdException w:name="Grid Table 6 Colorful Accent 3" w:uiPriority="51"/>
-    <w:lsdException w:name="Grid Table 7 Colorful Accent 3" w:uiPriority="52"/>
-    <w:lsdException w:name="Grid Table 1 Light Accent 4" w:uiPriority="46"/>
-    <w:lsdException w:name="Grid Table 2 Accent 4" w:uiPriority="47"/>
-    <w:lsdException w:name="Grid Table 3 Accent 4" w:uiPriority="48"/>
-    <w:lsdException w:name="Grid Table 4 Accent 4" w:uiPriority="49"/>
-    <w:lsdException w:name="Grid Table 5 Dark Accent 4" w:uiPriority="50"/>
-    <w:lsdException w:name="Grid Table 6 Colorful Accent 4" w:uiPriority="51"/>
-    <w:lsdException w:name="Grid Table 7 Colorful Accent 4" w:uiPriority="52"/>
-    <w:lsdException w:name="Grid Table 1 Light Accent 5" w:uiPriority="46"/>
-    <w:lsdException w:name="Grid Table 2 Accent 5" w:uiPriority="47"/>
-    <w:lsdException w:name="Grid Table 3 Accent 5" w:uiPriority="48"/>
-    <w:lsdException w:name="Grid Table 4 Accent 5" w:uiPriority="49"/>
-    <w:lsdException w:name="Grid Table 5 Dark Accent 5" w:uiPriority="50"/>
-    <w:lsdException w:name="Grid Table 6 Colorful Accent 5" w:uiPriority="51"/>
-    <w:lsdException w:name="Grid Table 7 Colorful Accent 5" w:uiPriority="52"/>
-    <w:lsdException w:name="Grid Table 1 Light Accent 6" w:uiPriority="46"/>
-    <w:lsdException w:name="Grid Table 2 Accent 6" w:uiPriority="47"/>
-    <w:lsdException w:name="Grid Table 3 Accent 6" w:uiPriority="48"/>
-    <w:lsdException w:name="Grid Table 4 Accent 6" w:uiPriority="49"/>
-    <w:lsdException w:name="Grid Table 5 Dark Accent 6" w:uiPriority="50"/>
-    <w:lsdException w:name="Grid Table 6 Colorful Accent 6" w:uiPriority="51"/>
-    <w:lsdException w:name="Grid Table 7 Colorful Accent 6" w:uiPriority="52"/>
-    <w:lsdException w:name="List Table 1 Light" w:uiPriority="46"/>
-    <w:lsdException w:name="List Table 2" w:uiPriority="47"/>
-    <w:lsdException w:name="List Table 3" w:uiPriority="48"/>
-    <w:lsdException w:name="List Table 4" w:uiPriority="49"/>
-    <w:lsdException w:name="List Table 5 Dark" w:uiPriority="50"/>
-    <w:lsdException w:name="List Table 6 Colorful" w:uiPriority="51"/>
-    <w:lsdException w:name="List Table 7 Colorful" w:uiPriority="52"/>
-    <w:lsdException w:name="List Table 1 Light Accent 1" w:uiPriority="46"/>
-    <w:lsdException w:name="List Table 2 Accent 1" w:uiPriority="47"/>
-    <w:lsdException w:name="List Table 3 Accent 1" w:uiPriority="48"/>
-    <w:lsdException w:name="List Table 4 Accent 1" w:uiPriority="49"/>
-    <w:lsdException w:name="List Table 5 Dark Accent 1" w:uiPriority="50"/>
-    <w:lsdException w:name="List Table 6 Colorful Accent 1" w:uiPriority="51"/>
-    <w:lsdException w:name="List Table 7 Colorful Accent 1" w:uiPriority="52"/>
-    <w:lsdException w:name="List Table 1 Light Accent 2" w:uiPriority="46"/>
-    <w:lsdException w:name="List Table 2 Accent 2" w:uiPriority="47"/>
-    <w:lsdException w:name="List Table 3 Accent 2" w:uiPriority="48"/>
-    <w:lsdException w:name="List Table 4 Accent 2" w:uiPriority="49"/>
-    <w:lsdException w:name="List Table 5 Dark Accent 2" w:uiPriority="50"/>
-    <w:lsdException w:name="List Table 6 Colorful Accent 2" w:uiPriority="51"/>
-    <w:lsdException w:name="List Table 7 Colorful Accent 2" w:uiPriority="52"/>
-    <w:lsdException w:name="List Table 1 Light Accent 3" w:uiPriority="46"/>
-    <w:lsdException w:name="List Table 2 Accent 3" w:uiPriority="47"/>
-    <w:lsdException w:name="List Table 3 Accent 3" w:uiPriority="48"/>
-    <w:lsdException w:name="List Table 4 Accent 3" w:uiPriority="49"/>
-    <w:lsdException w:name="List Table 5 Dark Accent 3" w:uiPriority="50"/>
-    <w:lsdException w:name="List Table 6 Colorful Accent 3" w:uiPriority="51"/>
-    <w:lsdException w:name="List Table 7 Colorful Accent 3" w:uiPriority="52"/>
-    <w:lsdException w:name="List Table 1 Light Accent 4" w:uiPriority="46"/>
-    <w:lsdException w:name="List Table 2 Accent 4" w:uiPriority="47"/>
-    <w:lsdException w:name="List Table 3 Accent 4" w:uiPriority="48"/>
-    <w:lsdException w:name="List Table 4 Accent 4" w:uiPriority="49"/>
-    <w:lsdException w:name="List Table 5 Dark Accent 4" w:uiPriority="50"/>
-    <w:lsdException w:name="List Table 6 Colorful Accent 4" w:uiPriority="51"/>
-    <w:lsdException w:name="List Table 7 Colorful Accent 4" w:uiPriority="52"/>
-    <w:lsdException w:name="List Table 1 Light Accent 5" w:uiPriority="46"/>
-    <w:lsdException w:name="List Table 2 Accent 5" w:uiPriority="47"/>
-    <w:lsdException w:name="List Table 3 Accent 5" w:uiPriority="48"/>
-    <w:lsdException w:name="List Table 4 Accent 5" w:uiPriority="49"/>
-    <w:lsdException w:name="List Table 5 Dark Accent 5" w:uiPriority="50"/>
-    <w:lsdException w:name="List Table 6 Colorful Accent 5" w:uiPriority="51"/>
-    <w:lsdException w:name="List Table 7 Colorful Accent 5" w:uiPriority="52"/>
-    <w:lsdException w:name="List Table 1 Light Accent 6" w:uiPriority="46"/>
-    <w:lsdException w:name="List Table 2 Accent 6" w:uiPriority="47"/>
-    <w:lsdException w:name="List Table 3 Accent 6" w:uiPriority="48"/>
-    <w:lsdException w:name="List Table 4 Accent 6" w:uiPriority="49"/>
-    <w:lsdException w:name="List Table 5 Dark Accent 6" w:uiPriority="50"/>
-    <w:lsdException w:name="List Table 6 Colorful Accent 6" w:uiPriority="51"/>
-    <w:lsdException w:name="List Table 7 Colorful Accent 6" w:uiPriority="52"/>
-    <w:lsdException w:name="Mention" w:semiHidden="1" w:unhideWhenUsed="1"/>
-    <w:lsdException w:name="Smart Hyperlink" w:semiHidden="1" w:unhideWhenUsed="1"/>
-    <w:lsdException w:name="Hashtag" w:semiHidden="1" w:unhideWhenUsed="1"/>
-    <w:lsdException w:name="Unresolved Mention" w:semiHidden="1" w:unhideWhenUsed="1"/>
-    <w:lsdException w:name="Smart Link" w:semiHidden="1" w:unhideWhenUsed="1"/>
-    <w:lsdException w:name="Smart Link Error" w:semiHidden="1" w:unhideWhenUsed="1"/>
+  <w:latentStyles w:defLockedState="0" w:defUIPriority="99" w:defSemiHidden="1" w:defUnhideWhenUsed="1" w:defQFormat="0" w:count="267">
+    <w:lsdException w:name="Normal" w:semiHidden="0" w:uiPriority="0" w:unhideWhenUsed="0" w:qFormat="1"/>
+    <w:lsdException w:name="heading 1" w:semiHidden="0" w:uiPriority="9" w:unhideWhenUsed="0" w:qFormat="1"/>
+    <w:lsdException w:name="heading 2" w:uiPriority="9" w:qFormat="1"/>
+    <w:lsdException w:name="heading 3" w:uiPriority="9" w:qFormat="1"/>
+    <w:lsdException w:name="heading 4" w:uiPriority="9" w:qFormat="1"/>
+    <w:lsdException w:name="heading 5" w:uiPriority="9" w:qFormat="1"/>
+    <w:lsdException w:name="heading 6" w:uiPriority="9" w:qFormat="1"/>
+    <w:lsdException w:name="heading 7" w:uiPriority="9" w:qFormat="1"/>
+    <w:lsdException w:name="heading 8" w:uiPriority="9" w:qFormat="1"/>
+    <w:lsdException w:name="heading 9" w:uiPriority="9" w:qFormat="1"/>
+    <w:lsdException w:name="toc 1" w:uiPriority="39"/>
+    <w:lsdException w:name="toc 2" w:uiPriority="39"/>
+    <w:lsdException w:name="toc 3" w:uiPriority="39"/>
+    <w:lsdException w:name="toc 4" w:uiPriority="39"/>
+    <w:lsdException w:name="toc 5" w:uiPriority="39"/>
+    <w:lsdException w:name="toc 6" w:uiPriority="39"/>
+    <w:lsdException w:name="toc 7" w:uiPriority="39"/>
+    <w:lsdException w:name="toc 8" w:uiPriority="39"/>
+    <w:lsdException w:name="toc 9" w:uiPriority="39"/>
+    <w:lsdException w:name="caption" w:uiPriority="35" w:qFormat="1"/>
+    <w:lsdException w:name="Title" w:semiHidden="0" w:uiPriority="10" w:unhideWhenUsed="0" w:qFormat="1"/>
+    <w:lsdException w:name="Default Paragraph Font" w:uiPriority="1"/>
+    <w:lsdException w:name="Subtitle" w:semiHidden="0" w:uiPriority="11" w:unhideWhenUsed="0" w:qFormat="1"/>
+    <w:lsdException w:name="Strong" w:semiHidden="0" w:uiPriority="22" w:unhideWhenUsed="0" w:qFormat="1"/>
+    <w:lsdException w:name="Emphasis" w:semiHidden="0" w:uiPriority="20" w:unhideWhenUsed="0" w:qFormat="1"/>
+    <w:lsdException w:name="Table Grid" w:semiHidden="0" w:uiPriority="39" w:unhideWhenUsed="0"/>
+    <w:lsdException w:name="Placeholder Text" w:unhideWhenUsed="0"/>
+    <w:lsdException w:name="No Spacing" w:semiHidden="0" w:uiPriority="1" w:unhideWhenUsed="0" w:qFormat="1"/>
+    <w:lsdException w:name="Light Shading" w:semiHidden="0" w:uiPriority="60" w:unhideWhenUsed="0"/>
+    <w:lsdException w:name="Light List" w:semiHidden="0" w:uiPriority="61" w:unhideWhenUsed="0"/>
+    <w:lsdException w:name="Light Grid" w:semiHidden="0" w:uiPriority="62" w:unhideWhenUsed="0"/>
+    <w:lsdException w:name="Medium Shading 1" w:semiHidden="0" w:uiPriority="63" w:unhideWhenUsed="0"/>
+    <w:lsdException w:name="Medium Shading 2" w:semiHidden="0" w:uiPriority="64" w:unhideWhenUsed="0"/>
+    <w:lsdException w:name="Medium List 1" w:semiHidden="0" w:uiPriority="65" w:unhideWhenUsed="0"/>
+    <w:lsdException w:name="Medium List 2" w:semiHidden="0" w:uiPriority="66" w:unhideWhenUsed="0"/>
+    <w:lsdException w:name="Medium Grid 1" w:semiHidden="0" w:uiPriority="67" w:unhideWhenUsed="0"/>
+    <w:lsdException w:name="Medium Grid 2" w:semiHidden="0" w:uiPriority="68" w:unhideWhenUsed="0"/>
+    <w:lsdException w:name="Medium Grid 3" w:semiHidden="0" w:uiPriority="69" w:unhideWhenUsed="0"/>
+    <w:lsdException w:name="Dark List" w:semiHidden="0" w:uiPriority="70" w:unhideWhenUsed="0"/>
+    <w:lsdException w:name="Colorful Shading" w:semiHidden="0" w:uiPriority="71" w:unhideWhenUsed="0"/>
+    <w:lsdException w:name="Colorful List" w:semiHidden="0" w:uiPriority="72" w:unhideWhenUsed="0"/>
+    <w:lsdException w:name="Colorful Grid" w:semiHidden="0" w:uiPriority="73" w:unhideWhenUsed="0"/>
+    <w:lsdException w:name="Light Shading Accent 1" w:semiHidden="0" w:uiPriority="60" w:unhideWhenUsed="0"/>
+    <w:lsdException w:name="Light List Accent 1" w:semiHidden="0" w:uiPriority="61" w:unhideWhenUsed="0"/>
+    <w:lsdException w:name="Light Grid Accent 1" w:semiHidden="0" w:uiPriority="62" w:unhideWhenUsed="0"/>
+    <w:lsdException w:name="Medium Shading 1 Accent 1" w:semiHidden="0" w:uiPriority="63" w:unhideWhenUsed="0"/>
+    <w:lsdException w:name="Medium Shading 2 Accent 1" w:semiHidden="0" w:uiPriority="64" w:unhideWhenUsed="0"/>
+    <w:lsdException w:name="Medium List 1 Accent 1" w:semiHidden="0" w:uiPriority="65" w:unhideWhenUsed="0"/>
+    <w:lsdException w:name="Revision" w:unhideWhenUsed="0"/>
+    <w:lsdException w:name="List Paragraph" w:semiHidden="0" w:uiPriority="34" w:unhideWhenUsed="0" w:qFormat="1"/>
+    <w:lsdException w:name="Quote" w:semiHidden="0" w:uiPriority="29" w:unhideWhenUsed="0" w:qFormat="1"/>
+    <w:lsdException w:name="Intense Quote" w:semiHidden="0" w:uiPriority="30" w:unhideWhenUsed="0" w:qFormat="1"/>
+    <w:lsdException w:name="Medium List 2 Accent 1" w:semiHidden="0" w:uiPriority="66" w:unhideWhenUsed="0"/>
+    <w:lsdException w:name="Medium Grid 1 Accent 1" w:semiHidden="0" w:uiPriority="67" w:unhideWhenUsed="0"/>
+    <w:lsdException w:name="Medium Grid 2 Accent 1" w:semiHidden="0" w:uiPriority="68" w:unhideWhenUsed="0"/>
+    <w:lsdException w:name="Medium Grid 3 Accent 1" w:semiHidden="0" w:uiPriority="69" w:unhideWhenUsed="0"/>
+    <w:lsdException w:name="Dark List Accent 1" w:semiHidden="0" w:uiPriority="70" w:unhideWhenUsed="0"/>
+    <w:lsdException w:name="Colorful Shading Accent 1" w:semiHidden="0" w:uiPriority="71" w:unhideWhenUsed="0"/>
+    <w:lsdException w:name="Colorful List Accent 1" w:semiHidden="0" w:uiPriority="72" w:unhideWhenUsed="0"/>
+    <w:lsdException w:name="Colorful Grid Accent 1" w:semiHidden="0" w:uiPriority="73" w:unhideWhenUsed="0"/>
+    <w:lsdException w:name="Light Shading Accent 2" w:semiHidden="0" w:uiPriority="60" w:unhideWhenUsed="0"/>
+    <w:lsdException w:name="Light List Accent 2" w:semiHidden="0" w:uiPriority="61" w:unhideWhenUsed="0"/>
+    <w:lsdException w:name="Light Grid Accent 2" w:semiHidden="0" w:uiPriority="62" w:unhideWhenUsed="0"/>
+    <w:lsdException w:name="Medium Shading 1 Accent 2" w:semiHidden="0" w:uiPriority="63" w:unhideWhenUsed="0"/>
+    <w:lsdException w:name="Medium Shading 2 Accent 2" w:semiHidden="0" w:uiPriority="64" w:unhideWhenUsed="0"/>
+    <w:lsdException w:name="Medium List 1 Accent 2" w:semiHidden="0" w:uiPriority="65" w:unhideWhenUsed="0"/>
+    <w:lsdException w:name="Medium List 2 Accent 2" w:semiHidden="0" w:uiPriority="66" w:unhideWhenUsed="0"/>
+    <w:lsdException w:name="Medium Grid 1 Accent 2" w:semiHidden="0" w:uiPriority="67" w:unhideWhenUsed="0"/>
+    <w:lsdException w:name="Medium Grid 2 Accent 2" w:semiHidden="0" w:uiPriority="68" w:unhideWhenUsed="0"/>
+    <w:lsdException w:name="Medium Grid 3 Accent 2" w:semiHidden="0" w:uiPriority="69" w:unhideWhenUsed="0"/>
+    <w:lsdException w:name="Dark List Accent 2" w:semiHidden="0" w:uiPriority="70" w:unhideWhenUsed="0"/>
+    <w:lsdException w:name="Colorful Shading Accent 2" w:semiHidden="0" w:uiPriority="71" w:unhideWhenUsed="0"/>
+    <w:lsdException w:name="Colorful List Accent 2" w:semiHidden="0" w:uiPriority="72" w:unhideWhenUsed="0"/>
+    <w:lsdException w:name="Colorful Grid Accent 2" w:semiHidden="0" w:uiPriority="73" w:unhideWhenUsed="0"/>
+    <w:lsdException w:name="Light Shading Accent 3" w:semiHidden="0" w:uiPriority="60" w:unhideWhenUsed="0"/>
+    <w:lsdException w:name="Light List Accent 3" w:semiHidden="0" w:uiPriority="61" w:unhideWhenUsed="0"/>
+    <w:lsdException w:name="Light Grid Accent 3" w:semiHidden="0" w:uiPriority="62" w:unhideWhenUsed="0"/>
+    <w:lsdException w:name="Medium Shading 1 Accent 3" w:semiHidden="0" w:uiPriority="63" w:unhideWhenUsed="0"/>
+    <w:lsdException w:name="Medium Shading 2 Accent 3" w:semiHidden="0" w:uiPriority="64" w:unhideWhenUsed="0"/>
+    <w:lsdException w:name="Medium List 1 Accent 3" w:semiHidden="0" w:uiPriority="65" w:unhideWhenUsed="0"/>
+    <w:lsdException w:name="Medium List 2 Accent 3" w:semiHidden="0" w:uiPriority="66" w:unhideWhenUsed="0"/>
+    <w:lsdException w:name="Medium Grid 1 Accent 3" w:semiHidden="0" w:uiPriority="67" w:unhideWhenUsed="0"/>
+    <w:lsdException w:name="Medium Grid 2 Accent 3" w:semiHidden="0" w:uiPriority="68" w:unhideWhenUsed="0"/>
+    <w:lsdException w:name="Medium Grid 3 Accent 3" w:semiHidden="0" w:uiPriority="69" w:unhideWhenUsed="0"/>
+    <w:lsdException w:name="Dark List Accent 3" w:semiHidden="0" w:uiPriority="70" w:unhideWhenUsed="0"/>
+    <w:lsdException w:name="Colorful Shading Accent 3" w:semiHidden="0" w:uiPriority="71" w:unhideWhenUsed="0"/>
+    <w:lsdException w:name="Colorful List Accent 3" w:semiHidden="0" w:uiPriority="72" w:unhideWhenUsed="0"/>
+    <w:lsdException w:name="Colorful Grid Accent 3" w:semiHidden="0" w:uiPriority="73" w:unhideWhenUsed="0"/>
+    <w:lsdException w:name="Light Shading Accent 4" w:semiHidden="0" w:uiPriority="60" w:unhideWhenUsed="0"/>
+    <w:lsdException w:name="Light List Accent 4" w:semiHidden="0" w:uiPriority="61" w:unhideWhenUsed="0"/>
+    <w:lsdException w:name="Light Grid Accent 4" w:semiHidden="0" w:uiPriority="62" w:unhideWhenUsed="0"/>
+    <w:lsdException w:name="Medium Shading 1 Accent 4" w:semiHidden="0" w:uiPriority="63" w:unhideWhenUsed="0"/>
+    <w:lsdException w:name="Medium Shading 2 Accent 4" w:semiHidden="0" w:uiPriority="64" w:unhideWhenUsed="0"/>
+    <w:lsdException w:name="Medium List 1 Accent 4" w:semiHidden="0" w:uiPriority="65" w:unhideWhenUsed="0"/>
+    <w:lsdException w:name="Medium List 2 Accent 4" w:semiHidden="0" w:uiPriority="66" w:unhideWhenUsed="0"/>
+    <w:lsdException w:name="Medium Grid 1 Accent 4" w:semiHidden="0" w:uiPriority="67" w:unhideWhenUsed="0"/>
+    <w:lsdException w:name="Medium Grid 2 Accent 4" w:semiHidden="0" w:uiPriority="68" w:unhideWhenUsed="0"/>
+    <w:lsdException w:name="Medium Grid 3 Accent 4" w:semiHidden="0" w:uiPriority="69" w:unhideWhenUsed="0"/>
+    <w:lsdException w:name="Dark List Accent 4" w:semiHidden="0" w:uiPriority="70" w:unhideWhenUsed="0"/>
+    <w:lsdException w:name="Colorful Shading Accent 4" w:semiHidden="0" w:uiPriority="71" w:unhideWhenUsed="0"/>
+    <w:lsdException w:name="Colorful List Accent 4" w:semiHidden="0" w:uiPriority="72" w:unhideWhenUsed="0"/>
+    <w:lsdException w:name="Colorful Grid Accent 4" w:semiHidden="0" w:uiPriority="73" w:unhideWhenUsed="0"/>
+    <w:lsdException w:name="Light Shading Accent 5" w:semiHidden="0" w:uiPriority="60" w:unhideWhenUsed="0"/>
+    <w:lsdException w:name="Light List Accent 5" w:semiHidden="0" w:uiPriority="61" w:unhideWhenUsed="0"/>
+    <w:lsdException w:name="Light Grid Accent 5" w:semiHidden="0" w:uiPriority="62" w:unhideWhenUsed="0"/>
+    <w:lsdException w:name="Medium Shading 1 Accent 5" w:semiHidden="0" w:uiPriority="63" w:unhideWhenUsed="0"/>
+    <w:lsdException w:name="Medium Shading 2 Accent 5" w:semiHidden="0" w:uiPriority="64" w:unhideWhenUsed="0"/>
+    <w:lsdException w:name="Medium List 1 Accent 5" w:semiHidden="0" w:uiPriority="65" w:unhideWhenUsed="0"/>
+    <w:lsdException w:name="Medium List 2 Accent 5" w:semiHidden="0" w:uiPriority="66" w:unhideWhenUsed="0"/>
+    <w:lsdException w:name="Medium Grid 1 Accent 5" w:semiHidden="0" w:uiPriority="67" w:unhideWhenUsed="0"/>
+    <w:lsdException w:name="Medium Grid 2 Accent 5" w:semiHidden="0" w:uiPriority="68" w:unhideWhenUsed="0"/>
+    <w:lsdException w:name="Medium Grid 3 Accent 5" w:semiHidden="0" w:uiPriority="69" w:unhideWhenUsed="0"/>
+    <w:lsdException w:name="Dark List Accent 5" w:semiHidden="0" w:uiPriority="70" w:unhideWhenUsed="0"/>
+    <w:lsdException w:name="Colorful Shading Accent 5" w:semiHidden="0" w:uiPriority="71" w:unhideWhenUsed="0"/>
+    <w:lsdException w:name="Colorful List Accent 5" w:semiHidden="0" w:uiPriority="72" w:unhideWhenUsed="0"/>
+    <w:lsdException w:name="Colorful Grid Accent 5" w:semiHidden="0" w:uiPriority="73" w:unhideWhenUsed="0"/>
+    <w:lsdException w:name="Light Shading Accent 6" w:semiHidden="0" w:uiPriority="60" w:unhideWhenUsed="0"/>
+    <w:lsdException w:name="Light List Accent 6" w:semiHidden="0" w:uiPriority="61" w:unhideWhenUsed="0"/>
+    <w:lsdException w:name="Light Grid Accent 6" w:semiHidden="0" w:uiPriority="62" w:unhideWhenUsed="0"/>
+    <w:lsdException w:name="Medium Shading 1 Accent 6" w:semiHidden="0" w:uiPriority="63" w:unhideWhenUsed="0"/>
+    <w:lsdException w:name="Medium Shading 2 Accent 6" w:semiHidden="0" w:uiPriority="64" w:unhideWhenUsed="0"/>
+    <w:lsdException w:name="Medium List 1 Accent 6" w:semiHidden="0" w:uiPriority="65" w:unhideWhenUsed="0"/>
+    <w:lsdException w:name="Medium List 2 Accent 6" w:semiHidden="0" w:uiPriority="66" w:unhideWhenUsed="0"/>
+    <w:lsdException w:name="Medium Grid 1 Accent 6" w:semiHidden="0" w:uiPriority="67" w:unhideWhenUsed="0"/>
+    <w:lsdException w:name="Medium Grid 2 Accent 6" w:semiHidden="0" w:uiPriority="68" w:unhideWhenUsed="0"/>
+    <w:lsdException w:name="Medium Grid 3 Accent 6" w:semiHidden="0" w:uiPriority="69" w:unhideWhenUsed="0"/>
+    <w:lsdException w:name="Dark List Accent 6" w:semiHidden="0" w:uiPriority="70" w:unhideWhenUsed="0"/>
+    <w:lsdException w:name="Colorful Shading Accent 6" w:semiHidden="0" w:uiPriority="71" w:unhideWhenUsed="0"/>
+    <w:lsdException w:name="Colorful List Accent 6" w:semiHidden="0" w:uiPriority="72" w:unhideWhenUsed="0"/>
+    <w:lsdException w:name="Colorful Grid Accent 6" w:semiHidden="0" w:uiPriority="73" w:unhideWhenUsed="0"/>
+    <w:lsdException w:name="Subtle Emphasis" w:semiHidden="0" w:uiPriority="19" w:unhideWhenUsed="0" w:qFormat="1"/>
+    <w:lsdException w:name="Intense Emphasis" w:semiHidden="0" w:uiPriority="21" w:unhideWhenUsed="0" w:qFormat="1"/>
+    <w:lsdException w:name="Subtle Reference" w:semiHidden="0" w:uiPriority="31" w:unhideWhenUsed="0" w:qFormat="1"/>
+    <w:lsdException w:name="Intense Reference" w:semiHidden="0" w:uiPriority="32" w:unhideWhenUsed="0" w:qFormat="1"/>
+    <w:lsdException w:name="Book Title" w:semiHidden="0" w:uiPriority="33" w:unhideWhenUsed="0" w:qFormat="1"/>
+    <w:lsdException w:name="Bibliography" w:uiPriority="37"/>
+    <w:lsdException w:name="TOC Heading" w:uiPriority="39" w:qFormat="1"/>
   </w:latentStyles>
   <w:style w:type="paragraph" w:default="1" w:styleId="Normal">
     <w:name w:val="Normal"/>
     <w:qFormat/>
-    <w:rsid w:val="006466D3"/>
+    <w:rsid w:val="00A70D99"/>
   </w:style>
   <w:style w:type="paragraph" w:styleId="Ttulo1">
     <w:name w:val="heading 1"/>
@@ -1667,6 +2463,7 @@
     <w:uiPriority w:val="99"/>
     <w:semiHidden/>
     <w:unhideWhenUsed/>
+    <w:qFormat/>
     <w:tblPr>
       <w:tblInd w:w="0" w:type="dxa"/>
       <w:tblCellMar>
@@ -1741,6 +2538,84 @@
       <w:szCs w:val="32"/>
     </w:rPr>
   </w:style>
+  <w:style w:type="paragraph" w:styleId="Textodeglobo">
+    <w:name w:val="Balloon Text"/>
+    <w:basedOn w:val="Normal"/>
+    <w:link w:val="TextodegloboCar"/>
+    <w:uiPriority w:val="99"/>
+    <w:semiHidden/>
+    <w:unhideWhenUsed/>
+    <w:rsid w:val="00447C95"/>
+    <w:pPr>
+      <w:spacing w:after="0" w:line="240" w:lineRule="auto"/>
+    </w:pPr>
+    <w:rPr>
+      <w:rFonts w:ascii="Tahoma" w:hAnsi="Tahoma" w:cs="Tahoma"/>
+      <w:sz w:val="16"/>
+      <w:szCs w:val="16"/>
+    </w:rPr>
+  </w:style>
+  <w:style w:type="character" w:customStyle="1" w:styleId="TextodegloboCar">
+    <w:name w:val="Texto de globo Car"/>
+    <w:basedOn w:val="Fuentedeprrafopredeter"/>
+    <w:link w:val="Textodeglobo"/>
+    <w:uiPriority w:val="99"/>
+    <w:semiHidden/>
+    <w:rsid w:val="00447C95"/>
+    <w:rPr>
+      <w:rFonts w:ascii="Tahoma" w:hAnsi="Tahoma" w:cs="Tahoma"/>
+      <w:sz w:val="16"/>
+      <w:szCs w:val="16"/>
+    </w:rPr>
+  </w:style>
+  <w:style w:type="paragraph" w:styleId="Encabezado">
+    <w:name w:val="header"/>
+    <w:basedOn w:val="Normal"/>
+    <w:link w:val="EncabezadoCar"/>
+    <w:uiPriority w:val="99"/>
+    <w:semiHidden/>
+    <w:unhideWhenUsed/>
+    <w:rsid w:val="003E213E"/>
+    <w:pPr>
+      <w:tabs>
+        <w:tab w:val="center" w:pos="4252"/>
+        <w:tab w:val="right" w:pos="8504"/>
+      </w:tabs>
+      <w:spacing w:after="0" w:line="240" w:lineRule="auto"/>
+    </w:pPr>
+  </w:style>
+  <w:style w:type="character" w:customStyle="1" w:styleId="EncabezadoCar">
+    <w:name w:val="Encabezado Car"/>
+    <w:basedOn w:val="Fuentedeprrafopredeter"/>
+    <w:link w:val="Encabezado"/>
+    <w:uiPriority w:val="99"/>
+    <w:semiHidden/>
+    <w:rsid w:val="003E213E"/>
+  </w:style>
+  <w:style w:type="paragraph" w:styleId="Piedepgina">
+    <w:name w:val="footer"/>
+    <w:basedOn w:val="Normal"/>
+    <w:link w:val="PiedepginaCar"/>
+    <w:uiPriority w:val="99"/>
+    <w:semiHidden/>
+    <w:unhideWhenUsed/>
+    <w:rsid w:val="003E213E"/>
+    <w:pPr>
+      <w:tabs>
+        <w:tab w:val="center" w:pos="4252"/>
+        <w:tab w:val="right" w:pos="8504"/>
+      </w:tabs>
+      <w:spacing w:after="0" w:line="240" w:lineRule="auto"/>
+    </w:pPr>
+  </w:style>
+  <w:style w:type="character" w:customStyle="1" w:styleId="PiedepginaCar">
+    <w:name w:val="Pie de página Car"/>
+    <w:basedOn w:val="Fuentedeprrafopredeter"/>
+    <w:link w:val="Piedepgina"/>
+    <w:uiPriority w:val="99"/>
+    <w:semiHidden/>
+    <w:rsid w:val="003E213E"/>
+  </w:style>
 </w:styles>
 </file>
 
@@ -1787,7 +2662,7 @@
     </a:clrScheme>
     <a:fontScheme name="Office">
       <a:majorFont>
-        <a:latin typeface="Calibri Light" panose="020F0302020204030204"/>
+        <a:latin typeface="Calibri Light"/>
         <a:ea typeface=""/>
         <a:cs typeface=""/>
         <a:font script="Jpan" typeface="游ゴシック Light"/>
@@ -1839,7 +2714,7 @@
         <a:font script="Tfng" typeface="Ebrima"/>
       </a:majorFont>
       <a:minorFont>
-        <a:latin typeface="Calibri" panose="020F0502020204030204"/>
+        <a:latin typeface="Calibri"/>
         <a:ea typeface=""/>
         <a:cs typeface=""/>
         <a:font script="Jpan" typeface="游明朝"/>
@@ -2033,7 +2908,7 @@
   <a:extraClrSchemeLst/>
   <a:extLst>
     <a:ext uri="{05A4C25C-085E-4340-85A3-A5531E510DB2}">
-      <thm15:themeFamily xmlns:thm15="http://schemas.microsoft.com/office/thememl/2012/main" name="Office Theme" id="{62F939B6-93AF-4DB8-9C6B-D6C7DFDC589F}" vid="{4A3C46E8-61CC-4603-A589-7422A47A8E4A}"/>
+      <thm15:themeFamily xmlns="" xmlns:thm15="http://schemas.microsoft.com/office/thememl/2012/main" name="Office Theme" id="{62F939B6-93AF-4DB8-9C6B-D6C7DFDC589F}" vid="{4A3C46E8-61CC-4603-A589-7422A47A8E4A}"/>
     </a:ext>
   </a:extLst>
 </a:theme>

</xml_diff>

<commit_message>
Actualizado el documento junto a los resultados de las historias 6,7,14,16,17
</commit_message>
<xml_diff>
--- a/performanceTest/resultadosRendimiento.docx
+++ b/performanceTest/resultadosRendimiento.docx
@@ -1,6 +1,6 @@
 
 <file path=word/document.xml><?xml version="1.0" encoding="utf-8"?>
-<w:document xmlns:wpc="http://schemas.microsoft.com/office/word/2010/wordprocessingCanvas" xmlns:cx="http://schemas.microsoft.com/office/drawing/2014/chartex" xmlns:cx1="http://schemas.microsoft.com/office/drawing/2015/9/8/chartex" xmlns:cx2="http://schemas.microsoft.com/office/drawing/2015/10/21/chartex" xmlns:cx3="http://schemas.microsoft.com/office/drawing/2016/5/9/chartex" xmlns:cx4="http://schemas.microsoft.com/office/drawing/2016/5/10/chartex" xmlns:cx5="http://schemas.microsoft.com/office/drawing/2016/5/11/chartex" xmlns:cx6="http://schemas.microsoft.com/office/drawing/2016/5/12/chartex" xmlns:cx7="http://schemas.microsoft.com/office/drawing/2016/5/13/chartex" xmlns:cx8="http://schemas.microsoft.com/office/drawing/2016/5/14/chartex" xmlns:mc="http://schemas.openxmlformats.org/markup-compatibility/2006" xmlns:aink="http://schemas.microsoft.com/office/drawing/2016/ink" xmlns:am3d="http://schemas.microsoft.com/office/drawing/2017/model3d" xmlns:o="urn:schemas-microsoft-com:office:office" xmlns:r="http://schemas.openxmlformats.org/officeDocument/2006/relationships" xmlns:m="http://schemas.openxmlformats.org/officeDocument/2006/math" xmlns:v="urn:schemas-microsoft-com:vml" xmlns:wp14="http://schemas.microsoft.com/office/word/2010/wordprocessingDrawing" xmlns:wp="http://schemas.openxmlformats.org/drawingml/2006/wordprocessingDrawing" xmlns:w10="urn:schemas-microsoft-com:office:word" xmlns:w="http://schemas.openxmlformats.org/wordprocessingml/2006/main" xmlns:w14="http://schemas.microsoft.com/office/word/2010/wordml" xmlns:w15="http://schemas.microsoft.com/office/word/2012/wordml" xmlns:w16cid="http://schemas.microsoft.com/office/word/2016/wordml/cid" xmlns:w16se="http://schemas.microsoft.com/office/word/2015/wordml/symex" xmlns:wpg="http://schemas.microsoft.com/office/word/2010/wordprocessingGroup" xmlns:wpi="http://schemas.microsoft.com/office/word/2010/wordprocessingInk" xmlns:wne="http://schemas.microsoft.com/office/word/2006/wordml" xmlns:wps="http://schemas.microsoft.com/office/word/2010/wordprocessingShape" mc:Ignorable="w14 w15 w16se w16cid wp14">
+<w:document xmlns:ve="http://schemas.openxmlformats.org/markup-compatibility/2006" xmlns:o="urn:schemas-microsoft-com:office:office" xmlns:r="http://schemas.openxmlformats.org/officeDocument/2006/relationships" xmlns:m="http://schemas.openxmlformats.org/officeDocument/2006/math" xmlns:v="urn:schemas-microsoft-com:vml" xmlns:wp="http://schemas.openxmlformats.org/drawingml/2006/wordprocessingDrawing" xmlns:w10="urn:schemas-microsoft-com:office:word" xmlns:w="http://schemas.openxmlformats.org/wordprocessingml/2006/main" xmlns:wne="http://schemas.microsoft.com/office/word/2006/wordml">
   <w:body>
     <w:p>
       <w:pPr>
@@ -75,7 +75,13 @@
     </w:p>
     <w:p>
       <w:r>
-        <w:t>El límite obtenido en esta prueba es de 100</w:t>
+        <w:t xml:space="preserve">El límite </w:t>
+      </w:r>
+      <w:r>
+        <w:t>obtenido en esta prueba es de 11</w:t>
+      </w:r>
+      <w:r>
+        <w:t>0</w:t>
       </w:r>
       <w:r>
         <w:t>00</w:t>
@@ -85,23 +91,12 @@
       </w:r>
     </w:p>
     <w:p>
-      <w:pPr>
-        <w:rPr>
-          <w:noProof/>
-        </w:rPr>
-      </w:pPr>
-    </w:p>
-    <w:p>
-      <w:r>
-        <w:rPr>
-          <w:noProof/>
-          <w:lang w:eastAsia="es-ES"/>
-        </w:rPr>
+      <w:r>
         <w:drawing>
           <wp:inline distT="0" distB="0" distL="0" distR="0">
-            <wp:extent cx="5400040" cy="3555830"/>
+            <wp:extent cx="5400040" cy="3567165"/>
             <wp:effectExtent l="19050" t="0" r="0" b="0"/>
-            <wp:docPr id="23" name="Imagen 4"/>
+            <wp:docPr id="17" name="Imagen 1"/>
             <wp:cNvGraphicFramePr>
               <a:graphicFrameLocks xmlns:a="http://schemas.openxmlformats.org/drawingml/2006/main" noChangeAspect="1"/>
             </wp:cNvGraphicFramePr>
@@ -109,7 +104,7 @@
               <a:graphicData uri="http://schemas.openxmlformats.org/drawingml/2006/picture">
                 <pic:pic xmlns:pic="http://schemas.openxmlformats.org/drawingml/2006/picture">
                   <pic:nvPicPr>
-                    <pic:cNvPr id="0" name="Picture 4"/>
+                    <pic:cNvPr id="0" name="Picture 1"/>
                     <pic:cNvPicPr>
                       <a:picLocks noChangeAspect="1" noChangeArrowheads="1"/>
                     </pic:cNvPicPr>
@@ -124,7 +119,7 @@
                   <pic:spPr bwMode="auto">
                     <a:xfrm>
                       <a:off x="0" y="0"/>
-                      <a:ext cx="5400040" cy="3555830"/>
+                      <a:ext cx="5400040" cy="3567165"/>
                     </a:xfrm>
                     <a:prstGeom prst="rect">
                       <a:avLst/>
@@ -144,6 +139,15 @@
         </w:drawing>
       </w:r>
     </w:p>
+    <w:p/>
+    <w:p>
+      <w:pPr>
+        <w:rPr>
+          <w:noProof/>
+        </w:rPr>
+      </w:pPr>
+    </w:p>
+    <w:p/>
     <w:p>
       <w:r>
         <w:t>Más allá de este número, fallan más del 5% de peticiones del sistema, por lo que no pasa la prueba.</w:t>
@@ -156,21 +160,23 @@
         </w:rPr>
       </w:pPr>
       <w:r>
-        <w:t>El rendimiento adecuado sería valores iguales o menores de los 8000 durante 100 segundos y estos sería el rendimiento del PC obtenido:</w:t>
-      </w:r>
-    </w:p>
-    <w:p>
-      <w:r>
-        <w:rPr>
-          <w:noProof/>
-          <w:lang w:eastAsia="es-ES"/>
-        </w:rPr>
+        <w:t>El rendimiento adecuado sería va</w:t>
+      </w:r>
+      <w:r>
+        <w:t>lores iguales o menores de los 10</w:t>
+      </w:r>
+      <w:r>
+        <w:t>000 durante 100 segundos y estos sería el rendimiento del PC obtenido:</w:t>
+      </w:r>
+    </w:p>
+    <w:p>
+      <w:r>
         <w:lastRenderedPageBreak/>
         <w:drawing>
           <wp:inline distT="0" distB="0" distL="0" distR="0">
-            <wp:extent cx="5400040" cy="3559848"/>
+            <wp:extent cx="5208693" cy="3429709"/>
             <wp:effectExtent l="19050" t="0" r="0" b="0"/>
-            <wp:docPr id="24" name="Imagen 13"/>
+            <wp:docPr id="18" name="Imagen 2"/>
             <wp:cNvGraphicFramePr>
               <a:graphicFrameLocks xmlns:a="http://schemas.openxmlformats.org/drawingml/2006/main" noChangeAspect="1"/>
             </wp:cNvGraphicFramePr>
@@ -178,7 +184,7 @@
               <a:graphicData uri="http://schemas.openxmlformats.org/drawingml/2006/picture">
                 <pic:pic xmlns:pic="http://schemas.openxmlformats.org/drawingml/2006/picture">
                   <pic:nvPicPr>
-                    <pic:cNvPr id="0" name="Picture 13"/>
+                    <pic:cNvPr id="0" name="Picture 2"/>
                     <pic:cNvPicPr>
                       <a:picLocks noChangeAspect="1" noChangeArrowheads="1"/>
                     </pic:cNvPicPr>
@@ -193,7 +199,136 @@
                   <pic:spPr bwMode="auto">
                     <a:xfrm>
                       <a:off x="0" y="0"/>
-                      <a:ext cx="5400040" cy="3559848"/>
+                      <a:ext cx="5209706" cy="3430376"/>
+                    </a:xfrm>
+                    <a:prstGeom prst="rect">
+                      <a:avLst/>
+                    </a:prstGeom>
+                    <a:noFill/>
+                  </pic:spPr>
+                </pic:pic>
+              </a:graphicData>
+            </a:graphic>
+          </wp:inline>
+        </w:drawing>
+      </w:r>
+    </w:p>
+    <w:p>
+      <w:pPr>
+        <w:pStyle w:val="Ttulo1"/>
+      </w:pPr>
+    </w:p>
+    <w:p>
+      <w:pPr>
+        <w:pStyle w:val="Ttulo1"/>
+      </w:pPr>
+      <w:r>
+        <w:t>Prueba 7:</w:t>
+      </w:r>
+    </w:p>
+    <w:p>
+      <w:r>
+        <w:t xml:space="preserve">Objetivos: </w:t>
+      </w:r>
+    </w:p>
+    <w:p>
+      <w:pPr>
+        <w:pStyle w:val="Prrafodelista"/>
+        <w:numPr>
+          <w:ilvl w:val="0"/>
+          <w:numId w:val="1"/>
+        </w:numPr>
+      </w:pPr>
+      <w:r>
+        <w:t>Tiempo de respuesta máximo de las peticiones 5 segundos.</w:t>
+      </w:r>
+    </w:p>
+    <w:p>
+      <w:pPr>
+        <w:pStyle w:val="Prrafodelista"/>
+        <w:numPr>
+          <w:ilvl w:val="0"/>
+          <w:numId w:val="1"/>
+        </w:numPr>
+      </w:pPr>
+      <w:r>
+        <w:t>Tiempo de respuesta medio de las peticiones 1 segundo.</w:t>
+      </w:r>
+    </w:p>
+    <w:p>
+      <w:pPr>
+        <w:pStyle w:val="Prrafodelista"/>
+        <w:numPr>
+          <w:ilvl w:val="0"/>
+          <w:numId w:val="1"/>
+        </w:numPr>
+      </w:pPr>
+      <w:r>
+        <w:t>Éxito del 95% de las peticiones realizadas.</w:t>
+      </w:r>
+    </w:p>
+    <w:p>
+      <w:pPr>
+        <w:pStyle w:val="Prrafodelista"/>
+        <w:tabs>
+          <w:tab w:val="left" w:pos="2205"/>
+        </w:tabs>
+        <w:ind w:left="1070"/>
+      </w:pPr>
+      <w:r>
+        <w:tab/>
+      </w:r>
+    </w:p>
+    <w:p>
+      <w:r>
+        <w:t xml:space="preserve">El límite obtenido en esta prueba es de </w:t>
+      </w:r>
+      <w:r>
+        <w:t>6</w:t>
+      </w:r>
+      <w:r>
+        <w:t>000</w:t>
+      </w:r>
+      <w:r>
+        <w:t xml:space="preserve"> usuarios durante 100 segundos, y este es el rendimiento del PC para ejecutarlo:</w:t>
+      </w:r>
+    </w:p>
+    <w:p/>
+    <w:p>
+      <w:r>
+        <w:rPr>
+          <w:noProof/>
+          <w:lang w:eastAsia="es-ES"/>
+        </w:rPr>
+        <w:lastRenderedPageBreak/>
+        <w:drawing>
+          <wp:inline distT="0" distB="0" distL="0" distR="0">
+            <wp:extent cx="5400040" cy="3551501"/>
+            <wp:effectExtent l="19050" t="0" r="0" b="0"/>
+            <wp:docPr id="20" name="Imagen 24"/>
+            <wp:cNvGraphicFramePr>
+              <a:graphicFrameLocks xmlns:a="http://schemas.openxmlformats.org/drawingml/2006/main" noChangeAspect="1"/>
+            </wp:cNvGraphicFramePr>
+            <a:graphic xmlns:a="http://schemas.openxmlformats.org/drawingml/2006/main">
+              <a:graphicData uri="http://schemas.openxmlformats.org/drawingml/2006/picture">
+                <pic:pic xmlns:pic="http://schemas.openxmlformats.org/drawingml/2006/picture">
+                  <pic:nvPicPr>
+                    <pic:cNvPr id="0" name="Picture 24"/>
+                    <pic:cNvPicPr>
+                      <a:picLocks noChangeAspect="1" noChangeArrowheads="1"/>
+                    </pic:cNvPicPr>
+                  </pic:nvPicPr>
+                  <pic:blipFill>
+                    <a:blip r:embed="rId10"/>
+                    <a:srcRect/>
+                    <a:stretch>
+                      <a:fillRect/>
+                    </a:stretch>
+                  </pic:blipFill>
+                  <pic:spPr bwMode="auto">
+                    <a:xfrm>
+                      <a:off x="0" y="0"/>
+                      <a:ext cx="5400040" cy="3551501"/>
                     </a:xfrm>
                     <a:prstGeom prst="rect">
                       <a:avLst/>
@@ -214,89 +349,37 @@
       </w:r>
     </w:p>
     <w:p>
-      <w:pPr>
-        <w:pStyle w:val="Ttulo1"/>
-      </w:pPr>
-    </w:p>
-    <w:p>
-      <w:pPr>
-        <w:pStyle w:val="Ttulo1"/>
-      </w:pPr>
-      <w:r>
-        <w:t>Prueba 7:</w:t>
-      </w:r>
-    </w:p>
-    <w:p>
-      <w:r>
-        <w:t xml:space="preserve">Objetivos: </w:t>
-      </w:r>
-    </w:p>
-    <w:p>
-      <w:pPr>
-        <w:pStyle w:val="Prrafodelista"/>
-        <w:numPr>
-          <w:ilvl w:val="0"/>
-          <w:numId w:val="1"/>
-        </w:numPr>
-      </w:pPr>
-      <w:r>
-        <w:t>Tiempo de respuesta máximo de las peticiones 5 segundos.</w:t>
-      </w:r>
-    </w:p>
-    <w:p>
-      <w:pPr>
-        <w:pStyle w:val="Prrafodelista"/>
-        <w:numPr>
-          <w:ilvl w:val="0"/>
-          <w:numId w:val="1"/>
-        </w:numPr>
-      </w:pPr>
-      <w:r>
-        <w:t>Tiempo de respuesta medio de las peticiones 1 segundo.</w:t>
-      </w:r>
-    </w:p>
-    <w:p>
-      <w:pPr>
-        <w:pStyle w:val="Prrafodelista"/>
-        <w:numPr>
-          <w:ilvl w:val="0"/>
-          <w:numId w:val="1"/>
-        </w:numPr>
-      </w:pPr>
-      <w:r>
-        <w:t>Éxito del 95% de las peticiones realizadas.</w:t>
-      </w:r>
-    </w:p>
-    <w:p>
-      <w:pPr>
-        <w:pStyle w:val="Prrafodelista"/>
-        <w:tabs>
-          <w:tab w:val="left" w:pos="2205"/>
-        </w:tabs>
-        <w:ind w:left="1070"/>
-      </w:pPr>
-      <w:r>
-        <w:tab/>
-      </w:r>
-    </w:p>
-    <w:p>
-      <w:r>
-        <w:t>El límite obtenido en esta prueba es de 11000 usuarios durante 100 segundos, y este es el rendimiento del PC para ejecutarlo:</w:t>
-      </w:r>
-    </w:p>
-    <w:p/>
-    <w:p>
+      <w:r>
+        <w:t>Más allá de este número, fallan más del 5% de peticiones del sistema, por lo que no pasa la prueba.</w:t>
+      </w:r>
+    </w:p>
+    <w:p>
+      <w:r>
+        <w:t>El rendimiento adecuado sería va</w:t>
+      </w:r>
+      <w:r>
+        <w:t>lores iguales o menores de los 5</w:t>
+      </w:r>
+      <w:r>
+        <w:t>000 durante 100 segundos y estos sería el rendimiento del PC obtenido:</w:t>
+      </w:r>
+    </w:p>
+    <w:p>
+      <w:pPr>
+        <w:rPr>
+          <w:noProof/>
+        </w:rPr>
+      </w:pPr>
       <w:r>
         <w:rPr>
           <w:noProof/>
           <w:lang w:eastAsia="es-ES"/>
         </w:rPr>
-        <w:lastRenderedPageBreak/>
         <w:drawing>
           <wp:inline distT="0" distB="0" distL="0" distR="0">
-            <wp:extent cx="5400040" cy="3547910"/>
+            <wp:extent cx="5400040" cy="3538688"/>
             <wp:effectExtent l="19050" t="0" r="0" b="0"/>
-            <wp:docPr id="26" name="Imagen 7"/>
+            <wp:docPr id="21" name="Imagen 27"/>
             <wp:cNvGraphicFramePr>
               <a:graphicFrameLocks xmlns:a="http://schemas.openxmlformats.org/drawingml/2006/main" noChangeAspect="1"/>
             </wp:cNvGraphicFramePr>
@@ -304,75 +387,7 @@
               <a:graphicData uri="http://schemas.openxmlformats.org/drawingml/2006/picture">
                 <pic:pic xmlns:pic="http://schemas.openxmlformats.org/drawingml/2006/picture">
                   <pic:nvPicPr>
-                    <pic:cNvPr id="0" name="Picture 7"/>
-                    <pic:cNvPicPr>
-                      <a:picLocks noChangeAspect="1" noChangeArrowheads="1"/>
-                    </pic:cNvPicPr>
-                  </pic:nvPicPr>
-                  <pic:blipFill>
-                    <a:blip r:embed="rId10"/>
-                    <a:srcRect/>
-                    <a:stretch>
-                      <a:fillRect/>
-                    </a:stretch>
-                  </pic:blipFill>
-                  <pic:spPr bwMode="auto">
-                    <a:xfrm>
-                      <a:off x="0" y="0"/>
-                      <a:ext cx="5400040" cy="3547910"/>
-                    </a:xfrm>
-                    <a:prstGeom prst="rect">
-                      <a:avLst/>
-                    </a:prstGeom>
-                    <a:noFill/>
-                    <a:ln w="9525">
-                      <a:noFill/>
-                      <a:miter lim="800000"/>
-                      <a:headEnd/>
-                      <a:tailEnd/>
-                    </a:ln>
-                  </pic:spPr>
-                </pic:pic>
-              </a:graphicData>
-            </a:graphic>
-          </wp:inline>
-        </w:drawing>
-      </w:r>
-    </w:p>
-    <w:p>
-      <w:r>
-        <w:t>Más allá de este número, fallan más del 5% de peticiones del sistema, por lo que no pasa la prueba.</w:t>
-      </w:r>
-    </w:p>
-    <w:p>
-      <w:r>
-        <w:t>El rendimiento adecuado sería valores iguales o menores de los 8000 durante 100 segundos y estos sería el rendimiento del PC obtenido:</w:t>
-      </w:r>
-    </w:p>
-    <w:p>
-      <w:pPr>
-        <w:rPr>
-          <w:noProof/>
-        </w:rPr>
-      </w:pPr>
-      <w:r>
-        <w:rPr>
-          <w:noProof/>
-          <w:lang w:eastAsia="es-ES"/>
-        </w:rPr>
-        <w:drawing>
-          <wp:inline distT="0" distB="0" distL="0" distR="0">
-            <wp:extent cx="5400040" cy="3541273"/>
-            <wp:effectExtent l="19050" t="0" r="0" b="0"/>
-            <wp:docPr id="27" name="Imagen 22"/>
-            <wp:cNvGraphicFramePr>
-              <a:graphicFrameLocks xmlns:a="http://schemas.openxmlformats.org/drawingml/2006/main" noChangeAspect="1"/>
-            </wp:cNvGraphicFramePr>
-            <a:graphic xmlns:a="http://schemas.openxmlformats.org/drawingml/2006/main">
-              <a:graphicData uri="http://schemas.openxmlformats.org/drawingml/2006/picture">
-                <pic:pic xmlns:pic="http://schemas.openxmlformats.org/drawingml/2006/picture">
-                  <pic:nvPicPr>
-                    <pic:cNvPr id="0" name="Picture 22"/>
+                    <pic:cNvPr id="0" name="Picture 27"/>
                     <pic:cNvPicPr>
                       <a:picLocks noChangeAspect="1" noChangeArrowheads="1"/>
                     </pic:cNvPicPr>
@@ -387,7 +402,7 @@
                   <pic:spPr bwMode="auto">
                     <a:xfrm>
                       <a:off x="0" y="0"/>
-                      <a:ext cx="5400040" cy="3541273"/>
+                      <a:ext cx="5400040" cy="3538688"/>
                     </a:xfrm>
                     <a:prstGeom prst="rect">
                       <a:avLst/>
@@ -504,7 +519,7 @@
                     <a:blip r:embed="rId12" cstate="print">
                       <a:extLst>
                         <a:ext uri="{28A0092B-C50C-407E-A947-70E740481C1C}">
-                          <a14:useLocalDpi xmlns:a14="http://schemas.microsoft.com/office/drawing/2010/main" val="0"/>
+                          <a14:useLocalDpi xmlns:a14="http://schemas.microsoft.com/office/drawing/2010/main" xmlns:wps="http://schemas.microsoft.com/office/word/2010/wordprocessingShape" xmlns:wpi="http://schemas.microsoft.com/office/word/2010/wordprocessingInk" xmlns:wpg="http://schemas.microsoft.com/office/word/2010/wordprocessingGroup" xmlns:w16se="http://schemas.microsoft.com/office/word/2015/wordml/symex" xmlns:w16cid="http://schemas.microsoft.com/office/word/2016/wordml/cid" xmlns:w15="http://schemas.microsoft.com/office/word/2012/wordml" xmlns:w14="http://schemas.microsoft.com/office/word/2010/wordml" xmlns:w="http://schemas.openxmlformats.org/wordprocessingml/2006/main" xmlns:w10="urn:schemas-microsoft-com:office:word" xmlns:wp14="http://schemas.microsoft.com/office/word/2010/wordprocessingDrawing" xmlns:v="urn:schemas-microsoft-com:vml" xmlns:o="urn:schemas-microsoft-com:office:office" xmlns:am3d="http://schemas.microsoft.com/office/drawing/2017/model3d" xmlns:aink="http://schemas.microsoft.com/office/drawing/2016/ink" xmlns:mc="http://schemas.openxmlformats.org/markup-compatibility/2006" xmlns:cx8="http://schemas.microsoft.com/office/drawing/2016/5/14/chartex" xmlns:cx7="http://schemas.microsoft.com/office/drawing/2016/5/13/chartex" xmlns:cx6="http://schemas.microsoft.com/office/drawing/2016/5/12/chartex" xmlns:cx5="http://schemas.microsoft.com/office/drawing/2016/5/11/chartex" xmlns:cx4="http://schemas.microsoft.com/office/drawing/2016/5/10/chartex" xmlns:cx3="http://schemas.microsoft.com/office/drawing/2016/5/9/chartex" xmlns:cx2="http://schemas.microsoft.com/office/drawing/2015/10/21/chartex" xmlns:cx1="http://schemas.microsoft.com/office/drawing/2015/9/8/chartex" xmlns:cx="http://schemas.microsoft.com/office/drawing/2014/chartex" xmlns:wpc="http://schemas.microsoft.com/office/word/2010/wordprocessingCanvas" xmlns="" val="0"/>
                         </a:ext>
                       </a:extLst>
                     </a:blip>
@@ -548,13 +563,7 @@
         <w:t xml:space="preserve">El rendimiento adecuado sería </w:t>
       </w:r>
       <w:r>
-        <w:t>valores iguales o menores de los</w:t>
-      </w:r>
-      <w:r>
-        <w:t xml:space="preserve"> </w:t>
-      </w:r>
-      <w:r>
-        <w:t>1</w:t>
+        <w:t>valores iguales o menores de los1</w:t>
       </w:r>
       <w:r>
         <w:t>50</w:t>
@@ -597,7 +606,7 @@
                     <a:blip r:embed="rId13" cstate="print">
                       <a:extLst>
                         <a:ext uri="{28A0092B-C50C-407E-A947-70E740481C1C}">
-                          <a14:useLocalDpi xmlns:a14="http://schemas.microsoft.com/office/drawing/2010/main" val="0"/>
+                          <a14:useLocalDpi xmlns:a14="http://schemas.microsoft.com/office/drawing/2010/main" xmlns:wps="http://schemas.microsoft.com/office/word/2010/wordprocessingShape" xmlns:wpi="http://schemas.microsoft.com/office/word/2010/wordprocessingInk" xmlns:wpg="http://schemas.microsoft.com/office/word/2010/wordprocessingGroup" xmlns:w16se="http://schemas.microsoft.com/office/word/2015/wordml/symex" xmlns:w16cid="http://schemas.microsoft.com/office/word/2016/wordml/cid" xmlns:w15="http://schemas.microsoft.com/office/word/2012/wordml" xmlns:w14="http://schemas.microsoft.com/office/word/2010/wordml" xmlns:w="http://schemas.openxmlformats.org/wordprocessingml/2006/main" xmlns:w10="urn:schemas-microsoft-com:office:word" xmlns:wp14="http://schemas.microsoft.com/office/word/2010/wordprocessingDrawing" xmlns:v="urn:schemas-microsoft-com:vml" xmlns:o="urn:schemas-microsoft-com:office:office" xmlns:am3d="http://schemas.microsoft.com/office/drawing/2017/model3d" xmlns:aink="http://schemas.microsoft.com/office/drawing/2016/ink" xmlns:mc="http://schemas.openxmlformats.org/markup-compatibility/2006" xmlns:cx8="http://schemas.microsoft.com/office/drawing/2016/5/14/chartex" xmlns:cx7="http://schemas.microsoft.com/office/drawing/2016/5/13/chartex" xmlns:cx6="http://schemas.microsoft.com/office/drawing/2016/5/12/chartex" xmlns:cx5="http://schemas.microsoft.com/office/drawing/2016/5/11/chartex" xmlns:cx4="http://schemas.microsoft.com/office/drawing/2016/5/10/chartex" xmlns:cx3="http://schemas.microsoft.com/office/drawing/2016/5/9/chartex" xmlns:cx2="http://schemas.microsoft.com/office/drawing/2015/10/21/chartex" xmlns:cx1="http://schemas.microsoft.com/office/drawing/2015/9/8/chartex" xmlns:cx="http://schemas.microsoft.com/office/drawing/2014/chartex" xmlns:wpc="http://schemas.microsoft.com/office/word/2010/wordprocessingCanvas" xmlns="" val="0"/>
                         </a:ext>
                       </a:extLst>
                     </a:blip>
@@ -739,7 +748,7 @@
                     <a:blip r:embed="rId14" cstate="print">
                       <a:extLst>
                         <a:ext uri="{28A0092B-C50C-407E-A947-70E740481C1C}">
-                          <a14:useLocalDpi xmlns:a14="http://schemas.microsoft.com/office/drawing/2010/main" val="0"/>
+                          <a14:useLocalDpi xmlns:a14="http://schemas.microsoft.com/office/drawing/2010/main" xmlns:wps="http://schemas.microsoft.com/office/word/2010/wordprocessingShape" xmlns:wpi="http://schemas.microsoft.com/office/word/2010/wordprocessingInk" xmlns:wpg="http://schemas.microsoft.com/office/word/2010/wordprocessingGroup" xmlns:w16se="http://schemas.microsoft.com/office/word/2015/wordml/symex" xmlns:w16cid="http://schemas.microsoft.com/office/word/2016/wordml/cid" xmlns:w15="http://schemas.microsoft.com/office/word/2012/wordml" xmlns:w14="http://schemas.microsoft.com/office/word/2010/wordml" xmlns:w="http://schemas.openxmlformats.org/wordprocessingml/2006/main" xmlns:w10="urn:schemas-microsoft-com:office:word" xmlns:wp14="http://schemas.microsoft.com/office/word/2010/wordprocessingDrawing" xmlns:v="urn:schemas-microsoft-com:vml" xmlns:o="urn:schemas-microsoft-com:office:office" xmlns:am3d="http://schemas.microsoft.com/office/drawing/2017/model3d" xmlns:aink="http://schemas.microsoft.com/office/drawing/2016/ink" xmlns:mc="http://schemas.openxmlformats.org/markup-compatibility/2006" xmlns:cx8="http://schemas.microsoft.com/office/drawing/2016/5/14/chartex" xmlns:cx7="http://schemas.microsoft.com/office/drawing/2016/5/13/chartex" xmlns:cx6="http://schemas.microsoft.com/office/drawing/2016/5/12/chartex" xmlns:cx5="http://schemas.microsoft.com/office/drawing/2016/5/11/chartex" xmlns:cx4="http://schemas.microsoft.com/office/drawing/2016/5/10/chartex" xmlns:cx3="http://schemas.microsoft.com/office/drawing/2016/5/9/chartex" xmlns:cx2="http://schemas.microsoft.com/office/drawing/2015/10/21/chartex" xmlns:cx1="http://schemas.microsoft.com/office/drawing/2015/9/8/chartex" xmlns:cx="http://schemas.microsoft.com/office/drawing/2014/chartex" xmlns:wpc="http://schemas.microsoft.com/office/word/2010/wordprocessingCanvas" xmlns="" val="0"/>
                         </a:ext>
                       </a:extLst>
                     </a:blip>
@@ -823,7 +832,7 @@
                     <a:blip r:embed="rId15" cstate="print">
                       <a:extLst>
                         <a:ext uri="{28A0092B-C50C-407E-A947-70E740481C1C}">
-                          <a14:useLocalDpi xmlns:a14="http://schemas.microsoft.com/office/drawing/2010/main" val="0"/>
+                          <a14:useLocalDpi xmlns:a14="http://schemas.microsoft.com/office/drawing/2010/main" xmlns:wps="http://schemas.microsoft.com/office/word/2010/wordprocessingShape" xmlns:wpi="http://schemas.microsoft.com/office/word/2010/wordprocessingInk" xmlns:wpg="http://schemas.microsoft.com/office/word/2010/wordprocessingGroup" xmlns:w16se="http://schemas.microsoft.com/office/word/2015/wordml/symex" xmlns:w16cid="http://schemas.microsoft.com/office/word/2016/wordml/cid" xmlns:w15="http://schemas.microsoft.com/office/word/2012/wordml" xmlns:w14="http://schemas.microsoft.com/office/word/2010/wordml" xmlns:w="http://schemas.openxmlformats.org/wordprocessingml/2006/main" xmlns:w10="urn:schemas-microsoft-com:office:word" xmlns:wp14="http://schemas.microsoft.com/office/word/2010/wordprocessingDrawing" xmlns:v="urn:schemas-microsoft-com:vml" xmlns:o="urn:schemas-microsoft-com:office:office" xmlns:am3d="http://schemas.microsoft.com/office/drawing/2017/model3d" xmlns:aink="http://schemas.microsoft.com/office/drawing/2016/ink" xmlns:mc="http://schemas.openxmlformats.org/markup-compatibility/2006" xmlns:cx8="http://schemas.microsoft.com/office/drawing/2016/5/14/chartex" xmlns:cx7="http://schemas.microsoft.com/office/drawing/2016/5/13/chartex" xmlns:cx6="http://schemas.microsoft.com/office/drawing/2016/5/12/chartex" xmlns:cx5="http://schemas.microsoft.com/office/drawing/2016/5/11/chartex" xmlns:cx4="http://schemas.microsoft.com/office/drawing/2016/5/10/chartex" xmlns:cx3="http://schemas.microsoft.com/office/drawing/2016/5/9/chartex" xmlns:cx2="http://schemas.microsoft.com/office/drawing/2015/10/21/chartex" xmlns:cx1="http://schemas.microsoft.com/office/drawing/2015/9/8/chartex" xmlns:cx="http://schemas.microsoft.com/office/drawing/2014/chartex" xmlns:wpc="http://schemas.microsoft.com/office/word/2010/wordprocessingCanvas" xmlns="" val="0"/>
                         </a:ext>
                       </a:extLst>
                     </a:blip>
@@ -919,7 +928,13 @@
     </w:p>
     <w:p>
       <w:r>
-        <w:t>El límite obtenido en esta prueba es de 9000 usuarios durante 100 segundos, y este es el rendimiento del PC para ejecutarlo:</w:t>
+        <w:t>El límite</w:t>
+      </w:r>
+      <w:r>
+        <w:t xml:space="preserve"> obtenido en esta prueba es de 8</w:t>
+      </w:r>
+      <w:r>
+        <w:t>000 usuarios durante 100 segundos, y este es el rendimiento del PC para ejecutarlo:</w:t>
       </w:r>
     </w:p>
     <w:p>
@@ -990,7 +1005,13 @@
     </w:p>
     <w:p>
       <w:r>
-        <w:t>El rendimiento adecuado sería valores iguales o menores de los 8000 durante 100 segundos y estos sería el rendimiento del PC obtenido:</w:t>
+        <w:t>El rendimiento adecuado sería va</w:t>
+      </w:r>
+      <w:r>
+        <w:t>lores iguales o menores de los 7</w:t>
+      </w:r>
+      <w:r>
+        <w:t>000 durante 100 segundos y estos sería el rendimiento del PC obtenido:</w:t>
       </w:r>
     </w:p>
     <w:p>
@@ -1007,9 +1028,9 @@
         <w:lastRenderedPageBreak/>
         <w:drawing>
           <wp:inline distT="0" distB="0" distL="0" distR="0">
-            <wp:extent cx="5400040" cy="3549058"/>
+            <wp:extent cx="5400040" cy="3569894"/>
             <wp:effectExtent l="19050" t="0" r="0" b="0"/>
-            <wp:docPr id="36" name="Imagen 25"/>
+            <wp:docPr id="25" name="Imagen 36"/>
             <wp:cNvGraphicFramePr>
               <a:graphicFrameLocks xmlns:a="http://schemas.openxmlformats.org/drawingml/2006/main" noChangeAspect="1"/>
             </wp:cNvGraphicFramePr>
@@ -1017,7 +1038,7 @@
               <a:graphicData uri="http://schemas.openxmlformats.org/drawingml/2006/picture">
                 <pic:pic xmlns:pic="http://schemas.openxmlformats.org/drawingml/2006/picture">
                   <pic:nvPicPr>
-                    <pic:cNvPr id="0" name="Picture 25"/>
+                    <pic:cNvPr id="0" name="Picture 36"/>
                     <pic:cNvPicPr>
                       <a:picLocks noChangeAspect="1" noChangeArrowheads="1"/>
                     </pic:cNvPicPr>
@@ -1032,7 +1053,7 @@
                   <pic:spPr bwMode="auto">
                     <a:xfrm>
                       <a:off x="0" y="0"/>
-                      <a:ext cx="5400040" cy="3549058"/>
+                      <a:ext cx="5400040" cy="3569894"/>
                     </a:xfrm>
                     <a:prstGeom prst="rect">
                       <a:avLst/>
@@ -1120,7 +1141,13 @@
     </w:p>
     <w:p>
       <w:r>
-        <w:t>El límite obtenido en esta prueba es de 100</w:t>
+        <w:t xml:space="preserve">El límite </w:t>
+      </w:r>
+      <w:r>
+        <w:t>obtenido en esta prueba es de 8</w:t>
+      </w:r>
+      <w:r>
+        <w:t>0</w:t>
       </w:r>
       <w:r>
         <w:t>00</w:t>
@@ -1138,9 +1165,9 @@
         <w:lastRenderedPageBreak/>
         <w:drawing>
           <wp:inline distT="0" distB="0" distL="0" distR="0">
-            <wp:extent cx="5400040" cy="3523857"/>
+            <wp:extent cx="5400040" cy="3518906"/>
             <wp:effectExtent l="19050" t="0" r="0" b="0"/>
-            <wp:docPr id="29" name="Imagen 19"/>
+            <wp:docPr id="39" name="Imagen 39"/>
             <wp:cNvGraphicFramePr>
               <a:graphicFrameLocks xmlns:a="http://schemas.openxmlformats.org/drawingml/2006/main" noChangeAspect="1"/>
             </wp:cNvGraphicFramePr>
@@ -1148,7 +1175,7 @@
               <a:graphicData uri="http://schemas.openxmlformats.org/drawingml/2006/picture">
                 <pic:pic xmlns:pic="http://schemas.openxmlformats.org/drawingml/2006/picture">
                   <pic:nvPicPr>
-                    <pic:cNvPr id="0" name="Picture 19"/>
+                    <pic:cNvPr id="0" name="Picture 39"/>
                     <pic:cNvPicPr>
                       <a:picLocks noChangeAspect="1" noChangeArrowheads="1"/>
                     </pic:cNvPicPr>
@@ -1163,7 +1190,7 @@
                   <pic:spPr bwMode="auto">
                     <a:xfrm>
                       <a:off x="0" y="0"/>
-                      <a:ext cx="5400040" cy="3523857"/>
+                      <a:ext cx="5400040" cy="3518906"/>
                     </a:xfrm>
                     <a:prstGeom prst="rect">
                       <a:avLst/>
@@ -1195,7 +1222,13 @@
         </w:rPr>
       </w:pPr>
       <w:r>
-        <w:t>El rendimiento adecuado sería valores iguales o menores de los 8000 durante 100 segundos y estos sería el rendimiento del PC obtenido:</w:t>
+        <w:t>El rendimiento adecuado sería va</w:t>
+      </w:r>
+      <w:r>
+        <w:t>lores iguales o menores de los 7</w:t>
+      </w:r>
+      <w:r>
+        <w:t>000 durante 100 segundos y estos sería el rendimiento del PC obtenido:</w:t>
       </w:r>
     </w:p>
     <w:p>
@@ -1558,7 +1591,7 @@
                     <a:blip r:embed="rId22" cstate="print">
                       <a:extLst>
                         <a:ext uri="{28A0092B-C50C-407E-A947-70E740481C1C}">
-                          <a14:useLocalDpi xmlns:a14="http://schemas.microsoft.com/office/drawing/2010/main" val="0"/>
+                          <a14:useLocalDpi xmlns:a14="http://schemas.microsoft.com/office/drawing/2010/main" xmlns:wps="http://schemas.microsoft.com/office/word/2010/wordprocessingShape" xmlns:wpi="http://schemas.microsoft.com/office/word/2010/wordprocessingInk" xmlns:wpg="http://schemas.microsoft.com/office/word/2010/wordprocessingGroup" xmlns:w16se="http://schemas.microsoft.com/office/word/2015/wordml/symex" xmlns:w16cid="http://schemas.microsoft.com/office/word/2016/wordml/cid" xmlns:w15="http://schemas.microsoft.com/office/word/2012/wordml" xmlns:w14="http://schemas.microsoft.com/office/word/2010/wordml" xmlns:w="http://schemas.openxmlformats.org/wordprocessingml/2006/main" xmlns:w10="urn:schemas-microsoft-com:office:word" xmlns:wp14="http://schemas.microsoft.com/office/word/2010/wordprocessingDrawing" xmlns:v="urn:schemas-microsoft-com:vml" xmlns:o="urn:schemas-microsoft-com:office:office" xmlns:am3d="http://schemas.microsoft.com/office/drawing/2017/model3d" xmlns:aink="http://schemas.microsoft.com/office/drawing/2016/ink" xmlns:mc="http://schemas.openxmlformats.org/markup-compatibility/2006" xmlns:cx8="http://schemas.microsoft.com/office/drawing/2016/5/14/chartex" xmlns:cx7="http://schemas.microsoft.com/office/drawing/2016/5/13/chartex" xmlns:cx6="http://schemas.microsoft.com/office/drawing/2016/5/12/chartex" xmlns:cx5="http://schemas.microsoft.com/office/drawing/2016/5/11/chartex" xmlns:cx4="http://schemas.microsoft.com/office/drawing/2016/5/10/chartex" xmlns:cx3="http://schemas.microsoft.com/office/drawing/2016/5/9/chartex" xmlns:cx2="http://schemas.microsoft.com/office/drawing/2015/10/21/chartex" xmlns:cx1="http://schemas.microsoft.com/office/drawing/2015/9/8/chartex" xmlns:cx="http://schemas.microsoft.com/office/drawing/2014/chartex" xmlns:wpc="http://schemas.microsoft.com/office/word/2010/wordprocessingCanvas" xmlns="" val="0"/>
                         </a:ext>
                       </a:extLst>
                     </a:blip>
@@ -1642,7 +1675,7 @@
                     <a:blip r:embed="rId23" cstate="print">
                       <a:extLst>
                         <a:ext uri="{28A0092B-C50C-407E-A947-70E740481C1C}">
-                          <a14:useLocalDpi xmlns:a14="http://schemas.microsoft.com/office/drawing/2010/main" val="0"/>
+                          <a14:useLocalDpi xmlns:a14="http://schemas.microsoft.com/office/drawing/2010/main" xmlns:wps="http://schemas.microsoft.com/office/word/2010/wordprocessingShape" xmlns:wpi="http://schemas.microsoft.com/office/word/2010/wordprocessingInk" xmlns:wpg="http://schemas.microsoft.com/office/word/2010/wordprocessingGroup" xmlns:w16se="http://schemas.microsoft.com/office/word/2015/wordml/symex" xmlns:w16cid="http://schemas.microsoft.com/office/word/2016/wordml/cid" xmlns:w15="http://schemas.microsoft.com/office/word/2012/wordml" xmlns:w14="http://schemas.microsoft.com/office/word/2010/wordml" xmlns:w="http://schemas.openxmlformats.org/wordprocessingml/2006/main" xmlns:w10="urn:schemas-microsoft-com:office:word" xmlns:wp14="http://schemas.microsoft.com/office/word/2010/wordprocessingDrawing" xmlns:v="urn:schemas-microsoft-com:vml" xmlns:o="urn:schemas-microsoft-com:office:office" xmlns:am3d="http://schemas.microsoft.com/office/drawing/2017/model3d" xmlns:aink="http://schemas.microsoft.com/office/drawing/2016/ink" xmlns:mc="http://schemas.openxmlformats.org/markup-compatibility/2006" xmlns:cx8="http://schemas.microsoft.com/office/drawing/2016/5/14/chartex" xmlns:cx7="http://schemas.microsoft.com/office/drawing/2016/5/13/chartex" xmlns:cx6="http://schemas.microsoft.com/office/drawing/2016/5/12/chartex" xmlns:cx5="http://schemas.microsoft.com/office/drawing/2016/5/11/chartex" xmlns:cx4="http://schemas.microsoft.com/office/drawing/2016/5/10/chartex" xmlns:cx3="http://schemas.microsoft.com/office/drawing/2016/5/9/chartex" xmlns:cx2="http://schemas.microsoft.com/office/drawing/2015/10/21/chartex" xmlns:cx1="http://schemas.microsoft.com/office/drawing/2015/9/8/chartex" xmlns:cx="http://schemas.microsoft.com/office/drawing/2014/chartex" xmlns:wpc="http://schemas.microsoft.com/office/word/2010/wordprocessingCanvas" xmlns="" val="0"/>
                         </a:ext>
                       </a:extLst>
                     </a:blip>
@@ -1772,7 +1805,7 @@
                     <a:blip r:embed="rId24" cstate="print">
                       <a:extLst>
                         <a:ext uri="{28A0092B-C50C-407E-A947-70E740481C1C}">
-                          <a14:useLocalDpi xmlns:a14="http://schemas.microsoft.com/office/drawing/2010/main" val="0"/>
+                          <a14:useLocalDpi xmlns:a14="http://schemas.microsoft.com/office/drawing/2010/main" xmlns:wps="http://schemas.microsoft.com/office/word/2010/wordprocessingShape" xmlns:wpi="http://schemas.microsoft.com/office/word/2010/wordprocessingInk" xmlns:wpg="http://schemas.microsoft.com/office/word/2010/wordprocessingGroup" xmlns:w16se="http://schemas.microsoft.com/office/word/2015/wordml/symex" xmlns:w16cid="http://schemas.microsoft.com/office/word/2016/wordml/cid" xmlns:w15="http://schemas.microsoft.com/office/word/2012/wordml" xmlns:w14="http://schemas.microsoft.com/office/word/2010/wordml" xmlns:w="http://schemas.openxmlformats.org/wordprocessingml/2006/main" xmlns:w10="urn:schemas-microsoft-com:office:word" xmlns:wp14="http://schemas.microsoft.com/office/word/2010/wordprocessingDrawing" xmlns:v="urn:schemas-microsoft-com:vml" xmlns:o="urn:schemas-microsoft-com:office:office" xmlns:am3d="http://schemas.microsoft.com/office/drawing/2017/model3d" xmlns:aink="http://schemas.microsoft.com/office/drawing/2016/ink" xmlns:mc="http://schemas.openxmlformats.org/markup-compatibility/2006" xmlns:cx8="http://schemas.microsoft.com/office/drawing/2016/5/14/chartex" xmlns:cx7="http://schemas.microsoft.com/office/drawing/2016/5/13/chartex" xmlns:cx6="http://schemas.microsoft.com/office/drawing/2016/5/12/chartex" xmlns:cx5="http://schemas.microsoft.com/office/drawing/2016/5/11/chartex" xmlns:cx4="http://schemas.microsoft.com/office/drawing/2016/5/10/chartex" xmlns:cx3="http://schemas.microsoft.com/office/drawing/2016/5/9/chartex" xmlns:cx2="http://schemas.microsoft.com/office/drawing/2015/10/21/chartex" xmlns:cx1="http://schemas.microsoft.com/office/drawing/2015/9/8/chartex" xmlns:cx="http://schemas.microsoft.com/office/drawing/2014/chartex" xmlns:wpc="http://schemas.microsoft.com/office/word/2010/wordprocessingCanvas" xmlns="" val="0"/>
                         </a:ext>
                       </a:extLst>
                     </a:blip>
@@ -1862,7 +1895,7 @@
                     <a:blip r:embed="rId25" cstate="print">
                       <a:extLst>
                         <a:ext uri="{28A0092B-C50C-407E-A947-70E740481C1C}">
-                          <a14:useLocalDpi xmlns:a14="http://schemas.microsoft.com/office/drawing/2010/main" val="0"/>
+                          <a14:useLocalDpi xmlns:a14="http://schemas.microsoft.com/office/drawing/2010/main" xmlns:wps="http://schemas.microsoft.com/office/word/2010/wordprocessingShape" xmlns:wpi="http://schemas.microsoft.com/office/word/2010/wordprocessingInk" xmlns:wpg="http://schemas.microsoft.com/office/word/2010/wordprocessingGroup" xmlns:w16se="http://schemas.microsoft.com/office/word/2015/wordml/symex" xmlns:w16cid="http://schemas.microsoft.com/office/word/2016/wordml/cid" xmlns:w15="http://schemas.microsoft.com/office/word/2012/wordml" xmlns:w14="http://schemas.microsoft.com/office/word/2010/wordml" xmlns:w="http://schemas.openxmlformats.org/wordprocessingml/2006/main" xmlns:w10="urn:schemas-microsoft-com:office:word" xmlns:wp14="http://schemas.microsoft.com/office/word/2010/wordprocessingDrawing" xmlns:v="urn:schemas-microsoft-com:vml" xmlns:o="urn:schemas-microsoft-com:office:office" xmlns:am3d="http://schemas.microsoft.com/office/drawing/2017/model3d" xmlns:aink="http://schemas.microsoft.com/office/drawing/2016/ink" xmlns:mc="http://schemas.openxmlformats.org/markup-compatibility/2006" xmlns:cx8="http://schemas.microsoft.com/office/drawing/2016/5/14/chartex" xmlns:cx7="http://schemas.microsoft.com/office/drawing/2016/5/13/chartex" xmlns:cx6="http://schemas.microsoft.com/office/drawing/2016/5/12/chartex" xmlns:cx5="http://schemas.microsoft.com/office/drawing/2016/5/11/chartex" xmlns:cx4="http://schemas.microsoft.com/office/drawing/2016/5/10/chartex" xmlns:cx3="http://schemas.microsoft.com/office/drawing/2016/5/9/chartex" xmlns:cx2="http://schemas.microsoft.com/office/drawing/2015/10/21/chartex" xmlns:cx1="http://schemas.microsoft.com/office/drawing/2015/9/8/chartex" xmlns:cx="http://schemas.microsoft.com/office/drawing/2014/chartex" xmlns:wpc="http://schemas.microsoft.com/office/word/2010/wordprocessingCanvas" xmlns="" val="0"/>
                         </a:ext>
                       </a:extLst>
                     </a:blip>
@@ -2000,7 +2033,7 @@
                     <a:blip r:embed="rId26" cstate="print">
                       <a:extLst>
                         <a:ext uri="{28A0092B-C50C-407E-A947-70E740481C1C}">
-                          <a14:useLocalDpi xmlns:a14="http://schemas.microsoft.com/office/drawing/2010/main" val="0"/>
+                          <a14:useLocalDpi xmlns:a14="http://schemas.microsoft.com/office/drawing/2010/main" xmlns:wps="http://schemas.microsoft.com/office/word/2010/wordprocessingShape" xmlns:wpi="http://schemas.microsoft.com/office/word/2010/wordprocessingInk" xmlns:wpg="http://schemas.microsoft.com/office/word/2010/wordprocessingGroup" xmlns:w16se="http://schemas.microsoft.com/office/word/2015/wordml/symex" xmlns:w16cid="http://schemas.microsoft.com/office/word/2016/wordml/cid" xmlns:w15="http://schemas.microsoft.com/office/word/2012/wordml" xmlns:w14="http://schemas.microsoft.com/office/word/2010/wordml" xmlns:w="http://schemas.openxmlformats.org/wordprocessingml/2006/main" xmlns:w10="urn:schemas-microsoft-com:office:word" xmlns:wp14="http://schemas.microsoft.com/office/word/2010/wordprocessingDrawing" xmlns:v="urn:schemas-microsoft-com:vml" xmlns:o="urn:schemas-microsoft-com:office:office" xmlns:am3d="http://schemas.microsoft.com/office/drawing/2017/model3d" xmlns:aink="http://schemas.microsoft.com/office/drawing/2016/ink" xmlns:mc="http://schemas.openxmlformats.org/markup-compatibility/2006" xmlns:cx8="http://schemas.microsoft.com/office/drawing/2016/5/14/chartex" xmlns:cx7="http://schemas.microsoft.com/office/drawing/2016/5/13/chartex" xmlns:cx6="http://schemas.microsoft.com/office/drawing/2016/5/12/chartex" xmlns:cx5="http://schemas.microsoft.com/office/drawing/2016/5/11/chartex" xmlns:cx4="http://schemas.microsoft.com/office/drawing/2016/5/10/chartex" xmlns:cx3="http://schemas.microsoft.com/office/drawing/2016/5/9/chartex" xmlns:cx2="http://schemas.microsoft.com/office/drawing/2015/10/21/chartex" xmlns:cx1="http://schemas.microsoft.com/office/drawing/2015/9/8/chartex" xmlns:cx="http://schemas.microsoft.com/office/drawing/2014/chartex" xmlns:wpc="http://schemas.microsoft.com/office/word/2010/wordprocessingCanvas" xmlns="" val="0"/>
                         </a:ext>
                       </a:extLst>
                     </a:blip>
@@ -2093,7 +2126,7 @@
                     <a:blip r:embed="rId27" cstate="print">
                       <a:extLst>
                         <a:ext uri="{28A0092B-C50C-407E-A947-70E740481C1C}">
-                          <a14:useLocalDpi xmlns:a14="http://schemas.microsoft.com/office/drawing/2010/main" val="0"/>
+                          <a14:useLocalDpi xmlns:a14="http://schemas.microsoft.com/office/drawing/2010/main" xmlns:wps="http://schemas.microsoft.com/office/word/2010/wordprocessingShape" xmlns:wpi="http://schemas.microsoft.com/office/word/2010/wordprocessingInk" xmlns:wpg="http://schemas.microsoft.com/office/word/2010/wordprocessingGroup" xmlns:w16se="http://schemas.microsoft.com/office/word/2015/wordml/symex" xmlns:w16cid="http://schemas.microsoft.com/office/word/2016/wordml/cid" xmlns:w15="http://schemas.microsoft.com/office/word/2012/wordml" xmlns:w14="http://schemas.microsoft.com/office/word/2010/wordml" xmlns:w="http://schemas.openxmlformats.org/wordprocessingml/2006/main" xmlns:w10="urn:schemas-microsoft-com:office:word" xmlns:wp14="http://schemas.microsoft.com/office/word/2010/wordprocessingDrawing" xmlns:v="urn:schemas-microsoft-com:vml" xmlns:o="urn:schemas-microsoft-com:office:office" xmlns:am3d="http://schemas.microsoft.com/office/drawing/2017/model3d" xmlns:aink="http://schemas.microsoft.com/office/drawing/2016/ink" xmlns:mc="http://schemas.openxmlformats.org/markup-compatibility/2006" xmlns:cx8="http://schemas.microsoft.com/office/drawing/2016/5/14/chartex" xmlns:cx7="http://schemas.microsoft.com/office/drawing/2016/5/13/chartex" xmlns:cx6="http://schemas.microsoft.com/office/drawing/2016/5/12/chartex" xmlns:cx5="http://schemas.microsoft.com/office/drawing/2016/5/11/chartex" xmlns:cx4="http://schemas.microsoft.com/office/drawing/2016/5/10/chartex" xmlns:cx3="http://schemas.microsoft.com/office/drawing/2016/5/9/chartex" xmlns:cx2="http://schemas.microsoft.com/office/drawing/2015/10/21/chartex" xmlns:cx1="http://schemas.microsoft.com/office/drawing/2015/9/8/chartex" xmlns:cx="http://schemas.microsoft.com/office/drawing/2014/chartex" xmlns:wpc="http://schemas.microsoft.com/office/word/2010/wordprocessingCanvas" xmlns="" val="0"/>
                         </a:ext>
                       </a:extLst>
                     </a:blip>
@@ -2133,8 +2166,8 @@
 </file>
 
 <file path=word/endnotes.xml><?xml version="1.0" encoding="utf-8"?>
-<w:endnotes xmlns:wpc="http://schemas.microsoft.com/office/word/2010/wordprocessingCanvas" xmlns:cx="http://schemas.microsoft.com/office/drawing/2014/chartex" xmlns:cx1="http://schemas.microsoft.com/office/drawing/2015/9/8/chartex" xmlns:cx2="http://schemas.microsoft.com/office/drawing/2015/10/21/chartex" xmlns:cx3="http://schemas.microsoft.com/office/drawing/2016/5/9/chartex" xmlns:cx4="http://schemas.microsoft.com/office/drawing/2016/5/10/chartex" xmlns:cx5="http://schemas.microsoft.com/office/drawing/2016/5/11/chartex" xmlns:cx6="http://schemas.microsoft.com/office/drawing/2016/5/12/chartex" xmlns:cx7="http://schemas.microsoft.com/office/drawing/2016/5/13/chartex" xmlns:cx8="http://schemas.microsoft.com/office/drawing/2016/5/14/chartex" xmlns:mc="http://schemas.openxmlformats.org/markup-compatibility/2006" xmlns:aink="http://schemas.microsoft.com/office/drawing/2016/ink" xmlns:am3d="http://schemas.microsoft.com/office/drawing/2017/model3d" xmlns:o="urn:schemas-microsoft-com:office:office" xmlns:r="http://schemas.openxmlformats.org/officeDocument/2006/relationships" xmlns:m="http://schemas.openxmlformats.org/officeDocument/2006/math" xmlns:v="urn:schemas-microsoft-com:vml" xmlns:wp14="http://schemas.microsoft.com/office/word/2010/wordprocessingDrawing" xmlns:wp="http://schemas.openxmlformats.org/drawingml/2006/wordprocessingDrawing" xmlns:w10="urn:schemas-microsoft-com:office:word" xmlns:w="http://schemas.openxmlformats.org/wordprocessingml/2006/main" xmlns:w14="http://schemas.microsoft.com/office/word/2010/wordml" xmlns:w15="http://schemas.microsoft.com/office/word/2012/wordml" xmlns:w16cid="http://schemas.microsoft.com/office/word/2016/wordml/cid" xmlns:w16se="http://schemas.microsoft.com/office/word/2015/wordml/symex" xmlns:wpg="http://schemas.microsoft.com/office/word/2010/wordprocessingGroup" xmlns:wpi="http://schemas.microsoft.com/office/word/2010/wordprocessingInk" xmlns:wne="http://schemas.microsoft.com/office/word/2006/wordml" xmlns:wps="http://schemas.microsoft.com/office/word/2010/wordprocessingShape" mc:Ignorable="w14 w15 w16se w16cid wp14">
-  <w:endnote w:type="separator" w:id="-1">
+<w:endnotes xmlns:ve="http://schemas.openxmlformats.org/markup-compatibility/2006" xmlns:o="urn:schemas-microsoft-com:office:office" xmlns:r="http://schemas.openxmlformats.org/officeDocument/2006/relationships" xmlns:m="http://schemas.openxmlformats.org/officeDocument/2006/math" xmlns:v="urn:schemas-microsoft-com:vml" xmlns:wp="http://schemas.openxmlformats.org/drawingml/2006/wordprocessingDrawing" xmlns:w10="urn:schemas-microsoft-com:office:word" xmlns:w="http://schemas.openxmlformats.org/wordprocessingml/2006/main" xmlns:wne="http://schemas.microsoft.com/office/word/2006/wordml">
+  <w:endnote w:type="separator" w:id="0">
     <w:p>
       <w:pPr>
         <w:spacing w:after="0" w:line="240" w:lineRule="auto"/>
@@ -2144,7 +2177,7 @@
       </w:r>
     </w:p>
   </w:endnote>
-  <w:endnote w:type="continuationSeparator" w:id="0">
+  <w:endnote w:type="continuationSeparator" w:id="1">
     <w:p>
       <w:pPr>
         <w:spacing w:after="0" w:line="240" w:lineRule="auto"/>
@@ -2158,8 +2191,8 @@
 </file>
 
 <file path=word/footnotes.xml><?xml version="1.0" encoding="utf-8"?>
-<w:footnotes xmlns:wpc="http://schemas.microsoft.com/office/word/2010/wordprocessingCanvas" xmlns:cx="http://schemas.microsoft.com/office/drawing/2014/chartex" xmlns:cx1="http://schemas.microsoft.com/office/drawing/2015/9/8/chartex" xmlns:cx2="http://schemas.microsoft.com/office/drawing/2015/10/21/chartex" xmlns:cx3="http://schemas.microsoft.com/office/drawing/2016/5/9/chartex" xmlns:cx4="http://schemas.microsoft.com/office/drawing/2016/5/10/chartex" xmlns:cx5="http://schemas.microsoft.com/office/drawing/2016/5/11/chartex" xmlns:cx6="http://schemas.microsoft.com/office/drawing/2016/5/12/chartex" xmlns:cx7="http://schemas.microsoft.com/office/drawing/2016/5/13/chartex" xmlns:cx8="http://schemas.microsoft.com/office/drawing/2016/5/14/chartex" xmlns:mc="http://schemas.openxmlformats.org/markup-compatibility/2006" xmlns:aink="http://schemas.microsoft.com/office/drawing/2016/ink" xmlns:am3d="http://schemas.microsoft.com/office/drawing/2017/model3d" xmlns:o="urn:schemas-microsoft-com:office:office" xmlns:r="http://schemas.openxmlformats.org/officeDocument/2006/relationships" xmlns:m="http://schemas.openxmlformats.org/officeDocument/2006/math" xmlns:v="urn:schemas-microsoft-com:vml" xmlns:wp14="http://schemas.microsoft.com/office/word/2010/wordprocessingDrawing" xmlns:wp="http://schemas.openxmlformats.org/drawingml/2006/wordprocessingDrawing" xmlns:w10="urn:schemas-microsoft-com:office:word" xmlns:w="http://schemas.openxmlformats.org/wordprocessingml/2006/main" xmlns:w14="http://schemas.microsoft.com/office/word/2010/wordml" xmlns:w15="http://schemas.microsoft.com/office/word/2012/wordml" xmlns:w16cid="http://schemas.microsoft.com/office/word/2016/wordml/cid" xmlns:w16se="http://schemas.microsoft.com/office/word/2015/wordml/symex" xmlns:wpg="http://schemas.microsoft.com/office/word/2010/wordprocessingGroup" xmlns:wpi="http://schemas.microsoft.com/office/word/2010/wordprocessingInk" xmlns:wne="http://schemas.microsoft.com/office/word/2006/wordml" xmlns:wps="http://schemas.microsoft.com/office/word/2010/wordprocessingShape" mc:Ignorable="w14 w15 w16se w16cid wp14">
-  <w:footnote w:type="separator" w:id="-1">
+<w:footnotes xmlns:ve="http://schemas.openxmlformats.org/markup-compatibility/2006" xmlns:o="urn:schemas-microsoft-com:office:office" xmlns:r="http://schemas.openxmlformats.org/officeDocument/2006/relationships" xmlns:m="http://schemas.openxmlformats.org/officeDocument/2006/math" xmlns:v="urn:schemas-microsoft-com:vml" xmlns:wp="http://schemas.openxmlformats.org/drawingml/2006/wordprocessingDrawing" xmlns:w10="urn:schemas-microsoft-com:office:word" xmlns:w="http://schemas.openxmlformats.org/wordprocessingml/2006/main" xmlns:wne="http://schemas.microsoft.com/office/word/2006/wordml">
+  <w:footnote w:type="separator" w:id="0">
     <w:p>
       <w:pPr>
         <w:spacing w:after="0" w:line="240" w:lineRule="auto"/>
@@ -2169,7 +2202,7 @@
       </w:r>
     </w:p>
   </w:footnote>
-  <w:footnote w:type="continuationSeparator" w:id="0">
+  <w:footnote w:type="continuationSeparator" w:id="1">
     <w:p>
       <w:pPr>
         <w:spacing w:after="0" w:line="240" w:lineRule="auto"/>
@@ -2183,8 +2216,8 @@
 </file>
 
 <file path=word/numbering.xml><?xml version="1.0" encoding="utf-8"?>
-<w:numbering xmlns:wpc="http://schemas.microsoft.com/office/word/2010/wordprocessingCanvas" xmlns:cx="http://schemas.microsoft.com/office/drawing/2014/chartex" xmlns:cx1="http://schemas.microsoft.com/office/drawing/2015/9/8/chartex" xmlns:cx2="http://schemas.microsoft.com/office/drawing/2015/10/21/chartex" xmlns:cx3="http://schemas.microsoft.com/office/drawing/2016/5/9/chartex" xmlns:cx4="http://schemas.microsoft.com/office/drawing/2016/5/10/chartex" xmlns:cx5="http://schemas.microsoft.com/office/drawing/2016/5/11/chartex" xmlns:cx6="http://schemas.microsoft.com/office/drawing/2016/5/12/chartex" xmlns:cx7="http://schemas.microsoft.com/office/drawing/2016/5/13/chartex" xmlns:cx8="http://schemas.microsoft.com/office/drawing/2016/5/14/chartex" xmlns:mc="http://schemas.openxmlformats.org/markup-compatibility/2006" xmlns:aink="http://schemas.microsoft.com/office/drawing/2016/ink" xmlns:am3d="http://schemas.microsoft.com/office/drawing/2017/model3d" xmlns:o="urn:schemas-microsoft-com:office:office" xmlns:r="http://schemas.openxmlformats.org/officeDocument/2006/relationships" xmlns:m="http://schemas.openxmlformats.org/officeDocument/2006/math" xmlns:v="urn:schemas-microsoft-com:vml" xmlns:wp14="http://schemas.microsoft.com/office/word/2010/wordprocessingDrawing" xmlns:wp="http://schemas.openxmlformats.org/drawingml/2006/wordprocessingDrawing" xmlns:w10="urn:schemas-microsoft-com:office:word" xmlns:w="http://schemas.openxmlformats.org/wordprocessingml/2006/main" xmlns:w14="http://schemas.microsoft.com/office/word/2010/wordml" xmlns:w15="http://schemas.microsoft.com/office/word/2012/wordml" xmlns:w16cid="http://schemas.microsoft.com/office/word/2016/wordml/cid" xmlns:w16se="http://schemas.microsoft.com/office/word/2015/wordml/symex" xmlns:wpg="http://schemas.microsoft.com/office/word/2010/wordprocessingGroup" xmlns:wpi="http://schemas.microsoft.com/office/word/2010/wordprocessingInk" xmlns:wne="http://schemas.microsoft.com/office/word/2006/wordml" xmlns:wps="http://schemas.microsoft.com/office/word/2010/wordprocessingShape" mc:Ignorable="w14 w15 w16se w16cid wp14">
-  <w:abstractNum w:abstractNumId="0" w15:restartNumberingAfterBreak="0">
+<w:numbering xmlns:ve="http://schemas.openxmlformats.org/markup-compatibility/2006" xmlns:o="urn:schemas-microsoft-com:office:office" xmlns:r="http://schemas.openxmlformats.org/officeDocument/2006/relationships" xmlns:m="http://schemas.openxmlformats.org/officeDocument/2006/math" xmlns:v="urn:schemas-microsoft-com:vml" xmlns:wp="http://schemas.openxmlformats.org/drawingml/2006/wordprocessingDrawing" xmlns:w10="urn:schemas-microsoft-com:office:word" xmlns:w="http://schemas.openxmlformats.org/wordprocessingml/2006/main" xmlns:wne="http://schemas.microsoft.com/office/word/2006/wordml">
+  <w:abstractNum w:abstractNumId="0">
     <w:nsid w:val="6FCA7360"/>
     <w:multiLevelType w:val="hybridMultilevel"/>
     <w:tmpl w:val="D05296A8"/>
@@ -2303,7 +2336,7 @@
 </file>
 
 <file path=word/styles.xml><?xml version="1.0" encoding="utf-8"?>
-<w:styles xmlns:mc="http://schemas.openxmlformats.org/markup-compatibility/2006" xmlns:r="http://schemas.openxmlformats.org/officeDocument/2006/relationships" xmlns:w="http://schemas.openxmlformats.org/wordprocessingml/2006/main" xmlns:w14="http://schemas.microsoft.com/office/word/2010/wordml" xmlns:w15="http://schemas.microsoft.com/office/word/2012/wordml" xmlns:w16cid="http://schemas.microsoft.com/office/word/2016/wordml/cid" xmlns:w16se="http://schemas.microsoft.com/office/word/2015/wordml/symex" mc:Ignorable="w14 w15 w16se w16cid">
+<w:styles xmlns:r="http://schemas.openxmlformats.org/officeDocument/2006/relationships" xmlns:w="http://schemas.openxmlformats.org/wordprocessingml/2006/main">
   <w:docDefaults>
     <w:rPrDefault>
       <w:rPr>
@@ -2319,384 +2352,144 @@
       </w:pPr>
     </w:pPrDefault>
   </w:docDefaults>
-  <w:latentStyles w:defLockedState="0" w:defUIPriority="99" w:defSemiHidden="0" w:defUnhideWhenUsed="0" w:defQFormat="0" w:count="377">
-    <w:lsdException w:name="Normal" w:uiPriority="0" w:qFormat="1"/>
-    <w:lsdException w:name="heading 1" w:uiPriority="9" w:qFormat="1"/>
-    <w:lsdException w:name="heading 2" w:semiHidden="1" w:uiPriority="9" w:unhideWhenUsed="1" w:qFormat="1"/>
-    <w:lsdException w:name="heading 3" w:semiHidden="1" w:uiPriority="9" w:unhideWhenUsed="1" w:qFormat="1"/>
-    <w:lsdException w:name="heading 4" w:semiHidden="1" w:uiPriority="9" w:unhideWhenUsed="1" w:qFormat="1"/>
-    <w:lsdException w:name="heading 5" w:semiHidden="1" w:uiPriority="9" w:unhideWhenUsed="1" w:qFormat="1"/>
-    <w:lsdException w:name="heading 6" w:semiHidden="1" w:uiPriority="9" w:unhideWhenUsed="1" w:qFormat="1"/>
-    <w:lsdException w:name="heading 7" w:semiHidden="1" w:uiPriority="9" w:unhideWhenUsed="1" w:qFormat="1"/>
-    <w:lsdException w:name="heading 8" w:semiHidden="1" w:uiPriority="9" w:unhideWhenUsed="1" w:qFormat="1"/>
-    <w:lsdException w:name="heading 9" w:semiHidden="1" w:uiPriority="9" w:unhideWhenUsed="1" w:qFormat="1"/>
-    <w:lsdException w:name="index 1" w:semiHidden="1" w:unhideWhenUsed="1"/>
-    <w:lsdException w:name="index 2" w:semiHidden="1" w:unhideWhenUsed="1"/>
-    <w:lsdException w:name="index 3" w:semiHidden="1" w:unhideWhenUsed="1"/>
-    <w:lsdException w:name="index 4" w:semiHidden="1" w:unhideWhenUsed="1"/>
-    <w:lsdException w:name="index 5" w:semiHidden="1" w:unhideWhenUsed="1"/>
-    <w:lsdException w:name="index 6" w:semiHidden="1" w:unhideWhenUsed="1"/>
-    <w:lsdException w:name="index 7" w:semiHidden="1" w:unhideWhenUsed="1"/>
-    <w:lsdException w:name="index 8" w:semiHidden="1" w:unhideWhenUsed="1"/>
-    <w:lsdException w:name="index 9" w:semiHidden="1" w:unhideWhenUsed="1"/>
-    <w:lsdException w:name="toc 1" w:semiHidden="1" w:uiPriority="39" w:unhideWhenUsed="1"/>
-    <w:lsdException w:name="toc 2" w:semiHidden="1" w:uiPriority="39" w:unhideWhenUsed="1"/>
-    <w:lsdException w:name="toc 3" w:semiHidden="1" w:uiPriority="39" w:unhideWhenUsed="1"/>
-    <w:lsdException w:name="toc 4" w:semiHidden="1" w:uiPriority="39" w:unhideWhenUsed="1"/>
-    <w:lsdException w:name="toc 5" w:semiHidden="1" w:uiPriority="39" w:unhideWhenUsed="1"/>
-    <w:lsdException w:name="toc 6" w:semiHidden="1" w:uiPriority="39" w:unhideWhenUsed="1"/>
-    <w:lsdException w:name="toc 7" w:semiHidden="1" w:uiPriority="39" w:unhideWhenUsed="1"/>
-    <w:lsdException w:name="toc 8" w:semiHidden="1" w:uiPriority="39" w:unhideWhenUsed="1"/>
-    <w:lsdException w:name="toc 9" w:semiHidden="1" w:uiPriority="39" w:unhideWhenUsed="1"/>
-    <w:lsdException w:name="Normal Indent" w:semiHidden="1" w:unhideWhenUsed="1"/>
-    <w:lsdException w:name="footnote text" w:semiHidden="1" w:unhideWhenUsed="1"/>
-    <w:lsdException w:name="annotation text" w:semiHidden="1" w:unhideWhenUsed="1"/>
-    <w:lsdException w:name="header" w:semiHidden="1" w:unhideWhenUsed="1"/>
-    <w:lsdException w:name="footer" w:semiHidden="1" w:unhideWhenUsed="1"/>
-    <w:lsdException w:name="index heading" w:semiHidden="1" w:unhideWhenUsed="1"/>
-    <w:lsdException w:name="caption" w:semiHidden="1" w:uiPriority="35" w:unhideWhenUsed="1" w:qFormat="1"/>
-    <w:lsdException w:name="table of figures" w:semiHidden="1" w:unhideWhenUsed="1"/>
-    <w:lsdException w:name="envelope address" w:semiHidden="1" w:unhideWhenUsed="1"/>
-    <w:lsdException w:name="envelope return" w:semiHidden="1" w:unhideWhenUsed="1"/>
-    <w:lsdException w:name="footnote reference" w:semiHidden="1" w:unhideWhenUsed="1"/>
-    <w:lsdException w:name="annotation reference" w:semiHidden="1" w:unhideWhenUsed="1"/>
-    <w:lsdException w:name="line number" w:semiHidden="1" w:unhideWhenUsed="1"/>
-    <w:lsdException w:name="page number" w:semiHidden="1" w:unhideWhenUsed="1"/>
-    <w:lsdException w:name="endnote reference" w:semiHidden="1" w:unhideWhenUsed="1"/>
-    <w:lsdException w:name="endnote text" w:semiHidden="1" w:unhideWhenUsed="1"/>
-    <w:lsdException w:name="table of authorities" w:semiHidden="1" w:unhideWhenUsed="1"/>
-    <w:lsdException w:name="macro" w:semiHidden="1" w:unhideWhenUsed="1"/>
-    <w:lsdException w:name="toa heading" w:semiHidden="1" w:unhideWhenUsed="1"/>
-    <w:lsdException w:name="List" w:semiHidden="1" w:unhideWhenUsed="1"/>
-    <w:lsdException w:name="List Bullet" w:semiHidden="1" w:unhideWhenUsed="1"/>
-    <w:lsdException w:name="List Number" w:semiHidden="1" w:unhideWhenUsed="1"/>
-    <w:lsdException w:name="List 2" w:semiHidden="1" w:unhideWhenUsed="1"/>
-    <w:lsdException w:name="List 3" w:semiHidden="1" w:unhideWhenUsed="1"/>
-    <w:lsdException w:name="List 4" w:semiHidden="1" w:unhideWhenUsed="1"/>
-    <w:lsdException w:name="List 5" w:semiHidden="1" w:unhideWhenUsed="1"/>
-    <w:lsdException w:name="List Bullet 2" w:semiHidden="1" w:unhideWhenUsed="1"/>
-    <w:lsdException w:name="List Bullet 3" w:semiHidden="1" w:unhideWhenUsed="1"/>
-    <w:lsdException w:name="List Bullet 4" w:semiHidden="1" w:unhideWhenUsed="1"/>
-    <w:lsdException w:name="List Bullet 5" w:semiHidden="1" w:unhideWhenUsed="1"/>
-    <w:lsdException w:name="List Number 2" w:semiHidden="1" w:unhideWhenUsed="1"/>
-    <w:lsdException w:name="List Number 3" w:semiHidden="1" w:unhideWhenUsed="1"/>
-    <w:lsdException w:name="List Number 4" w:semiHidden="1" w:unhideWhenUsed="1"/>
-    <w:lsdException w:name="List Number 5" w:semiHidden="1" w:unhideWhenUsed="1"/>
-    <w:lsdException w:name="Title" w:uiPriority="10" w:qFormat="1"/>
-    <w:lsdException w:name="Closing" w:semiHidden="1" w:unhideWhenUsed="1"/>
-    <w:lsdException w:name="Signature" w:semiHidden="1" w:unhideWhenUsed="1"/>
-    <w:lsdException w:name="Default Paragraph Font" w:semiHidden="1" w:uiPriority="1" w:unhideWhenUsed="1"/>
-    <w:lsdException w:name="Body Text" w:semiHidden="1" w:unhideWhenUsed="1"/>
-    <w:lsdException w:name="Body Text Indent" w:semiHidden="1" w:unhideWhenUsed="1"/>
-    <w:lsdException w:name="List Continue" w:semiHidden="1" w:unhideWhenUsed="1"/>
-    <w:lsdException w:name="List Continue 2" w:semiHidden="1" w:unhideWhenUsed="1"/>
-    <w:lsdException w:name="List Continue 3" w:semiHidden="1" w:unhideWhenUsed="1"/>
-    <w:lsdException w:name="List Continue 4" w:semiHidden="1" w:unhideWhenUsed="1"/>
-    <w:lsdException w:name="List Continue 5" w:semiHidden="1" w:unhideWhenUsed="1"/>
-    <w:lsdException w:name="Message Header" w:semiHidden="1" w:unhideWhenUsed="1"/>
-    <w:lsdException w:name="Subtitle" w:uiPriority="11" w:qFormat="1"/>
-    <w:lsdException w:name="Salutation" w:semiHidden="1" w:unhideWhenUsed="1"/>
-    <w:lsdException w:name="Date" w:semiHidden="1" w:unhideWhenUsed="1"/>
-    <w:lsdException w:name="Body Text First Indent" w:semiHidden="1" w:unhideWhenUsed="1"/>
-    <w:lsdException w:name="Body Text First Indent 2" w:semiHidden="1" w:unhideWhenUsed="1"/>
-    <w:lsdException w:name="Note Heading" w:semiHidden="1" w:unhideWhenUsed="1"/>
-    <w:lsdException w:name="Body Text 2" w:semiHidden="1" w:unhideWhenUsed="1"/>
-    <w:lsdException w:name="Body Text 3" w:semiHidden="1" w:unhideWhenUsed="1"/>
-    <w:lsdException w:name="Body Text Indent 2" w:semiHidden="1" w:unhideWhenUsed="1"/>
-    <w:lsdException w:name="Body Text Indent 3" w:semiHidden="1" w:unhideWhenUsed="1"/>
-    <w:lsdException w:name="Block Text" w:semiHidden="1" w:unhideWhenUsed="1"/>
-    <w:lsdException w:name="Hyperlink" w:semiHidden="1" w:unhideWhenUsed="1"/>
-    <w:lsdException w:name="FollowedHyperlink" w:semiHidden="1" w:unhideWhenUsed="1"/>
-    <w:lsdException w:name="Strong" w:uiPriority="22" w:qFormat="1"/>
-    <w:lsdException w:name="Emphasis" w:uiPriority="20" w:qFormat="1"/>
-    <w:lsdException w:name="Document Map" w:semiHidden="1" w:unhideWhenUsed="1"/>
-    <w:lsdException w:name="Plain Text" w:semiHidden="1" w:unhideWhenUsed="1"/>
-    <w:lsdException w:name="E-mail Signature" w:semiHidden="1" w:unhideWhenUsed="1"/>
-    <w:lsdException w:name="HTML Top of Form" w:semiHidden="1" w:unhideWhenUsed="1"/>
-    <w:lsdException w:name="HTML Bottom of Form" w:semiHidden="1" w:unhideWhenUsed="1"/>
-    <w:lsdException w:name="Normal (Web)" w:semiHidden="1" w:unhideWhenUsed="1"/>
-    <w:lsdException w:name="HTML Acronym" w:semiHidden="1" w:unhideWhenUsed="1"/>
-    <w:lsdException w:name="HTML Address" w:semiHidden="1" w:unhideWhenUsed="1"/>
-    <w:lsdException w:name="HTML Cite" w:semiHidden="1" w:unhideWhenUsed="1"/>
-    <w:lsdException w:name="HTML Code" w:semiHidden="1" w:unhideWhenUsed="1"/>
-    <w:lsdException w:name="HTML Definition" w:semiHidden="1" w:unhideWhenUsed="1"/>
-    <w:lsdException w:name="HTML Keyboard" w:semiHidden="1" w:unhideWhenUsed="1"/>
-    <w:lsdException w:name="HTML Preformatted" w:semiHidden="1" w:unhideWhenUsed="1"/>
-    <w:lsdException w:name="HTML Sample" w:semiHidden="1" w:unhideWhenUsed="1"/>
-    <w:lsdException w:name="HTML Typewriter" w:semiHidden="1" w:unhideWhenUsed="1"/>
-    <w:lsdException w:name="HTML Variable" w:semiHidden="1" w:unhideWhenUsed="1"/>
-    <w:lsdException w:name="Normal Table" w:semiHidden="1" w:unhideWhenUsed="1"/>
-    <w:lsdException w:name="annotation subject" w:semiHidden="1" w:unhideWhenUsed="1"/>
-    <w:lsdException w:name="No List" w:semiHidden="1" w:unhideWhenUsed="1"/>
-    <w:lsdException w:name="Outline List 1" w:semiHidden="1" w:unhideWhenUsed="1"/>
-    <w:lsdException w:name="Outline List 2" w:semiHidden="1" w:unhideWhenUsed="1"/>
-    <w:lsdException w:name="Outline List 3" w:semiHidden="1" w:unhideWhenUsed="1"/>
-    <w:lsdException w:name="Table Simple 1" w:semiHidden="1" w:unhideWhenUsed="1"/>
-    <w:lsdException w:name="Table Simple 2" w:semiHidden="1" w:unhideWhenUsed="1"/>
-    <w:lsdException w:name="Table Simple 3" w:semiHidden="1" w:unhideWhenUsed="1"/>
-    <w:lsdException w:name="Table Classic 1" w:semiHidden="1" w:unhideWhenUsed="1"/>
-    <w:lsdException w:name="Table Classic 2" w:semiHidden="1" w:unhideWhenUsed="1"/>
-    <w:lsdException w:name="Table Classic 3" w:semiHidden="1" w:unhideWhenUsed="1"/>
-    <w:lsdException w:name="Table Classic 4" w:semiHidden="1" w:unhideWhenUsed="1"/>
-    <w:lsdException w:name="Table Colorful 1" w:semiHidden="1" w:unhideWhenUsed="1"/>
-    <w:lsdException w:name="Table Colorful 2" w:semiHidden="1" w:unhideWhenUsed="1"/>
-    <w:lsdException w:name="Table Colorful 3" w:semiHidden="1" w:unhideWhenUsed="1"/>
-    <w:lsdException w:name="Table Columns 1" w:semiHidden="1" w:unhideWhenUsed="1"/>
-    <w:lsdException w:name="Table Columns 2" w:semiHidden="1" w:unhideWhenUsed="1"/>
-    <w:lsdException w:name="Table Columns 3" w:semiHidden="1" w:unhideWhenUsed="1"/>
-    <w:lsdException w:name="Table Columns 4" w:semiHidden="1" w:unhideWhenUsed="1"/>
-    <w:lsdException w:name="Table Columns 5" w:semiHidden="1" w:unhideWhenUsed="1"/>
-    <w:lsdException w:name="Table Grid 1" w:semiHidden="1" w:unhideWhenUsed="1"/>
-    <w:lsdException w:name="Table Grid 2" w:semiHidden="1" w:unhideWhenUsed="1"/>
-    <w:lsdException w:name="Table Grid 3" w:semiHidden="1" w:unhideWhenUsed="1"/>
-    <w:lsdException w:name="Table Grid 4" w:semiHidden="1" w:unhideWhenUsed="1"/>
-    <w:lsdException w:name="Table Grid 5" w:semiHidden="1" w:unhideWhenUsed="1"/>
-    <w:lsdException w:name="Table Grid 6" w:semiHidden="1" w:unhideWhenUsed="1"/>
-    <w:lsdException w:name="Table Grid 7" w:semiHidden="1" w:unhideWhenUsed="1"/>
-    <w:lsdException w:name="Table Grid 8" w:semiHidden="1" w:unhideWhenUsed="1"/>
-    <w:lsdException w:name="Table List 1" w:semiHidden="1" w:unhideWhenUsed="1"/>
-    <w:lsdException w:name="Table List 2" w:semiHidden="1" w:unhideWhenUsed="1"/>
-    <w:lsdException w:name="Table List 3" w:semiHidden="1" w:unhideWhenUsed="1"/>
-    <w:lsdException w:name="Table List 4" w:semiHidden="1" w:unhideWhenUsed="1"/>
-    <w:lsdException w:name="Table List 5" w:semiHidden="1" w:unhideWhenUsed="1"/>
-    <w:lsdException w:name="Table List 6" w:semiHidden="1" w:unhideWhenUsed="1"/>
-    <w:lsdException w:name="Table List 7" w:semiHidden="1" w:unhideWhenUsed="1"/>
-    <w:lsdException w:name="Table List 8" w:semiHidden="1" w:unhideWhenUsed="1"/>
-    <w:lsdException w:name="Table 3D effects 1" w:semiHidden="1" w:unhideWhenUsed="1"/>
-    <w:lsdException w:name="Table 3D effects 2" w:semiHidden="1" w:unhideWhenUsed="1"/>
-    <w:lsdException w:name="Table 3D effects 3" w:semiHidden="1" w:unhideWhenUsed="1"/>
-    <w:lsdException w:name="Table Contemporary" w:semiHidden="1" w:unhideWhenUsed="1"/>
-    <w:lsdException w:name="Table Elegant" w:semiHidden="1" w:unhideWhenUsed="1"/>
-    <w:lsdException w:name="Table Professional" w:semiHidden="1" w:unhideWhenUsed="1"/>
-    <w:lsdException w:name="Table Subtle 1" w:semiHidden="1" w:unhideWhenUsed="1"/>
-    <w:lsdException w:name="Table Subtle 2" w:semiHidden="1" w:unhideWhenUsed="1"/>
-    <w:lsdException w:name="Table Web 1" w:semiHidden="1" w:unhideWhenUsed="1"/>
-    <w:lsdException w:name="Table Web 2" w:semiHidden="1" w:unhideWhenUsed="1"/>
-    <w:lsdException w:name="Table Web 3" w:semiHidden="1" w:unhideWhenUsed="1"/>
-    <w:lsdException w:name="Balloon Text" w:semiHidden="1" w:unhideWhenUsed="1"/>
-    <w:lsdException w:name="Table Grid" w:semiHidden="1" w:uiPriority="39" w:unhideWhenUsed="1"/>
-    <w:lsdException w:name="Table Theme" w:semiHidden="1" w:unhideWhenUsed="1"/>
-    <w:lsdException w:name="Placeholder Text" w:semiHidden="1"/>
-    <w:lsdException w:name="No Spacing" w:uiPriority="1" w:qFormat="1"/>
-    <w:lsdException w:name="Light Shading" w:uiPriority="60"/>
-    <w:lsdException w:name="Light List" w:uiPriority="61"/>
-    <w:lsdException w:name="Light Grid" w:uiPriority="62"/>
-    <w:lsdException w:name="Medium Shading 1" w:uiPriority="63"/>
-    <w:lsdException w:name="Medium Shading 2" w:uiPriority="64"/>
-    <w:lsdException w:name="Medium List 1" w:uiPriority="65"/>
-    <w:lsdException w:name="Medium List 2" w:uiPriority="66"/>
-    <w:lsdException w:name="Medium Grid 1" w:uiPriority="67"/>
-    <w:lsdException w:name="Medium Grid 2" w:uiPriority="68"/>
-    <w:lsdException w:name="Medium Grid 3" w:uiPriority="69"/>
-    <w:lsdException w:name="Dark List" w:uiPriority="70"/>
-    <w:lsdException w:name="Colorful Shading" w:uiPriority="71"/>
-    <w:lsdException w:name="Colorful List" w:uiPriority="72"/>
-    <w:lsdException w:name="Colorful Grid" w:uiPriority="73"/>
-    <w:lsdException w:name="Light Shading Accent 1" w:uiPriority="60"/>
-    <w:lsdException w:name="Light List Accent 1" w:uiPriority="61"/>
-    <w:lsdException w:name="Light Grid Accent 1" w:uiPriority="62"/>
-    <w:lsdException w:name="Medium Shading 1 Accent 1" w:uiPriority="63"/>
-    <w:lsdException w:name="Medium Shading 2 Accent 1" w:uiPriority="64"/>
-    <w:lsdException w:name="Medium List 1 Accent 1" w:uiPriority="65"/>
-    <w:lsdException w:name="Revision" w:semiHidden="1"/>
-    <w:lsdException w:name="List Paragraph" w:uiPriority="34" w:qFormat="1"/>
-    <w:lsdException w:name="Quote" w:uiPriority="29" w:qFormat="1"/>
-    <w:lsdException w:name="Intense Quote" w:uiPriority="30" w:qFormat="1"/>
-    <w:lsdException w:name="Medium List 2 Accent 1" w:uiPriority="66"/>
-    <w:lsdException w:name="Medium Grid 1 Accent 1" w:uiPriority="67"/>
-    <w:lsdException w:name="Medium Grid 2 Accent 1" w:uiPriority="68"/>
-    <w:lsdException w:name="Medium Grid 3 Accent 1" w:uiPriority="69"/>
-    <w:lsdException w:name="Dark List Accent 1" w:uiPriority="70"/>
-    <w:lsdException w:name="Colorful Shading Accent 1" w:uiPriority="71"/>
-    <w:lsdException w:name="Colorful List Accent 1" w:uiPriority="72"/>
-    <w:lsdException w:name="Colorful Grid Accent 1" w:uiPriority="73"/>
-    <w:lsdException w:name="Light Shading Accent 2" w:uiPriority="60"/>
-    <w:lsdException w:name="Light List Accent 2" w:uiPriority="61"/>
-    <w:lsdException w:name="Light Grid Accent 2" w:uiPriority="62"/>
-    <w:lsdException w:name="Medium Shading 1 Accent 2" w:uiPriority="63"/>
-    <w:lsdException w:name="Medium Shading 2 Accent 2" w:uiPriority="64"/>
-    <w:lsdException w:name="Medium List 1 Accent 2" w:uiPriority="65"/>
-    <w:lsdException w:name="Medium List 2 Accent 2" w:uiPriority="66"/>
-    <w:lsdException w:name="Medium Grid 1 Accent 2" w:uiPriority="67"/>
-    <w:lsdException w:name="Medium Grid 2 Accent 2" w:uiPriority="68"/>
-    <w:lsdException w:name="Medium Grid 3 Accent 2" w:uiPriority="69"/>
-    <w:lsdException w:name="Dark List Accent 2" w:uiPriority="70"/>
-    <w:lsdException w:name="Colorful Shading Accent 2" w:uiPriority="71"/>
-    <w:lsdException w:name="Colorful List Accent 2" w:uiPriority="72"/>
-    <w:lsdException w:name="Colorful Grid Accent 2" w:uiPriority="73"/>
-    <w:lsdException w:name="Light Shading Accent 3" w:uiPriority="60"/>
-    <w:lsdException w:name="Light List Accent 3" w:uiPriority="61"/>
-    <w:lsdException w:name="Light Grid Accent 3" w:uiPriority="62"/>
-    <w:lsdException w:name="Medium Shading 1 Accent 3" w:uiPriority="63"/>
-    <w:lsdException w:name="Medium Shading 2 Accent 3" w:uiPriority="64"/>
-    <w:lsdException w:name="Medium List 1 Accent 3" w:uiPriority="65"/>
-    <w:lsdException w:name="Medium List 2 Accent 3" w:uiPriority="66"/>
-    <w:lsdException w:name="Medium Grid 1 Accent 3" w:uiPriority="67"/>
-    <w:lsdException w:name="Medium Grid 2 Accent 3" w:uiPriority="68"/>
-    <w:lsdException w:name="Medium Grid 3 Accent 3" w:uiPriority="69"/>
-    <w:lsdException w:name="Dark List Accent 3" w:uiPriority="70"/>
-    <w:lsdException w:name="Colorful Shading Accent 3" w:uiPriority="71"/>
-    <w:lsdException w:name="Colorful List Accent 3" w:uiPriority="72"/>
-    <w:lsdException w:name="Colorful Grid Accent 3" w:uiPriority="73"/>
-    <w:lsdException w:name="Light Shading Accent 4" w:uiPriority="60"/>
-    <w:lsdException w:name="Light List Accent 4" w:uiPriority="61"/>
-    <w:lsdException w:name="Light Grid Accent 4" w:uiPriority="62"/>
-    <w:lsdException w:name="Medium Shading 1 Accent 4" w:uiPriority="63"/>
-    <w:lsdException w:name="Medium Shading 2 Accent 4" w:uiPriority="64"/>
-    <w:lsdException w:name="Medium List 1 Accent 4" w:uiPriority="65"/>
-    <w:lsdException w:name="Medium List 2 Accent 4" w:uiPriority="66"/>
-    <w:lsdException w:name="Medium Grid 1 Accent 4" w:uiPriority="67"/>
-    <w:lsdException w:name="Medium Grid 2 Accent 4" w:uiPriority="68"/>
-    <w:lsdException w:name="Medium Grid 3 Accent 4" w:uiPriority="69"/>
-    <w:lsdException w:name="Dark List Accent 4" w:uiPriority="70"/>
-    <w:lsdException w:name="Colorful Shading Accent 4" w:uiPriority="71"/>
-    <w:lsdException w:name="Colorful List Accent 4" w:uiPriority="72"/>
-    <w:lsdException w:name="Colorful Grid Accent 4" w:uiPriority="73"/>
-    <w:lsdException w:name="Light Shading Accent 5" w:uiPriority="60"/>
-    <w:lsdException w:name="Light List Accent 5" w:uiPriority="61"/>
-    <w:lsdException w:name="Light Grid Accent 5" w:uiPriority="62"/>
-    <w:lsdException w:name="Medium Shading 1 Accent 5" w:uiPriority="63"/>
-    <w:lsdException w:name="Medium Shading 2 Accent 5" w:uiPriority="64"/>
-    <w:lsdException w:name="Medium List 1 Accent 5" w:uiPriority="65"/>
-    <w:lsdException w:name="Medium List 2 Accent 5" w:uiPriority="66"/>
-    <w:lsdException w:name="Medium Grid 1 Accent 5" w:uiPriority="67"/>
-    <w:lsdException w:name="Medium Grid 2 Accent 5" w:uiPriority="68"/>
-    <w:lsdException w:name="Medium Grid 3 Accent 5" w:uiPriority="69"/>
-    <w:lsdException w:name="Dark List Accent 5" w:uiPriority="70"/>
-    <w:lsdException w:name="Colorful Shading Accent 5" w:uiPriority="71"/>
-    <w:lsdException w:name="Colorful List Accent 5" w:uiPriority="72"/>
-    <w:lsdException w:name="Colorful Grid Accent 5" w:uiPriority="73"/>
-    <w:lsdException w:name="Light Shading Accent 6" w:uiPriority="60"/>
-    <w:lsdException w:name="Light List Accent 6" w:uiPriority="61"/>
-    <w:lsdException w:name="Light Grid Accent 6" w:uiPriority="62"/>
-    <w:lsdException w:name="Medium Shading 1 Accent 6" w:uiPriority="63"/>
-    <w:lsdException w:name="Medium Shading 2 Accent 6" w:uiPriority="64"/>
-    <w:lsdException w:name="Medium List 1 Accent 6" w:uiPriority="65"/>
-    <w:lsdException w:name="Medium List 2 Accent 6" w:uiPriority="66"/>
-    <w:lsdException w:name="Medium Grid 1 Accent 6" w:uiPriority="67"/>
-    <w:lsdException w:name="Medium Grid 2 Accent 6" w:uiPriority="68"/>
-    <w:lsdException w:name="Medium Grid 3 Accent 6" w:uiPriority="69"/>
-    <w:lsdException w:name="Dark List Accent 6" w:uiPriority="70"/>
-    <w:lsdException w:name="Colorful Shading Accent 6" w:uiPriority="71"/>
-    <w:lsdException w:name="Colorful List Accent 6" w:uiPriority="72"/>
-    <w:lsdException w:name="Colorful Grid Accent 6" w:uiPriority="73"/>
-    <w:lsdException w:name="Subtle Emphasis" w:uiPriority="19" w:qFormat="1"/>
-    <w:lsdException w:name="Intense Emphasis" w:uiPriority="21" w:qFormat="1"/>
-    <w:lsdException w:name="Subtle Reference" w:uiPriority="31" w:qFormat="1"/>
-    <w:lsdException w:name="Intense Reference" w:uiPriority="32" w:qFormat="1"/>
-    <w:lsdException w:name="Book Title" w:uiPriority="33" w:qFormat="1"/>
-    <w:lsdException w:name="Bibliography" w:semiHidden="1" w:uiPriority="37" w:unhideWhenUsed="1"/>
-    <w:lsdException w:name="TOC Heading" w:semiHidden="1" w:uiPriority="39" w:unhideWhenUsed="1" w:qFormat="1"/>
-    <w:lsdException w:name="Plain Table 1" w:uiPriority="41"/>
-    <w:lsdException w:name="Plain Table 2" w:uiPriority="42"/>
-    <w:lsdException w:name="Plain Table 3" w:uiPriority="43"/>
-    <w:lsdException w:name="Plain Table 4" w:uiPriority="44"/>
-    <w:lsdException w:name="Plain Table 5" w:uiPriority="45"/>
-    <w:lsdException w:name="Grid Table Light" w:uiPriority="40"/>
-    <w:lsdException w:name="Grid Table 1 Light" w:uiPriority="46"/>
-    <w:lsdException w:name="Grid Table 2" w:uiPriority="47"/>
-    <w:lsdException w:name="Grid Table 3" w:uiPriority="48"/>
-    <w:lsdException w:name="Grid Table 4" w:uiPriority="49"/>
-    <w:lsdException w:name="Grid Table 5 Dark" w:uiPriority="50"/>
-    <w:lsdException w:name="Grid Table 6 Colorful" w:uiPriority="51"/>
-    <w:lsdException w:name="Grid Table 7 Colorful" w:uiPriority="52"/>
-    <w:lsdException w:name="Grid Table 1 Light Accent 1" w:uiPriority="46"/>
-    <w:lsdException w:name="Grid Table 2 Accent 1" w:uiPriority="47"/>
-    <w:lsdException w:name="Grid Table 3 Accent 1" w:uiPriority="48"/>
-    <w:lsdException w:name="Grid Table 4 Accent 1" w:uiPriority="49"/>
-    <w:lsdException w:name="Grid Table 5 Dark Accent 1" w:uiPriority="50"/>
-    <w:lsdException w:name="Grid Table 6 Colorful Accent 1" w:uiPriority="51"/>
-    <w:lsdException w:name="Grid Table 7 Colorful Accent 1" w:uiPriority="52"/>
-    <w:lsdException w:name="Grid Table 1 Light Accent 2" w:uiPriority="46"/>
-    <w:lsdException w:name="Grid Table 2 Accent 2" w:uiPriority="47"/>
-    <w:lsdException w:name="Grid Table 3 Accent 2" w:uiPriority="48"/>
-    <w:lsdException w:name="Grid Table 4 Accent 2" w:uiPriority="49"/>
-    <w:lsdException w:name="Grid Table 5 Dark Accent 2" w:uiPriority="50"/>
-    <w:lsdException w:name="Grid Table 6 Colorful Accent 2" w:uiPriority="51"/>
-    <w:lsdException w:name="Grid Table 7 Colorful Accent 2" w:uiPriority="52"/>
-    <w:lsdException w:name="Grid Table 1 Light Accent 3" w:uiPriority="46"/>
-    <w:lsdException w:name="Grid Table 2 Accent 3" w:uiPriority="47"/>
-    <w:lsdException w:name="Grid Table 3 Accent 3" w:uiPriority="48"/>
-    <w:lsdException w:name="Grid Table 4 Accent 3" w:uiPriority="49"/>
-    <w:lsdException w:name="Grid Table 5 Dark Accent 3" w:uiPriority="50"/>
-    <w:lsdException w:name="Grid Table 6 Colorful Accent 3" w:uiPriority="51"/>
-    <w:lsdException w:name="Grid Table 7 Colorful Accent 3" w:uiPriority="52"/>
-    <w:lsdException w:name="Grid Table 1 Light Accent 4" w:uiPriority="46"/>
-    <w:lsdException w:name="Grid Table 2 Accent 4" w:uiPriority="47"/>
-    <w:lsdException w:name="Grid Table 3 Accent 4" w:uiPriority="48"/>
-    <w:lsdException w:name="Grid Table 4 Accent 4" w:uiPriority="49"/>
-    <w:lsdException w:name="Grid Table 5 Dark Accent 4" w:uiPriority="50"/>
-    <w:lsdException w:name="Grid Table 6 Colorful Accent 4" w:uiPriority="51"/>
-    <w:lsdException w:name="Grid Table 7 Colorful Accent 4" w:uiPriority="52"/>
-    <w:lsdException w:name="Grid Table 1 Light Accent 5" w:uiPriority="46"/>
-    <w:lsdException w:name="Grid Table 2 Accent 5" w:uiPriority="47"/>
-    <w:lsdException w:name="Grid Table 3 Accent 5" w:uiPriority="48"/>
-    <w:lsdException w:name="Grid Table 4 Accent 5" w:uiPriority="49"/>
-    <w:lsdException w:name="Grid Table 5 Dark Accent 5" w:uiPriority="50"/>
-    <w:lsdException w:name="Grid Table 6 Colorful Accent 5" w:uiPriority="51"/>
-    <w:lsdException w:name="Grid Table 7 Colorful Accent 5" w:uiPriority="52"/>
-    <w:lsdException w:name="Grid Table 1 Light Accent 6" w:uiPriority="46"/>
-    <w:lsdException w:name="Grid Table 2 Accent 6" w:uiPriority="47"/>
-    <w:lsdException w:name="Grid Table 3 Accent 6" w:uiPriority="48"/>
-    <w:lsdException w:name="Grid Table 4 Accent 6" w:uiPriority="49"/>
-    <w:lsdException w:name="Grid Table 5 Dark Accent 6" w:uiPriority="50"/>
-    <w:lsdException w:name="Grid Table 6 Colorful Accent 6" w:uiPriority="51"/>
-    <w:lsdException w:name="Grid Table 7 Colorful Accent 6" w:uiPriority="52"/>
-    <w:lsdException w:name="List Table 1 Light" w:uiPriority="46"/>
-    <w:lsdException w:name="List Table 2" w:uiPriority="47"/>
-    <w:lsdException w:name="List Table 3" w:uiPriority="48"/>
-    <w:lsdException w:name="List Table 4" w:uiPriority="49"/>
-    <w:lsdException w:name="List Table 5 Dark" w:uiPriority="50"/>
-    <w:lsdException w:name="List Table 6 Colorful" w:uiPriority="51"/>
-    <w:lsdException w:name="List Table 7 Colorful" w:uiPriority="52"/>
-    <w:lsdException w:name="List Table 1 Light Accent 1" w:uiPriority="46"/>
-    <w:lsdException w:name="List Table 2 Accent 1" w:uiPriority="47"/>
-    <w:lsdException w:name="List Table 3 Accent 1" w:uiPriority="48"/>
-    <w:lsdException w:name="List Table 4 Accent 1" w:uiPriority="49"/>
-    <w:lsdException w:name="List Table 5 Dark Accent 1" w:uiPriority="50"/>
-    <w:lsdException w:name="List Table 6 Colorful Accent 1" w:uiPriority="51"/>
-    <w:lsdException w:name="List Table 7 Colorful Accent 1" w:uiPriority="52"/>
-    <w:lsdException w:name="List Table 1 Light Accent 2" w:uiPriority="46"/>
-    <w:lsdException w:name="List Table 2 Accent 2" w:uiPriority="47"/>
-    <w:lsdException w:name="List Table 3 Accent 2" w:uiPriority="48"/>
-    <w:lsdException w:name="List Table 4 Accent 2" w:uiPriority="49"/>
-    <w:lsdException w:name="List Table 5 Dark Accent 2" w:uiPriority="50"/>
-    <w:lsdException w:name="List Table 6 Colorful Accent 2" w:uiPriority="51"/>
-    <w:lsdException w:name="List Table 7 Colorful Accent 2" w:uiPriority="52"/>
-    <w:lsdException w:name="List Table 1 Light Accent 3" w:uiPriority="46"/>
-    <w:lsdException w:name="List Table 2 Accent 3" w:uiPriority="47"/>
-    <w:lsdException w:name="List Table 3 Accent 3" w:uiPriority="48"/>
-    <w:lsdException w:name="List Table 4 Accent 3" w:uiPriority="49"/>
-    <w:lsdException w:name="List Table 5 Dark Accent 3" w:uiPriority="50"/>
-    <w:lsdException w:name="List Table 6 Colorful Accent 3" w:uiPriority="51"/>
-    <w:lsdException w:name="List Table 7 Colorful Accent 3" w:uiPriority="52"/>
-    <w:lsdException w:name="List Table 1 Light Accent 4" w:uiPriority="46"/>
-    <w:lsdException w:name="List Table 2 Accent 4" w:uiPriority="47"/>
-    <w:lsdException w:name="List Table 3 Accent 4" w:uiPriority="48"/>
-    <w:lsdException w:name="List Table 4 Accent 4" w:uiPriority="49"/>
-    <w:lsdException w:name="List Table 5 Dark Accent 4" w:uiPriority="50"/>
-    <w:lsdException w:name="List Table 6 Colorful Accent 4" w:uiPriority="51"/>
-    <w:lsdException w:name="List Table 7 Colorful Accent 4" w:uiPriority="52"/>
-    <w:lsdException w:name="List Table 1 Light Accent 5" w:uiPriority="46"/>
-    <w:lsdException w:name="List Table 2 Accent 5" w:uiPriority="47"/>
-    <w:lsdException w:name="List Table 3 Accent 5" w:uiPriority="48"/>
-    <w:lsdException w:name="List Table 4 Accent 5" w:uiPriority="49"/>
-    <w:lsdException w:name="List Table 5 Dark Accent 5" w:uiPriority="50"/>
-    <w:lsdException w:name="List Table 6 Colorful Accent 5" w:uiPriority="51"/>
-    <w:lsdException w:name="List Table 7 Colorful Accent 5" w:uiPriority="52"/>
-    <w:lsdException w:name="List Table 1 Light Accent 6" w:uiPriority="46"/>
-    <w:lsdException w:name="List Table 2 Accent 6" w:uiPriority="47"/>
-    <w:lsdException w:name="List Table 3 Accent 6" w:uiPriority="48"/>
-    <w:lsdException w:name="List Table 4 Accent 6" w:uiPriority="49"/>
-    <w:lsdException w:name="List Table 5 Dark Accent 6" w:uiPriority="50"/>
-    <w:lsdException w:name="List Table 6 Colorful Accent 6" w:uiPriority="51"/>
-    <w:lsdException w:name="List Table 7 Colorful Accent 6" w:uiPriority="52"/>
-    <w:lsdException w:name="Mention" w:semiHidden="1" w:unhideWhenUsed="1"/>
-    <w:lsdException w:name="Smart Hyperlink" w:semiHidden="1" w:unhideWhenUsed="1"/>
-    <w:lsdException w:name="Hashtag" w:semiHidden="1" w:unhideWhenUsed="1"/>
-    <w:lsdException w:name="Unresolved Mention" w:semiHidden="1" w:unhideWhenUsed="1"/>
-    <w:lsdException w:name="Smart Link" w:semiHidden="1" w:unhideWhenUsed="1"/>
-    <w:lsdException w:name="Smart Link Error" w:semiHidden="1" w:unhideWhenUsed="1"/>
+  <w:latentStyles w:defLockedState="0" w:defUIPriority="99" w:defSemiHidden="1" w:defUnhideWhenUsed="1" w:defQFormat="0" w:count="267">
+    <w:lsdException w:name="Normal" w:semiHidden="0" w:uiPriority="0" w:unhideWhenUsed="0" w:qFormat="1"/>
+    <w:lsdException w:name="heading 1" w:semiHidden="0" w:uiPriority="9" w:unhideWhenUsed="0" w:qFormat="1"/>
+    <w:lsdException w:name="heading 2" w:uiPriority="9" w:qFormat="1"/>
+    <w:lsdException w:name="heading 3" w:uiPriority="9" w:qFormat="1"/>
+    <w:lsdException w:name="heading 4" w:uiPriority="9" w:qFormat="1"/>
+    <w:lsdException w:name="heading 5" w:uiPriority="9" w:qFormat="1"/>
+    <w:lsdException w:name="heading 6" w:uiPriority="9" w:qFormat="1"/>
+    <w:lsdException w:name="heading 7" w:uiPriority="9" w:qFormat="1"/>
+    <w:lsdException w:name="heading 8" w:uiPriority="9" w:qFormat="1"/>
+    <w:lsdException w:name="heading 9" w:uiPriority="9" w:qFormat="1"/>
+    <w:lsdException w:name="toc 1" w:uiPriority="39"/>
+    <w:lsdException w:name="toc 2" w:uiPriority="39"/>
+    <w:lsdException w:name="toc 3" w:uiPriority="39"/>
+    <w:lsdException w:name="toc 4" w:uiPriority="39"/>
+    <w:lsdException w:name="toc 5" w:uiPriority="39"/>
+    <w:lsdException w:name="toc 6" w:uiPriority="39"/>
+    <w:lsdException w:name="toc 7" w:uiPriority="39"/>
+    <w:lsdException w:name="toc 8" w:uiPriority="39"/>
+    <w:lsdException w:name="toc 9" w:uiPriority="39"/>
+    <w:lsdException w:name="caption" w:uiPriority="35" w:qFormat="1"/>
+    <w:lsdException w:name="Title" w:semiHidden="0" w:uiPriority="10" w:unhideWhenUsed="0" w:qFormat="1"/>
+    <w:lsdException w:name="Default Paragraph Font" w:uiPriority="1"/>
+    <w:lsdException w:name="Subtitle" w:semiHidden="0" w:uiPriority="11" w:unhideWhenUsed="0" w:qFormat="1"/>
+    <w:lsdException w:name="Strong" w:semiHidden="0" w:uiPriority="22" w:unhideWhenUsed="0" w:qFormat="1"/>
+    <w:lsdException w:name="Emphasis" w:semiHidden="0" w:uiPriority="20" w:unhideWhenUsed="0" w:qFormat="1"/>
+    <w:lsdException w:name="Table Grid" w:uiPriority="39"/>
+    <w:lsdException w:name="Placeholder Text" w:unhideWhenUsed="0"/>
+    <w:lsdException w:name="No Spacing" w:semiHidden="0" w:uiPriority="1" w:unhideWhenUsed="0" w:qFormat="1"/>
+    <w:lsdException w:name="Light Shading" w:semiHidden="0" w:uiPriority="60" w:unhideWhenUsed="0"/>
+    <w:lsdException w:name="Light List" w:semiHidden="0" w:uiPriority="61" w:unhideWhenUsed="0"/>
+    <w:lsdException w:name="Light Grid" w:semiHidden="0" w:uiPriority="62" w:unhideWhenUsed="0"/>
+    <w:lsdException w:name="Medium Shading 1" w:semiHidden="0" w:uiPriority="63" w:unhideWhenUsed="0"/>
+    <w:lsdException w:name="Medium Shading 2" w:semiHidden="0" w:uiPriority="64" w:unhideWhenUsed="0"/>
+    <w:lsdException w:name="Medium List 1" w:semiHidden="0" w:uiPriority="65" w:unhideWhenUsed="0"/>
+    <w:lsdException w:name="Medium List 2" w:semiHidden="0" w:uiPriority="66" w:unhideWhenUsed="0"/>
+    <w:lsdException w:name="Medium Grid 1" w:semiHidden="0" w:uiPriority="67" w:unhideWhenUsed="0"/>
+    <w:lsdException w:name="Medium Grid 2" w:semiHidden="0" w:uiPriority="68" w:unhideWhenUsed="0"/>
+    <w:lsdException w:name="Medium Grid 3" w:semiHidden="0" w:uiPriority="69" w:unhideWhenUsed="0"/>
+    <w:lsdException w:name="Dark List" w:semiHidden="0" w:uiPriority="70" w:unhideWhenUsed="0"/>
+    <w:lsdException w:name="Colorful Shading" w:semiHidden="0" w:uiPriority="71" w:unhideWhenUsed="0"/>
+    <w:lsdException w:name="Colorful List" w:semiHidden="0" w:uiPriority="72" w:unhideWhenUsed="0"/>
+    <w:lsdException w:name="Colorful Grid" w:semiHidden="0" w:uiPriority="73" w:unhideWhenUsed="0"/>
+    <w:lsdException w:name="Light Shading Accent 1" w:semiHidden="0" w:uiPriority="60" w:unhideWhenUsed="0"/>
+    <w:lsdException w:name="Light List Accent 1" w:semiHidden="0" w:uiPriority="61" w:unhideWhenUsed="0"/>
+    <w:lsdException w:name="Light Grid Accent 1" w:semiHidden="0" w:uiPriority="62" w:unhideWhenUsed="0"/>
+    <w:lsdException w:name="Medium Shading 1 Accent 1" w:semiHidden="0" w:uiPriority="63" w:unhideWhenUsed="0"/>
+    <w:lsdException w:name="Medium Shading 2 Accent 1" w:semiHidden="0" w:uiPriority="64" w:unhideWhenUsed="0"/>
+    <w:lsdException w:name="Medium List 1 Accent 1" w:semiHidden="0" w:uiPriority="65" w:unhideWhenUsed="0"/>
+    <w:lsdException w:name="Revision" w:unhideWhenUsed="0"/>
+    <w:lsdException w:name="List Paragraph" w:semiHidden="0" w:uiPriority="34" w:unhideWhenUsed="0" w:qFormat="1"/>
+    <w:lsdException w:name="Quote" w:semiHidden="0" w:uiPriority="29" w:unhideWhenUsed="0" w:qFormat="1"/>
+    <w:lsdException w:name="Intense Quote" w:semiHidden="0" w:uiPriority="30" w:unhideWhenUsed="0" w:qFormat="1"/>
+    <w:lsdException w:name="Medium List 2 Accent 1" w:semiHidden="0" w:uiPriority="66" w:unhideWhenUsed="0"/>
+    <w:lsdException w:name="Medium Grid 1 Accent 1" w:semiHidden="0" w:uiPriority="67" w:unhideWhenUsed="0"/>
+    <w:lsdException w:name="Medium Grid 2 Accent 1" w:semiHidden="0" w:uiPriority="68" w:unhideWhenUsed="0"/>
+    <w:lsdException w:name="Medium Grid 3 Accent 1" w:semiHidden="0" w:uiPriority="69" w:unhideWhenUsed="0"/>
+    <w:lsdException w:name="Dark List Accent 1" w:semiHidden="0" w:uiPriority="70" w:unhideWhenUsed="0"/>
+    <w:lsdException w:name="Colorful Shading Accent 1" w:semiHidden="0" w:uiPriority="71" w:unhideWhenUsed="0"/>
+    <w:lsdException w:name="Colorful List Accent 1" w:semiHidden="0" w:uiPriority="72" w:unhideWhenUsed="0"/>
+    <w:lsdException w:name="Colorful Grid Accent 1" w:semiHidden="0" w:uiPriority="73" w:unhideWhenUsed="0"/>
+    <w:lsdException w:name="Light Shading Accent 2" w:semiHidden="0" w:uiPriority="60" w:unhideWhenUsed="0"/>
+    <w:lsdException w:name="Light List Accent 2" w:semiHidden="0" w:uiPriority="61" w:unhideWhenUsed="0"/>
+    <w:lsdException w:name="Light Grid Accent 2" w:semiHidden="0" w:uiPriority="62" w:unhideWhenUsed="0"/>
+    <w:lsdException w:name="Medium Shading 1 Accent 2" w:semiHidden="0" w:uiPriority="63" w:unhideWhenUsed="0"/>
+    <w:lsdException w:name="Medium Shading 2 Accent 2" w:semiHidden="0" w:uiPriority="64" w:unhideWhenUsed="0"/>
+    <w:lsdException w:name="Medium List 1 Accent 2" w:semiHidden="0" w:uiPriority="65" w:unhideWhenUsed="0"/>
+    <w:lsdException w:name="Medium List 2 Accent 2" w:semiHidden="0" w:uiPriority="66" w:unhideWhenUsed="0"/>
+    <w:lsdException w:name="Medium Grid 1 Accent 2" w:semiHidden="0" w:uiPriority="67" w:unhideWhenUsed="0"/>
+    <w:lsdException w:name="Medium Grid 2 Accent 2" w:semiHidden="0" w:uiPriority="68" w:unhideWhenUsed="0"/>
+    <w:lsdException w:name="Medium Grid 3 Accent 2" w:semiHidden="0" w:uiPriority="69" w:unhideWhenUsed="0"/>
+    <w:lsdException w:name="Dark List Accent 2" w:semiHidden="0" w:uiPriority="70" w:unhideWhenUsed="0"/>
+    <w:lsdException w:name="Colorful Shading Accent 2" w:semiHidden="0" w:uiPriority="71" w:unhideWhenUsed="0"/>
+    <w:lsdException w:name="Colorful List Accent 2" w:semiHidden="0" w:uiPriority="72" w:unhideWhenUsed="0"/>
+    <w:lsdException w:name="Colorful Grid Accent 2" w:semiHidden="0" w:uiPriority="73" w:unhideWhenUsed="0"/>
+    <w:lsdException w:name="Light Shading Accent 3" w:semiHidden="0" w:uiPriority="60" w:unhideWhenUsed="0"/>
+    <w:lsdException w:name="Light List Accent 3" w:semiHidden="0" w:uiPriority="61" w:unhideWhenUsed="0"/>
+    <w:lsdException w:name="Light Grid Accent 3" w:semiHidden="0" w:uiPriority="62" w:unhideWhenUsed="0"/>
+    <w:lsdException w:name="Medium Shading 1 Accent 3" w:semiHidden="0" w:uiPriority="63" w:unhideWhenUsed="0"/>
+    <w:lsdException w:name="Medium Shading 2 Accent 3" w:semiHidden="0" w:uiPriority="64" w:unhideWhenUsed="0"/>
+    <w:lsdException w:name="Medium List 1 Accent 3" w:semiHidden="0" w:uiPriority="65" w:unhideWhenUsed="0"/>
+    <w:lsdException w:name="Medium List 2 Accent 3" w:semiHidden="0" w:uiPriority="66" w:unhideWhenUsed="0"/>
+    <w:lsdException w:name="Medium Grid 1 Accent 3" w:semiHidden="0" w:uiPriority="67" w:unhideWhenUsed="0"/>
+    <w:lsdException w:name="Medium Grid 2 Accent 3" w:semiHidden="0" w:uiPriority="68" w:unhideWhenUsed="0"/>
+    <w:lsdException w:name="Medium Grid 3 Accent 3" w:semiHidden="0" w:uiPriority="69" w:unhideWhenUsed="0"/>
+    <w:lsdException w:name="Dark List Accent 3" w:semiHidden="0" w:uiPriority="70" w:unhideWhenUsed="0"/>
+    <w:lsdException w:name="Colorful Shading Accent 3" w:semiHidden="0" w:uiPriority="71" w:unhideWhenUsed="0"/>
+    <w:lsdException w:name="Colorful List Accent 3" w:semiHidden="0" w:uiPriority="72" w:unhideWhenUsed="0"/>
+    <w:lsdException w:name="Colorful Grid Accent 3" w:semiHidden="0" w:uiPriority="73" w:unhideWhenUsed="0"/>
+    <w:lsdException w:name="Light Shading Accent 4" w:semiHidden="0" w:uiPriority="60" w:unhideWhenUsed="0"/>
+    <w:lsdException w:name="Light List Accent 4" w:semiHidden="0" w:uiPriority="61" w:unhideWhenUsed="0"/>
+    <w:lsdException w:name="Light Grid Accent 4" w:semiHidden="0" w:uiPriority="62" w:unhideWhenUsed="0"/>
+    <w:lsdException w:name="Medium Shading 1 Accent 4" w:semiHidden="0" w:uiPriority="63" w:unhideWhenUsed="0"/>
+    <w:lsdException w:name="Medium Shading 2 Accent 4" w:semiHidden="0" w:uiPriority="64" w:unhideWhenUsed="0"/>
+    <w:lsdException w:name="Medium List 1 Accent 4" w:semiHidden="0" w:uiPriority="65" w:unhideWhenUsed="0"/>
+    <w:lsdException w:name="Medium List 2 Accent 4" w:semiHidden="0" w:uiPriority="66" w:unhideWhenUsed="0"/>
+    <w:lsdException w:name="Medium Grid 1 Accent 4" w:semiHidden="0" w:uiPriority="67" w:unhideWhenUsed="0"/>
+    <w:lsdException w:name="Medium Grid 2 Accent 4" w:semiHidden="0" w:uiPriority="68" w:unhideWhenUsed="0"/>
+    <w:lsdException w:name="Medium Grid 3 Accent 4" w:semiHidden="0" w:uiPriority="69" w:unhideWhenUsed="0"/>
+    <w:lsdException w:name="Dark List Accent 4" w:semiHidden="0" w:uiPriority="70" w:unhideWhenUsed="0"/>
+    <w:lsdException w:name="Colorful Shading Accent 4" w:semiHidden="0" w:uiPriority="71" w:unhideWhenUsed="0"/>
+    <w:lsdException w:name="Colorful List Accent 4" w:semiHidden="0" w:uiPriority="72" w:unhideWhenUsed="0"/>
+    <w:lsdException w:name="Colorful Grid Accent 4" w:semiHidden="0" w:uiPriority="73" w:unhideWhenUsed="0"/>
+    <w:lsdException w:name="Light Shading Accent 5" w:semiHidden="0" w:uiPriority="60" w:unhideWhenUsed="0"/>
+    <w:lsdException w:name="Light List Accent 5" w:semiHidden="0" w:uiPriority="61" w:unhideWhenUsed="0"/>
+    <w:lsdException w:name="Light Grid Accent 5" w:semiHidden="0" w:uiPriority="62" w:unhideWhenUsed="0"/>
+    <w:lsdException w:name="Medium Shading 1 Accent 5" w:semiHidden="0" w:uiPriority="63" w:unhideWhenUsed="0"/>
+    <w:lsdException w:name="Medium Shading 2 Accent 5" w:semiHidden="0" w:uiPriority="64" w:unhideWhenUsed="0"/>
+    <w:lsdException w:name="Medium List 1 Accent 5" w:semiHidden="0" w:uiPriority="65" w:unhideWhenUsed="0"/>
+    <w:lsdException w:name="Medium List 2 Accent 5" w:semiHidden="0" w:uiPriority="66" w:unhideWhenUsed="0"/>
+    <w:lsdException w:name="Medium Grid 1 Accent 5" w:semiHidden="0" w:uiPriority="67" w:unhideWhenUsed="0"/>
+    <w:lsdException w:name="Medium Grid 2 Accent 5" w:semiHidden="0" w:uiPriority="68" w:unhideWhenUsed="0"/>
+    <w:lsdException w:name="Medium Grid 3 Accent 5" w:semiHidden="0" w:uiPriority="69" w:unhideWhenUsed="0"/>
+    <w:lsdException w:name="Dark List Accent 5" w:semiHidden="0" w:uiPriority="70" w:unhideWhenUsed="0"/>
+    <w:lsdException w:name="Colorful Shading Accent 5" w:semiHidden="0" w:uiPriority="71" w:unhideWhenUsed="0"/>
+    <w:lsdException w:name="Colorful List Accent 5" w:semiHidden="0" w:uiPriority="72" w:unhideWhenUsed="0"/>
+    <w:lsdException w:name="Colorful Grid Accent 5" w:semiHidden="0" w:uiPriority="73" w:unhideWhenUsed="0"/>
+    <w:lsdException w:name="Light Shading Accent 6" w:semiHidden="0" w:uiPriority="60" w:unhideWhenUsed="0"/>
+    <w:lsdException w:name="Light List Accent 6" w:semiHidden="0" w:uiPriority="61" w:unhideWhenUsed="0"/>
+    <w:lsdException w:name="Light Grid Accent 6" w:semiHidden="0" w:uiPriority="62" w:unhideWhenUsed="0"/>
+    <w:lsdException w:name="Medium Shading 1 Accent 6" w:semiHidden="0" w:uiPriority="63" w:unhideWhenUsed="0"/>
+    <w:lsdException w:name="Medium Shading 2 Accent 6" w:semiHidden="0" w:uiPriority="64" w:unhideWhenUsed="0"/>
+    <w:lsdException w:name="Medium List 1 Accent 6" w:semiHidden="0" w:uiPriority="65" w:unhideWhenUsed="0"/>
+    <w:lsdException w:name="Medium List 2 Accent 6" w:semiHidden="0" w:uiPriority="66" w:unhideWhenUsed="0"/>
+    <w:lsdException w:name="Medium Grid 1 Accent 6" w:semiHidden="0" w:uiPriority="67" w:unhideWhenUsed="0"/>
+    <w:lsdException w:name="Medium Grid 2 Accent 6" w:semiHidden="0" w:uiPriority="68" w:unhideWhenUsed="0"/>
+    <w:lsdException w:name="Medium Grid 3 Accent 6" w:semiHidden="0" w:uiPriority="69" w:unhideWhenUsed="0"/>
+    <w:lsdException w:name="Dark List Accent 6" w:semiHidden="0" w:uiPriority="70" w:unhideWhenUsed="0"/>
+    <w:lsdException w:name="Colorful Shading Accent 6" w:semiHidden="0" w:uiPriority="71" w:unhideWhenUsed="0"/>
+    <w:lsdException w:name="Colorful List Accent 6" w:semiHidden="0" w:uiPriority="72" w:unhideWhenUsed="0"/>
+    <w:lsdException w:name="Colorful Grid Accent 6" w:semiHidden="0" w:uiPriority="73" w:unhideWhenUsed="0"/>
+    <w:lsdException w:name="Subtle Emphasis" w:semiHidden="0" w:uiPriority="19" w:unhideWhenUsed="0" w:qFormat="1"/>
+    <w:lsdException w:name="Intense Emphasis" w:semiHidden="0" w:uiPriority="21" w:unhideWhenUsed="0" w:qFormat="1"/>
+    <w:lsdException w:name="Subtle Reference" w:semiHidden="0" w:uiPriority="31" w:unhideWhenUsed="0" w:qFormat="1"/>
+    <w:lsdException w:name="Intense Reference" w:semiHidden="0" w:uiPriority="32" w:unhideWhenUsed="0" w:qFormat="1"/>
+    <w:lsdException w:name="Book Title" w:semiHidden="0" w:uiPriority="33" w:unhideWhenUsed="0" w:qFormat="1"/>
+    <w:lsdException w:name="Bibliography" w:uiPriority="37"/>
+    <w:lsdException w:name="TOC Heading" w:uiPriority="39" w:qFormat="1"/>
   </w:latentStyles>
   <w:style w:type="paragraph" w:default="1" w:styleId="Normal">
     <w:name w:val="Normal"/>
@@ -2735,6 +2528,7 @@
     <w:uiPriority w:val="99"/>
     <w:semiHidden/>
     <w:unhideWhenUsed/>
+    <w:qFormat/>
     <w:tblPr>
       <w:tblInd w:w="0" w:type="dxa"/>
       <w:tblCellMar>
@@ -3179,7 +2973,7 @@
   <a:extraClrSchemeLst/>
   <a:extLst>
     <a:ext uri="{05A4C25C-085E-4340-85A3-A5531E510DB2}">
-      <thm15:themeFamily xmlns:thm15="http://schemas.microsoft.com/office/thememl/2012/main" name="Office Theme" id="{62F939B6-93AF-4DB8-9C6B-D6C7DFDC589F}" vid="{4A3C46E8-61CC-4603-A589-7422A47A8E4A}"/>
+      <thm15:themeFamily xmlns:thm15="http://schemas.microsoft.com/office/thememl/2012/main" xmlns="" name="Office Theme" id="{62F939B6-93AF-4DB8-9C6B-D6C7DFDC589F}" vid="{4A3C46E8-61CC-4603-A589-7422A47A8E4A}"/>
     </a:ext>
   </a:extLst>
 </a:theme>

</xml_diff>

<commit_message>
Changed added to document and files added
</commit_message>
<xml_diff>
--- a/performanceTest/resultadosRendimiento.docx
+++ b/performanceTest/resultadosRendimiento.docx
@@ -1,6 +1,6 @@
 
 <file path=word/document.xml><?xml version="1.0" encoding="utf-8"?>
-<w:document xmlns:ve="http://schemas.openxmlformats.org/markup-compatibility/2006" xmlns:o="urn:schemas-microsoft-com:office:office" xmlns:r="http://schemas.openxmlformats.org/officeDocument/2006/relationships" xmlns:m="http://schemas.openxmlformats.org/officeDocument/2006/math" xmlns:v="urn:schemas-microsoft-com:vml" xmlns:wp="http://schemas.openxmlformats.org/drawingml/2006/wordprocessingDrawing" xmlns:w10="urn:schemas-microsoft-com:office:word" xmlns:w="http://schemas.openxmlformats.org/wordprocessingml/2006/main" xmlns:wne="http://schemas.microsoft.com/office/word/2006/wordml">
+<w:document xmlns:wpc="http://schemas.microsoft.com/office/word/2010/wordprocessingCanvas" xmlns:cx="http://schemas.microsoft.com/office/drawing/2014/chartex" xmlns:cx1="http://schemas.microsoft.com/office/drawing/2015/9/8/chartex" xmlns:cx2="http://schemas.microsoft.com/office/drawing/2015/10/21/chartex" xmlns:cx3="http://schemas.microsoft.com/office/drawing/2016/5/9/chartex" xmlns:cx4="http://schemas.microsoft.com/office/drawing/2016/5/10/chartex" xmlns:cx5="http://schemas.microsoft.com/office/drawing/2016/5/11/chartex" xmlns:cx6="http://schemas.microsoft.com/office/drawing/2016/5/12/chartex" xmlns:cx7="http://schemas.microsoft.com/office/drawing/2016/5/13/chartex" xmlns:cx8="http://schemas.microsoft.com/office/drawing/2016/5/14/chartex" xmlns:mc="http://schemas.openxmlformats.org/markup-compatibility/2006" xmlns:aink="http://schemas.microsoft.com/office/drawing/2016/ink" xmlns:am3d="http://schemas.microsoft.com/office/drawing/2017/model3d" xmlns:o="urn:schemas-microsoft-com:office:office" xmlns:r="http://schemas.openxmlformats.org/officeDocument/2006/relationships" xmlns:m="http://schemas.openxmlformats.org/officeDocument/2006/math" xmlns:v="urn:schemas-microsoft-com:vml" xmlns:wp14="http://schemas.microsoft.com/office/word/2010/wordprocessingDrawing" xmlns:wp="http://schemas.openxmlformats.org/drawingml/2006/wordprocessingDrawing" xmlns:w10="urn:schemas-microsoft-com:office:word" xmlns:w="http://schemas.openxmlformats.org/wordprocessingml/2006/main" xmlns:w14="http://schemas.microsoft.com/office/word/2010/wordml" xmlns:w15="http://schemas.microsoft.com/office/word/2012/wordml" xmlns:w16cex="http://schemas.microsoft.com/office/word/2018/wordml/cex" xmlns:w16cid="http://schemas.microsoft.com/office/word/2016/wordml/cid" xmlns:w16="http://schemas.microsoft.com/office/word/2018/wordml" xmlns:w16se="http://schemas.microsoft.com/office/word/2015/wordml/symex" xmlns:wpg="http://schemas.microsoft.com/office/word/2010/wordprocessingGroup" xmlns:wpi="http://schemas.microsoft.com/office/word/2010/wordprocessingInk" xmlns:wne="http://schemas.microsoft.com/office/word/2006/wordml" xmlns:wps="http://schemas.microsoft.com/office/word/2010/wordprocessingShape" mc:Ignorable="w14 w15 w16se w16cid w16 w16cex wp14">
   <w:body>
     <w:p>
       <w:pPr>
@@ -11,13 +11,12 @@
         <w:t>Resultados test de rendimiento</w:t>
       </w:r>
     </w:p>
-    <w:p/>
     <w:p>
       <w:pPr>
         <w:pStyle w:val="Ttulo1"/>
       </w:pPr>
       <w:r>
-        <w:t>Prueba 6:</w:t>
+        <w:t>Prueba 2:</w:t>
       </w:r>
     </w:p>
     <w:p>
@@ -62,6 +61,278 @@
       </w:r>
     </w:p>
     <w:p>
+      <w:r>
+        <w:t>El límite se ha alcanzado con 12000 usuarios durante 100 segundos. Por encima de este número, fallan más del 5% de las peticiones. Además, con este número, como se verá en la captura, se incumple también uno de los requisitos, que es que ha habido alguna llamada cuya respuesta ha necesitado más de 5 segundos. El estado del sistema durante la ejecución ha sido el siguiente:</w:t>
+      </w:r>
+    </w:p>
+    <w:p>
+      <w:r>
+        <w:rPr>
+          <w:noProof/>
+        </w:rPr>
+        <w:drawing>
+          <wp:inline distT="0" distB="0" distL="0" distR="0" wp14:anchorId="0F7DB626" wp14:editId="39D30DAF">
+            <wp:extent cx="5458735" cy="3070860"/>
+            <wp:effectExtent l="0" t="0" r="0" b="0"/>
+            <wp:docPr id="15" name="Imagen 15"/>
+            <wp:cNvGraphicFramePr>
+              <a:graphicFrameLocks xmlns:a="http://schemas.openxmlformats.org/drawingml/2006/main" noChangeAspect="1"/>
+            </wp:cNvGraphicFramePr>
+            <a:graphic xmlns:a="http://schemas.openxmlformats.org/drawingml/2006/main">
+              <a:graphicData uri="http://schemas.openxmlformats.org/drawingml/2006/picture">
+                <pic:pic xmlns:pic="http://schemas.openxmlformats.org/drawingml/2006/picture">
+                  <pic:nvPicPr>
+                    <pic:cNvPr id="8" name="Captura de pantalla (39).png"/>
+                    <pic:cNvPicPr/>
+                  </pic:nvPicPr>
+                  <pic:blipFill>
+                    <a:blip r:embed="rId8" cstate="print">
+                      <a:extLst>
+                        <a:ext uri="{28A0092B-C50C-407E-A947-70E740481C1C}">
+                          <a14:useLocalDpi xmlns:a14="http://schemas.microsoft.com/office/drawing/2010/main" val="0"/>
+                        </a:ext>
+                      </a:extLst>
+                    </a:blip>
+                    <a:stretch>
+                      <a:fillRect/>
+                    </a:stretch>
+                  </pic:blipFill>
+                  <pic:spPr>
+                    <a:xfrm>
+                      <a:off x="0" y="0"/>
+                      <a:ext cx="5475015" cy="3080018"/>
+                    </a:xfrm>
+                    <a:prstGeom prst="rect">
+                      <a:avLst/>
+                    </a:prstGeom>
+                  </pic:spPr>
+                </pic:pic>
+              </a:graphicData>
+            </a:graphic>
+          </wp:inline>
+        </w:drawing>
+      </w:r>
+    </w:p>
+    <w:p>
+      <w:r>
+        <w:t>Los resultados obtenidos son los siguientes:</w:t>
+      </w:r>
+    </w:p>
+    <w:p>
+      <w:r>
+        <w:lastRenderedPageBreak/>
+        <w:drawing>
+          <wp:inline distT="0" distB="0" distL="0" distR="0" wp14:anchorId="6DF31D0B" wp14:editId="0E0C577C">
+            <wp:extent cx="5356860" cy="3075281"/>
+            <wp:effectExtent l="0" t="0" r="0" b="0"/>
+            <wp:docPr id="16" name="Imagen 16"/>
+            <wp:cNvGraphicFramePr>
+              <a:graphicFrameLocks xmlns:a="http://schemas.openxmlformats.org/drawingml/2006/main" noChangeAspect="1"/>
+            </wp:cNvGraphicFramePr>
+            <a:graphic xmlns:a="http://schemas.openxmlformats.org/drawingml/2006/main">
+              <a:graphicData uri="http://schemas.openxmlformats.org/drawingml/2006/picture">
+                <pic:pic xmlns:pic="http://schemas.openxmlformats.org/drawingml/2006/picture">
+                  <pic:nvPicPr>
+                    <pic:cNvPr id="1" name=""/>
+                    <pic:cNvPicPr/>
+                  </pic:nvPicPr>
+                  <pic:blipFill>
+                    <a:blip r:embed="rId9"/>
+                    <a:stretch>
+                      <a:fillRect/>
+                    </a:stretch>
+                  </pic:blipFill>
+                  <pic:spPr>
+                    <a:xfrm>
+                      <a:off x="0" y="0"/>
+                      <a:ext cx="5376101" cy="3086327"/>
+                    </a:xfrm>
+                    <a:prstGeom prst="rect">
+                      <a:avLst/>
+                    </a:prstGeom>
+                  </pic:spPr>
+                </pic:pic>
+              </a:graphicData>
+            </a:graphic>
+          </wp:inline>
+        </w:drawing>
+      </w:r>
+    </w:p>
+    <w:p>
+      <w:r>
+        <w:t>Donde se puede apreciar que, con estos datos, fallan un 4% de las peticiones, y, además, se incumple una de las condiciones impuestas.</w:t>
+      </w:r>
+    </w:p>
+    <w:p>
+      <w:r>
+        <w:t>El nivel óptimo se ha alcanzado con 9500 usuarios durante 100 segundos. En este punto, ninguna petición ha fallado y se han cumplido los demás requisitos impuestos: tiempo máximo de respuesta menor de 5 segundos, y tiempo medio de respuestas menor de 1 segundo. El estado del sistema ha sido el siguiente:</w:t>
+      </w:r>
+      <w:r>
+        <w:rPr>
+          <w:noProof/>
+        </w:rPr>
+        <w:drawing>
+          <wp:inline distT="0" distB="0" distL="0" distR="0" wp14:anchorId="0C504C24" wp14:editId="7F85BE11">
+            <wp:extent cx="5400040" cy="3037840"/>
+            <wp:effectExtent l="0" t="0" r="0" b="0"/>
+            <wp:docPr id="19" name="Imagen 19"/>
+            <wp:cNvGraphicFramePr>
+              <a:graphicFrameLocks xmlns:a="http://schemas.openxmlformats.org/drawingml/2006/main" noChangeAspect="1"/>
+            </wp:cNvGraphicFramePr>
+            <a:graphic xmlns:a="http://schemas.openxmlformats.org/drawingml/2006/main">
+              <a:graphicData uri="http://schemas.openxmlformats.org/drawingml/2006/picture">
+                <pic:pic xmlns:pic="http://schemas.openxmlformats.org/drawingml/2006/picture">
+                  <pic:nvPicPr>
+                    <pic:cNvPr id="6" name="Captura de pantalla (37).png"/>
+                    <pic:cNvPicPr/>
+                  </pic:nvPicPr>
+                  <pic:blipFill>
+                    <a:blip r:embed="rId10" cstate="print">
+                      <a:extLst>
+                        <a:ext uri="{28A0092B-C50C-407E-A947-70E740481C1C}">
+                          <a14:useLocalDpi xmlns:a14="http://schemas.microsoft.com/office/drawing/2010/main" val="0"/>
+                        </a:ext>
+                      </a:extLst>
+                    </a:blip>
+                    <a:stretch>
+                      <a:fillRect/>
+                    </a:stretch>
+                  </pic:blipFill>
+                  <pic:spPr>
+                    <a:xfrm>
+                      <a:off x="0" y="0"/>
+                      <a:ext cx="5400040" cy="3037840"/>
+                    </a:xfrm>
+                    <a:prstGeom prst="rect">
+                      <a:avLst/>
+                    </a:prstGeom>
+                  </pic:spPr>
+                </pic:pic>
+              </a:graphicData>
+            </a:graphic>
+          </wp:inline>
+        </w:drawing>
+      </w:r>
+    </w:p>
+    <w:p>
+      <w:r>
+        <w:t>Y los resultados obtenidos:</w:t>
+      </w:r>
+    </w:p>
+    <w:p>
+      <w:r>
+        <w:lastRenderedPageBreak/>
+        <w:drawing>
+          <wp:inline distT="0" distB="0" distL="0" distR="0" wp14:anchorId="48D98CD5" wp14:editId="5CFCAE8E">
+            <wp:extent cx="5400040" cy="3082925"/>
+            <wp:effectExtent l="0" t="0" r="0" b="3175"/>
+            <wp:docPr id="22" name="Imagen 22"/>
+            <wp:cNvGraphicFramePr>
+              <a:graphicFrameLocks xmlns:a="http://schemas.openxmlformats.org/drawingml/2006/main" noChangeAspect="1"/>
+            </wp:cNvGraphicFramePr>
+            <a:graphic xmlns:a="http://schemas.openxmlformats.org/drawingml/2006/main">
+              <a:graphicData uri="http://schemas.openxmlformats.org/drawingml/2006/picture">
+                <pic:pic xmlns:pic="http://schemas.openxmlformats.org/drawingml/2006/picture">
+                  <pic:nvPicPr>
+                    <pic:cNvPr id="1" name=""/>
+                    <pic:cNvPicPr/>
+                  </pic:nvPicPr>
+                  <pic:blipFill>
+                    <a:blip r:embed="rId11"/>
+                    <a:stretch>
+                      <a:fillRect/>
+                    </a:stretch>
+                  </pic:blipFill>
+                  <pic:spPr>
+                    <a:xfrm>
+                      <a:off x="0" y="0"/>
+                      <a:ext cx="5400040" cy="3082925"/>
+                    </a:xfrm>
+                    <a:prstGeom prst="rect">
+                      <a:avLst/>
+                    </a:prstGeom>
+                  </pic:spPr>
+                </pic:pic>
+              </a:graphicData>
+            </a:graphic>
+          </wp:inline>
+        </w:drawing>
+      </w:r>
+    </w:p>
+    <w:p>
+      <w:r>
+        <w:t>Se ve como se cumplen los requisitos impuestos y ninguna petición ha fallado.</w:t>
+      </w:r>
+    </w:p>
+    <w:p/>
+    <w:p/>
+    <w:p/>
+    <w:p/>
+    <w:p/>
+    <w:p/>
+    <w:p/>
+    <w:p/>
+    <w:p/>
+    <w:p/>
+    <w:p/>
+    <w:p/>
+    <w:p/>
+    <w:p/>
+    <w:p/>
+    <w:p/>
+    <w:p/>
+    <w:p/>
+    <w:p>
+      <w:pPr>
+        <w:pStyle w:val="Ttulo1"/>
+      </w:pPr>
+      <w:r>
+        <w:lastRenderedPageBreak/>
+        <w:t>Prueba 6:</w:t>
+      </w:r>
+    </w:p>
+    <w:p>
+      <w:r>
+        <w:t xml:space="preserve">Objetivos: </w:t>
+      </w:r>
+    </w:p>
+    <w:p>
+      <w:pPr>
+        <w:pStyle w:val="Prrafodelista"/>
+        <w:numPr>
+          <w:ilvl w:val="0"/>
+          <w:numId w:val="1"/>
+        </w:numPr>
+      </w:pPr>
+      <w:r>
+        <w:t>Tiempo de respuesta máximo de las peticiones 5 segundos.</w:t>
+      </w:r>
+    </w:p>
+    <w:p>
+      <w:pPr>
+        <w:pStyle w:val="Prrafodelista"/>
+        <w:numPr>
+          <w:ilvl w:val="0"/>
+          <w:numId w:val="1"/>
+        </w:numPr>
+      </w:pPr>
+      <w:r>
+        <w:t>Tiempo de respuesta medio de las peticiones 1 segundo.</w:t>
+      </w:r>
+    </w:p>
+    <w:p>
+      <w:pPr>
+        <w:pStyle w:val="Prrafodelista"/>
+        <w:numPr>
+          <w:ilvl w:val="0"/>
+          <w:numId w:val="1"/>
+        </w:numPr>
+      </w:pPr>
+      <w:r>
+        <w:t>Éxito del 95% de las peticiones realizadas.</w:t>
+      </w:r>
+    </w:p>
+    <w:p>
       <w:pPr>
         <w:pStyle w:val="Prrafodelista"/>
         <w:tabs>
@@ -92,8 +363,11 @@
     </w:p>
     <w:p>
       <w:r>
+        <w:rPr>
+          <w:noProof/>
+        </w:rPr>
         <w:drawing>
-          <wp:inline distT="0" distB="0" distL="0" distR="0">
+          <wp:inline distT="0" distB="0" distL="0" distR="0" wp14:anchorId="302B3553" wp14:editId="04A97125">
             <wp:extent cx="5400040" cy="3567165"/>
             <wp:effectExtent l="19050" t="0" r="0" b="0"/>
             <wp:docPr id="17" name="Imagen 1"/>
@@ -110,7 +384,7 @@
                     </pic:cNvPicPr>
                   </pic:nvPicPr>
                   <pic:blipFill>
-                    <a:blip r:embed="rId8"/>
+                    <a:blip r:embed="rId12"/>
                     <a:srcRect/>
                     <a:stretch>
                       <a:fillRect/>
@@ -141,14 +415,6 @@
     </w:p>
     <w:p/>
     <w:p>
-      <w:pPr>
-        <w:rPr>
-          <w:noProof/>
-        </w:rPr>
-      </w:pPr>
-    </w:p>
-    <w:p/>
-    <w:p>
       <w:r>
         <w:t>Más allá de este número, fallan más del 5% de peticiones del sistema, por lo que no pasa la prueba.</w:t>
       </w:r>
@@ -171,9 +437,12 @@
     </w:p>
     <w:p>
       <w:r>
+        <w:rPr>
+          <w:noProof/>
+        </w:rPr>
         <w:lastRenderedPageBreak/>
         <w:drawing>
-          <wp:inline distT="0" distB="0" distL="0" distR="0">
+          <wp:inline distT="0" distB="0" distL="0" distR="0" wp14:anchorId="7366508F" wp14:editId="372D8007">
             <wp:extent cx="5208693" cy="3429709"/>
             <wp:effectExtent l="19050" t="0" r="0" b="0"/>
             <wp:docPr id="18" name="Imagen 2"/>
@@ -190,7 +459,7 @@
                     </pic:cNvPicPr>
                   </pic:nvPicPr>
                   <pic:blipFill>
-                    <a:blip r:embed="rId9"/>
+                    <a:blip r:embed="rId13"/>
                     <a:srcRect/>
                     <a:stretch>
                       <a:fillRect/>
@@ -218,11 +487,28 @@
         <w:pStyle w:val="Ttulo1"/>
       </w:pPr>
     </w:p>
+    <w:p/>
+    <w:p/>
+    <w:p/>
+    <w:p/>
+    <w:p/>
+    <w:p/>
+    <w:p/>
+    <w:p/>
+    <w:p/>
+    <w:p/>
+    <w:p/>
+    <w:p/>
+    <w:p/>
+    <w:p/>
+    <w:p/>
+    <w:p/>
     <w:p>
       <w:pPr>
         <w:pStyle w:val="Ttulo1"/>
       </w:pPr>
       <w:r>
+        <w:lastRenderedPageBreak/>
         <w:t>Prueba 7:</w:t>
       </w:r>
     </w:p>
@@ -300,9 +586,8 @@
           <w:noProof/>
           <w:lang w:eastAsia="es-ES"/>
         </w:rPr>
-        <w:lastRenderedPageBreak/>
         <w:drawing>
-          <wp:inline distT="0" distB="0" distL="0" distR="0">
+          <wp:inline distT="0" distB="0" distL="0" distR="0" wp14:anchorId="67954C9B" wp14:editId="65A8BBC2">
             <wp:extent cx="5400040" cy="3551501"/>
             <wp:effectExtent l="19050" t="0" r="0" b="0"/>
             <wp:docPr id="20" name="Imagen 24"/>
@@ -319,7 +604,7 @@
                     </pic:cNvPicPr>
                   </pic:nvPicPr>
                   <pic:blipFill>
-                    <a:blip r:embed="rId10"/>
+                    <a:blip r:embed="rId14"/>
                     <a:srcRect/>
                     <a:stretch>
                       <a:fillRect/>
@@ -375,8 +660,9 @@
           <w:noProof/>
           <w:lang w:eastAsia="es-ES"/>
         </w:rPr>
+        <w:lastRenderedPageBreak/>
         <w:drawing>
-          <wp:inline distT="0" distB="0" distL="0" distR="0">
+          <wp:inline distT="0" distB="0" distL="0" distR="0" wp14:anchorId="1537FF6F" wp14:editId="204F05C4">
             <wp:extent cx="5400040" cy="3538688"/>
             <wp:effectExtent l="19050" t="0" r="0" b="0"/>
             <wp:docPr id="21" name="Imagen 27"/>
@@ -393,7 +679,7 @@
                     </pic:cNvPicPr>
                   </pic:nvPicPr>
                   <pic:blipFill>
-                    <a:blip r:embed="rId11"/>
+                    <a:blip r:embed="rId15"/>
                     <a:srcRect/>
                     <a:stretch>
                       <a:fillRect/>
@@ -427,11 +713,28 @@
         <w:pStyle w:val="Ttulo1"/>
       </w:pPr>
     </w:p>
+    <w:p/>
+    <w:p/>
+    <w:p/>
+    <w:p/>
+    <w:p/>
+    <w:p/>
+    <w:p/>
+    <w:p/>
+    <w:p/>
+    <w:p/>
+    <w:p/>
+    <w:p/>
+    <w:p/>
+    <w:p/>
+    <w:p/>
+    <w:p/>
     <w:p>
       <w:pPr>
         <w:pStyle w:val="Ttulo1"/>
       </w:pPr>
       <w:r>
+        <w:lastRenderedPageBreak/>
         <w:t>Prueba 8:</w:t>
       </w:r>
     </w:p>
@@ -499,7 +802,7 @@
           <w:lang w:eastAsia="es-ES"/>
         </w:rPr>
         <w:drawing>
-          <wp:inline distT="0" distB="0" distL="0" distR="0">
+          <wp:inline distT="0" distB="0" distL="0" distR="0" wp14:anchorId="129CEBC6" wp14:editId="290DCDEB">
             <wp:extent cx="5389880" cy="3581400"/>
             <wp:effectExtent l="0" t="0" r="1270" b="0"/>
             <wp:docPr id="1" name="Imagen 1"/>
@@ -516,10 +819,10 @@
                     </pic:cNvPicPr>
                   </pic:nvPicPr>
                   <pic:blipFill>
-                    <a:blip r:embed="rId12" cstate="print">
+                    <a:blip r:embed="rId16" cstate="print">
                       <a:extLst>
                         <a:ext uri="{28A0092B-C50C-407E-A947-70E740481C1C}">
-                          <a14:useLocalDpi xmlns:a14="http://schemas.microsoft.com/office/drawing/2010/main" xmlns:wps="http://schemas.microsoft.com/office/word/2010/wordprocessingShape" xmlns:wpi="http://schemas.microsoft.com/office/word/2010/wordprocessingInk" xmlns:wpg="http://schemas.microsoft.com/office/word/2010/wordprocessingGroup" xmlns:w16se="http://schemas.microsoft.com/office/word/2015/wordml/symex" xmlns:w16cid="http://schemas.microsoft.com/office/word/2016/wordml/cid" xmlns:w15="http://schemas.microsoft.com/office/word/2012/wordml" xmlns:w14="http://schemas.microsoft.com/office/word/2010/wordml" xmlns:w="http://schemas.openxmlformats.org/wordprocessingml/2006/main" xmlns:w10="urn:schemas-microsoft-com:office:word" xmlns:wp14="http://schemas.microsoft.com/office/word/2010/wordprocessingDrawing" xmlns:v="urn:schemas-microsoft-com:vml" xmlns:o="urn:schemas-microsoft-com:office:office" xmlns:am3d="http://schemas.microsoft.com/office/drawing/2017/model3d" xmlns:aink="http://schemas.microsoft.com/office/drawing/2016/ink" xmlns:mc="http://schemas.openxmlformats.org/markup-compatibility/2006" xmlns:cx8="http://schemas.microsoft.com/office/drawing/2016/5/14/chartex" xmlns:cx7="http://schemas.microsoft.com/office/drawing/2016/5/13/chartex" xmlns:cx6="http://schemas.microsoft.com/office/drawing/2016/5/12/chartex" xmlns:cx5="http://schemas.microsoft.com/office/drawing/2016/5/11/chartex" xmlns:cx4="http://schemas.microsoft.com/office/drawing/2016/5/10/chartex" xmlns:cx3="http://schemas.microsoft.com/office/drawing/2016/5/9/chartex" xmlns:cx2="http://schemas.microsoft.com/office/drawing/2015/10/21/chartex" xmlns:cx1="http://schemas.microsoft.com/office/drawing/2015/9/8/chartex" xmlns:cx="http://schemas.microsoft.com/office/drawing/2014/chartex" xmlns:wpc="http://schemas.microsoft.com/office/word/2010/wordprocessingCanvas" xmlns="" val="0"/>
+                          <a14:useLocalDpi xmlns:a14="http://schemas.microsoft.com/office/drawing/2010/main" val="0"/>
                         </a:ext>
                       </a:extLst>
                     </a:blip>
@@ -586,7 +889,7 @@
         </w:rPr>
         <w:lastRenderedPageBreak/>
         <w:drawing>
-          <wp:inline distT="0" distB="0" distL="0" distR="0">
+          <wp:inline distT="0" distB="0" distL="0" distR="0" wp14:anchorId="11A172B0" wp14:editId="79B973E5">
             <wp:extent cx="5389880" cy="3576320"/>
             <wp:effectExtent l="0" t="0" r="1270" b="5080"/>
             <wp:docPr id="2" name="Imagen 2"/>
@@ -603,10 +906,10 @@
                     </pic:cNvPicPr>
                   </pic:nvPicPr>
                   <pic:blipFill>
-                    <a:blip r:embed="rId13" cstate="print">
+                    <a:blip r:embed="rId17" cstate="print">
                       <a:extLst>
                         <a:ext uri="{28A0092B-C50C-407E-A947-70E740481C1C}">
-                          <a14:useLocalDpi xmlns:a14="http://schemas.microsoft.com/office/drawing/2010/main" xmlns:wps="http://schemas.microsoft.com/office/word/2010/wordprocessingShape" xmlns:wpi="http://schemas.microsoft.com/office/word/2010/wordprocessingInk" xmlns:wpg="http://schemas.microsoft.com/office/word/2010/wordprocessingGroup" xmlns:w16se="http://schemas.microsoft.com/office/word/2015/wordml/symex" xmlns:w16cid="http://schemas.microsoft.com/office/word/2016/wordml/cid" xmlns:w15="http://schemas.microsoft.com/office/word/2012/wordml" xmlns:w14="http://schemas.microsoft.com/office/word/2010/wordml" xmlns:w="http://schemas.openxmlformats.org/wordprocessingml/2006/main" xmlns:w10="urn:schemas-microsoft-com:office:word" xmlns:wp14="http://schemas.microsoft.com/office/word/2010/wordprocessingDrawing" xmlns:v="urn:schemas-microsoft-com:vml" xmlns:o="urn:schemas-microsoft-com:office:office" xmlns:am3d="http://schemas.microsoft.com/office/drawing/2017/model3d" xmlns:aink="http://schemas.microsoft.com/office/drawing/2016/ink" xmlns:mc="http://schemas.openxmlformats.org/markup-compatibility/2006" xmlns:cx8="http://schemas.microsoft.com/office/drawing/2016/5/14/chartex" xmlns:cx7="http://schemas.microsoft.com/office/drawing/2016/5/13/chartex" xmlns:cx6="http://schemas.microsoft.com/office/drawing/2016/5/12/chartex" xmlns:cx5="http://schemas.microsoft.com/office/drawing/2016/5/11/chartex" xmlns:cx4="http://schemas.microsoft.com/office/drawing/2016/5/10/chartex" xmlns:cx3="http://schemas.microsoft.com/office/drawing/2016/5/9/chartex" xmlns:cx2="http://schemas.microsoft.com/office/drawing/2015/10/21/chartex" xmlns:cx1="http://schemas.microsoft.com/office/drawing/2015/9/8/chartex" xmlns:cx="http://schemas.microsoft.com/office/drawing/2014/chartex" xmlns:wpc="http://schemas.microsoft.com/office/word/2010/wordprocessingCanvas" xmlns="" val="0"/>
+                          <a14:useLocalDpi xmlns:a14="http://schemas.microsoft.com/office/drawing/2010/main" val="0"/>
                         </a:ext>
                       </a:extLst>
                     </a:blip>
@@ -637,11 +940,27 @@
     </w:p>
     <w:p/>
     <w:p/>
+    <w:p/>
+    <w:p/>
+    <w:p/>
+    <w:p/>
+    <w:p/>
+    <w:p/>
+    <w:p/>
+    <w:p/>
+    <w:p/>
+    <w:p/>
+    <w:p/>
+    <w:p/>
+    <w:p/>
+    <w:p/>
+    <w:p/>
     <w:p>
       <w:pPr>
         <w:pStyle w:val="Ttulo1"/>
       </w:pPr>
       <w:r>
+        <w:lastRenderedPageBreak/>
         <w:t xml:space="preserve">Prueba </w:t>
       </w:r>
       <w:r>
@@ -726,9 +1045,8 @@
           <w:noProof/>
           <w:lang w:eastAsia="es-ES"/>
         </w:rPr>
-        <w:lastRenderedPageBreak/>
         <w:drawing>
-          <wp:inline distT="0" distB="0" distL="0" distR="0">
+          <wp:inline distT="0" distB="0" distL="0" distR="0" wp14:anchorId="5AA00D9A" wp14:editId="4936BF10">
             <wp:extent cx="4501775" cy="2987040"/>
             <wp:effectExtent l="0" t="0" r="0" b="3810"/>
             <wp:docPr id="4" name="Imagen 4"/>
@@ -745,10 +1063,10 @@
                     </pic:cNvPicPr>
                   </pic:nvPicPr>
                   <pic:blipFill>
-                    <a:blip r:embed="rId14" cstate="print">
+                    <a:blip r:embed="rId18" cstate="print">
                       <a:extLst>
                         <a:ext uri="{28A0092B-C50C-407E-A947-70E740481C1C}">
-                          <a14:useLocalDpi xmlns:a14="http://schemas.microsoft.com/office/drawing/2010/main" xmlns:wps="http://schemas.microsoft.com/office/word/2010/wordprocessingShape" xmlns:wpi="http://schemas.microsoft.com/office/word/2010/wordprocessingInk" xmlns:wpg="http://schemas.microsoft.com/office/word/2010/wordprocessingGroup" xmlns:w16se="http://schemas.microsoft.com/office/word/2015/wordml/symex" xmlns:w16cid="http://schemas.microsoft.com/office/word/2016/wordml/cid" xmlns:w15="http://schemas.microsoft.com/office/word/2012/wordml" xmlns:w14="http://schemas.microsoft.com/office/word/2010/wordml" xmlns:w="http://schemas.openxmlformats.org/wordprocessingml/2006/main" xmlns:w10="urn:schemas-microsoft-com:office:word" xmlns:wp14="http://schemas.microsoft.com/office/word/2010/wordprocessingDrawing" xmlns:v="urn:schemas-microsoft-com:vml" xmlns:o="urn:schemas-microsoft-com:office:office" xmlns:am3d="http://schemas.microsoft.com/office/drawing/2017/model3d" xmlns:aink="http://schemas.microsoft.com/office/drawing/2016/ink" xmlns:mc="http://schemas.openxmlformats.org/markup-compatibility/2006" xmlns:cx8="http://schemas.microsoft.com/office/drawing/2016/5/14/chartex" xmlns:cx7="http://schemas.microsoft.com/office/drawing/2016/5/13/chartex" xmlns:cx6="http://schemas.microsoft.com/office/drawing/2016/5/12/chartex" xmlns:cx5="http://schemas.microsoft.com/office/drawing/2016/5/11/chartex" xmlns:cx4="http://schemas.microsoft.com/office/drawing/2016/5/10/chartex" xmlns:cx3="http://schemas.microsoft.com/office/drawing/2016/5/9/chartex" xmlns:cx2="http://schemas.microsoft.com/office/drawing/2015/10/21/chartex" xmlns:cx1="http://schemas.microsoft.com/office/drawing/2015/9/8/chartex" xmlns:cx="http://schemas.microsoft.com/office/drawing/2014/chartex" xmlns:wpc="http://schemas.microsoft.com/office/word/2010/wordprocessingCanvas" xmlns="" val="0"/>
+                          <a14:useLocalDpi xmlns:a14="http://schemas.microsoft.com/office/drawing/2010/main" val="0"/>
                         </a:ext>
                       </a:extLst>
                     </a:blip>
@@ -811,8 +1129,9 @@
           <w:noProof/>
           <w:lang w:eastAsia="es-ES"/>
         </w:rPr>
+        <w:lastRenderedPageBreak/>
         <w:drawing>
-          <wp:inline distT="0" distB="0" distL="0" distR="0">
+          <wp:inline distT="0" distB="0" distL="0" distR="0" wp14:anchorId="544C94CA" wp14:editId="18F4EA45">
             <wp:extent cx="5389880" cy="3576320"/>
             <wp:effectExtent l="0" t="0" r="1270" b="5080"/>
             <wp:docPr id="5" name="Imagen 5"/>
@@ -829,10 +1148,10 @@
                     </pic:cNvPicPr>
                   </pic:nvPicPr>
                   <pic:blipFill>
-                    <a:blip r:embed="rId15" cstate="print">
+                    <a:blip r:embed="rId19" cstate="print">
                       <a:extLst>
                         <a:ext uri="{28A0092B-C50C-407E-A947-70E740481C1C}">
-                          <a14:useLocalDpi xmlns:a14="http://schemas.microsoft.com/office/drawing/2010/main" xmlns:wps="http://schemas.microsoft.com/office/word/2010/wordprocessingShape" xmlns:wpi="http://schemas.microsoft.com/office/word/2010/wordprocessingInk" xmlns:wpg="http://schemas.microsoft.com/office/word/2010/wordprocessingGroup" xmlns:w16se="http://schemas.microsoft.com/office/word/2015/wordml/symex" xmlns:w16cid="http://schemas.microsoft.com/office/word/2016/wordml/cid" xmlns:w15="http://schemas.microsoft.com/office/word/2012/wordml" xmlns:w14="http://schemas.microsoft.com/office/word/2010/wordml" xmlns:w="http://schemas.openxmlformats.org/wordprocessingml/2006/main" xmlns:w10="urn:schemas-microsoft-com:office:word" xmlns:wp14="http://schemas.microsoft.com/office/word/2010/wordprocessingDrawing" xmlns:v="urn:schemas-microsoft-com:vml" xmlns:o="urn:schemas-microsoft-com:office:office" xmlns:am3d="http://schemas.microsoft.com/office/drawing/2017/model3d" xmlns:aink="http://schemas.microsoft.com/office/drawing/2016/ink" xmlns:mc="http://schemas.openxmlformats.org/markup-compatibility/2006" xmlns:cx8="http://schemas.microsoft.com/office/drawing/2016/5/14/chartex" xmlns:cx7="http://schemas.microsoft.com/office/drawing/2016/5/13/chartex" xmlns:cx6="http://schemas.microsoft.com/office/drawing/2016/5/12/chartex" xmlns:cx5="http://schemas.microsoft.com/office/drawing/2016/5/11/chartex" xmlns:cx4="http://schemas.microsoft.com/office/drawing/2016/5/10/chartex" xmlns:cx3="http://schemas.microsoft.com/office/drawing/2016/5/9/chartex" xmlns:cx2="http://schemas.microsoft.com/office/drawing/2015/10/21/chartex" xmlns:cx1="http://schemas.microsoft.com/office/drawing/2015/9/8/chartex" xmlns:cx="http://schemas.microsoft.com/office/drawing/2014/chartex" xmlns:wpc="http://schemas.microsoft.com/office/word/2010/wordprocessingCanvas" xmlns="" val="0"/>
+                          <a14:useLocalDpi xmlns:a14="http://schemas.microsoft.com/office/drawing/2010/main" val="0"/>
                         </a:ext>
                       </a:extLst>
                     </a:blip>
@@ -864,13 +1183,27 @@
     <w:p/>
     <w:p/>
     <w:p/>
+    <w:p/>
+    <w:p/>
+    <w:p/>
+    <w:p/>
+    <w:p/>
+    <w:p/>
+    <w:p/>
+    <w:p/>
+    <w:p/>
+    <w:p/>
+    <w:p/>
+    <w:p/>
+    <w:p/>
+    <w:p/>
     <w:p>
       <w:pPr>
         <w:pStyle w:val="Ttulo1"/>
       </w:pPr>
       <w:r>
         <w:lastRenderedPageBreak/>
-        <w:t>Prueba 14:</w:t>
+        <w:t>Prueba 13:</w:t>
       </w:r>
     </w:p>
     <w:p>
@@ -915,6 +1248,261 @@
       </w:r>
     </w:p>
     <w:p>
+      <w:r>
+        <w:t>El límite se encuentra en 9500 usuarios durante 100 segundos. Con más usuarios, el número de peticiones fallidas excede el 5%. Además, con estos usuarios fallamos una de las condiciones impuestas, que lo veremos después. El estado del sistema era el siguiente:</w:t>
+      </w:r>
+    </w:p>
+    <w:p>
+      <w:r>
+        <w:rPr>
+          <w:noProof/>
+        </w:rPr>
+        <w:drawing>
+          <wp:inline distT="0" distB="0" distL="0" distR="0" wp14:anchorId="16F9E24A" wp14:editId="0B6AEE41">
+            <wp:extent cx="5400040" cy="3037840"/>
+            <wp:effectExtent l="0" t="0" r="0" b="0"/>
+            <wp:docPr id="23" name="Imagen 23"/>
+            <wp:cNvGraphicFramePr>
+              <a:graphicFrameLocks xmlns:a="http://schemas.openxmlformats.org/drawingml/2006/main" noChangeAspect="1"/>
+            </wp:cNvGraphicFramePr>
+            <a:graphic xmlns:a="http://schemas.openxmlformats.org/drawingml/2006/main">
+              <a:graphicData uri="http://schemas.openxmlformats.org/drawingml/2006/picture">
+                <pic:pic xmlns:pic="http://schemas.openxmlformats.org/drawingml/2006/picture">
+                  <pic:nvPicPr>
+                    <pic:cNvPr id="10" name="Captura de pantalla (42).png"/>
+                    <pic:cNvPicPr/>
+                  </pic:nvPicPr>
+                  <pic:blipFill>
+                    <a:blip r:embed="rId20" cstate="print">
+                      <a:extLst>
+                        <a:ext uri="{28A0092B-C50C-407E-A947-70E740481C1C}">
+                          <a14:useLocalDpi xmlns:a14="http://schemas.microsoft.com/office/drawing/2010/main" val="0"/>
+                        </a:ext>
+                      </a:extLst>
+                    </a:blip>
+                    <a:stretch>
+                      <a:fillRect/>
+                    </a:stretch>
+                  </pic:blipFill>
+                  <pic:spPr>
+                    <a:xfrm>
+                      <a:off x="0" y="0"/>
+                      <a:ext cx="5400040" cy="3037840"/>
+                    </a:xfrm>
+                    <a:prstGeom prst="rect">
+                      <a:avLst/>
+                    </a:prstGeom>
+                  </pic:spPr>
+                </pic:pic>
+              </a:graphicData>
+            </a:graphic>
+          </wp:inline>
+        </w:drawing>
+      </w:r>
+    </w:p>
+    <w:p/>
+    <w:p>
+      <w:r>
+        <w:t>Los resultados han sido los siguientes:</w:t>
+      </w:r>
+    </w:p>
+    <w:p>
+      <w:r>
+        <w:drawing>
+          <wp:inline distT="0" distB="0" distL="0" distR="0" wp14:anchorId="2042DE06" wp14:editId="404C5EAD">
+            <wp:extent cx="5400040" cy="3100070"/>
+            <wp:effectExtent l="0" t="0" r="0" b="5080"/>
+            <wp:docPr id="24" name="Imagen 24"/>
+            <wp:cNvGraphicFramePr>
+              <a:graphicFrameLocks xmlns:a="http://schemas.openxmlformats.org/drawingml/2006/main" noChangeAspect="1"/>
+            </wp:cNvGraphicFramePr>
+            <a:graphic xmlns:a="http://schemas.openxmlformats.org/drawingml/2006/main">
+              <a:graphicData uri="http://schemas.openxmlformats.org/drawingml/2006/picture">
+                <pic:pic xmlns:pic="http://schemas.openxmlformats.org/drawingml/2006/picture">
+                  <pic:nvPicPr>
+                    <pic:cNvPr id="1" name=""/>
+                    <pic:cNvPicPr/>
+                  </pic:nvPicPr>
+                  <pic:blipFill>
+                    <a:blip r:embed="rId21"/>
+                    <a:stretch>
+                      <a:fillRect/>
+                    </a:stretch>
+                  </pic:blipFill>
+                  <pic:spPr>
+                    <a:xfrm>
+                      <a:off x="0" y="0"/>
+                      <a:ext cx="5400040" cy="3100070"/>
+                    </a:xfrm>
+                    <a:prstGeom prst="rect">
+                      <a:avLst/>
+                    </a:prstGeom>
+                  </pic:spPr>
+                </pic:pic>
+              </a:graphicData>
+            </a:graphic>
+          </wp:inline>
+        </w:drawing>
+      </w:r>
+    </w:p>
+    <w:p>
+      <w:r>
+        <w:lastRenderedPageBreak/>
+        <w:t>Donde se ve que un 4% falla, y además alguna petición ha tardado más de 5 segundos</w:t>
+      </w:r>
+    </w:p>
+    <w:p>
+      <w:r>
+        <w:t>Los valores óptimos son 8000 usuarios durante 100 segundos. Para este valor, todas las respuestas son correctas, no hay respuestas que superen los 5 segundos y la media no supera el segundo. El estado del sistema es el siguiente:</w:t>
+      </w:r>
+    </w:p>
+    <w:p>
+      <w:r>
+        <w:rPr>
+          <w:noProof/>
+        </w:rPr>
+        <w:drawing>
+          <wp:inline distT="0" distB="0" distL="0" distR="0" wp14:anchorId="4CD8EC29" wp14:editId="38E8CE84">
+            <wp:extent cx="5400040" cy="3037840"/>
+            <wp:effectExtent l="0" t="0" r="0" b="0"/>
+            <wp:docPr id="12" name="Imagen 12"/>
+            <wp:cNvGraphicFramePr>
+              <a:graphicFrameLocks xmlns:a="http://schemas.openxmlformats.org/drawingml/2006/main" noChangeAspect="1"/>
+            </wp:cNvGraphicFramePr>
+            <a:graphic xmlns:a="http://schemas.openxmlformats.org/drawingml/2006/main">
+              <a:graphicData uri="http://schemas.openxmlformats.org/drawingml/2006/picture">
+                <pic:pic xmlns:pic="http://schemas.openxmlformats.org/drawingml/2006/picture">
+                  <pic:nvPicPr>
+                    <pic:cNvPr id="12" name="Captura de pantalla (43).png"/>
+                    <pic:cNvPicPr/>
+                  </pic:nvPicPr>
+                  <pic:blipFill>
+                    <a:blip r:embed="rId22" cstate="print">
+                      <a:extLst>
+                        <a:ext uri="{28A0092B-C50C-407E-A947-70E740481C1C}">
+                          <a14:useLocalDpi xmlns:a14="http://schemas.microsoft.com/office/drawing/2010/main" val="0"/>
+                        </a:ext>
+                      </a:extLst>
+                    </a:blip>
+                    <a:stretch>
+                      <a:fillRect/>
+                    </a:stretch>
+                  </pic:blipFill>
+                  <pic:spPr>
+                    <a:xfrm>
+                      <a:off x="0" y="0"/>
+                      <a:ext cx="5400040" cy="3037840"/>
+                    </a:xfrm>
+                    <a:prstGeom prst="rect">
+                      <a:avLst/>
+                    </a:prstGeom>
+                  </pic:spPr>
+                </pic:pic>
+              </a:graphicData>
+            </a:graphic>
+          </wp:inline>
+        </w:drawing>
+      </w:r>
+    </w:p>
+    <w:p>
+      <w:r>
+        <w:t xml:space="preserve">Los resultados obtenidos han sido los siguientes: </w:t>
+      </w:r>
+    </w:p>
+    <w:p>
+      <w:r>
+        <w:drawing>
+          <wp:inline distT="0" distB="0" distL="0" distR="0" wp14:anchorId="56476DD3" wp14:editId="0D4D299F">
+            <wp:extent cx="5400040" cy="3124835"/>
+            <wp:effectExtent l="0" t="0" r="0" b="0"/>
+            <wp:docPr id="13" name="Imagen 13"/>
+            <wp:cNvGraphicFramePr>
+              <a:graphicFrameLocks xmlns:a="http://schemas.openxmlformats.org/drawingml/2006/main" noChangeAspect="1"/>
+            </wp:cNvGraphicFramePr>
+            <a:graphic xmlns:a="http://schemas.openxmlformats.org/drawingml/2006/main">
+              <a:graphicData uri="http://schemas.openxmlformats.org/drawingml/2006/picture">
+                <pic:pic xmlns:pic="http://schemas.openxmlformats.org/drawingml/2006/picture">
+                  <pic:nvPicPr>
+                    <pic:cNvPr id="1" name=""/>
+                    <pic:cNvPicPr/>
+                  </pic:nvPicPr>
+                  <pic:blipFill>
+                    <a:blip r:embed="rId23"/>
+                    <a:stretch>
+                      <a:fillRect/>
+                    </a:stretch>
+                  </pic:blipFill>
+                  <pic:spPr>
+                    <a:xfrm>
+                      <a:off x="0" y="0"/>
+                      <a:ext cx="5400040" cy="3124835"/>
+                    </a:xfrm>
+                    <a:prstGeom prst="rect">
+                      <a:avLst/>
+                    </a:prstGeom>
+                  </pic:spPr>
+                </pic:pic>
+              </a:graphicData>
+            </a:graphic>
+          </wp:inline>
+        </w:drawing>
+      </w:r>
+    </w:p>
+    <w:p/>
+    <w:p/>
+    <w:p/>
+    <w:p/>
+    <w:p>
+      <w:pPr>
+        <w:pStyle w:val="Ttulo1"/>
+      </w:pPr>
+      <w:r>
+        <w:lastRenderedPageBreak/>
+        <w:t>Prueba 14:</w:t>
+      </w:r>
+    </w:p>
+    <w:p>
+      <w:r>
+        <w:t xml:space="preserve">Objetivos: </w:t>
+      </w:r>
+    </w:p>
+    <w:p>
+      <w:pPr>
+        <w:pStyle w:val="Prrafodelista"/>
+        <w:numPr>
+          <w:ilvl w:val="0"/>
+          <w:numId w:val="1"/>
+        </w:numPr>
+      </w:pPr>
+      <w:r>
+        <w:t>Tiempo de respuesta máximo de las peticiones 5 segundos.</w:t>
+      </w:r>
+    </w:p>
+    <w:p>
+      <w:pPr>
+        <w:pStyle w:val="Prrafodelista"/>
+        <w:numPr>
+          <w:ilvl w:val="0"/>
+          <w:numId w:val="1"/>
+        </w:numPr>
+      </w:pPr>
+      <w:r>
+        <w:t>Tiempo de respuesta medio de las peticiones 1 segundo.</w:t>
+      </w:r>
+    </w:p>
+    <w:p>
+      <w:pPr>
+        <w:pStyle w:val="Prrafodelista"/>
+        <w:numPr>
+          <w:ilvl w:val="0"/>
+          <w:numId w:val="1"/>
+        </w:numPr>
+      </w:pPr>
+      <w:r>
+        <w:t>Éxito del 95% de las peticiones realizadas.</w:t>
+      </w:r>
+    </w:p>
+    <w:p>
       <w:pPr>
         <w:pStyle w:val="Prrafodelista"/>
         <w:tabs>
@@ -952,7 +1540,7 @@
           <w:lang w:eastAsia="es-ES"/>
         </w:rPr>
         <w:drawing>
-          <wp:inline distT="0" distB="0" distL="0" distR="0">
+          <wp:inline distT="0" distB="0" distL="0" distR="0" wp14:anchorId="06CC073A" wp14:editId="5C3DEB59">
             <wp:extent cx="5400040" cy="3557886"/>
             <wp:effectExtent l="19050" t="0" r="0" b="0"/>
             <wp:docPr id="35" name="Imagen 16"/>
@@ -969,7 +1557,7 @@
                     </pic:cNvPicPr>
                   </pic:nvPicPr>
                   <pic:blipFill>
-                    <a:blip r:embed="rId16"/>
+                    <a:blip r:embed="rId24"/>
                     <a:srcRect/>
                     <a:stretch>
                       <a:fillRect/>
@@ -1027,7 +1615,7 @@
         </w:rPr>
         <w:lastRenderedPageBreak/>
         <w:drawing>
-          <wp:inline distT="0" distB="0" distL="0" distR="0">
+          <wp:inline distT="0" distB="0" distL="0" distR="0" wp14:anchorId="4E7AA6C6" wp14:editId="525CD3EB">
             <wp:extent cx="5400040" cy="3569894"/>
             <wp:effectExtent l="19050" t="0" r="0" b="0"/>
             <wp:docPr id="25" name="Imagen 36"/>
@@ -1044,7 +1632,7 @@
                     </pic:cNvPicPr>
                   </pic:nvPicPr>
                   <pic:blipFill>
-                    <a:blip r:embed="rId17"/>
+                    <a:blip r:embed="rId25"/>
                     <a:srcRect/>
                     <a:stretch>
                       <a:fillRect/>
@@ -1078,11 +1666,28 @@
         <w:pStyle w:val="Ttulo1"/>
       </w:pPr>
     </w:p>
+    <w:p/>
+    <w:p/>
+    <w:p/>
+    <w:p/>
+    <w:p/>
+    <w:p/>
+    <w:p/>
+    <w:p/>
+    <w:p/>
+    <w:p/>
+    <w:p/>
+    <w:p/>
+    <w:p/>
+    <w:p/>
+    <w:p/>
+    <w:p/>
     <w:p>
       <w:pPr>
         <w:pStyle w:val="Ttulo1"/>
       </w:pPr>
       <w:r>
+        <w:lastRenderedPageBreak/>
         <w:t>Prueba 16:</w:t>
       </w:r>
     </w:p>
@@ -1162,9 +1767,8 @@
           <w:noProof/>
           <w:lang w:eastAsia="es-ES"/>
         </w:rPr>
-        <w:lastRenderedPageBreak/>
         <w:drawing>
-          <wp:inline distT="0" distB="0" distL="0" distR="0">
+          <wp:inline distT="0" distB="0" distL="0" distR="0" wp14:anchorId="4E3ABDFB" wp14:editId="3E971755">
             <wp:extent cx="5400040" cy="3518906"/>
             <wp:effectExtent l="19050" t="0" r="0" b="0"/>
             <wp:docPr id="39" name="Imagen 39"/>
@@ -1181,7 +1785,7 @@
                     </pic:cNvPicPr>
                   </pic:nvPicPr>
                   <pic:blipFill>
-                    <a:blip r:embed="rId18"/>
+                    <a:blip r:embed="rId26"/>
                     <a:srcRect/>
                     <a:stretch>
                       <a:fillRect/>
@@ -1237,8 +1841,9 @@
           <w:noProof/>
           <w:lang w:eastAsia="es-ES"/>
         </w:rPr>
+        <w:lastRenderedPageBreak/>
         <w:drawing>
-          <wp:inline distT="0" distB="0" distL="0" distR="0">
+          <wp:inline distT="0" distB="0" distL="0" distR="0" wp14:anchorId="4566E6DA" wp14:editId="17B32445">
             <wp:extent cx="5400040" cy="3543776"/>
             <wp:effectExtent l="19050" t="0" r="0" b="0"/>
             <wp:docPr id="30" name="Imagen 31"/>
@@ -1255,7 +1860,7 @@
                     </pic:cNvPicPr>
                   </pic:nvPicPr>
                   <pic:blipFill>
-                    <a:blip r:embed="rId19"/>
+                    <a:blip r:embed="rId27"/>
                     <a:srcRect/>
                     <a:stretch>
                       <a:fillRect/>
@@ -1284,11 +1889,29 @@
         </w:drawing>
       </w:r>
     </w:p>
+    <w:p/>
+    <w:p/>
+    <w:p/>
+    <w:p/>
+    <w:p/>
+    <w:p/>
+    <w:p/>
+    <w:p/>
+    <w:p/>
+    <w:p/>
+    <w:p/>
+    <w:p/>
+    <w:p/>
+    <w:p/>
+    <w:p/>
+    <w:p/>
+    <w:p/>
     <w:p>
       <w:pPr>
         <w:pStyle w:val="Ttulo1"/>
       </w:pPr>
       <w:r>
+        <w:lastRenderedPageBreak/>
         <w:t>Prueba 17:</w:t>
       </w:r>
     </w:p>
@@ -1306,7 +1929,6 @@
         </w:numPr>
       </w:pPr>
       <w:r>
-        <w:lastRenderedPageBreak/>
         <w:t>Tiempo de respuesta máximo de las peticiones 5 segundos.</w:t>
       </w:r>
     </w:p>
@@ -1366,7 +1988,7 @@
           <w:lang w:eastAsia="es-ES"/>
         </w:rPr>
         <w:drawing>
-          <wp:inline distT="0" distB="0" distL="0" distR="0">
+          <wp:inline distT="0" distB="0" distL="0" distR="0" wp14:anchorId="4E833432" wp14:editId="1A7646CC">
             <wp:extent cx="5400040" cy="3539624"/>
             <wp:effectExtent l="19050" t="0" r="0" b="0"/>
             <wp:docPr id="32" name="Imagen 46"/>
@@ -1383,7 +2005,7 @@
                     </pic:cNvPicPr>
                   </pic:nvPicPr>
                   <pic:blipFill>
-                    <a:blip r:embed="rId20"/>
+                    <a:blip r:embed="rId28"/>
                     <a:srcRect/>
                     <a:stretch>
                       <a:fillRect/>
@@ -1435,7 +2057,7 @@
         </w:rPr>
         <w:lastRenderedPageBreak/>
         <w:drawing>
-          <wp:inline distT="0" distB="0" distL="0" distR="0">
+          <wp:inline distT="0" distB="0" distL="0" distR="0" wp14:anchorId="4686B16A" wp14:editId="3850F6EA">
             <wp:extent cx="5400040" cy="3554355"/>
             <wp:effectExtent l="19050" t="0" r="0" b="0"/>
             <wp:docPr id="33" name="Imagen 34"/>
@@ -1452,7 +2074,7 @@
                     </pic:cNvPicPr>
                   </pic:nvPicPr>
                   <pic:blipFill>
-                    <a:blip r:embed="rId21"/>
+                    <a:blip r:embed="rId29"/>
                     <a:srcRect/>
                     <a:stretch>
                       <a:fillRect/>
@@ -1486,11 +2108,28 @@
         <w:pStyle w:val="Ttulo1"/>
       </w:pPr>
     </w:p>
+    <w:p/>
+    <w:p/>
+    <w:p/>
+    <w:p/>
+    <w:p/>
+    <w:p/>
+    <w:p/>
+    <w:p/>
+    <w:p/>
+    <w:p/>
+    <w:p/>
+    <w:p/>
+    <w:p/>
+    <w:p/>
+    <w:p/>
+    <w:p/>
     <w:p>
       <w:pPr>
         <w:pStyle w:val="Ttulo1"/>
       </w:pPr>
       <w:r>
+        <w:lastRenderedPageBreak/>
         <w:t>Prueba 19:</w:t>
       </w:r>
     </w:p>
@@ -1569,9 +2208,8 @@
           <w:noProof/>
           <w:lang w:eastAsia="es-ES"/>
         </w:rPr>
-        <w:lastRenderedPageBreak/>
         <w:drawing>
-          <wp:inline distT="0" distB="0" distL="0" distR="0">
+          <wp:inline distT="0" distB="0" distL="0" distR="0" wp14:anchorId="151D4CD2" wp14:editId="2018D7A7">
             <wp:extent cx="5389880" cy="3576320"/>
             <wp:effectExtent l="0" t="0" r="1270" b="5080"/>
             <wp:docPr id="6" name="Imagen 6"/>
@@ -1588,10 +2226,10 @@
                     </pic:cNvPicPr>
                   </pic:nvPicPr>
                   <pic:blipFill>
-                    <a:blip r:embed="rId22" cstate="print">
+                    <a:blip r:embed="rId30" cstate="print">
                       <a:extLst>
                         <a:ext uri="{28A0092B-C50C-407E-A947-70E740481C1C}">
-                          <a14:useLocalDpi xmlns:a14="http://schemas.microsoft.com/office/drawing/2010/main" xmlns:wps="http://schemas.microsoft.com/office/word/2010/wordprocessingShape" xmlns:wpi="http://schemas.microsoft.com/office/word/2010/wordprocessingInk" xmlns:wpg="http://schemas.microsoft.com/office/word/2010/wordprocessingGroup" xmlns:w16se="http://schemas.microsoft.com/office/word/2015/wordml/symex" xmlns:w16cid="http://schemas.microsoft.com/office/word/2016/wordml/cid" xmlns:w15="http://schemas.microsoft.com/office/word/2012/wordml" xmlns:w14="http://schemas.microsoft.com/office/word/2010/wordml" xmlns:w="http://schemas.openxmlformats.org/wordprocessingml/2006/main" xmlns:w10="urn:schemas-microsoft-com:office:word" xmlns:wp14="http://schemas.microsoft.com/office/word/2010/wordprocessingDrawing" xmlns:v="urn:schemas-microsoft-com:vml" xmlns:o="urn:schemas-microsoft-com:office:office" xmlns:am3d="http://schemas.microsoft.com/office/drawing/2017/model3d" xmlns:aink="http://schemas.microsoft.com/office/drawing/2016/ink" xmlns:mc="http://schemas.openxmlformats.org/markup-compatibility/2006" xmlns:cx8="http://schemas.microsoft.com/office/drawing/2016/5/14/chartex" xmlns:cx7="http://schemas.microsoft.com/office/drawing/2016/5/13/chartex" xmlns:cx6="http://schemas.microsoft.com/office/drawing/2016/5/12/chartex" xmlns:cx5="http://schemas.microsoft.com/office/drawing/2016/5/11/chartex" xmlns:cx4="http://schemas.microsoft.com/office/drawing/2016/5/10/chartex" xmlns:cx3="http://schemas.microsoft.com/office/drawing/2016/5/9/chartex" xmlns:cx2="http://schemas.microsoft.com/office/drawing/2015/10/21/chartex" xmlns:cx1="http://schemas.microsoft.com/office/drawing/2015/9/8/chartex" xmlns:cx="http://schemas.microsoft.com/office/drawing/2014/chartex" xmlns:wpc="http://schemas.microsoft.com/office/word/2010/wordprocessingCanvas" xmlns="" val="0"/>
+                          <a14:useLocalDpi xmlns:a14="http://schemas.microsoft.com/office/drawing/2010/main" val="0"/>
                         </a:ext>
                       </a:extLst>
                     </a:blip>
@@ -1654,8 +2292,9 @@
           <w:noProof/>
           <w:lang w:eastAsia="es-ES"/>
         </w:rPr>
+        <w:lastRenderedPageBreak/>
         <w:drawing>
-          <wp:inline distT="0" distB="0" distL="0" distR="0">
+          <wp:inline distT="0" distB="0" distL="0" distR="0" wp14:anchorId="7415E074" wp14:editId="0650CA97">
             <wp:extent cx="5389880" cy="3576320"/>
             <wp:effectExtent l="0" t="0" r="1270" b="5080"/>
             <wp:docPr id="7" name="Imagen 7"/>
@@ -1672,10 +2311,10 @@
                     </pic:cNvPicPr>
                   </pic:nvPicPr>
                   <pic:blipFill>
-                    <a:blip r:embed="rId23" cstate="print">
+                    <a:blip r:embed="rId31" cstate="print">
                       <a:extLst>
                         <a:ext uri="{28A0092B-C50C-407E-A947-70E740481C1C}">
-                          <a14:useLocalDpi xmlns:a14="http://schemas.microsoft.com/office/drawing/2010/main" xmlns:wps="http://schemas.microsoft.com/office/word/2010/wordprocessingShape" xmlns:wpi="http://schemas.microsoft.com/office/word/2010/wordprocessingInk" xmlns:wpg="http://schemas.microsoft.com/office/word/2010/wordprocessingGroup" xmlns:w16se="http://schemas.microsoft.com/office/word/2015/wordml/symex" xmlns:w16cid="http://schemas.microsoft.com/office/word/2016/wordml/cid" xmlns:w15="http://schemas.microsoft.com/office/word/2012/wordml" xmlns:w14="http://schemas.microsoft.com/office/word/2010/wordml" xmlns:w="http://schemas.openxmlformats.org/wordprocessingml/2006/main" xmlns:w10="urn:schemas-microsoft-com:office:word" xmlns:wp14="http://schemas.microsoft.com/office/word/2010/wordprocessingDrawing" xmlns:v="urn:schemas-microsoft-com:vml" xmlns:o="urn:schemas-microsoft-com:office:office" xmlns:am3d="http://schemas.microsoft.com/office/drawing/2017/model3d" xmlns:aink="http://schemas.microsoft.com/office/drawing/2016/ink" xmlns:mc="http://schemas.openxmlformats.org/markup-compatibility/2006" xmlns:cx8="http://schemas.microsoft.com/office/drawing/2016/5/14/chartex" xmlns:cx7="http://schemas.microsoft.com/office/drawing/2016/5/13/chartex" xmlns:cx6="http://schemas.microsoft.com/office/drawing/2016/5/12/chartex" xmlns:cx5="http://schemas.microsoft.com/office/drawing/2016/5/11/chartex" xmlns:cx4="http://schemas.microsoft.com/office/drawing/2016/5/10/chartex" xmlns:cx3="http://schemas.microsoft.com/office/drawing/2016/5/9/chartex" xmlns:cx2="http://schemas.microsoft.com/office/drawing/2015/10/21/chartex" xmlns:cx1="http://schemas.microsoft.com/office/drawing/2015/9/8/chartex" xmlns:cx="http://schemas.microsoft.com/office/drawing/2014/chartex" xmlns:wpc="http://schemas.microsoft.com/office/word/2010/wordprocessingCanvas" xmlns="" val="0"/>
+                          <a14:useLocalDpi xmlns:a14="http://schemas.microsoft.com/office/drawing/2010/main" val="0"/>
                         </a:ext>
                       </a:extLst>
                     </a:blip>
@@ -1705,6 +2344,22 @@
       </w:r>
     </w:p>
     <w:p/>
+    <w:p/>
+    <w:p/>
+    <w:p/>
+    <w:p/>
+    <w:p/>
+    <w:p/>
+    <w:p/>
+    <w:p/>
+    <w:p/>
+    <w:p/>
+    <w:p/>
+    <w:p/>
+    <w:p/>
+    <w:p/>
+    <w:p/>
+    <w:p/>
     <w:p>
       <w:pPr>
         <w:pStyle w:val="Ttulo1"/>
@@ -1785,7 +2440,7 @@
           <w:lang w:eastAsia="es-ES"/>
         </w:rPr>
         <w:drawing>
-          <wp:inline distT="0" distB="0" distL="0" distR="0">
+          <wp:inline distT="0" distB="0" distL="0" distR="0" wp14:anchorId="6478AD7D" wp14:editId="04A47BD1">
             <wp:extent cx="4494119" cy="2981960"/>
             <wp:effectExtent l="0" t="0" r="1905" b="8890"/>
             <wp:docPr id="8" name="Imagen 8"/>
@@ -1802,10 +2457,10 @@
                     </pic:cNvPicPr>
                   </pic:nvPicPr>
                   <pic:blipFill>
-                    <a:blip r:embed="rId24" cstate="print">
+                    <a:blip r:embed="rId32" cstate="print">
                       <a:extLst>
                         <a:ext uri="{28A0092B-C50C-407E-A947-70E740481C1C}">
-                          <a14:useLocalDpi xmlns:a14="http://schemas.microsoft.com/office/drawing/2010/main" xmlns:wps="http://schemas.microsoft.com/office/word/2010/wordprocessingShape" xmlns:wpi="http://schemas.microsoft.com/office/word/2010/wordprocessingInk" xmlns:wpg="http://schemas.microsoft.com/office/word/2010/wordprocessingGroup" xmlns:w16se="http://schemas.microsoft.com/office/word/2015/wordml/symex" xmlns:w16cid="http://schemas.microsoft.com/office/word/2016/wordml/cid" xmlns:w15="http://schemas.microsoft.com/office/word/2012/wordml" xmlns:w14="http://schemas.microsoft.com/office/word/2010/wordml" xmlns:w="http://schemas.openxmlformats.org/wordprocessingml/2006/main" xmlns:w10="urn:schemas-microsoft-com:office:word" xmlns:wp14="http://schemas.microsoft.com/office/word/2010/wordprocessingDrawing" xmlns:v="urn:schemas-microsoft-com:vml" xmlns:o="urn:schemas-microsoft-com:office:office" xmlns:am3d="http://schemas.microsoft.com/office/drawing/2017/model3d" xmlns:aink="http://schemas.microsoft.com/office/drawing/2016/ink" xmlns:mc="http://schemas.openxmlformats.org/markup-compatibility/2006" xmlns:cx8="http://schemas.microsoft.com/office/drawing/2016/5/14/chartex" xmlns:cx7="http://schemas.microsoft.com/office/drawing/2016/5/13/chartex" xmlns:cx6="http://schemas.microsoft.com/office/drawing/2016/5/12/chartex" xmlns:cx5="http://schemas.microsoft.com/office/drawing/2016/5/11/chartex" xmlns:cx4="http://schemas.microsoft.com/office/drawing/2016/5/10/chartex" xmlns:cx3="http://schemas.microsoft.com/office/drawing/2016/5/9/chartex" xmlns:cx2="http://schemas.microsoft.com/office/drawing/2015/10/21/chartex" xmlns:cx1="http://schemas.microsoft.com/office/drawing/2015/9/8/chartex" xmlns:cx="http://schemas.microsoft.com/office/drawing/2014/chartex" xmlns:wpc="http://schemas.microsoft.com/office/word/2010/wordprocessingCanvas" xmlns="" val="0"/>
+                          <a14:useLocalDpi xmlns:a14="http://schemas.microsoft.com/office/drawing/2010/main" val="0"/>
                         </a:ext>
                       </a:extLst>
                     </a:blip>
@@ -1875,7 +2530,7 @@
         </w:rPr>
         <w:lastRenderedPageBreak/>
         <w:drawing>
-          <wp:inline distT="0" distB="0" distL="0" distR="0">
+          <wp:inline distT="0" distB="0" distL="0" distR="0" wp14:anchorId="352EA784" wp14:editId="59DD3B55">
             <wp:extent cx="5389880" cy="3576320"/>
             <wp:effectExtent l="0" t="0" r="1270" b="5080"/>
             <wp:docPr id="9" name="Imagen 9"/>
@@ -1892,10 +2547,10 @@
                     </pic:cNvPicPr>
                   </pic:nvPicPr>
                   <pic:blipFill>
-                    <a:blip r:embed="rId25" cstate="print">
+                    <a:blip r:embed="rId33" cstate="print">
                       <a:extLst>
                         <a:ext uri="{28A0092B-C50C-407E-A947-70E740481C1C}">
-                          <a14:useLocalDpi xmlns:a14="http://schemas.microsoft.com/office/drawing/2010/main" xmlns:wps="http://schemas.microsoft.com/office/word/2010/wordprocessingShape" xmlns:wpi="http://schemas.microsoft.com/office/word/2010/wordprocessingInk" xmlns:wpg="http://schemas.microsoft.com/office/word/2010/wordprocessingGroup" xmlns:w16se="http://schemas.microsoft.com/office/word/2015/wordml/symex" xmlns:w16cid="http://schemas.microsoft.com/office/word/2016/wordml/cid" xmlns:w15="http://schemas.microsoft.com/office/word/2012/wordml" xmlns:w14="http://schemas.microsoft.com/office/word/2010/wordml" xmlns:w="http://schemas.openxmlformats.org/wordprocessingml/2006/main" xmlns:w10="urn:schemas-microsoft-com:office:word" xmlns:wp14="http://schemas.microsoft.com/office/word/2010/wordprocessingDrawing" xmlns:v="urn:schemas-microsoft-com:vml" xmlns:o="urn:schemas-microsoft-com:office:office" xmlns:am3d="http://schemas.microsoft.com/office/drawing/2017/model3d" xmlns:aink="http://schemas.microsoft.com/office/drawing/2016/ink" xmlns:mc="http://schemas.openxmlformats.org/markup-compatibility/2006" xmlns:cx8="http://schemas.microsoft.com/office/drawing/2016/5/14/chartex" xmlns:cx7="http://schemas.microsoft.com/office/drawing/2016/5/13/chartex" xmlns:cx6="http://schemas.microsoft.com/office/drawing/2016/5/12/chartex" xmlns:cx5="http://schemas.microsoft.com/office/drawing/2016/5/11/chartex" xmlns:cx4="http://schemas.microsoft.com/office/drawing/2016/5/10/chartex" xmlns:cx3="http://schemas.microsoft.com/office/drawing/2016/5/9/chartex" xmlns:cx2="http://schemas.microsoft.com/office/drawing/2015/10/21/chartex" xmlns:cx1="http://schemas.microsoft.com/office/drawing/2015/9/8/chartex" xmlns:cx="http://schemas.microsoft.com/office/drawing/2014/chartex" xmlns:wpc="http://schemas.microsoft.com/office/word/2010/wordprocessingCanvas" xmlns="" val="0"/>
+                          <a14:useLocalDpi xmlns:a14="http://schemas.microsoft.com/office/drawing/2010/main" val="0"/>
                         </a:ext>
                       </a:extLst>
                     </a:blip>
@@ -1924,13 +2579,138 @@
         </w:drawing>
       </w:r>
     </w:p>
-    <w:p/>
+    <w:p>
+      <w:pPr>
+        <w:rPr>
+          <w:noProof/>
+        </w:rPr>
+      </w:pPr>
+    </w:p>
+    <w:p>
+      <w:pPr>
+        <w:rPr>
+          <w:noProof/>
+        </w:rPr>
+      </w:pPr>
+    </w:p>
+    <w:p>
+      <w:pPr>
+        <w:rPr>
+          <w:noProof/>
+        </w:rPr>
+      </w:pPr>
+    </w:p>
+    <w:p>
+      <w:pPr>
+        <w:rPr>
+          <w:noProof/>
+        </w:rPr>
+      </w:pPr>
+    </w:p>
+    <w:p>
+      <w:pPr>
+        <w:rPr>
+          <w:noProof/>
+        </w:rPr>
+      </w:pPr>
+    </w:p>
+    <w:p>
+      <w:pPr>
+        <w:rPr>
+          <w:noProof/>
+        </w:rPr>
+      </w:pPr>
+    </w:p>
+    <w:p>
+      <w:pPr>
+        <w:rPr>
+          <w:noProof/>
+        </w:rPr>
+      </w:pPr>
+    </w:p>
+    <w:p>
+      <w:pPr>
+        <w:rPr>
+          <w:noProof/>
+        </w:rPr>
+      </w:pPr>
+    </w:p>
+    <w:p>
+      <w:pPr>
+        <w:rPr>
+          <w:noProof/>
+        </w:rPr>
+      </w:pPr>
+    </w:p>
+    <w:p>
+      <w:pPr>
+        <w:rPr>
+          <w:noProof/>
+        </w:rPr>
+      </w:pPr>
+    </w:p>
+    <w:p>
+      <w:pPr>
+        <w:rPr>
+          <w:noProof/>
+        </w:rPr>
+      </w:pPr>
+    </w:p>
+    <w:p>
+      <w:pPr>
+        <w:rPr>
+          <w:noProof/>
+        </w:rPr>
+      </w:pPr>
+    </w:p>
+    <w:p>
+      <w:pPr>
+        <w:rPr>
+          <w:noProof/>
+        </w:rPr>
+      </w:pPr>
+    </w:p>
+    <w:p>
+      <w:pPr>
+        <w:rPr>
+          <w:noProof/>
+        </w:rPr>
+      </w:pPr>
+    </w:p>
+    <w:p>
+      <w:pPr>
+        <w:rPr>
+          <w:noProof/>
+        </w:rPr>
+      </w:pPr>
+    </w:p>
+    <w:p>
+      <w:pPr>
+        <w:rPr>
+          <w:noProof/>
+        </w:rPr>
+      </w:pPr>
+    </w:p>
+    <w:p>
+      <w:pPr>
+        <w:rPr>
+          <w:noProof/>
+        </w:rPr>
+      </w:pPr>
+    </w:p>
     <w:p>
       <w:pPr>
         <w:pStyle w:val="Ttulo1"/>
-      </w:pPr>
-      <w:r>
-        <w:t>Prueba 25:</w:t>
+        <w:rPr>
+          <w:noProof/>
+        </w:rPr>
+      </w:pPr>
+      <w:r>
+        <w:rPr>
+          <w:noProof/>
+        </w:rPr>
+        <w:lastRenderedPageBreak/>
+        <w:t>Prueba 23:</w:t>
       </w:r>
     </w:p>
     <w:p>
@@ -1975,6 +2755,285 @@
       </w:r>
     </w:p>
     <w:p>
+      <w:r>
+        <w:t xml:space="preserve">Para la historia de usuario 23, el límite se ha encontrado en 11500 usuarios durante 100 segundos, </w:t>
+      </w:r>
+      <w:proofErr w:type="gramStart"/>
+      <w:r>
+        <w:t>ya que</w:t>
+      </w:r>
+      <w:proofErr w:type="gramEnd"/>
+      <w:r>
+        <w:t xml:space="preserve"> con estos datos, menos del 95% de las peticiones son correctas, no logramos cumplir el objetivo de que el tiempo medio de respuesta sea de 1 segundo, ni el tiempo máximo de respuesta sea de 5 segundos.</w:t>
+      </w:r>
+    </w:p>
+    <w:p>
+      <w:r>
+        <w:t>El estado del sistema durante la ejecución era el siguiente:</w:t>
+      </w:r>
+    </w:p>
+    <w:p>
+      <w:r>
+        <w:rPr>
+          <w:noProof/>
+        </w:rPr>
+        <w:drawing>
+          <wp:inline distT="0" distB="0" distL="0" distR="0" wp14:anchorId="62E5D3B2" wp14:editId="25F74422">
+            <wp:extent cx="5400040" cy="3037840"/>
+            <wp:effectExtent l="0" t="0" r="0" b="0"/>
+            <wp:docPr id="26" name="Imagen 26"/>
+            <wp:cNvGraphicFramePr>
+              <a:graphicFrameLocks xmlns:a="http://schemas.openxmlformats.org/drawingml/2006/main" noChangeAspect="1"/>
+            </wp:cNvGraphicFramePr>
+            <a:graphic xmlns:a="http://schemas.openxmlformats.org/drawingml/2006/main">
+              <a:graphicData uri="http://schemas.openxmlformats.org/drawingml/2006/picture">
+                <pic:pic xmlns:pic="http://schemas.openxmlformats.org/drawingml/2006/picture">
+                  <pic:nvPicPr>
+                    <pic:cNvPr id="5" name="Captura de pantalla (35).png"/>
+                    <pic:cNvPicPr/>
+                  </pic:nvPicPr>
+                  <pic:blipFill>
+                    <a:blip r:embed="rId34" cstate="print">
+                      <a:extLst>
+                        <a:ext uri="{28A0092B-C50C-407E-A947-70E740481C1C}">
+                          <a14:useLocalDpi xmlns:a14="http://schemas.microsoft.com/office/drawing/2010/main" val="0"/>
+                        </a:ext>
+                      </a:extLst>
+                    </a:blip>
+                    <a:stretch>
+                      <a:fillRect/>
+                    </a:stretch>
+                  </pic:blipFill>
+                  <pic:spPr>
+                    <a:xfrm>
+                      <a:off x="0" y="0"/>
+                      <a:ext cx="5400040" cy="3037840"/>
+                    </a:xfrm>
+                    <a:prstGeom prst="rect">
+                      <a:avLst/>
+                    </a:prstGeom>
+                  </pic:spPr>
+                </pic:pic>
+              </a:graphicData>
+            </a:graphic>
+          </wp:inline>
+        </w:drawing>
+      </w:r>
+    </w:p>
+    <w:p>
+      <w:r>
+        <w:t>El resultado de las pruebas ha sido el siguiente:</w:t>
+      </w:r>
+    </w:p>
+    <w:p>
+      <w:r>
+        <w:drawing>
+          <wp:inline distT="0" distB="0" distL="0" distR="0" wp14:anchorId="19FD987B" wp14:editId="30CF6F24">
+            <wp:extent cx="5400040" cy="2973070"/>
+            <wp:effectExtent l="0" t="0" r="0" b="0"/>
+            <wp:docPr id="27" name="Imagen 27"/>
+            <wp:cNvGraphicFramePr>
+              <a:graphicFrameLocks xmlns:a="http://schemas.openxmlformats.org/drawingml/2006/main" noChangeAspect="1"/>
+            </wp:cNvGraphicFramePr>
+            <a:graphic xmlns:a="http://schemas.openxmlformats.org/drawingml/2006/main">
+              <a:graphicData uri="http://schemas.openxmlformats.org/drawingml/2006/picture">
+                <pic:pic xmlns:pic="http://schemas.openxmlformats.org/drawingml/2006/picture">
+                  <pic:nvPicPr>
+                    <pic:cNvPr id="1" name=""/>
+                    <pic:cNvPicPr/>
+                  </pic:nvPicPr>
+                  <pic:blipFill>
+                    <a:blip r:embed="rId35"/>
+                    <a:stretch>
+                      <a:fillRect/>
+                    </a:stretch>
+                  </pic:blipFill>
+                  <pic:spPr>
+                    <a:xfrm>
+                      <a:off x="0" y="0"/>
+                      <a:ext cx="5400040" cy="2973070"/>
+                    </a:xfrm>
+                    <a:prstGeom prst="rect">
+                      <a:avLst/>
+                    </a:prstGeom>
+                  </pic:spPr>
+                </pic:pic>
+              </a:graphicData>
+            </a:graphic>
+          </wp:inline>
+        </w:drawing>
+      </w:r>
+    </w:p>
+    <w:p>
+      <w:r>
+        <w:lastRenderedPageBreak/>
+        <w:t>En esa captura se puede ver como los tres objetivos impuestos fallan. Por debajo de este número (11000 usuarios, por ejemplo) cumple el requisito del 95% de las llamadas, pero no los otros dos.</w:t>
+      </w:r>
+    </w:p>
+    <w:p/>
+    <w:p>
+      <w:r>
+        <w:t xml:space="preserve">Para los resultados óptimos, he tenido que bajar hasta los 1000 usuarios durante 100 segundos, </w:t>
+      </w:r>
+      <w:proofErr w:type="gramStart"/>
+      <w:r>
+        <w:t>ya que</w:t>
+      </w:r>
+      <w:proofErr w:type="gramEnd"/>
+      <w:r>
+        <w:t xml:space="preserve"> si no, por encima de este número, el tiempo máximo de petición era mayor a 5 segundos, y la media superaba el segundo. Eso nos indica que puede haber un cuello de botella bastante notable en algún punto. El estado del sistema era el siguiente: </w:t>
+      </w:r>
+    </w:p>
+    <w:p>
+      <w:r>
+        <w:rPr>
+          <w:noProof/>
+        </w:rPr>
+        <w:drawing>
+          <wp:inline distT="0" distB="0" distL="0" distR="0" wp14:anchorId="20E7845B" wp14:editId="6CCD6D73">
+            <wp:extent cx="5400040" cy="3037840"/>
+            <wp:effectExtent l="0" t="0" r="0" b="0"/>
+            <wp:docPr id="3" name="Imagen 3"/>
+            <wp:cNvGraphicFramePr>
+              <a:graphicFrameLocks xmlns:a="http://schemas.openxmlformats.org/drawingml/2006/main" noChangeAspect="1"/>
+            </wp:cNvGraphicFramePr>
+            <a:graphic xmlns:a="http://schemas.openxmlformats.org/drawingml/2006/main">
+              <a:graphicData uri="http://schemas.openxmlformats.org/drawingml/2006/picture">
+                <pic:pic xmlns:pic="http://schemas.openxmlformats.org/drawingml/2006/picture">
+                  <pic:nvPicPr>
+                    <pic:cNvPr id="3" name="Captura de pantalla (28).png"/>
+                    <pic:cNvPicPr/>
+                  </pic:nvPicPr>
+                  <pic:blipFill>
+                    <a:blip r:embed="rId36" cstate="print">
+                      <a:extLst>
+                        <a:ext uri="{28A0092B-C50C-407E-A947-70E740481C1C}">
+                          <a14:useLocalDpi xmlns:a14="http://schemas.microsoft.com/office/drawing/2010/main" val="0"/>
+                        </a:ext>
+                      </a:extLst>
+                    </a:blip>
+                    <a:stretch>
+                      <a:fillRect/>
+                    </a:stretch>
+                  </pic:blipFill>
+                  <pic:spPr>
+                    <a:xfrm>
+                      <a:off x="0" y="0"/>
+                      <a:ext cx="5400040" cy="3037840"/>
+                    </a:xfrm>
+                    <a:prstGeom prst="rect">
+                      <a:avLst/>
+                    </a:prstGeom>
+                  </pic:spPr>
+                </pic:pic>
+              </a:graphicData>
+            </a:graphic>
+          </wp:inline>
+        </w:drawing>
+      </w:r>
+    </w:p>
+    <w:p>
+      <w:r>
+        <w:t>Bastante bajo el uso de la CPU, como era de esperar ya que no hay tantos usuarios.</w:t>
+      </w:r>
+    </w:p>
+    <w:p>
+      <w:r>
+        <w:t>El resultado de las pruebas ha sido el siguiente:</w:t>
+      </w:r>
+    </w:p>
+    <w:p>
+      <w:r>
+        <w:drawing>
+          <wp:inline distT="0" distB="0" distL="0" distR="0" wp14:anchorId="1FECBF2E" wp14:editId="586EF87D">
+            <wp:extent cx="5400040" cy="2816860"/>
+            <wp:effectExtent l="0" t="0" r="0" b="2540"/>
+            <wp:docPr id="28" name="Imagen 28"/>
+            <wp:cNvGraphicFramePr>
+              <a:graphicFrameLocks xmlns:a="http://schemas.openxmlformats.org/drawingml/2006/main" noChangeAspect="1"/>
+            </wp:cNvGraphicFramePr>
+            <a:graphic xmlns:a="http://schemas.openxmlformats.org/drawingml/2006/main">
+              <a:graphicData uri="http://schemas.openxmlformats.org/drawingml/2006/picture">
+                <pic:pic xmlns:pic="http://schemas.openxmlformats.org/drawingml/2006/picture">
+                  <pic:nvPicPr>
+                    <pic:cNvPr id="1" name=""/>
+                    <pic:cNvPicPr/>
+                  </pic:nvPicPr>
+                  <pic:blipFill>
+                    <a:blip r:embed="rId37"/>
+                    <a:stretch>
+                      <a:fillRect/>
+                    </a:stretch>
+                  </pic:blipFill>
+                  <pic:spPr>
+                    <a:xfrm>
+                      <a:off x="0" y="0"/>
+                      <a:ext cx="5400040" cy="2816860"/>
+                    </a:xfrm>
+                    <a:prstGeom prst="rect">
+                      <a:avLst/>
+                    </a:prstGeom>
+                  </pic:spPr>
+                </pic:pic>
+              </a:graphicData>
+            </a:graphic>
+          </wp:inline>
+        </w:drawing>
+      </w:r>
+    </w:p>
+    <w:p/>
+    <w:p/>
+    <w:p>
+      <w:pPr>
+        <w:pStyle w:val="Ttulo1"/>
+      </w:pPr>
+      <w:r>
+        <w:lastRenderedPageBreak/>
+        <w:t>Prueba 25:</w:t>
+      </w:r>
+    </w:p>
+    <w:p>
+      <w:r>
+        <w:t xml:space="preserve">Objetivos: </w:t>
+      </w:r>
+    </w:p>
+    <w:p>
+      <w:pPr>
+        <w:pStyle w:val="Prrafodelista"/>
+        <w:numPr>
+          <w:ilvl w:val="0"/>
+          <w:numId w:val="1"/>
+        </w:numPr>
+      </w:pPr>
+      <w:r>
+        <w:t>Tiempo de respuesta máximo de las peticiones 5 segundos.</w:t>
+      </w:r>
+    </w:p>
+    <w:p>
+      <w:pPr>
+        <w:pStyle w:val="Prrafodelista"/>
+        <w:numPr>
+          <w:ilvl w:val="0"/>
+          <w:numId w:val="1"/>
+        </w:numPr>
+      </w:pPr>
+      <w:r>
+        <w:t>Tiempo de respuesta medio de las peticiones 1 segundo.</w:t>
+      </w:r>
+    </w:p>
+    <w:p>
+      <w:pPr>
+        <w:pStyle w:val="Prrafodelista"/>
+        <w:numPr>
+          <w:ilvl w:val="0"/>
+          <w:numId w:val="1"/>
+        </w:numPr>
+      </w:pPr>
+      <w:r>
+        <w:t>Éxito del 95% de las peticiones realizadas.</w:t>
+      </w:r>
+    </w:p>
+    <w:p>
       <w:pPr>
         <w:pStyle w:val="Prrafodelista"/>
         <w:tabs>
@@ -1996,8 +3055,6 @@
       <w:r>
         <w:t>7</w:t>
       </w:r>
-      <w:bookmarkStart w:id="0" w:name="_GoBack"/>
-      <w:bookmarkEnd w:id="0"/>
       <w:r>
         <w:t>500</w:t>
       </w:r>
@@ -2011,9 +3068,8 @@
           <w:noProof/>
           <w:lang w:eastAsia="es-ES"/>
         </w:rPr>
-        <w:lastRenderedPageBreak/>
         <w:drawing>
-          <wp:inline distT="0" distB="0" distL="0" distR="0">
+          <wp:inline distT="0" distB="0" distL="0" distR="0" wp14:anchorId="173A178E" wp14:editId="2AA656BD">
             <wp:extent cx="5389880" cy="3576320"/>
             <wp:effectExtent l="0" t="0" r="1270" b="5080"/>
             <wp:docPr id="10" name="Imagen 10"/>
@@ -2030,10 +3086,10 @@
                     </pic:cNvPicPr>
                   </pic:nvPicPr>
                   <pic:blipFill>
-                    <a:blip r:embed="rId26" cstate="print">
+                    <a:blip r:embed="rId38" cstate="print">
                       <a:extLst>
                         <a:ext uri="{28A0092B-C50C-407E-A947-70E740481C1C}">
-                          <a14:useLocalDpi xmlns:a14="http://schemas.microsoft.com/office/drawing/2010/main" xmlns:wps="http://schemas.microsoft.com/office/word/2010/wordprocessingShape" xmlns:wpi="http://schemas.microsoft.com/office/word/2010/wordprocessingInk" xmlns:wpg="http://schemas.microsoft.com/office/word/2010/wordprocessingGroup" xmlns:w16se="http://schemas.microsoft.com/office/word/2015/wordml/symex" xmlns:w16cid="http://schemas.microsoft.com/office/word/2016/wordml/cid" xmlns:w15="http://schemas.microsoft.com/office/word/2012/wordml" xmlns:w14="http://schemas.microsoft.com/office/word/2010/wordml" xmlns:w="http://schemas.openxmlformats.org/wordprocessingml/2006/main" xmlns:w10="urn:schemas-microsoft-com:office:word" xmlns:wp14="http://schemas.microsoft.com/office/word/2010/wordprocessingDrawing" xmlns:v="urn:schemas-microsoft-com:vml" xmlns:o="urn:schemas-microsoft-com:office:office" xmlns:am3d="http://schemas.microsoft.com/office/drawing/2017/model3d" xmlns:aink="http://schemas.microsoft.com/office/drawing/2016/ink" xmlns:mc="http://schemas.openxmlformats.org/markup-compatibility/2006" xmlns:cx8="http://schemas.microsoft.com/office/drawing/2016/5/14/chartex" xmlns:cx7="http://schemas.microsoft.com/office/drawing/2016/5/13/chartex" xmlns:cx6="http://schemas.microsoft.com/office/drawing/2016/5/12/chartex" xmlns:cx5="http://schemas.microsoft.com/office/drawing/2016/5/11/chartex" xmlns:cx4="http://schemas.microsoft.com/office/drawing/2016/5/10/chartex" xmlns:cx3="http://schemas.microsoft.com/office/drawing/2016/5/9/chartex" xmlns:cx2="http://schemas.microsoft.com/office/drawing/2015/10/21/chartex" xmlns:cx1="http://schemas.microsoft.com/office/drawing/2015/9/8/chartex" xmlns:cx="http://schemas.microsoft.com/office/drawing/2014/chartex" xmlns:wpc="http://schemas.microsoft.com/office/word/2010/wordprocessingCanvas" xmlns="" val="0"/>
+                          <a14:useLocalDpi xmlns:a14="http://schemas.microsoft.com/office/drawing/2010/main" val="0"/>
                         </a:ext>
                       </a:extLst>
                     </a:blip>
@@ -2105,8 +3161,9 @@
           <w:noProof/>
           <w:lang w:eastAsia="es-ES"/>
         </w:rPr>
+        <w:lastRenderedPageBreak/>
         <w:drawing>
-          <wp:inline distT="0" distB="0" distL="0" distR="0">
+          <wp:inline distT="0" distB="0" distL="0" distR="0" wp14:anchorId="4A5A5452" wp14:editId="0661A875">
             <wp:extent cx="5389880" cy="3581400"/>
             <wp:effectExtent l="0" t="0" r="1270" b="0"/>
             <wp:docPr id="11" name="Imagen 11"/>
@@ -2123,10 +3180,10 @@
                     </pic:cNvPicPr>
                   </pic:nvPicPr>
                   <pic:blipFill>
-                    <a:blip r:embed="rId27" cstate="print">
+                    <a:blip r:embed="rId39" cstate="print">
                       <a:extLst>
                         <a:ext uri="{28A0092B-C50C-407E-A947-70E740481C1C}">
-                          <a14:useLocalDpi xmlns:a14="http://schemas.microsoft.com/office/drawing/2010/main" xmlns:wps="http://schemas.microsoft.com/office/word/2010/wordprocessingShape" xmlns:wpi="http://schemas.microsoft.com/office/word/2010/wordprocessingInk" xmlns:wpg="http://schemas.microsoft.com/office/word/2010/wordprocessingGroup" xmlns:w16se="http://schemas.microsoft.com/office/word/2015/wordml/symex" xmlns:w16cid="http://schemas.microsoft.com/office/word/2016/wordml/cid" xmlns:w15="http://schemas.microsoft.com/office/word/2012/wordml" xmlns:w14="http://schemas.microsoft.com/office/word/2010/wordml" xmlns:w="http://schemas.openxmlformats.org/wordprocessingml/2006/main" xmlns:w10="urn:schemas-microsoft-com:office:word" xmlns:wp14="http://schemas.microsoft.com/office/word/2010/wordprocessingDrawing" xmlns:v="urn:schemas-microsoft-com:vml" xmlns:o="urn:schemas-microsoft-com:office:office" xmlns:am3d="http://schemas.microsoft.com/office/drawing/2017/model3d" xmlns:aink="http://schemas.microsoft.com/office/drawing/2016/ink" xmlns:mc="http://schemas.openxmlformats.org/markup-compatibility/2006" xmlns:cx8="http://schemas.microsoft.com/office/drawing/2016/5/14/chartex" xmlns:cx7="http://schemas.microsoft.com/office/drawing/2016/5/13/chartex" xmlns:cx6="http://schemas.microsoft.com/office/drawing/2016/5/12/chartex" xmlns:cx5="http://schemas.microsoft.com/office/drawing/2016/5/11/chartex" xmlns:cx4="http://schemas.microsoft.com/office/drawing/2016/5/10/chartex" xmlns:cx3="http://schemas.microsoft.com/office/drawing/2016/5/9/chartex" xmlns:cx2="http://schemas.microsoft.com/office/drawing/2015/10/21/chartex" xmlns:cx1="http://schemas.microsoft.com/office/drawing/2015/9/8/chartex" xmlns:cx="http://schemas.microsoft.com/office/drawing/2014/chartex" xmlns:wpc="http://schemas.microsoft.com/office/word/2010/wordprocessingCanvas" xmlns="" val="0"/>
+                          <a14:useLocalDpi xmlns:a14="http://schemas.microsoft.com/office/drawing/2010/main" val="0"/>
                         </a:ext>
                       </a:extLst>
                     </a:blip>
@@ -2166,8 +3223,8 @@
 </file>
 
 <file path=word/endnotes.xml><?xml version="1.0" encoding="utf-8"?>
-<w:endnotes xmlns:ve="http://schemas.openxmlformats.org/markup-compatibility/2006" xmlns:o="urn:schemas-microsoft-com:office:office" xmlns:r="http://schemas.openxmlformats.org/officeDocument/2006/relationships" xmlns:m="http://schemas.openxmlformats.org/officeDocument/2006/math" xmlns:v="urn:schemas-microsoft-com:vml" xmlns:wp="http://schemas.openxmlformats.org/drawingml/2006/wordprocessingDrawing" xmlns:w10="urn:schemas-microsoft-com:office:word" xmlns:w="http://schemas.openxmlformats.org/wordprocessingml/2006/main" xmlns:wne="http://schemas.microsoft.com/office/word/2006/wordml">
-  <w:endnote w:type="separator" w:id="0">
+<w:endnotes xmlns:wpc="http://schemas.microsoft.com/office/word/2010/wordprocessingCanvas" xmlns:cx="http://schemas.microsoft.com/office/drawing/2014/chartex" xmlns:cx1="http://schemas.microsoft.com/office/drawing/2015/9/8/chartex" xmlns:cx2="http://schemas.microsoft.com/office/drawing/2015/10/21/chartex" xmlns:cx3="http://schemas.microsoft.com/office/drawing/2016/5/9/chartex" xmlns:cx4="http://schemas.microsoft.com/office/drawing/2016/5/10/chartex" xmlns:cx5="http://schemas.microsoft.com/office/drawing/2016/5/11/chartex" xmlns:cx6="http://schemas.microsoft.com/office/drawing/2016/5/12/chartex" xmlns:cx7="http://schemas.microsoft.com/office/drawing/2016/5/13/chartex" xmlns:cx8="http://schemas.microsoft.com/office/drawing/2016/5/14/chartex" xmlns:mc="http://schemas.openxmlformats.org/markup-compatibility/2006" xmlns:aink="http://schemas.microsoft.com/office/drawing/2016/ink" xmlns:am3d="http://schemas.microsoft.com/office/drawing/2017/model3d" xmlns:o="urn:schemas-microsoft-com:office:office" xmlns:r="http://schemas.openxmlformats.org/officeDocument/2006/relationships" xmlns:m="http://schemas.openxmlformats.org/officeDocument/2006/math" xmlns:v="urn:schemas-microsoft-com:vml" xmlns:wp14="http://schemas.microsoft.com/office/word/2010/wordprocessingDrawing" xmlns:wp="http://schemas.openxmlformats.org/drawingml/2006/wordprocessingDrawing" xmlns:w10="urn:schemas-microsoft-com:office:word" xmlns:w="http://schemas.openxmlformats.org/wordprocessingml/2006/main" xmlns:w14="http://schemas.microsoft.com/office/word/2010/wordml" xmlns:w15="http://schemas.microsoft.com/office/word/2012/wordml" xmlns:w16cex="http://schemas.microsoft.com/office/word/2018/wordml/cex" xmlns:w16cid="http://schemas.microsoft.com/office/word/2016/wordml/cid" xmlns:w16="http://schemas.microsoft.com/office/word/2018/wordml" xmlns:w16se="http://schemas.microsoft.com/office/word/2015/wordml/symex" xmlns:wpg="http://schemas.microsoft.com/office/word/2010/wordprocessingGroup" xmlns:wpi="http://schemas.microsoft.com/office/word/2010/wordprocessingInk" xmlns:wne="http://schemas.microsoft.com/office/word/2006/wordml" xmlns:wps="http://schemas.microsoft.com/office/word/2010/wordprocessingShape" mc:Ignorable="w14 w15 w16se w16cid w16 w16cex wp14">
+  <w:endnote w:type="separator" w:id="-1">
     <w:p>
       <w:pPr>
         <w:spacing w:after="0" w:line="240" w:lineRule="auto"/>
@@ -2177,7 +3234,7 @@
       </w:r>
     </w:p>
   </w:endnote>
-  <w:endnote w:type="continuationSeparator" w:id="1">
+  <w:endnote w:type="continuationSeparator" w:id="0">
     <w:p>
       <w:pPr>
         <w:spacing w:after="0" w:line="240" w:lineRule="auto"/>
@@ -2191,8 +3248,8 @@
 </file>
 
 <file path=word/footnotes.xml><?xml version="1.0" encoding="utf-8"?>
-<w:footnotes xmlns:ve="http://schemas.openxmlformats.org/markup-compatibility/2006" xmlns:o="urn:schemas-microsoft-com:office:office" xmlns:r="http://schemas.openxmlformats.org/officeDocument/2006/relationships" xmlns:m="http://schemas.openxmlformats.org/officeDocument/2006/math" xmlns:v="urn:schemas-microsoft-com:vml" xmlns:wp="http://schemas.openxmlformats.org/drawingml/2006/wordprocessingDrawing" xmlns:w10="urn:schemas-microsoft-com:office:word" xmlns:w="http://schemas.openxmlformats.org/wordprocessingml/2006/main" xmlns:wne="http://schemas.microsoft.com/office/word/2006/wordml">
-  <w:footnote w:type="separator" w:id="0">
+<w:footnotes xmlns:wpc="http://schemas.microsoft.com/office/word/2010/wordprocessingCanvas" xmlns:cx="http://schemas.microsoft.com/office/drawing/2014/chartex" xmlns:cx1="http://schemas.microsoft.com/office/drawing/2015/9/8/chartex" xmlns:cx2="http://schemas.microsoft.com/office/drawing/2015/10/21/chartex" xmlns:cx3="http://schemas.microsoft.com/office/drawing/2016/5/9/chartex" xmlns:cx4="http://schemas.microsoft.com/office/drawing/2016/5/10/chartex" xmlns:cx5="http://schemas.microsoft.com/office/drawing/2016/5/11/chartex" xmlns:cx6="http://schemas.microsoft.com/office/drawing/2016/5/12/chartex" xmlns:cx7="http://schemas.microsoft.com/office/drawing/2016/5/13/chartex" xmlns:cx8="http://schemas.microsoft.com/office/drawing/2016/5/14/chartex" xmlns:mc="http://schemas.openxmlformats.org/markup-compatibility/2006" xmlns:aink="http://schemas.microsoft.com/office/drawing/2016/ink" xmlns:am3d="http://schemas.microsoft.com/office/drawing/2017/model3d" xmlns:o="urn:schemas-microsoft-com:office:office" xmlns:r="http://schemas.openxmlformats.org/officeDocument/2006/relationships" xmlns:m="http://schemas.openxmlformats.org/officeDocument/2006/math" xmlns:v="urn:schemas-microsoft-com:vml" xmlns:wp14="http://schemas.microsoft.com/office/word/2010/wordprocessingDrawing" xmlns:wp="http://schemas.openxmlformats.org/drawingml/2006/wordprocessingDrawing" xmlns:w10="urn:schemas-microsoft-com:office:word" xmlns:w="http://schemas.openxmlformats.org/wordprocessingml/2006/main" xmlns:w14="http://schemas.microsoft.com/office/word/2010/wordml" xmlns:w15="http://schemas.microsoft.com/office/word/2012/wordml" xmlns:w16cex="http://schemas.microsoft.com/office/word/2018/wordml/cex" xmlns:w16cid="http://schemas.microsoft.com/office/word/2016/wordml/cid" xmlns:w16="http://schemas.microsoft.com/office/word/2018/wordml" xmlns:w16se="http://schemas.microsoft.com/office/word/2015/wordml/symex" xmlns:wpg="http://schemas.microsoft.com/office/word/2010/wordprocessingGroup" xmlns:wpi="http://schemas.microsoft.com/office/word/2010/wordprocessingInk" xmlns:wne="http://schemas.microsoft.com/office/word/2006/wordml" xmlns:wps="http://schemas.microsoft.com/office/word/2010/wordprocessingShape" mc:Ignorable="w14 w15 w16se w16cid w16 w16cex wp14">
+  <w:footnote w:type="separator" w:id="-1">
     <w:p>
       <w:pPr>
         <w:spacing w:after="0" w:line="240" w:lineRule="auto"/>
@@ -2202,7 +3259,7 @@
       </w:r>
     </w:p>
   </w:footnote>
-  <w:footnote w:type="continuationSeparator" w:id="1">
+  <w:footnote w:type="continuationSeparator" w:id="0">
     <w:p>
       <w:pPr>
         <w:spacing w:after="0" w:line="240" w:lineRule="auto"/>
@@ -2216,8 +3273,8 @@
 </file>
 
 <file path=word/numbering.xml><?xml version="1.0" encoding="utf-8"?>
-<w:numbering xmlns:ve="http://schemas.openxmlformats.org/markup-compatibility/2006" xmlns:o="urn:schemas-microsoft-com:office:office" xmlns:r="http://schemas.openxmlformats.org/officeDocument/2006/relationships" xmlns:m="http://schemas.openxmlformats.org/officeDocument/2006/math" xmlns:v="urn:schemas-microsoft-com:vml" xmlns:wp="http://schemas.openxmlformats.org/drawingml/2006/wordprocessingDrawing" xmlns:w10="urn:schemas-microsoft-com:office:word" xmlns:w="http://schemas.openxmlformats.org/wordprocessingml/2006/main" xmlns:wne="http://schemas.microsoft.com/office/word/2006/wordml">
-  <w:abstractNum w:abstractNumId="0">
+<w:numbering xmlns:wpc="http://schemas.microsoft.com/office/word/2010/wordprocessingCanvas" xmlns:cx="http://schemas.microsoft.com/office/drawing/2014/chartex" xmlns:cx1="http://schemas.microsoft.com/office/drawing/2015/9/8/chartex" xmlns:cx2="http://schemas.microsoft.com/office/drawing/2015/10/21/chartex" xmlns:cx3="http://schemas.microsoft.com/office/drawing/2016/5/9/chartex" xmlns:cx4="http://schemas.microsoft.com/office/drawing/2016/5/10/chartex" xmlns:cx5="http://schemas.microsoft.com/office/drawing/2016/5/11/chartex" xmlns:cx6="http://schemas.microsoft.com/office/drawing/2016/5/12/chartex" xmlns:cx7="http://schemas.microsoft.com/office/drawing/2016/5/13/chartex" xmlns:cx8="http://schemas.microsoft.com/office/drawing/2016/5/14/chartex" xmlns:mc="http://schemas.openxmlformats.org/markup-compatibility/2006" xmlns:aink="http://schemas.microsoft.com/office/drawing/2016/ink" xmlns:am3d="http://schemas.microsoft.com/office/drawing/2017/model3d" xmlns:o="urn:schemas-microsoft-com:office:office" xmlns:r="http://schemas.openxmlformats.org/officeDocument/2006/relationships" xmlns:m="http://schemas.openxmlformats.org/officeDocument/2006/math" xmlns:v="urn:schemas-microsoft-com:vml" xmlns:wp14="http://schemas.microsoft.com/office/word/2010/wordprocessingDrawing" xmlns:wp="http://schemas.openxmlformats.org/drawingml/2006/wordprocessingDrawing" xmlns:w10="urn:schemas-microsoft-com:office:word" xmlns:w="http://schemas.openxmlformats.org/wordprocessingml/2006/main" xmlns:w14="http://schemas.microsoft.com/office/word/2010/wordml" xmlns:w15="http://schemas.microsoft.com/office/word/2012/wordml" xmlns:w16cex="http://schemas.microsoft.com/office/word/2018/wordml/cex" xmlns:w16cid="http://schemas.microsoft.com/office/word/2016/wordml/cid" xmlns:w16="http://schemas.microsoft.com/office/word/2018/wordml" xmlns:w16se="http://schemas.microsoft.com/office/word/2015/wordml/symex" xmlns:wpg="http://schemas.microsoft.com/office/word/2010/wordprocessingGroup" xmlns:wpi="http://schemas.microsoft.com/office/word/2010/wordprocessingInk" xmlns:wne="http://schemas.microsoft.com/office/word/2006/wordml" xmlns:wps="http://schemas.microsoft.com/office/word/2010/wordprocessingShape" mc:Ignorable="w14 w15 w16se w16cid w16 w16cex wp14">
+  <w:abstractNum w:abstractNumId="0" w15:restartNumberingAfterBreak="0">
     <w:nsid w:val="6FCA7360"/>
     <w:multiLevelType w:val="hybridMultilevel"/>
     <w:tmpl w:val="D05296A8"/>
@@ -2336,7 +3393,7 @@
 </file>
 
 <file path=word/styles.xml><?xml version="1.0" encoding="utf-8"?>
-<w:styles xmlns:r="http://schemas.openxmlformats.org/officeDocument/2006/relationships" xmlns:w="http://schemas.openxmlformats.org/wordprocessingml/2006/main">
+<w:styles xmlns:mc="http://schemas.openxmlformats.org/markup-compatibility/2006" xmlns:r="http://schemas.openxmlformats.org/officeDocument/2006/relationships" xmlns:w="http://schemas.openxmlformats.org/wordprocessingml/2006/main" xmlns:w14="http://schemas.microsoft.com/office/word/2010/wordml" xmlns:w15="http://schemas.microsoft.com/office/word/2012/wordml" xmlns:w16cex="http://schemas.microsoft.com/office/word/2018/wordml/cex" xmlns:w16cid="http://schemas.microsoft.com/office/word/2016/wordml/cid" xmlns:w16="http://schemas.microsoft.com/office/word/2018/wordml" xmlns:w16se="http://schemas.microsoft.com/office/word/2015/wordml/symex" mc:Ignorable="w14 w15 w16se w16cid w16 w16cex">
   <w:docDefaults>
     <w:rPrDefault>
       <w:rPr>
@@ -2352,144 +3409,383 @@
       </w:pPr>
     </w:pPrDefault>
   </w:docDefaults>
-  <w:latentStyles w:defLockedState="0" w:defUIPriority="99" w:defSemiHidden="1" w:defUnhideWhenUsed="1" w:defQFormat="0" w:count="267">
-    <w:lsdException w:name="Normal" w:semiHidden="0" w:uiPriority="0" w:unhideWhenUsed="0" w:qFormat="1"/>
-    <w:lsdException w:name="heading 1" w:semiHidden="0" w:uiPriority="9" w:unhideWhenUsed="0" w:qFormat="1"/>
-    <w:lsdException w:name="heading 2" w:uiPriority="9" w:qFormat="1"/>
-    <w:lsdException w:name="heading 3" w:uiPriority="9" w:qFormat="1"/>
-    <w:lsdException w:name="heading 4" w:uiPriority="9" w:qFormat="1"/>
-    <w:lsdException w:name="heading 5" w:uiPriority="9" w:qFormat="1"/>
-    <w:lsdException w:name="heading 6" w:uiPriority="9" w:qFormat="1"/>
-    <w:lsdException w:name="heading 7" w:uiPriority="9" w:qFormat="1"/>
-    <w:lsdException w:name="heading 8" w:uiPriority="9" w:qFormat="1"/>
-    <w:lsdException w:name="heading 9" w:uiPriority="9" w:qFormat="1"/>
-    <w:lsdException w:name="toc 1" w:uiPriority="39"/>
-    <w:lsdException w:name="toc 2" w:uiPriority="39"/>
-    <w:lsdException w:name="toc 3" w:uiPriority="39"/>
-    <w:lsdException w:name="toc 4" w:uiPriority="39"/>
-    <w:lsdException w:name="toc 5" w:uiPriority="39"/>
-    <w:lsdException w:name="toc 6" w:uiPriority="39"/>
-    <w:lsdException w:name="toc 7" w:uiPriority="39"/>
-    <w:lsdException w:name="toc 8" w:uiPriority="39"/>
-    <w:lsdException w:name="toc 9" w:uiPriority="39"/>
-    <w:lsdException w:name="caption" w:uiPriority="35" w:qFormat="1"/>
-    <w:lsdException w:name="Title" w:semiHidden="0" w:uiPriority="10" w:unhideWhenUsed="0" w:qFormat="1"/>
-    <w:lsdException w:name="Default Paragraph Font" w:uiPriority="1"/>
-    <w:lsdException w:name="Subtitle" w:semiHidden="0" w:uiPriority="11" w:unhideWhenUsed="0" w:qFormat="1"/>
-    <w:lsdException w:name="Strong" w:semiHidden="0" w:uiPriority="22" w:unhideWhenUsed="0" w:qFormat="1"/>
-    <w:lsdException w:name="Emphasis" w:semiHidden="0" w:uiPriority="20" w:unhideWhenUsed="0" w:qFormat="1"/>
-    <w:lsdException w:name="Table Grid" w:uiPriority="39"/>
-    <w:lsdException w:name="Placeholder Text" w:unhideWhenUsed="0"/>
-    <w:lsdException w:name="No Spacing" w:semiHidden="0" w:uiPriority="1" w:unhideWhenUsed="0" w:qFormat="1"/>
-    <w:lsdException w:name="Light Shading" w:semiHidden="0" w:uiPriority="60" w:unhideWhenUsed="0"/>
-    <w:lsdException w:name="Light List" w:semiHidden="0" w:uiPriority="61" w:unhideWhenUsed="0"/>
-    <w:lsdException w:name="Light Grid" w:semiHidden="0" w:uiPriority="62" w:unhideWhenUsed="0"/>
-    <w:lsdException w:name="Medium Shading 1" w:semiHidden="0" w:uiPriority="63" w:unhideWhenUsed="0"/>
-    <w:lsdException w:name="Medium Shading 2" w:semiHidden="0" w:uiPriority="64" w:unhideWhenUsed="0"/>
-    <w:lsdException w:name="Medium List 1" w:semiHidden="0" w:uiPriority="65" w:unhideWhenUsed="0"/>
-    <w:lsdException w:name="Medium List 2" w:semiHidden="0" w:uiPriority="66" w:unhideWhenUsed="0"/>
-    <w:lsdException w:name="Medium Grid 1" w:semiHidden="0" w:uiPriority="67" w:unhideWhenUsed="0"/>
-    <w:lsdException w:name="Medium Grid 2" w:semiHidden="0" w:uiPriority="68" w:unhideWhenUsed="0"/>
-    <w:lsdException w:name="Medium Grid 3" w:semiHidden="0" w:uiPriority="69" w:unhideWhenUsed="0"/>
-    <w:lsdException w:name="Dark List" w:semiHidden="0" w:uiPriority="70" w:unhideWhenUsed="0"/>
-    <w:lsdException w:name="Colorful Shading" w:semiHidden="0" w:uiPriority="71" w:unhideWhenUsed="0"/>
-    <w:lsdException w:name="Colorful List" w:semiHidden="0" w:uiPriority="72" w:unhideWhenUsed="0"/>
-    <w:lsdException w:name="Colorful Grid" w:semiHidden="0" w:uiPriority="73" w:unhideWhenUsed="0"/>
-    <w:lsdException w:name="Light Shading Accent 1" w:semiHidden="0" w:uiPriority="60" w:unhideWhenUsed="0"/>
-    <w:lsdException w:name="Light List Accent 1" w:semiHidden="0" w:uiPriority="61" w:unhideWhenUsed="0"/>
-    <w:lsdException w:name="Light Grid Accent 1" w:semiHidden="0" w:uiPriority="62" w:unhideWhenUsed="0"/>
-    <w:lsdException w:name="Medium Shading 1 Accent 1" w:semiHidden="0" w:uiPriority="63" w:unhideWhenUsed="0"/>
-    <w:lsdException w:name="Medium Shading 2 Accent 1" w:semiHidden="0" w:uiPriority="64" w:unhideWhenUsed="0"/>
-    <w:lsdException w:name="Medium List 1 Accent 1" w:semiHidden="0" w:uiPriority="65" w:unhideWhenUsed="0"/>
-    <w:lsdException w:name="Revision" w:unhideWhenUsed="0"/>
-    <w:lsdException w:name="List Paragraph" w:semiHidden="0" w:uiPriority="34" w:unhideWhenUsed="0" w:qFormat="1"/>
-    <w:lsdException w:name="Quote" w:semiHidden="0" w:uiPriority="29" w:unhideWhenUsed="0" w:qFormat="1"/>
-    <w:lsdException w:name="Intense Quote" w:semiHidden="0" w:uiPriority="30" w:unhideWhenUsed="0" w:qFormat="1"/>
-    <w:lsdException w:name="Medium List 2 Accent 1" w:semiHidden="0" w:uiPriority="66" w:unhideWhenUsed="0"/>
-    <w:lsdException w:name="Medium Grid 1 Accent 1" w:semiHidden="0" w:uiPriority="67" w:unhideWhenUsed="0"/>
-    <w:lsdException w:name="Medium Grid 2 Accent 1" w:semiHidden="0" w:uiPriority="68" w:unhideWhenUsed="0"/>
-    <w:lsdException w:name="Medium Grid 3 Accent 1" w:semiHidden="0" w:uiPriority="69" w:unhideWhenUsed="0"/>
-    <w:lsdException w:name="Dark List Accent 1" w:semiHidden="0" w:uiPriority="70" w:unhideWhenUsed="0"/>
-    <w:lsdException w:name="Colorful Shading Accent 1" w:semiHidden="0" w:uiPriority="71" w:unhideWhenUsed="0"/>
-    <w:lsdException w:name="Colorful List Accent 1" w:semiHidden="0" w:uiPriority="72" w:unhideWhenUsed="0"/>
-    <w:lsdException w:name="Colorful Grid Accent 1" w:semiHidden="0" w:uiPriority="73" w:unhideWhenUsed="0"/>
-    <w:lsdException w:name="Light Shading Accent 2" w:semiHidden="0" w:uiPriority="60" w:unhideWhenUsed="0"/>
-    <w:lsdException w:name="Light List Accent 2" w:semiHidden="0" w:uiPriority="61" w:unhideWhenUsed="0"/>
-    <w:lsdException w:name="Light Grid Accent 2" w:semiHidden="0" w:uiPriority="62" w:unhideWhenUsed="0"/>
-    <w:lsdException w:name="Medium Shading 1 Accent 2" w:semiHidden="0" w:uiPriority="63" w:unhideWhenUsed="0"/>
-    <w:lsdException w:name="Medium Shading 2 Accent 2" w:semiHidden="0" w:uiPriority="64" w:unhideWhenUsed="0"/>
-    <w:lsdException w:name="Medium List 1 Accent 2" w:semiHidden="0" w:uiPriority="65" w:unhideWhenUsed="0"/>
-    <w:lsdException w:name="Medium List 2 Accent 2" w:semiHidden="0" w:uiPriority="66" w:unhideWhenUsed="0"/>
-    <w:lsdException w:name="Medium Grid 1 Accent 2" w:semiHidden="0" w:uiPriority="67" w:unhideWhenUsed="0"/>
-    <w:lsdException w:name="Medium Grid 2 Accent 2" w:semiHidden="0" w:uiPriority="68" w:unhideWhenUsed="0"/>
-    <w:lsdException w:name="Medium Grid 3 Accent 2" w:semiHidden="0" w:uiPriority="69" w:unhideWhenUsed="0"/>
-    <w:lsdException w:name="Dark List Accent 2" w:semiHidden="0" w:uiPriority="70" w:unhideWhenUsed="0"/>
-    <w:lsdException w:name="Colorful Shading Accent 2" w:semiHidden="0" w:uiPriority="71" w:unhideWhenUsed="0"/>
-    <w:lsdException w:name="Colorful List Accent 2" w:semiHidden="0" w:uiPriority="72" w:unhideWhenUsed="0"/>
-    <w:lsdException w:name="Colorful Grid Accent 2" w:semiHidden="0" w:uiPriority="73" w:unhideWhenUsed="0"/>
-    <w:lsdException w:name="Light Shading Accent 3" w:semiHidden="0" w:uiPriority="60" w:unhideWhenUsed="0"/>
-    <w:lsdException w:name="Light List Accent 3" w:semiHidden="0" w:uiPriority="61" w:unhideWhenUsed="0"/>
-    <w:lsdException w:name="Light Grid Accent 3" w:semiHidden="0" w:uiPriority="62" w:unhideWhenUsed="0"/>
-    <w:lsdException w:name="Medium Shading 1 Accent 3" w:semiHidden="0" w:uiPriority="63" w:unhideWhenUsed="0"/>
-    <w:lsdException w:name="Medium Shading 2 Accent 3" w:semiHidden="0" w:uiPriority="64" w:unhideWhenUsed="0"/>
-    <w:lsdException w:name="Medium List 1 Accent 3" w:semiHidden="0" w:uiPriority="65" w:unhideWhenUsed="0"/>
-    <w:lsdException w:name="Medium List 2 Accent 3" w:semiHidden="0" w:uiPriority="66" w:unhideWhenUsed="0"/>
-    <w:lsdException w:name="Medium Grid 1 Accent 3" w:semiHidden="0" w:uiPriority="67" w:unhideWhenUsed="0"/>
-    <w:lsdException w:name="Medium Grid 2 Accent 3" w:semiHidden="0" w:uiPriority="68" w:unhideWhenUsed="0"/>
-    <w:lsdException w:name="Medium Grid 3 Accent 3" w:semiHidden="0" w:uiPriority="69" w:unhideWhenUsed="0"/>
-    <w:lsdException w:name="Dark List Accent 3" w:semiHidden="0" w:uiPriority="70" w:unhideWhenUsed="0"/>
-    <w:lsdException w:name="Colorful Shading Accent 3" w:semiHidden="0" w:uiPriority="71" w:unhideWhenUsed="0"/>
-    <w:lsdException w:name="Colorful List Accent 3" w:semiHidden="0" w:uiPriority="72" w:unhideWhenUsed="0"/>
-    <w:lsdException w:name="Colorful Grid Accent 3" w:semiHidden="0" w:uiPriority="73" w:unhideWhenUsed="0"/>
-    <w:lsdException w:name="Light Shading Accent 4" w:semiHidden="0" w:uiPriority="60" w:unhideWhenUsed="0"/>
-    <w:lsdException w:name="Light List Accent 4" w:semiHidden="0" w:uiPriority="61" w:unhideWhenUsed="0"/>
-    <w:lsdException w:name="Light Grid Accent 4" w:semiHidden="0" w:uiPriority="62" w:unhideWhenUsed="0"/>
-    <w:lsdException w:name="Medium Shading 1 Accent 4" w:semiHidden="0" w:uiPriority="63" w:unhideWhenUsed="0"/>
-    <w:lsdException w:name="Medium Shading 2 Accent 4" w:semiHidden="0" w:uiPriority="64" w:unhideWhenUsed="0"/>
-    <w:lsdException w:name="Medium List 1 Accent 4" w:semiHidden="0" w:uiPriority="65" w:unhideWhenUsed="0"/>
-    <w:lsdException w:name="Medium List 2 Accent 4" w:semiHidden="0" w:uiPriority="66" w:unhideWhenUsed="0"/>
-    <w:lsdException w:name="Medium Grid 1 Accent 4" w:semiHidden="0" w:uiPriority="67" w:unhideWhenUsed="0"/>
-    <w:lsdException w:name="Medium Grid 2 Accent 4" w:semiHidden="0" w:uiPriority="68" w:unhideWhenUsed="0"/>
-    <w:lsdException w:name="Medium Grid 3 Accent 4" w:semiHidden="0" w:uiPriority="69" w:unhideWhenUsed="0"/>
-    <w:lsdException w:name="Dark List Accent 4" w:semiHidden="0" w:uiPriority="70" w:unhideWhenUsed="0"/>
-    <w:lsdException w:name="Colorful Shading Accent 4" w:semiHidden="0" w:uiPriority="71" w:unhideWhenUsed="0"/>
-    <w:lsdException w:name="Colorful List Accent 4" w:semiHidden="0" w:uiPriority="72" w:unhideWhenUsed="0"/>
-    <w:lsdException w:name="Colorful Grid Accent 4" w:semiHidden="0" w:uiPriority="73" w:unhideWhenUsed="0"/>
-    <w:lsdException w:name="Light Shading Accent 5" w:semiHidden="0" w:uiPriority="60" w:unhideWhenUsed="0"/>
-    <w:lsdException w:name="Light List Accent 5" w:semiHidden="0" w:uiPriority="61" w:unhideWhenUsed="0"/>
-    <w:lsdException w:name="Light Grid Accent 5" w:semiHidden="0" w:uiPriority="62" w:unhideWhenUsed="0"/>
-    <w:lsdException w:name="Medium Shading 1 Accent 5" w:semiHidden="0" w:uiPriority="63" w:unhideWhenUsed="0"/>
-    <w:lsdException w:name="Medium Shading 2 Accent 5" w:semiHidden="0" w:uiPriority="64" w:unhideWhenUsed="0"/>
-    <w:lsdException w:name="Medium List 1 Accent 5" w:semiHidden="0" w:uiPriority="65" w:unhideWhenUsed="0"/>
-    <w:lsdException w:name="Medium List 2 Accent 5" w:semiHidden="0" w:uiPriority="66" w:unhideWhenUsed="0"/>
-    <w:lsdException w:name="Medium Grid 1 Accent 5" w:semiHidden="0" w:uiPriority="67" w:unhideWhenUsed="0"/>
-    <w:lsdException w:name="Medium Grid 2 Accent 5" w:semiHidden="0" w:uiPriority="68" w:unhideWhenUsed="0"/>
-    <w:lsdException w:name="Medium Grid 3 Accent 5" w:semiHidden="0" w:uiPriority="69" w:unhideWhenUsed="0"/>
-    <w:lsdException w:name="Dark List Accent 5" w:semiHidden="0" w:uiPriority="70" w:unhideWhenUsed="0"/>
-    <w:lsdException w:name="Colorful Shading Accent 5" w:semiHidden="0" w:uiPriority="71" w:unhideWhenUsed="0"/>
-    <w:lsdException w:name="Colorful List Accent 5" w:semiHidden="0" w:uiPriority="72" w:unhideWhenUsed="0"/>
-    <w:lsdException w:name="Colorful Grid Accent 5" w:semiHidden="0" w:uiPriority="73" w:unhideWhenUsed="0"/>
-    <w:lsdException w:name="Light Shading Accent 6" w:semiHidden="0" w:uiPriority="60" w:unhideWhenUsed="0"/>
-    <w:lsdException w:name="Light List Accent 6" w:semiHidden="0" w:uiPriority="61" w:unhideWhenUsed="0"/>
-    <w:lsdException w:name="Light Grid Accent 6" w:semiHidden="0" w:uiPriority="62" w:unhideWhenUsed="0"/>
-    <w:lsdException w:name="Medium Shading 1 Accent 6" w:semiHidden="0" w:uiPriority="63" w:unhideWhenUsed="0"/>
-    <w:lsdException w:name="Medium Shading 2 Accent 6" w:semiHidden="0" w:uiPriority="64" w:unhideWhenUsed="0"/>
-    <w:lsdException w:name="Medium List 1 Accent 6" w:semiHidden="0" w:uiPriority="65" w:unhideWhenUsed="0"/>
-    <w:lsdException w:name="Medium List 2 Accent 6" w:semiHidden="0" w:uiPriority="66" w:unhideWhenUsed="0"/>
-    <w:lsdException w:name="Medium Grid 1 Accent 6" w:semiHidden="0" w:uiPriority="67" w:unhideWhenUsed="0"/>
-    <w:lsdException w:name="Medium Grid 2 Accent 6" w:semiHidden="0" w:uiPriority="68" w:unhideWhenUsed="0"/>
-    <w:lsdException w:name="Medium Grid 3 Accent 6" w:semiHidden="0" w:uiPriority="69" w:unhideWhenUsed="0"/>
-    <w:lsdException w:name="Dark List Accent 6" w:semiHidden="0" w:uiPriority="70" w:unhideWhenUsed="0"/>
-    <w:lsdException w:name="Colorful Shading Accent 6" w:semiHidden="0" w:uiPriority="71" w:unhideWhenUsed="0"/>
-    <w:lsdException w:name="Colorful List Accent 6" w:semiHidden="0" w:uiPriority="72" w:unhideWhenUsed="0"/>
-    <w:lsdException w:name="Colorful Grid Accent 6" w:semiHidden="0" w:uiPriority="73" w:unhideWhenUsed="0"/>
-    <w:lsdException w:name="Subtle Emphasis" w:semiHidden="0" w:uiPriority="19" w:unhideWhenUsed="0" w:qFormat="1"/>
-    <w:lsdException w:name="Intense Emphasis" w:semiHidden="0" w:uiPriority="21" w:unhideWhenUsed="0" w:qFormat="1"/>
-    <w:lsdException w:name="Subtle Reference" w:semiHidden="0" w:uiPriority="31" w:unhideWhenUsed="0" w:qFormat="1"/>
-    <w:lsdException w:name="Intense Reference" w:semiHidden="0" w:uiPriority="32" w:unhideWhenUsed="0" w:qFormat="1"/>
-    <w:lsdException w:name="Book Title" w:semiHidden="0" w:uiPriority="33" w:unhideWhenUsed="0" w:qFormat="1"/>
-    <w:lsdException w:name="Bibliography" w:uiPriority="37"/>
-    <w:lsdException w:name="TOC Heading" w:uiPriority="39" w:qFormat="1"/>
+  <w:latentStyles w:defLockedState="0" w:defUIPriority="99" w:defSemiHidden="0" w:defUnhideWhenUsed="0" w:defQFormat="0" w:count="376">
+    <w:lsdException w:name="Normal" w:uiPriority="0" w:qFormat="1"/>
+    <w:lsdException w:name="heading 1" w:uiPriority="9" w:qFormat="1"/>
+    <w:lsdException w:name="heading 2" w:semiHidden="1" w:uiPriority="9" w:unhideWhenUsed="1" w:qFormat="1"/>
+    <w:lsdException w:name="heading 3" w:semiHidden="1" w:uiPriority="9" w:unhideWhenUsed="1" w:qFormat="1"/>
+    <w:lsdException w:name="heading 4" w:semiHidden="1" w:uiPriority="9" w:unhideWhenUsed="1" w:qFormat="1"/>
+    <w:lsdException w:name="heading 5" w:semiHidden="1" w:uiPriority="9" w:unhideWhenUsed="1" w:qFormat="1"/>
+    <w:lsdException w:name="heading 6" w:semiHidden="1" w:uiPriority="9" w:unhideWhenUsed="1" w:qFormat="1"/>
+    <w:lsdException w:name="heading 7" w:semiHidden="1" w:uiPriority="9" w:unhideWhenUsed="1" w:qFormat="1"/>
+    <w:lsdException w:name="heading 8" w:semiHidden="1" w:uiPriority="9" w:unhideWhenUsed="1" w:qFormat="1"/>
+    <w:lsdException w:name="heading 9" w:semiHidden="1" w:uiPriority="9" w:unhideWhenUsed="1" w:qFormat="1"/>
+    <w:lsdException w:name="index 1" w:semiHidden="1" w:unhideWhenUsed="1"/>
+    <w:lsdException w:name="index 2" w:semiHidden="1" w:unhideWhenUsed="1"/>
+    <w:lsdException w:name="index 3" w:semiHidden="1" w:unhideWhenUsed="1"/>
+    <w:lsdException w:name="index 4" w:semiHidden="1" w:unhideWhenUsed="1"/>
+    <w:lsdException w:name="index 5" w:semiHidden="1" w:unhideWhenUsed="1"/>
+    <w:lsdException w:name="index 6" w:semiHidden="1" w:unhideWhenUsed="1"/>
+    <w:lsdException w:name="index 7" w:semiHidden="1" w:unhideWhenUsed="1"/>
+    <w:lsdException w:name="index 8" w:semiHidden="1" w:unhideWhenUsed="1"/>
+    <w:lsdException w:name="index 9" w:semiHidden="1" w:unhideWhenUsed="1"/>
+    <w:lsdException w:name="toc 1" w:semiHidden="1" w:uiPriority="39" w:unhideWhenUsed="1"/>
+    <w:lsdException w:name="toc 2" w:semiHidden="1" w:uiPriority="39" w:unhideWhenUsed="1"/>
+    <w:lsdException w:name="toc 3" w:semiHidden="1" w:uiPriority="39" w:unhideWhenUsed="1"/>
+    <w:lsdException w:name="toc 4" w:semiHidden="1" w:uiPriority="39" w:unhideWhenUsed="1"/>
+    <w:lsdException w:name="toc 5" w:semiHidden="1" w:uiPriority="39" w:unhideWhenUsed="1"/>
+    <w:lsdException w:name="toc 6" w:semiHidden="1" w:uiPriority="39" w:unhideWhenUsed="1"/>
+    <w:lsdException w:name="toc 7" w:semiHidden="1" w:uiPriority="39" w:unhideWhenUsed="1"/>
+    <w:lsdException w:name="toc 8" w:semiHidden="1" w:uiPriority="39" w:unhideWhenUsed="1"/>
+    <w:lsdException w:name="toc 9" w:semiHidden="1" w:uiPriority="39" w:unhideWhenUsed="1"/>
+    <w:lsdException w:name="Normal Indent" w:semiHidden="1" w:unhideWhenUsed="1"/>
+    <w:lsdException w:name="footnote text" w:semiHidden="1" w:unhideWhenUsed="1"/>
+    <w:lsdException w:name="annotation text" w:semiHidden="1" w:unhideWhenUsed="1"/>
+    <w:lsdException w:name="header" w:semiHidden="1" w:unhideWhenUsed="1"/>
+    <w:lsdException w:name="footer" w:semiHidden="1" w:unhideWhenUsed="1"/>
+    <w:lsdException w:name="index heading" w:semiHidden="1" w:unhideWhenUsed="1"/>
+    <w:lsdException w:name="caption" w:semiHidden="1" w:uiPriority="35" w:unhideWhenUsed="1" w:qFormat="1"/>
+    <w:lsdException w:name="table of figures" w:semiHidden="1" w:unhideWhenUsed="1"/>
+    <w:lsdException w:name="envelope address" w:semiHidden="1" w:unhideWhenUsed="1"/>
+    <w:lsdException w:name="envelope return" w:semiHidden="1" w:unhideWhenUsed="1"/>
+    <w:lsdException w:name="footnote reference" w:semiHidden="1" w:unhideWhenUsed="1"/>
+    <w:lsdException w:name="annotation reference" w:semiHidden="1" w:unhideWhenUsed="1"/>
+    <w:lsdException w:name="line number" w:semiHidden="1" w:unhideWhenUsed="1"/>
+    <w:lsdException w:name="page number" w:semiHidden="1" w:unhideWhenUsed="1"/>
+    <w:lsdException w:name="endnote reference" w:semiHidden="1" w:unhideWhenUsed="1"/>
+    <w:lsdException w:name="endnote text" w:semiHidden="1" w:unhideWhenUsed="1"/>
+    <w:lsdException w:name="table of authorities" w:semiHidden="1" w:unhideWhenUsed="1"/>
+    <w:lsdException w:name="macro" w:semiHidden="1" w:unhideWhenUsed="1"/>
+    <w:lsdException w:name="toa heading" w:semiHidden="1" w:unhideWhenUsed="1"/>
+    <w:lsdException w:name="List" w:semiHidden="1" w:unhideWhenUsed="1"/>
+    <w:lsdException w:name="List Bullet" w:semiHidden="1" w:unhideWhenUsed="1"/>
+    <w:lsdException w:name="List Number" w:semiHidden="1" w:unhideWhenUsed="1"/>
+    <w:lsdException w:name="List 2" w:semiHidden="1" w:unhideWhenUsed="1"/>
+    <w:lsdException w:name="List 3" w:semiHidden="1" w:unhideWhenUsed="1"/>
+    <w:lsdException w:name="List 4" w:semiHidden="1" w:unhideWhenUsed="1"/>
+    <w:lsdException w:name="List 5" w:semiHidden="1" w:unhideWhenUsed="1"/>
+    <w:lsdException w:name="List Bullet 2" w:semiHidden="1" w:unhideWhenUsed="1"/>
+    <w:lsdException w:name="List Bullet 3" w:semiHidden="1" w:unhideWhenUsed="1"/>
+    <w:lsdException w:name="List Bullet 4" w:semiHidden="1" w:unhideWhenUsed="1"/>
+    <w:lsdException w:name="List Bullet 5" w:semiHidden="1" w:unhideWhenUsed="1"/>
+    <w:lsdException w:name="List Number 2" w:semiHidden="1" w:unhideWhenUsed="1"/>
+    <w:lsdException w:name="List Number 3" w:semiHidden="1" w:unhideWhenUsed="1"/>
+    <w:lsdException w:name="List Number 4" w:semiHidden="1" w:unhideWhenUsed="1"/>
+    <w:lsdException w:name="List Number 5" w:semiHidden="1" w:unhideWhenUsed="1"/>
+    <w:lsdException w:name="Title" w:uiPriority="10" w:qFormat="1"/>
+    <w:lsdException w:name="Closing" w:semiHidden="1" w:unhideWhenUsed="1"/>
+    <w:lsdException w:name="Signature" w:semiHidden="1" w:unhideWhenUsed="1"/>
+    <w:lsdException w:name="Default Paragraph Font" w:semiHidden="1" w:uiPriority="1" w:unhideWhenUsed="1"/>
+    <w:lsdException w:name="Body Text" w:semiHidden="1" w:unhideWhenUsed="1"/>
+    <w:lsdException w:name="Body Text Indent" w:semiHidden="1" w:unhideWhenUsed="1"/>
+    <w:lsdException w:name="List Continue" w:semiHidden="1" w:unhideWhenUsed="1"/>
+    <w:lsdException w:name="List Continue 2" w:semiHidden="1" w:unhideWhenUsed="1"/>
+    <w:lsdException w:name="List Continue 3" w:semiHidden="1" w:unhideWhenUsed="1"/>
+    <w:lsdException w:name="List Continue 4" w:semiHidden="1" w:unhideWhenUsed="1"/>
+    <w:lsdException w:name="List Continue 5" w:semiHidden="1" w:unhideWhenUsed="1"/>
+    <w:lsdException w:name="Message Header" w:semiHidden="1" w:unhideWhenUsed="1"/>
+    <w:lsdException w:name="Subtitle" w:uiPriority="11" w:qFormat="1"/>
+    <w:lsdException w:name="Salutation" w:semiHidden="1" w:unhideWhenUsed="1"/>
+    <w:lsdException w:name="Date" w:semiHidden="1" w:unhideWhenUsed="1"/>
+    <w:lsdException w:name="Body Text First Indent" w:semiHidden="1" w:unhideWhenUsed="1"/>
+    <w:lsdException w:name="Body Text First Indent 2" w:semiHidden="1" w:unhideWhenUsed="1"/>
+    <w:lsdException w:name="Note Heading" w:semiHidden="1" w:unhideWhenUsed="1"/>
+    <w:lsdException w:name="Body Text 2" w:semiHidden="1" w:unhideWhenUsed="1"/>
+    <w:lsdException w:name="Body Text 3" w:semiHidden="1" w:unhideWhenUsed="1"/>
+    <w:lsdException w:name="Body Text Indent 2" w:semiHidden="1" w:unhideWhenUsed="1"/>
+    <w:lsdException w:name="Body Text Indent 3" w:semiHidden="1" w:unhideWhenUsed="1"/>
+    <w:lsdException w:name="Block Text" w:semiHidden="1" w:unhideWhenUsed="1"/>
+    <w:lsdException w:name="Hyperlink" w:semiHidden="1" w:unhideWhenUsed="1"/>
+    <w:lsdException w:name="FollowedHyperlink" w:semiHidden="1" w:unhideWhenUsed="1"/>
+    <w:lsdException w:name="Strong" w:uiPriority="22" w:qFormat="1"/>
+    <w:lsdException w:name="Emphasis" w:uiPriority="20" w:qFormat="1"/>
+    <w:lsdException w:name="Document Map" w:semiHidden="1" w:unhideWhenUsed="1"/>
+    <w:lsdException w:name="Plain Text" w:semiHidden="1" w:unhideWhenUsed="1"/>
+    <w:lsdException w:name="E-mail Signature" w:semiHidden="1" w:unhideWhenUsed="1"/>
+    <w:lsdException w:name="HTML Top of Form" w:semiHidden="1" w:unhideWhenUsed="1"/>
+    <w:lsdException w:name="HTML Bottom of Form" w:semiHidden="1" w:unhideWhenUsed="1"/>
+    <w:lsdException w:name="Normal (Web)" w:semiHidden="1" w:unhideWhenUsed="1"/>
+    <w:lsdException w:name="HTML Acronym" w:semiHidden="1" w:unhideWhenUsed="1"/>
+    <w:lsdException w:name="HTML Address" w:semiHidden="1" w:unhideWhenUsed="1"/>
+    <w:lsdException w:name="HTML Cite" w:semiHidden="1" w:unhideWhenUsed="1"/>
+    <w:lsdException w:name="HTML Code" w:semiHidden="1" w:unhideWhenUsed="1"/>
+    <w:lsdException w:name="HTML Definition" w:semiHidden="1" w:unhideWhenUsed="1"/>
+    <w:lsdException w:name="HTML Keyboard" w:semiHidden="1" w:unhideWhenUsed="1"/>
+    <w:lsdException w:name="HTML Preformatted" w:semiHidden="1" w:unhideWhenUsed="1"/>
+    <w:lsdException w:name="HTML Sample" w:semiHidden="1" w:unhideWhenUsed="1"/>
+    <w:lsdException w:name="HTML Typewriter" w:semiHidden="1" w:unhideWhenUsed="1"/>
+    <w:lsdException w:name="HTML Variable" w:semiHidden="1" w:unhideWhenUsed="1"/>
+    <w:lsdException w:name="Normal Table" w:semiHidden="1" w:unhideWhenUsed="1"/>
+    <w:lsdException w:name="annotation subject" w:semiHidden="1" w:unhideWhenUsed="1"/>
+    <w:lsdException w:name="No List" w:semiHidden="1" w:unhideWhenUsed="1"/>
+    <w:lsdException w:name="Outline List 1" w:semiHidden="1" w:unhideWhenUsed="1"/>
+    <w:lsdException w:name="Outline List 2" w:semiHidden="1" w:unhideWhenUsed="1"/>
+    <w:lsdException w:name="Outline List 3" w:semiHidden="1" w:unhideWhenUsed="1"/>
+    <w:lsdException w:name="Table Simple 1" w:semiHidden="1" w:unhideWhenUsed="1"/>
+    <w:lsdException w:name="Table Simple 2" w:semiHidden="1" w:unhideWhenUsed="1"/>
+    <w:lsdException w:name="Table Simple 3" w:semiHidden="1" w:unhideWhenUsed="1"/>
+    <w:lsdException w:name="Table Classic 1" w:semiHidden="1" w:unhideWhenUsed="1"/>
+    <w:lsdException w:name="Table Classic 2" w:semiHidden="1" w:unhideWhenUsed="1"/>
+    <w:lsdException w:name="Table Classic 3" w:semiHidden="1" w:unhideWhenUsed="1"/>
+    <w:lsdException w:name="Table Classic 4" w:semiHidden="1" w:unhideWhenUsed="1"/>
+    <w:lsdException w:name="Table Colorful 1" w:semiHidden="1" w:unhideWhenUsed="1"/>
+    <w:lsdException w:name="Table Colorful 2" w:semiHidden="1" w:unhideWhenUsed="1"/>
+    <w:lsdException w:name="Table Colorful 3" w:semiHidden="1" w:unhideWhenUsed="1"/>
+    <w:lsdException w:name="Table Columns 1" w:semiHidden="1" w:unhideWhenUsed="1"/>
+    <w:lsdException w:name="Table Columns 2" w:semiHidden="1" w:unhideWhenUsed="1"/>
+    <w:lsdException w:name="Table Columns 3" w:semiHidden="1" w:unhideWhenUsed="1"/>
+    <w:lsdException w:name="Table Columns 4" w:semiHidden="1" w:unhideWhenUsed="1"/>
+    <w:lsdException w:name="Table Columns 5" w:semiHidden="1" w:unhideWhenUsed="1"/>
+    <w:lsdException w:name="Table Grid 1" w:semiHidden="1" w:unhideWhenUsed="1"/>
+    <w:lsdException w:name="Table Grid 2" w:semiHidden="1" w:unhideWhenUsed="1"/>
+    <w:lsdException w:name="Table Grid 3" w:semiHidden="1" w:unhideWhenUsed="1"/>
+    <w:lsdException w:name="Table Grid 4" w:semiHidden="1" w:unhideWhenUsed="1"/>
+    <w:lsdException w:name="Table Grid 5" w:semiHidden="1" w:unhideWhenUsed="1"/>
+    <w:lsdException w:name="Table Grid 6" w:semiHidden="1" w:unhideWhenUsed="1"/>
+    <w:lsdException w:name="Table Grid 7" w:semiHidden="1" w:unhideWhenUsed="1"/>
+    <w:lsdException w:name="Table Grid 8" w:semiHidden="1" w:unhideWhenUsed="1"/>
+    <w:lsdException w:name="Table List 1" w:semiHidden="1" w:unhideWhenUsed="1"/>
+    <w:lsdException w:name="Table List 2" w:semiHidden="1" w:unhideWhenUsed="1"/>
+    <w:lsdException w:name="Table List 3" w:semiHidden="1" w:unhideWhenUsed="1"/>
+    <w:lsdException w:name="Table List 4" w:semiHidden="1" w:unhideWhenUsed="1"/>
+    <w:lsdException w:name="Table List 5" w:semiHidden="1" w:unhideWhenUsed="1"/>
+    <w:lsdException w:name="Table List 6" w:semiHidden="1" w:unhideWhenUsed="1"/>
+    <w:lsdException w:name="Table List 7" w:semiHidden="1" w:unhideWhenUsed="1"/>
+    <w:lsdException w:name="Table List 8" w:semiHidden="1" w:unhideWhenUsed="1"/>
+    <w:lsdException w:name="Table 3D effects 1" w:semiHidden="1" w:unhideWhenUsed="1"/>
+    <w:lsdException w:name="Table 3D effects 2" w:semiHidden="1" w:unhideWhenUsed="1"/>
+    <w:lsdException w:name="Table 3D effects 3" w:semiHidden="1" w:unhideWhenUsed="1"/>
+    <w:lsdException w:name="Table Contemporary" w:semiHidden="1" w:unhideWhenUsed="1"/>
+    <w:lsdException w:name="Table Elegant" w:semiHidden="1" w:unhideWhenUsed="1"/>
+    <w:lsdException w:name="Table Professional" w:semiHidden="1" w:unhideWhenUsed="1"/>
+    <w:lsdException w:name="Table Subtle 1" w:semiHidden="1" w:unhideWhenUsed="1"/>
+    <w:lsdException w:name="Table Subtle 2" w:semiHidden="1" w:unhideWhenUsed="1"/>
+    <w:lsdException w:name="Table Web 1" w:semiHidden="1" w:unhideWhenUsed="1"/>
+    <w:lsdException w:name="Table Web 2" w:semiHidden="1" w:unhideWhenUsed="1"/>
+    <w:lsdException w:name="Table Web 3" w:semiHidden="1" w:unhideWhenUsed="1"/>
+    <w:lsdException w:name="Balloon Text" w:semiHidden="1" w:unhideWhenUsed="1"/>
+    <w:lsdException w:name="Table Grid" w:semiHidden="1" w:uiPriority="39" w:unhideWhenUsed="1"/>
+    <w:lsdException w:name="Table Theme" w:semiHidden="1" w:unhideWhenUsed="1"/>
+    <w:lsdException w:name="Placeholder Text" w:semiHidden="1"/>
+    <w:lsdException w:name="No Spacing" w:uiPriority="1" w:qFormat="1"/>
+    <w:lsdException w:name="Light Shading" w:uiPriority="60"/>
+    <w:lsdException w:name="Light List" w:uiPriority="61"/>
+    <w:lsdException w:name="Light Grid" w:uiPriority="62"/>
+    <w:lsdException w:name="Medium Shading 1" w:uiPriority="63"/>
+    <w:lsdException w:name="Medium Shading 2" w:uiPriority="64"/>
+    <w:lsdException w:name="Medium List 1" w:uiPriority="65"/>
+    <w:lsdException w:name="Medium List 2" w:uiPriority="66"/>
+    <w:lsdException w:name="Medium Grid 1" w:uiPriority="67"/>
+    <w:lsdException w:name="Medium Grid 2" w:uiPriority="68"/>
+    <w:lsdException w:name="Medium Grid 3" w:uiPriority="69"/>
+    <w:lsdException w:name="Dark List" w:uiPriority="70"/>
+    <w:lsdException w:name="Colorful Shading" w:uiPriority="71"/>
+    <w:lsdException w:name="Colorful List" w:uiPriority="72"/>
+    <w:lsdException w:name="Colorful Grid" w:uiPriority="73"/>
+    <w:lsdException w:name="Light Shading Accent 1" w:uiPriority="60"/>
+    <w:lsdException w:name="Light List Accent 1" w:uiPriority="61"/>
+    <w:lsdException w:name="Light Grid Accent 1" w:uiPriority="62"/>
+    <w:lsdException w:name="Medium Shading 1 Accent 1" w:uiPriority="63"/>
+    <w:lsdException w:name="Medium Shading 2 Accent 1" w:uiPriority="64"/>
+    <w:lsdException w:name="Medium List 1 Accent 1" w:uiPriority="65"/>
+    <w:lsdException w:name="Revision" w:semiHidden="1"/>
+    <w:lsdException w:name="List Paragraph" w:uiPriority="34" w:qFormat="1"/>
+    <w:lsdException w:name="Quote" w:uiPriority="29" w:qFormat="1"/>
+    <w:lsdException w:name="Intense Quote" w:uiPriority="30" w:qFormat="1"/>
+    <w:lsdException w:name="Medium List 2 Accent 1" w:uiPriority="66"/>
+    <w:lsdException w:name="Medium Grid 1 Accent 1" w:uiPriority="67"/>
+    <w:lsdException w:name="Medium Grid 2 Accent 1" w:uiPriority="68"/>
+    <w:lsdException w:name="Medium Grid 3 Accent 1" w:uiPriority="69"/>
+    <w:lsdException w:name="Dark List Accent 1" w:uiPriority="70"/>
+    <w:lsdException w:name="Colorful Shading Accent 1" w:uiPriority="71"/>
+    <w:lsdException w:name="Colorful List Accent 1" w:uiPriority="72"/>
+    <w:lsdException w:name="Colorful Grid Accent 1" w:uiPriority="73"/>
+    <w:lsdException w:name="Light Shading Accent 2" w:uiPriority="60"/>
+    <w:lsdException w:name="Light List Accent 2" w:uiPriority="61"/>
+    <w:lsdException w:name="Light Grid Accent 2" w:uiPriority="62"/>
+    <w:lsdException w:name="Medium Shading 1 Accent 2" w:uiPriority="63"/>
+    <w:lsdException w:name="Medium Shading 2 Accent 2" w:uiPriority="64"/>
+    <w:lsdException w:name="Medium List 1 Accent 2" w:uiPriority="65"/>
+    <w:lsdException w:name="Medium List 2 Accent 2" w:uiPriority="66"/>
+    <w:lsdException w:name="Medium Grid 1 Accent 2" w:uiPriority="67"/>
+    <w:lsdException w:name="Medium Grid 2 Accent 2" w:uiPriority="68"/>
+    <w:lsdException w:name="Medium Grid 3 Accent 2" w:uiPriority="69"/>
+    <w:lsdException w:name="Dark List Accent 2" w:uiPriority="70"/>
+    <w:lsdException w:name="Colorful Shading Accent 2" w:uiPriority="71"/>
+    <w:lsdException w:name="Colorful List Accent 2" w:uiPriority="72"/>
+    <w:lsdException w:name="Colorful Grid Accent 2" w:uiPriority="73"/>
+    <w:lsdException w:name="Light Shading Accent 3" w:uiPriority="60"/>
+    <w:lsdException w:name="Light List Accent 3" w:uiPriority="61"/>
+    <w:lsdException w:name="Light Grid Accent 3" w:uiPriority="62"/>
+    <w:lsdException w:name="Medium Shading 1 Accent 3" w:uiPriority="63"/>
+    <w:lsdException w:name="Medium Shading 2 Accent 3" w:uiPriority="64"/>
+    <w:lsdException w:name="Medium List 1 Accent 3" w:uiPriority="65"/>
+    <w:lsdException w:name="Medium List 2 Accent 3" w:uiPriority="66"/>
+    <w:lsdException w:name="Medium Grid 1 Accent 3" w:uiPriority="67"/>
+    <w:lsdException w:name="Medium Grid 2 Accent 3" w:uiPriority="68"/>
+    <w:lsdException w:name="Medium Grid 3 Accent 3" w:uiPriority="69"/>
+    <w:lsdException w:name="Dark List Accent 3" w:uiPriority="70"/>
+    <w:lsdException w:name="Colorful Shading Accent 3" w:uiPriority="71"/>
+    <w:lsdException w:name="Colorful List Accent 3" w:uiPriority="72"/>
+    <w:lsdException w:name="Colorful Grid Accent 3" w:uiPriority="73"/>
+    <w:lsdException w:name="Light Shading Accent 4" w:uiPriority="60"/>
+    <w:lsdException w:name="Light List Accent 4" w:uiPriority="61"/>
+    <w:lsdException w:name="Light Grid Accent 4" w:uiPriority="62"/>
+    <w:lsdException w:name="Medium Shading 1 Accent 4" w:uiPriority="63"/>
+    <w:lsdException w:name="Medium Shading 2 Accent 4" w:uiPriority="64"/>
+    <w:lsdException w:name="Medium List 1 Accent 4" w:uiPriority="65"/>
+    <w:lsdException w:name="Medium List 2 Accent 4" w:uiPriority="66"/>
+    <w:lsdException w:name="Medium Grid 1 Accent 4" w:uiPriority="67"/>
+    <w:lsdException w:name="Medium Grid 2 Accent 4" w:uiPriority="68"/>
+    <w:lsdException w:name="Medium Grid 3 Accent 4" w:uiPriority="69"/>
+    <w:lsdException w:name="Dark List Accent 4" w:uiPriority="70"/>
+    <w:lsdException w:name="Colorful Shading Accent 4" w:uiPriority="71"/>
+    <w:lsdException w:name="Colorful List Accent 4" w:uiPriority="72"/>
+    <w:lsdException w:name="Colorful Grid Accent 4" w:uiPriority="73"/>
+    <w:lsdException w:name="Light Shading Accent 5" w:uiPriority="60"/>
+    <w:lsdException w:name="Light List Accent 5" w:uiPriority="61"/>
+    <w:lsdException w:name="Light Grid Accent 5" w:uiPriority="62"/>
+    <w:lsdException w:name="Medium Shading 1 Accent 5" w:uiPriority="63"/>
+    <w:lsdException w:name="Medium Shading 2 Accent 5" w:uiPriority="64"/>
+    <w:lsdException w:name="Medium List 1 Accent 5" w:uiPriority="65"/>
+    <w:lsdException w:name="Medium List 2 Accent 5" w:uiPriority="66"/>
+    <w:lsdException w:name="Medium Grid 1 Accent 5" w:uiPriority="67"/>
+    <w:lsdException w:name="Medium Grid 2 Accent 5" w:uiPriority="68"/>
+    <w:lsdException w:name="Medium Grid 3 Accent 5" w:uiPriority="69"/>
+    <w:lsdException w:name="Dark List Accent 5" w:uiPriority="70"/>
+    <w:lsdException w:name="Colorful Shading Accent 5" w:uiPriority="71"/>
+    <w:lsdException w:name="Colorful List Accent 5" w:uiPriority="72"/>
+    <w:lsdException w:name="Colorful Grid Accent 5" w:uiPriority="73"/>
+    <w:lsdException w:name="Light Shading Accent 6" w:uiPriority="60"/>
+    <w:lsdException w:name="Light List Accent 6" w:uiPriority="61"/>
+    <w:lsdException w:name="Light Grid Accent 6" w:uiPriority="62"/>
+    <w:lsdException w:name="Medium Shading 1 Accent 6" w:uiPriority="63"/>
+    <w:lsdException w:name="Medium Shading 2 Accent 6" w:uiPriority="64"/>
+    <w:lsdException w:name="Medium List 1 Accent 6" w:uiPriority="65"/>
+    <w:lsdException w:name="Medium List 2 Accent 6" w:uiPriority="66"/>
+    <w:lsdException w:name="Medium Grid 1 Accent 6" w:uiPriority="67"/>
+    <w:lsdException w:name="Medium Grid 2 Accent 6" w:uiPriority="68"/>
+    <w:lsdException w:name="Medium Grid 3 Accent 6" w:uiPriority="69"/>
+    <w:lsdException w:name="Dark List Accent 6" w:uiPriority="70"/>
+    <w:lsdException w:name="Colorful Shading Accent 6" w:uiPriority="71"/>
+    <w:lsdException w:name="Colorful List Accent 6" w:uiPriority="72"/>
+    <w:lsdException w:name="Colorful Grid Accent 6" w:uiPriority="73"/>
+    <w:lsdException w:name="Subtle Emphasis" w:uiPriority="19" w:qFormat="1"/>
+    <w:lsdException w:name="Intense Emphasis" w:uiPriority="21" w:qFormat="1"/>
+    <w:lsdException w:name="Subtle Reference" w:uiPriority="31" w:qFormat="1"/>
+    <w:lsdException w:name="Intense Reference" w:uiPriority="32" w:qFormat="1"/>
+    <w:lsdException w:name="Book Title" w:uiPriority="33" w:qFormat="1"/>
+    <w:lsdException w:name="Bibliography" w:semiHidden="1" w:uiPriority="37" w:unhideWhenUsed="1"/>
+    <w:lsdException w:name="TOC Heading" w:semiHidden="1" w:uiPriority="39" w:unhideWhenUsed="1" w:qFormat="1"/>
+    <w:lsdException w:name="Plain Table 1" w:uiPriority="41"/>
+    <w:lsdException w:name="Plain Table 2" w:uiPriority="42"/>
+    <w:lsdException w:name="Plain Table 3" w:uiPriority="43"/>
+    <w:lsdException w:name="Plain Table 4" w:uiPriority="44"/>
+    <w:lsdException w:name="Plain Table 5" w:uiPriority="45"/>
+    <w:lsdException w:name="Grid Table Light" w:uiPriority="40"/>
+    <w:lsdException w:name="Grid Table 1 Light" w:uiPriority="46"/>
+    <w:lsdException w:name="Grid Table 2" w:uiPriority="47"/>
+    <w:lsdException w:name="Grid Table 3" w:uiPriority="48"/>
+    <w:lsdException w:name="Grid Table 4" w:uiPriority="49"/>
+    <w:lsdException w:name="Grid Table 5 Dark" w:uiPriority="50"/>
+    <w:lsdException w:name="Grid Table 6 Colorful" w:uiPriority="51"/>
+    <w:lsdException w:name="Grid Table 7 Colorful" w:uiPriority="52"/>
+    <w:lsdException w:name="Grid Table 1 Light Accent 1" w:uiPriority="46"/>
+    <w:lsdException w:name="Grid Table 2 Accent 1" w:uiPriority="47"/>
+    <w:lsdException w:name="Grid Table 3 Accent 1" w:uiPriority="48"/>
+    <w:lsdException w:name="Grid Table 4 Accent 1" w:uiPriority="49"/>
+    <w:lsdException w:name="Grid Table 5 Dark Accent 1" w:uiPriority="50"/>
+    <w:lsdException w:name="Grid Table 6 Colorful Accent 1" w:uiPriority="51"/>
+    <w:lsdException w:name="Grid Table 7 Colorful Accent 1" w:uiPriority="52"/>
+    <w:lsdException w:name="Grid Table 1 Light Accent 2" w:uiPriority="46"/>
+    <w:lsdException w:name="Grid Table 2 Accent 2" w:uiPriority="47"/>
+    <w:lsdException w:name="Grid Table 3 Accent 2" w:uiPriority="48"/>
+    <w:lsdException w:name="Grid Table 4 Accent 2" w:uiPriority="49"/>
+    <w:lsdException w:name="Grid Table 5 Dark Accent 2" w:uiPriority="50"/>
+    <w:lsdException w:name="Grid Table 6 Colorful Accent 2" w:uiPriority="51"/>
+    <w:lsdException w:name="Grid Table 7 Colorful Accent 2" w:uiPriority="52"/>
+    <w:lsdException w:name="Grid Table 1 Light Accent 3" w:uiPriority="46"/>
+    <w:lsdException w:name="Grid Table 2 Accent 3" w:uiPriority="47"/>
+    <w:lsdException w:name="Grid Table 3 Accent 3" w:uiPriority="48"/>
+    <w:lsdException w:name="Grid Table 4 Accent 3" w:uiPriority="49"/>
+    <w:lsdException w:name="Grid Table 5 Dark Accent 3" w:uiPriority="50"/>
+    <w:lsdException w:name="Grid Table 6 Colorful Accent 3" w:uiPriority="51"/>
+    <w:lsdException w:name="Grid Table 7 Colorful Accent 3" w:uiPriority="52"/>
+    <w:lsdException w:name="Grid Table 1 Light Accent 4" w:uiPriority="46"/>
+    <w:lsdException w:name="Grid Table 2 Accent 4" w:uiPriority="47"/>
+    <w:lsdException w:name="Grid Table 3 Accent 4" w:uiPriority="48"/>
+    <w:lsdException w:name="Grid Table 4 Accent 4" w:uiPriority="49"/>
+    <w:lsdException w:name="Grid Table 5 Dark Accent 4" w:uiPriority="50"/>
+    <w:lsdException w:name="Grid Table 6 Colorful Accent 4" w:uiPriority="51"/>
+    <w:lsdException w:name="Grid Table 7 Colorful Accent 4" w:uiPriority="52"/>
+    <w:lsdException w:name="Grid Table 1 Light Accent 5" w:uiPriority="46"/>
+    <w:lsdException w:name="Grid Table 2 Accent 5" w:uiPriority="47"/>
+    <w:lsdException w:name="Grid Table 3 Accent 5" w:uiPriority="48"/>
+    <w:lsdException w:name="Grid Table 4 Accent 5" w:uiPriority="49"/>
+    <w:lsdException w:name="Grid Table 5 Dark Accent 5" w:uiPriority="50"/>
+    <w:lsdException w:name="Grid Table 6 Colorful Accent 5" w:uiPriority="51"/>
+    <w:lsdException w:name="Grid Table 7 Colorful Accent 5" w:uiPriority="52"/>
+    <w:lsdException w:name="Grid Table 1 Light Accent 6" w:uiPriority="46"/>
+    <w:lsdException w:name="Grid Table 2 Accent 6" w:uiPriority="47"/>
+    <w:lsdException w:name="Grid Table 3 Accent 6" w:uiPriority="48"/>
+    <w:lsdException w:name="Grid Table 4 Accent 6" w:uiPriority="49"/>
+    <w:lsdException w:name="Grid Table 5 Dark Accent 6" w:uiPriority="50"/>
+    <w:lsdException w:name="Grid Table 6 Colorful Accent 6" w:uiPriority="51"/>
+    <w:lsdException w:name="Grid Table 7 Colorful Accent 6" w:uiPriority="52"/>
+    <w:lsdException w:name="List Table 1 Light" w:uiPriority="46"/>
+    <w:lsdException w:name="List Table 2" w:uiPriority="47"/>
+    <w:lsdException w:name="List Table 3" w:uiPriority="48"/>
+    <w:lsdException w:name="List Table 4" w:uiPriority="49"/>
+    <w:lsdException w:name="List Table 5 Dark" w:uiPriority="50"/>
+    <w:lsdException w:name="List Table 6 Colorful" w:uiPriority="51"/>
+    <w:lsdException w:name="List Table 7 Colorful" w:uiPriority="52"/>
+    <w:lsdException w:name="List Table 1 Light Accent 1" w:uiPriority="46"/>
+    <w:lsdException w:name="List Table 2 Accent 1" w:uiPriority="47"/>
+    <w:lsdException w:name="List Table 3 Accent 1" w:uiPriority="48"/>
+    <w:lsdException w:name="List Table 4 Accent 1" w:uiPriority="49"/>
+    <w:lsdException w:name="List Table 5 Dark Accent 1" w:uiPriority="50"/>
+    <w:lsdException w:name="List Table 6 Colorful Accent 1" w:uiPriority="51"/>
+    <w:lsdException w:name="List Table 7 Colorful Accent 1" w:uiPriority="52"/>
+    <w:lsdException w:name="List Table 1 Light Accent 2" w:uiPriority="46"/>
+    <w:lsdException w:name="List Table 2 Accent 2" w:uiPriority="47"/>
+    <w:lsdException w:name="List Table 3 Accent 2" w:uiPriority="48"/>
+    <w:lsdException w:name="List Table 4 Accent 2" w:uiPriority="49"/>
+    <w:lsdException w:name="List Table 5 Dark Accent 2" w:uiPriority="50"/>
+    <w:lsdException w:name="List Table 6 Colorful Accent 2" w:uiPriority="51"/>
+    <w:lsdException w:name="List Table 7 Colorful Accent 2" w:uiPriority="52"/>
+    <w:lsdException w:name="List Table 1 Light Accent 3" w:uiPriority="46"/>
+    <w:lsdException w:name="List Table 2 Accent 3" w:uiPriority="47"/>
+    <w:lsdException w:name="List Table 3 Accent 3" w:uiPriority="48"/>
+    <w:lsdException w:name="List Table 4 Accent 3" w:uiPriority="49"/>
+    <w:lsdException w:name="List Table 5 Dark Accent 3" w:uiPriority="50"/>
+    <w:lsdException w:name="List Table 6 Colorful Accent 3" w:uiPriority="51"/>
+    <w:lsdException w:name="List Table 7 Colorful Accent 3" w:uiPriority="52"/>
+    <w:lsdException w:name="List Table 1 Light Accent 4" w:uiPriority="46"/>
+    <w:lsdException w:name="List Table 2 Accent 4" w:uiPriority="47"/>
+    <w:lsdException w:name="List Table 3 Accent 4" w:uiPriority="48"/>
+    <w:lsdException w:name="List Table 4 Accent 4" w:uiPriority="49"/>
+    <w:lsdException w:name="List Table 5 Dark Accent 4" w:uiPriority="50"/>
+    <w:lsdException w:name="List Table 6 Colorful Accent 4" w:uiPriority="51"/>
+    <w:lsdException w:name="List Table 7 Colorful Accent 4" w:uiPriority="52"/>
+    <w:lsdException w:name="List Table 1 Light Accent 5" w:uiPriority="46"/>
+    <w:lsdException w:name="List Table 2 Accent 5" w:uiPriority="47"/>
+    <w:lsdException w:name="List Table 3 Accent 5" w:uiPriority="48"/>
+    <w:lsdException w:name="List Table 4 Accent 5" w:uiPriority="49"/>
+    <w:lsdException w:name="List Table 5 Dark Accent 5" w:uiPriority="50"/>
+    <w:lsdException w:name="List Table 6 Colorful Accent 5" w:uiPriority="51"/>
+    <w:lsdException w:name="List Table 7 Colorful Accent 5" w:uiPriority="52"/>
+    <w:lsdException w:name="List Table 1 Light Accent 6" w:uiPriority="46"/>
+    <w:lsdException w:name="List Table 2 Accent 6" w:uiPriority="47"/>
+    <w:lsdException w:name="List Table 3 Accent 6" w:uiPriority="48"/>
+    <w:lsdException w:name="List Table 4 Accent 6" w:uiPriority="49"/>
+    <w:lsdException w:name="List Table 5 Dark Accent 6" w:uiPriority="50"/>
+    <w:lsdException w:name="List Table 6 Colorful Accent 6" w:uiPriority="51"/>
+    <w:lsdException w:name="List Table 7 Colorful Accent 6" w:uiPriority="52"/>
+    <w:lsdException w:name="Mention" w:semiHidden="1" w:unhideWhenUsed="1"/>
+    <w:lsdException w:name="Smart Hyperlink" w:semiHidden="1" w:unhideWhenUsed="1"/>
+    <w:lsdException w:name="Hashtag" w:semiHidden="1" w:unhideWhenUsed="1"/>
+    <w:lsdException w:name="Unresolved Mention" w:semiHidden="1" w:unhideWhenUsed="1"/>
+    <w:lsdException w:name="Smart Link" w:semiHidden="1" w:unhideWhenUsed="1"/>
   </w:latentStyles>
   <w:style w:type="paragraph" w:default="1" w:styleId="Normal">
     <w:name w:val="Normal"/>
@@ -2528,7 +3824,6 @@
     <w:uiPriority w:val="99"/>
     <w:semiHidden/>
     <w:unhideWhenUsed/>
-    <w:qFormat/>
     <w:tblPr>
       <w:tblInd w:w="0" w:type="dxa"/>
       <w:tblCellMar>
@@ -2973,7 +4268,7 @@
   <a:extraClrSchemeLst/>
   <a:extLst>
     <a:ext uri="{05A4C25C-085E-4340-85A3-A5531E510DB2}">
-      <thm15:themeFamily xmlns:thm15="http://schemas.microsoft.com/office/thememl/2012/main" xmlns="" name="Office Theme" id="{62F939B6-93AF-4DB8-9C6B-D6C7DFDC589F}" vid="{4A3C46E8-61CC-4603-A589-7422A47A8E4A}"/>
+      <thm15:themeFamily xmlns:thm15="http://schemas.microsoft.com/office/thememl/2012/main" name="Office Theme" id="{62F939B6-93AF-4DB8-9C6B-D6C7DFDC589F}" vid="{4A3C46E8-61CC-4603-A589-7422A47A8E4A}"/>
     </a:ext>
   </a:extLst>
 </a:theme>
@@ -2984,7 +4279,7 @@
 </file>
 
 <file path=customXml/itemProps1.xml><?xml version="1.0" encoding="utf-8"?>
-<ds:datastoreItem xmlns:ds="http://schemas.openxmlformats.org/officeDocument/2006/customXml" ds:itemID="{A4C44712-C40A-4570-8592-1737897AAADF}">
+<ds:datastoreItem xmlns:ds="http://schemas.openxmlformats.org/officeDocument/2006/customXml" ds:itemID="{1DD5F7CF-F839-4CB2-80A1-D73C611D93BF}">
   <ds:schemaRefs>
     <ds:schemaRef ds:uri="http://schemas.openxmlformats.org/officeDocument/2006/bibliography"/>
   </ds:schemaRefs>

</xml_diff>